<commit_message>
[docs] subgroup1 schema for use-cases UC-4 문서수정(추가작성)
</commit_message>
<xml_diff>
--- a/subgroup1/2.use-case/2021.04.15 [ schema for use-cases ].docx
+++ b/subgroup1/2.use-case/2021.04.15 [ schema for use-cases ].docx
@@ -1,6 +1,6 @@
 
 <file path=word/document.xml><?xml version="1.0" encoding="utf-8"?>
-<w:document xmlns:wpc="http://schemas.microsoft.com/office/word/2010/wordprocessingCanvas" xmlns:cx="http://schemas.microsoft.com/office/drawing/2014/chartex" xmlns:cx1="http://schemas.microsoft.com/office/drawing/2015/9/8/chartex" xmlns:mc="http://schemas.openxmlformats.org/markup-compatibility/2006" xmlns:o="urn:schemas-microsoft-com:office:office" xmlns:r="http://schemas.openxmlformats.org/officeDocument/2006/relationships" xmlns:m="http://schemas.openxmlformats.org/officeDocument/2006/math" xmlns:v="urn:schemas-microsoft-com:vml" xmlns:wp14="http://schemas.microsoft.com/office/word/2010/wordprocessingDrawing" xmlns:wp="http://schemas.openxmlformats.org/drawingml/2006/wordprocessingDrawing" xmlns:w10="urn:schemas-microsoft-com:office:word" xmlns:w="http://schemas.openxmlformats.org/wordprocessingml/2006/main" xmlns:w14="http://schemas.microsoft.com/office/word/2010/wordml" xmlns:w15="http://schemas.microsoft.com/office/word/2012/wordml" xmlns:w16se="http://schemas.microsoft.com/office/word/2015/wordml/symex" xmlns:wpg="http://schemas.microsoft.com/office/word/2010/wordprocessingGroup" xmlns:wpi="http://schemas.microsoft.com/office/word/2010/wordprocessingInk" xmlns:wne="http://schemas.microsoft.com/office/word/2006/wordml" xmlns:wps="http://schemas.microsoft.com/office/word/2010/wordprocessingShape" mc:Ignorable="w14 w15 w16se wp14">
+<w:document xmlns:wpc="http://schemas.microsoft.com/office/word/2010/wordprocessingCanvas" xmlns:cx="http://schemas.microsoft.com/office/drawing/2014/chartex" xmlns:cx1="http://schemas.microsoft.com/office/drawing/2015/9/8/chartex" xmlns:cx2="http://schemas.microsoft.com/office/drawing/2015/10/21/chartex" xmlns:cx3="http://schemas.microsoft.com/office/drawing/2016/5/9/chartex" xmlns:cx4="http://schemas.microsoft.com/office/drawing/2016/5/10/chartex" xmlns:cx5="http://schemas.microsoft.com/office/drawing/2016/5/11/chartex" xmlns:cx6="http://schemas.microsoft.com/office/drawing/2016/5/12/chartex" xmlns:cx7="http://schemas.microsoft.com/office/drawing/2016/5/13/chartex" xmlns:cx8="http://schemas.microsoft.com/office/drawing/2016/5/14/chartex" xmlns:mc="http://schemas.openxmlformats.org/markup-compatibility/2006" xmlns:aink="http://schemas.microsoft.com/office/drawing/2016/ink" xmlns:am3d="http://schemas.microsoft.com/office/drawing/2017/model3d" xmlns:o="urn:schemas-microsoft-com:office:office" xmlns:r="http://schemas.openxmlformats.org/officeDocument/2006/relationships" xmlns:m="http://schemas.openxmlformats.org/officeDocument/2006/math" xmlns:v="urn:schemas-microsoft-com:vml" xmlns:wp14="http://schemas.microsoft.com/office/word/2010/wordprocessingDrawing" xmlns:wp="http://schemas.openxmlformats.org/drawingml/2006/wordprocessingDrawing" xmlns:w10="urn:schemas-microsoft-com:office:word" xmlns:w="http://schemas.openxmlformats.org/wordprocessingml/2006/main" xmlns:w14="http://schemas.microsoft.com/office/word/2010/wordml" xmlns:w15="http://schemas.microsoft.com/office/word/2012/wordml" xmlns:w16cex="http://schemas.microsoft.com/office/word/2018/wordml/cex" xmlns:w16cid="http://schemas.microsoft.com/office/word/2016/wordml/cid" xmlns:w16="http://schemas.microsoft.com/office/word/2018/wordml" xmlns:w16se="http://schemas.microsoft.com/office/word/2015/wordml/symex" xmlns:wpg="http://schemas.microsoft.com/office/word/2010/wordprocessingGroup" xmlns:wpi="http://schemas.microsoft.com/office/word/2010/wordprocessingInk" xmlns:wne="http://schemas.microsoft.com/office/word/2006/wordml" xmlns:wps="http://schemas.microsoft.com/office/word/2010/wordprocessingShape" mc:Ignorable="w14 w15 w16se w16cid w16 w16cex wp14">
   <w:body>
     <w:p>
       <w:pPr>
@@ -76,6 +76,7 @@
         </w:rPr>
         <w:t>se-</w:t>
       </w:r>
+      <w:proofErr w:type="gramStart"/>
       <w:r>
         <w:rPr>
           <w:b/>
@@ -116,6 +117,7 @@
         </w:rPr>
         <w:t>]</w:t>
       </w:r>
+      <w:proofErr w:type="gramEnd"/>
       <w:r>
         <w:rPr>
           <w:b/>
@@ -145,6 +147,7 @@
         </w:rPr>
         <w:t xml:space="preserve">Sub group1 </w:t>
       </w:r>
+      <w:proofErr w:type="gramStart"/>
       <w:r>
         <w:rPr>
           <w:rFonts w:hint="eastAsia"/>
@@ -162,7 +165,17 @@
           <w:u w:val="single"/>
           <w:lang w:eastAsia="ko-KR"/>
         </w:rPr>
-        <w:t xml:space="preserve"> : </w:t>
+        <w:t xml:space="preserve"> :</w:t>
+      </w:r>
+      <w:proofErr w:type="gramEnd"/>
+      <w:r>
+        <w:rPr>
+          <w:sz w:val="20"/>
+          <w:szCs w:val="20"/>
+          <w:u w:val="single"/>
+          <w:lang w:eastAsia="ko-KR"/>
+        </w:rPr>
+        <w:t xml:space="preserve"> </w:t>
       </w:r>
       <w:r>
         <w:rPr>
@@ -183,6 +196,7 @@
         </w:rPr>
         <w:t xml:space="preserve">, </w:t>
       </w:r>
+      <w:proofErr w:type="spellStart"/>
       <w:r>
         <w:rPr>
           <w:rFonts w:hint="eastAsia"/>
@@ -193,6 +207,7 @@
         </w:rPr>
         <w:t>오예원</w:t>
       </w:r>
+      <w:proofErr w:type="spellEnd"/>
     </w:p>
     <w:p>
       <w:pPr>
@@ -203,6 +218,7 @@
           <w:lang w:eastAsia="ko-KR"/>
         </w:rPr>
       </w:pPr>
+      <w:proofErr w:type="gramStart"/>
       <w:r>
         <w:rPr>
           <w:rFonts w:hint="eastAsia"/>
@@ -220,7 +236,17 @@
           <w:u w:val="single"/>
           <w:lang w:eastAsia="ko-KR"/>
         </w:rPr>
-        <w:t xml:space="preserve"> : </w:t>
+        <w:t xml:space="preserve"> :</w:t>
+      </w:r>
+      <w:proofErr w:type="gramEnd"/>
+      <w:r>
+        <w:rPr>
+          <w:sz w:val="20"/>
+          <w:szCs w:val="20"/>
+          <w:u w:val="single"/>
+          <w:lang w:eastAsia="ko-KR"/>
+        </w:rPr>
+        <w:t xml:space="preserve"> </w:t>
       </w:r>
       <w:r>
         <w:rPr>
@@ -356,6 +382,7 @@
           <w:lang w:eastAsia="ko-KR"/>
         </w:rPr>
       </w:pPr>
+      <w:proofErr w:type="gramStart"/>
       <w:r>
         <w:rPr>
           <w:rFonts w:hint="eastAsia"/>
@@ -373,10 +400,18 @@
           <w:u w:val="single"/>
           <w:lang w:eastAsia="ko-KR"/>
         </w:rPr>
-        <w:t xml:space="preserve"> : 10</w:t>
+        <w:t xml:space="preserve"> :</w:t>
       </w:r>
-      <w:bookmarkStart w:id="0" w:name="_GoBack"/>
-      <w:bookmarkEnd w:id="0"/>
+      <w:proofErr w:type="gramEnd"/>
+      <w:r>
+        <w:rPr>
+          <w:sz w:val="20"/>
+          <w:szCs w:val="20"/>
+          <w:u w:val="single"/>
+          <w:lang w:eastAsia="ko-KR"/>
+        </w:rPr>
+        <w:t xml:space="preserve"> 10</w:t>
+      </w:r>
     </w:p>
     <w:p>
       <w:pPr>
@@ -406,6 +441,7 @@
         </w:rPr>
         <w:t xml:space="preserve"> </w:t>
       </w:r>
+      <w:proofErr w:type="gramStart"/>
       <w:r>
         <w:rPr>
           <w:rFonts w:hint="eastAsia"/>
@@ -423,7 +459,17 @@
           <w:u w:val="single"/>
           <w:lang w:eastAsia="ko-KR"/>
         </w:rPr>
-        <w:t xml:space="preserve"> : 2021.04.15(</w:t>
+        <w:t xml:space="preserve"> :</w:t>
+      </w:r>
+      <w:proofErr w:type="gramEnd"/>
+      <w:r>
+        <w:rPr>
+          <w:sz w:val="20"/>
+          <w:szCs w:val="20"/>
+          <w:u w:val="single"/>
+          <w:lang w:eastAsia="ko-KR"/>
+        </w:rPr>
+        <w:t xml:space="preserve"> 2021.04.15(</w:t>
       </w:r>
       <w:r>
         <w:rPr>
@@ -796,6 +842,7 @@
               </w:rPr>
               <w:t>Use Case UC-</w:t>
             </w:r>
+            <w:proofErr w:type="gramStart"/>
             <w:r>
               <w:rPr>
                 <w:rFonts w:eastAsiaTheme="minorHAnsi" w:cs="Arial"/>
@@ -816,7 +863,19 @@
                 <w:sz w:val="22"/>
                 <w:szCs w:val="22"/>
               </w:rPr>
-              <w:t xml:space="preserve"> : </w:t>
+              <w:t xml:space="preserve"> :</w:t>
+            </w:r>
+            <w:proofErr w:type="gramEnd"/>
+            <w:r>
+              <w:rPr>
+                <w:rFonts w:eastAsiaTheme="minorHAnsi" w:cs="Arial"/>
+                <w:b/>
+                <w:bCs/>
+                <w:color w:val="000000"/>
+                <w:sz w:val="22"/>
+                <w:szCs w:val="22"/>
+              </w:rPr>
+              <w:t xml:space="preserve"> </w:t>
             </w:r>
             <w:r>
               <w:rPr>
@@ -871,8 +930,19 @@
                 <w:sz w:val="22"/>
                 <w:szCs w:val="22"/>
               </w:rPr>
-              <w:t>Related Requirements :</w:t>
-            </w:r>
+              <w:t xml:space="preserve">Related </w:t>
+            </w:r>
+            <w:proofErr w:type="gramStart"/>
+            <w:r>
+              <w:rPr>
+                <w:rFonts w:eastAsiaTheme="minorHAnsi" w:cs="Arial"/>
+                <w:color w:val="000000"/>
+                <w:sz w:val="22"/>
+                <w:szCs w:val="22"/>
+              </w:rPr>
+              <w:t>Requirements :</w:t>
+            </w:r>
+            <w:proofErr w:type="gramEnd"/>
           </w:p>
         </w:tc>
         <w:tc>
@@ -961,8 +1031,19 @@
                 <w:sz w:val="22"/>
                 <w:szCs w:val="22"/>
               </w:rPr>
-              <w:t>Initiating Actor :</w:t>
-            </w:r>
+              <w:t xml:space="preserve">Initiating </w:t>
+            </w:r>
+            <w:proofErr w:type="gramStart"/>
+            <w:r>
+              <w:rPr>
+                <w:rFonts w:eastAsiaTheme="minorHAnsi" w:cs="Arial"/>
+                <w:color w:val="000000"/>
+                <w:sz w:val="22"/>
+                <w:szCs w:val="22"/>
+              </w:rPr>
+              <w:t>Actor :</w:t>
+            </w:r>
+            <w:proofErr w:type="gramEnd"/>
           </w:p>
         </w:tc>
         <w:tc>
@@ -1037,6 +1118,7 @@
               </w:rPr>
               <w:t xml:space="preserve"> </w:t>
             </w:r>
+            <w:proofErr w:type="gramStart"/>
             <w:r>
               <w:rPr>
                 <w:rFonts w:eastAsiaTheme="minorHAnsi" w:cs="굴림"/>
@@ -1044,7 +1126,17 @@
                 <w:szCs w:val="22"/>
                 <w:lang w:eastAsia="ko-KR"/>
               </w:rPr>
-              <w:t xml:space="preserve">( = </w:t>
+              <w:t>( =</w:t>
+            </w:r>
+            <w:proofErr w:type="gramEnd"/>
+            <w:r>
+              <w:rPr>
+                <w:rFonts w:eastAsiaTheme="minorHAnsi" w:cs="굴림"/>
+                <w:sz w:val="22"/>
+                <w:szCs w:val="22"/>
+                <w:lang w:eastAsia="ko-KR"/>
+              </w:rPr>
+              <w:t xml:space="preserve"> </w:t>
             </w:r>
             <w:r>
               <w:rPr>
@@ -1105,8 +1197,19 @@
                 <w:sz w:val="22"/>
                 <w:szCs w:val="22"/>
               </w:rPr>
-              <w:t>Actor’s Goal :</w:t>
-            </w:r>
+              <w:t xml:space="preserve">Actor’s </w:t>
+            </w:r>
+            <w:proofErr w:type="gramStart"/>
+            <w:r>
+              <w:rPr>
+                <w:rFonts w:eastAsiaTheme="minorHAnsi" w:cs="Arial"/>
+                <w:color w:val="000000"/>
+                <w:sz w:val="22"/>
+                <w:szCs w:val="22"/>
+              </w:rPr>
+              <w:t>Goal :</w:t>
+            </w:r>
+            <w:proofErr w:type="gramEnd"/>
           </w:p>
         </w:tc>
         <w:tc>
@@ -1276,8 +1379,19 @@
                 <w:sz w:val="22"/>
                 <w:szCs w:val="22"/>
               </w:rPr>
-              <w:t>Participating Actors :</w:t>
-            </w:r>
+              <w:t xml:space="preserve">Participating </w:t>
+            </w:r>
+            <w:proofErr w:type="gramStart"/>
+            <w:r>
+              <w:rPr>
+                <w:rFonts w:eastAsiaTheme="minorHAnsi" w:cs="Arial"/>
+                <w:color w:val="000000"/>
+                <w:sz w:val="22"/>
+                <w:szCs w:val="22"/>
+              </w:rPr>
+              <w:t>Actors :</w:t>
+            </w:r>
+            <w:proofErr w:type="gramEnd"/>
           </w:p>
         </w:tc>
         <w:tc>
@@ -1350,6 +1464,7 @@
                 <w:szCs w:val="22"/>
               </w:rPr>
             </w:pPr>
+            <w:proofErr w:type="gramStart"/>
             <w:r>
               <w:rPr>
                 <w:rFonts w:eastAsiaTheme="minorHAnsi" w:cs="Arial"/>
@@ -1359,6 +1474,7 @@
               </w:rPr>
               <w:t>Preconditions :</w:t>
             </w:r>
+            <w:proofErr w:type="gramEnd"/>
           </w:p>
         </w:tc>
         <w:tc>
@@ -1609,6 +1725,7 @@
                 <w:szCs w:val="22"/>
               </w:rPr>
             </w:pPr>
+            <w:proofErr w:type="gramStart"/>
             <w:r>
               <w:rPr>
                 <w:rFonts w:eastAsiaTheme="minorHAnsi" w:cs="Arial"/>
@@ -1618,6 +1735,7 @@
               </w:rPr>
               <w:t>Postconditions :</w:t>
             </w:r>
+            <w:proofErr w:type="gramEnd"/>
           </w:p>
         </w:tc>
         <w:tc>
@@ -1825,8 +1943,19 @@
                 <w:sz w:val="22"/>
                 <w:szCs w:val="22"/>
               </w:rPr>
-              <w:t>Flow of Events for Main Success Scenario :</w:t>
-            </w:r>
+              <w:t xml:space="preserve">Flow of Events for Main Success </w:t>
+            </w:r>
+            <w:proofErr w:type="gramStart"/>
+            <w:r>
+              <w:rPr>
+                <w:rFonts w:eastAsiaTheme="minorHAnsi" w:cs="Arial"/>
+                <w:color w:val="000000"/>
+                <w:sz w:val="22"/>
+                <w:szCs w:val="22"/>
+              </w:rPr>
+              <w:t>Scenario :</w:t>
+            </w:r>
+            <w:proofErr w:type="gramEnd"/>
           </w:p>
         </w:tc>
       </w:tr>
@@ -2273,6 +2402,7 @@
               </w:rPr>
               <w:t xml:space="preserve"> </w:t>
             </w:r>
+            <w:proofErr w:type="spellStart"/>
             <w:r>
               <w:rPr>
                 <w:rFonts w:eastAsiaTheme="minorHAnsi" w:cs="Arial" w:hint="eastAsia"/>
@@ -2283,6 +2413,7 @@
               </w:rPr>
               <w:t>알림창에</w:t>
             </w:r>
+            <w:proofErr w:type="spellEnd"/>
             <w:r>
               <w:rPr>
                 <w:rFonts w:eastAsiaTheme="minorHAnsi" w:cs="Arial" w:hint="eastAsia"/>
@@ -2455,6 +2586,7 @@
               </w:rPr>
               <w:t xml:space="preserve"> </w:t>
             </w:r>
+            <w:proofErr w:type="spellStart"/>
             <w:r>
               <w:rPr>
                 <w:rFonts w:eastAsiaTheme="minorHAnsi" w:cs="Arial" w:hint="eastAsia"/>
@@ -2465,6 +2597,7 @@
               </w:rPr>
               <w:t>알림창을</w:t>
             </w:r>
+            <w:proofErr w:type="spellEnd"/>
             <w:r>
               <w:rPr>
                 <w:rFonts w:eastAsiaTheme="minorHAnsi" w:cs="Arial" w:hint="eastAsia"/>
@@ -2621,6 +2754,7 @@
               </w:rPr>
               <w:t xml:space="preserve">4. </w:t>
             </w:r>
+            <w:proofErr w:type="spellStart"/>
             <w:r>
               <w:rPr>
                 <w:rFonts w:eastAsiaTheme="minorHAnsi" w:cs="Arial" w:hint="eastAsia"/>
@@ -2631,6 +2765,7 @@
               </w:rPr>
               <w:t>알림창이</w:t>
             </w:r>
+            <w:proofErr w:type="spellEnd"/>
             <w:r>
               <w:rPr>
                 <w:rFonts w:eastAsiaTheme="minorHAnsi" w:cs="Arial" w:hint="eastAsia"/>
@@ -2784,7 +2919,29 @@
                 <w:szCs w:val="22"/>
                 <w:lang w:eastAsia="ko-KR"/>
               </w:rPr>
-              <w:t>Flow of Events for Extensions(Alternate Sce</w:t>
+              <w:t xml:space="preserve">Flow of Events for </w:t>
+            </w:r>
+            <w:proofErr w:type="gramStart"/>
+            <w:r>
+              <w:rPr>
+                <w:rFonts w:eastAsiaTheme="minorHAnsi" w:cs="Arial"/>
+                <w:color w:val="000000"/>
+                <w:sz w:val="22"/>
+                <w:szCs w:val="22"/>
+                <w:lang w:eastAsia="ko-KR"/>
+              </w:rPr>
+              <w:t>Extensions(</w:t>
+            </w:r>
+            <w:proofErr w:type="gramEnd"/>
+            <w:r>
+              <w:rPr>
+                <w:rFonts w:eastAsiaTheme="minorHAnsi" w:cs="Arial"/>
+                <w:color w:val="000000"/>
+                <w:sz w:val="22"/>
+                <w:szCs w:val="22"/>
+                <w:lang w:eastAsia="ko-KR"/>
+              </w:rPr>
+              <w:t>Alternate Sce</w:t>
             </w:r>
             <w:r>
               <w:rPr>
@@ -3079,6 +3236,7 @@
               </w:rPr>
               <w:t xml:space="preserve"> </w:t>
             </w:r>
+            <w:proofErr w:type="spellStart"/>
             <w:r>
               <w:rPr>
                 <w:rFonts w:eastAsiaTheme="minorHAnsi" w:cs="Arial" w:hint="eastAsia"/>
@@ -3089,6 +3247,7 @@
               </w:rPr>
               <w:t>알림창이</w:t>
             </w:r>
+            <w:proofErr w:type="spellEnd"/>
             <w:r>
               <w:rPr>
                 <w:rFonts w:eastAsiaTheme="minorHAnsi" w:cs="Arial" w:hint="eastAsia"/>
@@ -3231,6 +3390,7 @@
               </w:rPr>
               <w:t xml:space="preserve">. </w:t>
             </w:r>
+            <w:proofErr w:type="spellStart"/>
             <w:r>
               <w:rPr>
                 <w:rFonts w:eastAsiaTheme="minorHAnsi" w:cs="Arial" w:hint="eastAsia"/>
@@ -3241,6 +3401,7 @@
               </w:rPr>
               <w:t>알림창을</w:t>
             </w:r>
+            <w:proofErr w:type="spellEnd"/>
             <w:r>
               <w:rPr>
                 <w:rFonts w:eastAsiaTheme="minorHAnsi" w:cs="Arial" w:hint="eastAsia"/>
@@ -3833,6 +3994,7 @@
               </w:rPr>
               <w:t>Use Case UC-</w:t>
             </w:r>
+            <w:proofErr w:type="gramStart"/>
             <w:r>
               <w:rPr>
                 <w:rFonts w:eastAsiaTheme="minorHAnsi" w:cs="Arial"/>
@@ -3853,7 +4015,19 @@
                 <w:sz w:val="22"/>
                 <w:szCs w:val="22"/>
               </w:rPr>
-              <w:t xml:space="preserve"> : </w:t>
+              <w:t xml:space="preserve"> :</w:t>
+            </w:r>
+            <w:proofErr w:type="gramEnd"/>
+            <w:r>
+              <w:rPr>
+                <w:rFonts w:eastAsiaTheme="minorHAnsi" w:cs="Arial"/>
+                <w:b/>
+                <w:bCs/>
+                <w:color w:val="000000"/>
+                <w:sz w:val="22"/>
+                <w:szCs w:val="22"/>
+              </w:rPr>
+              <w:t xml:space="preserve"> </w:t>
             </w:r>
             <w:r>
               <w:rPr>
@@ -3943,8 +4117,19 @@
                 <w:sz w:val="22"/>
                 <w:szCs w:val="22"/>
               </w:rPr>
-              <w:t>Related Requirements :</w:t>
-            </w:r>
+              <w:t xml:space="preserve">Related </w:t>
+            </w:r>
+            <w:proofErr w:type="gramStart"/>
+            <w:r>
+              <w:rPr>
+                <w:rFonts w:eastAsiaTheme="minorHAnsi" w:cs="Arial"/>
+                <w:color w:val="000000"/>
+                <w:sz w:val="22"/>
+                <w:szCs w:val="22"/>
+              </w:rPr>
+              <w:t>Requirements :</w:t>
+            </w:r>
+            <w:proofErr w:type="gramEnd"/>
           </w:p>
         </w:tc>
         <w:tc>
@@ -4033,8 +4218,19 @@
                 <w:sz w:val="22"/>
                 <w:szCs w:val="22"/>
               </w:rPr>
-              <w:t>Initiating Actor :</w:t>
-            </w:r>
+              <w:t xml:space="preserve">Initiating </w:t>
+            </w:r>
+            <w:proofErr w:type="gramStart"/>
+            <w:r>
+              <w:rPr>
+                <w:rFonts w:eastAsiaTheme="minorHAnsi" w:cs="Arial"/>
+                <w:color w:val="000000"/>
+                <w:sz w:val="22"/>
+                <w:szCs w:val="22"/>
+              </w:rPr>
+              <w:t>Actor :</w:t>
+            </w:r>
+            <w:proofErr w:type="gramEnd"/>
           </w:p>
         </w:tc>
         <w:tc>
@@ -4109,6 +4305,7 @@
               </w:rPr>
               <w:t xml:space="preserve"> </w:t>
             </w:r>
+            <w:proofErr w:type="gramStart"/>
             <w:r>
               <w:rPr>
                 <w:rFonts w:eastAsiaTheme="minorHAnsi" w:cs="굴림"/>
@@ -4116,7 +4313,17 @@
                 <w:szCs w:val="22"/>
                 <w:lang w:eastAsia="ko-KR"/>
               </w:rPr>
-              <w:t xml:space="preserve">( = </w:t>
+              <w:t>( =</w:t>
+            </w:r>
+            <w:proofErr w:type="gramEnd"/>
+            <w:r>
+              <w:rPr>
+                <w:rFonts w:eastAsiaTheme="minorHAnsi" w:cs="굴림"/>
+                <w:sz w:val="22"/>
+                <w:szCs w:val="22"/>
+                <w:lang w:eastAsia="ko-KR"/>
+              </w:rPr>
+              <w:t xml:space="preserve"> </w:t>
             </w:r>
             <w:r>
               <w:rPr>
@@ -4177,8 +4384,19 @@
                 <w:sz w:val="22"/>
                 <w:szCs w:val="22"/>
               </w:rPr>
-              <w:t>Actor’s Goal :</w:t>
-            </w:r>
+              <w:t xml:space="preserve">Actor’s </w:t>
+            </w:r>
+            <w:proofErr w:type="gramStart"/>
+            <w:r>
+              <w:rPr>
+                <w:rFonts w:eastAsiaTheme="minorHAnsi" w:cs="Arial"/>
+                <w:color w:val="000000"/>
+                <w:sz w:val="22"/>
+                <w:szCs w:val="22"/>
+              </w:rPr>
+              <w:t>Goal :</w:t>
+            </w:r>
+            <w:proofErr w:type="gramEnd"/>
           </w:p>
         </w:tc>
         <w:tc>
@@ -4330,8 +4548,19 @@
                 <w:sz w:val="22"/>
                 <w:szCs w:val="22"/>
               </w:rPr>
-              <w:t>Participating Actors :</w:t>
-            </w:r>
+              <w:t xml:space="preserve">Participating </w:t>
+            </w:r>
+            <w:proofErr w:type="gramStart"/>
+            <w:r>
+              <w:rPr>
+                <w:rFonts w:eastAsiaTheme="minorHAnsi" w:cs="Arial"/>
+                <w:color w:val="000000"/>
+                <w:sz w:val="22"/>
+                <w:szCs w:val="22"/>
+              </w:rPr>
+              <w:t>Actors :</w:t>
+            </w:r>
+            <w:proofErr w:type="gramEnd"/>
           </w:p>
         </w:tc>
         <w:tc>
@@ -4440,6 +4669,7 @@
                 <w:szCs w:val="22"/>
               </w:rPr>
             </w:pPr>
+            <w:proofErr w:type="gramStart"/>
             <w:r>
               <w:rPr>
                 <w:rFonts w:eastAsiaTheme="minorHAnsi" w:cs="Arial"/>
@@ -4449,6 +4679,7 @@
               </w:rPr>
               <w:t>Preconditions :</w:t>
             </w:r>
+            <w:proofErr w:type="gramEnd"/>
           </w:p>
         </w:tc>
         <w:tc>
@@ -4506,6 +4737,7 @@
               </w:rPr>
               <w:t xml:space="preserve"> </w:t>
             </w:r>
+            <w:proofErr w:type="gramStart"/>
             <w:r>
               <w:rPr>
                 <w:rFonts w:eastAsiaTheme="minorHAnsi" w:cs="Arial" w:hint="eastAsia"/>
@@ -4534,7 +4766,18 @@
                 <w:szCs w:val="22"/>
                 <w:lang w:eastAsia="ko-KR"/>
               </w:rPr>
-              <w:t>(UC-4)</w:t>
+              <w:t>(</w:t>
+            </w:r>
+            <w:proofErr w:type="gramEnd"/>
+            <w:r>
+              <w:rPr>
+                <w:rFonts w:eastAsiaTheme="minorHAnsi" w:cs="Arial"/>
+                <w:color w:val="000000"/>
+                <w:sz w:val="22"/>
+                <w:szCs w:val="22"/>
+                <w:lang w:eastAsia="ko-KR"/>
+              </w:rPr>
+              <w:t>UC-4)</w:t>
             </w:r>
           </w:p>
         </w:tc>
@@ -4569,6 +4812,7 @@
                 <w:szCs w:val="22"/>
               </w:rPr>
             </w:pPr>
+            <w:proofErr w:type="gramStart"/>
             <w:r>
               <w:rPr>
                 <w:rFonts w:eastAsiaTheme="minorHAnsi" w:cs="Arial"/>
@@ -4578,6 +4822,7 @@
               </w:rPr>
               <w:t>Postconditions :</w:t>
             </w:r>
+            <w:proofErr w:type="gramEnd"/>
           </w:p>
         </w:tc>
         <w:tc>
@@ -4835,8 +5080,19 @@
                 <w:sz w:val="22"/>
                 <w:szCs w:val="22"/>
               </w:rPr>
-              <w:t>Flow of Events for Main Success Scenario :</w:t>
-            </w:r>
+              <w:t xml:space="preserve">Flow of Events for Main Success </w:t>
+            </w:r>
+            <w:proofErr w:type="gramStart"/>
+            <w:r>
+              <w:rPr>
+                <w:rFonts w:eastAsiaTheme="minorHAnsi" w:cs="Arial"/>
+                <w:color w:val="000000"/>
+                <w:sz w:val="22"/>
+                <w:szCs w:val="22"/>
+              </w:rPr>
+              <w:t>Scenario :</w:t>
+            </w:r>
+            <w:proofErr w:type="gramEnd"/>
           </w:p>
         </w:tc>
       </w:tr>
@@ -5669,7 +5925,27 @@
                 <w:sz w:val="22"/>
                 <w:szCs w:val="22"/>
               </w:rPr>
-              <w:t>Flow of Events for Extensions(Alternate Scenarios) :</w:t>
+              <w:t xml:space="preserve">Flow of Events for </w:t>
+            </w:r>
+            <w:proofErr w:type="gramStart"/>
+            <w:r>
+              <w:rPr>
+                <w:rFonts w:eastAsiaTheme="minorHAnsi" w:cs="Arial"/>
+                <w:color w:val="000000"/>
+                <w:sz w:val="22"/>
+                <w:szCs w:val="22"/>
+              </w:rPr>
+              <w:t>Extensions(</w:t>
+            </w:r>
+            <w:proofErr w:type="gramEnd"/>
+            <w:r>
+              <w:rPr>
+                <w:rFonts w:eastAsiaTheme="minorHAnsi" w:cs="Arial"/>
+                <w:color w:val="000000"/>
+                <w:sz w:val="22"/>
+                <w:szCs w:val="22"/>
+              </w:rPr>
+              <w:t>Alternate Scenarios) :</w:t>
             </w:r>
           </w:p>
         </w:tc>
@@ -6164,6 +6440,7 @@
               </w:rPr>
               <w:t xml:space="preserve"> </w:t>
             </w:r>
+            <w:proofErr w:type="spellStart"/>
             <w:r>
               <w:rPr>
                 <w:rFonts w:eastAsiaTheme="minorHAnsi" w:cs="Arial" w:hint="eastAsia"/>
@@ -6174,6 +6451,7 @@
               </w:rPr>
               <w:t>알림창을</w:t>
             </w:r>
+            <w:proofErr w:type="spellEnd"/>
             <w:r>
               <w:rPr>
                 <w:rFonts w:eastAsiaTheme="minorHAnsi" w:cs="Arial" w:hint="eastAsia"/>
@@ -7021,6 +7299,7 @@
               </w:rPr>
               <w:t>Use Case UC-</w:t>
             </w:r>
+            <w:proofErr w:type="gramStart"/>
             <w:r>
               <w:rPr>
                 <w:rFonts w:eastAsiaTheme="minorHAnsi" w:cs="Arial"/>
@@ -7041,7 +7320,19 @@
                 <w:sz w:val="22"/>
                 <w:szCs w:val="22"/>
               </w:rPr>
-              <w:t xml:space="preserve"> : </w:t>
+              <w:t xml:space="preserve"> :</w:t>
+            </w:r>
+            <w:proofErr w:type="gramEnd"/>
+            <w:r>
+              <w:rPr>
+                <w:rFonts w:eastAsiaTheme="minorHAnsi" w:cs="Arial"/>
+                <w:b/>
+                <w:bCs/>
+                <w:color w:val="000000"/>
+                <w:sz w:val="22"/>
+                <w:szCs w:val="22"/>
+              </w:rPr>
+              <w:t xml:space="preserve"> </w:t>
             </w:r>
             <w:r>
               <w:rPr>
@@ -7144,8 +7435,19 @@
                 <w:szCs w:val="22"/>
               </w:rPr>
               <w:lastRenderedPageBreak/>
-              <w:t>Related Requirements :</w:t>
-            </w:r>
+              <w:t xml:space="preserve">Related </w:t>
+            </w:r>
+            <w:proofErr w:type="gramStart"/>
+            <w:r>
+              <w:rPr>
+                <w:rFonts w:eastAsiaTheme="minorHAnsi" w:cs="Arial"/>
+                <w:color w:val="000000"/>
+                <w:sz w:val="22"/>
+                <w:szCs w:val="22"/>
+              </w:rPr>
+              <w:t>Requirements :</w:t>
+            </w:r>
+            <w:proofErr w:type="gramEnd"/>
           </w:p>
         </w:tc>
         <w:tc>
@@ -7261,8 +7563,19 @@
                 <w:sz w:val="22"/>
                 <w:szCs w:val="22"/>
               </w:rPr>
-              <w:t>Initiating Actor :</w:t>
-            </w:r>
+              <w:t xml:space="preserve">Initiating </w:t>
+            </w:r>
+            <w:proofErr w:type="gramStart"/>
+            <w:r>
+              <w:rPr>
+                <w:rFonts w:eastAsiaTheme="minorHAnsi" w:cs="Arial"/>
+                <w:color w:val="000000"/>
+                <w:sz w:val="22"/>
+                <w:szCs w:val="22"/>
+              </w:rPr>
+              <w:t>Actor :</w:t>
+            </w:r>
+            <w:proofErr w:type="gramEnd"/>
           </w:p>
         </w:tc>
         <w:tc>
@@ -7337,6 +7650,7 @@
               </w:rPr>
               <w:t xml:space="preserve"> </w:t>
             </w:r>
+            <w:proofErr w:type="gramStart"/>
             <w:r>
               <w:rPr>
                 <w:rFonts w:eastAsiaTheme="minorHAnsi" w:cs="굴림"/>
@@ -7344,7 +7658,17 @@
                 <w:szCs w:val="22"/>
                 <w:lang w:eastAsia="ko-KR"/>
               </w:rPr>
-              <w:t xml:space="preserve">( = </w:t>
+              <w:t>( =</w:t>
+            </w:r>
+            <w:proofErr w:type="gramEnd"/>
+            <w:r>
+              <w:rPr>
+                <w:rFonts w:eastAsiaTheme="minorHAnsi" w:cs="굴림"/>
+                <w:sz w:val="22"/>
+                <w:szCs w:val="22"/>
+                <w:lang w:eastAsia="ko-KR"/>
+              </w:rPr>
+              <w:t xml:space="preserve"> </w:t>
             </w:r>
             <w:r>
               <w:rPr>
@@ -7405,8 +7729,19 @@
                 <w:sz w:val="22"/>
                 <w:szCs w:val="22"/>
               </w:rPr>
-              <w:t>Actor’s Goal :</w:t>
-            </w:r>
+              <w:t xml:space="preserve">Actor’s </w:t>
+            </w:r>
+            <w:proofErr w:type="gramStart"/>
+            <w:r>
+              <w:rPr>
+                <w:rFonts w:eastAsiaTheme="minorHAnsi" w:cs="Arial"/>
+                <w:color w:val="000000"/>
+                <w:sz w:val="22"/>
+                <w:szCs w:val="22"/>
+              </w:rPr>
+              <w:t>Goal :</w:t>
+            </w:r>
+            <w:proofErr w:type="gramEnd"/>
           </w:p>
         </w:tc>
         <w:tc>
@@ -7509,6 +7844,7 @@
               </w:rPr>
               <w:t xml:space="preserve"> </w:t>
             </w:r>
+            <w:proofErr w:type="gramStart"/>
             <w:r>
               <w:rPr>
                 <w:rFonts w:eastAsiaTheme="minorHAnsi" w:cs="굴림" w:hint="eastAsia"/>
@@ -7536,6 +7872,7 @@
               </w:rPr>
               <w:t>받기</w:t>
             </w:r>
+            <w:proofErr w:type="gramEnd"/>
             <w:r>
               <w:rPr>
                 <w:rFonts w:eastAsiaTheme="minorHAnsi" w:cs="굴림" w:hint="eastAsia"/>
@@ -7594,8 +7931,19 @@
                 <w:sz w:val="22"/>
                 <w:szCs w:val="22"/>
               </w:rPr>
-              <w:t>Participating Actors :</w:t>
-            </w:r>
+              <w:t xml:space="preserve">Participating </w:t>
+            </w:r>
+            <w:proofErr w:type="gramStart"/>
+            <w:r>
+              <w:rPr>
+                <w:rFonts w:eastAsiaTheme="minorHAnsi" w:cs="Arial"/>
+                <w:color w:val="000000"/>
+                <w:sz w:val="22"/>
+                <w:szCs w:val="22"/>
+              </w:rPr>
+              <w:t>Actors :</w:t>
+            </w:r>
+            <w:proofErr w:type="gramEnd"/>
           </w:p>
         </w:tc>
         <w:tc>
@@ -7704,6 +8052,7 @@
                 <w:szCs w:val="22"/>
               </w:rPr>
             </w:pPr>
+            <w:proofErr w:type="gramStart"/>
             <w:r>
               <w:rPr>
                 <w:rFonts w:eastAsiaTheme="minorHAnsi" w:cs="Arial"/>
@@ -7713,6 +8062,7 @@
               </w:rPr>
               <w:t>Preconditions :</w:t>
             </w:r>
+            <w:proofErr w:type="gramEnd"/>
           </w:p>
         </w:tc>
         <w:tc>
@@ -7750,6 +8100,7 @@
                 <w:lang w:eastAsia="ko-KR"/>
               </w:rPr>
             </w:pPr>
+            <w:proofErr w:type="spellStart"/>
             <w:r>
               <w:rPr>
                 <w:rFonts w:eastAsiaTheme="minorHAnsi" w:cs="Arial" w:hint="eastAsia"/>
@@ -7760,6 +8111,7 @@
               </w:rPr>
               <w:t>학식당</w:t>
             </w:r>
+            <w:proofErr w:type="spellEnd"/>
             <w:r>
               <w:rPr>
                 <w:rFonts w:eastAsiaTheme="minorHAnsi" w:cs="Arial" w:hint="eastAsia"/>
@@ -7790,6 +8142,7 @@
               </w:rPr>
               <w:t xml:space="preserve"> </w:t>
             </w:r>
+            <w:proofErr w:type="spellStart"/>
             <w:r>
               <w:rPr>
                 <w:rFonts w:eastAsiaTheme="minorHAnsi" w:cs="Arial" w:hint="eastAsia"/>
@@ -7800,6 +8153,7 @@
               </w:rPr>
               <w:t>날짜별</w:t>
             </w:r>
+            <w:proofErr w:type="spellEnd"/>
             <w:r>
               <w:rPr>
                 <w:rFonts w:eastAsiaTheme="minorHAnsi" w:cs="Arial" w:hint="eastAsia"/>
@@ -7943,6 +8297,7 @@
                 <w:szCs w:val="22"/>
               </w:rPr>
             </w:pPr>
+            <w:proofErr w:type="gramStart"/>
             <w:r>
               <w:rPr>
                 <w:rFonts w:eastAsiaTheme="minorHAnsi" w:cs="Arial"/>
@@ -7952,6 +8307,7 @@
               </w:rPr>
               <w:t>Postconditions :</w:t>
             </w:r>
+            <w:proofErr w:type="gramEnd"/>
           </w:p>
         </w:tc>
         <w:tc>
@@ -8027,6 +8383,7 @@
               </w:rPr>
               <w:t xml:space="preserve"> </w:t>
             </w:r>
+            <w:proofErr w:type="spellStart"/>
             <w:r>
               <w:rPr>
                 <w:rFonts w:eastAsiaTheme="minorHAnsi" w:cs="Arial" w:hint="eastAsia"/>
@@ -8037,6 +8394,7 @@
               </w:rPr>
               <w:t>학식당</w:t>
             </w:r>
+            <w:proofErr w:type="spellEnd"/>
             <w:r>
               <w:rPr>
                 <w:rFonts w:eastAsiaTheme="minorHAnsi" w:cs="Arial" w:hint="eastAsia"/>
@@ -8209,8 +8567,19 @@
                 <w:sz w:val="22"/>
                 <w:szCs w:val="22"/>
               </w:rPr>
-              <w:t>Flow of Events for Main Success Scenario :</w:t>
-            </w:r>
+              <w:t xml:space="preserve">Flow of Events for Main Success </w:t>
+            </w:r>
+            <w:proofErr w:type="gramStart"/>
+            <w:r>
+              <w:rPr>
+                <w:rFonts w:eastAsiaTheme="minorHAnsi" w:cs="Arial"/>
+                <w:color w:val="000000"/>
+                <w:sz w:val="22"/>
+                <w:szCs w:val="22"/>
+              </w:rPr>
+              <w:t>Scenario :</w:t>
+            </w:r>
+            <w:proofErr w:type="gramEnd"/>
           </w:p>
         </w:tc>
       </w:tr>
@@ -8343,6 +8712,7 @@
               </w:rPr>
               <w:t xml:space="preserve"> </w:t>
             </w:r>
+            <w:proofErr w:type="gramStart"/>
             <w:r>
               <w:rPr>
                 <w:rFonts w:eastAsiaTheme="minorHAnsi" w:cs="Arial" w:hint="eastAsia"/>
@@ -8371,7 +8741,18 @@
                 <w:szCs w:val="22"/>
                 <w:lang w:eastAsia="ko-KR"/>
               </w:rPr>
-              <w:t>(UT-1)</w:t>
+              <w:t>(</w:t>
+            </w:r>
+            <w:proofErr w:type="gramEnd"/>
+            <w:r>
+              <w:rPr>
+                <w:rFonts w:eastAsiaTheme="minorHAnsi" w:cs="Arial"/>
+                <w:color w:val="000000"/>
+                <w:sz w:val="22"/>
+                <w:szCs w:val="22"/>
+                <w:lang w:eastAsia="ko-KR"/>
+              </w:rPr>
+              <w:t>UT-1)</w:t>
             </w:r>
           </w:p>
         </w:tc>
@@ -8731,6 +9112,7 @@
               </w:rPr>
               <w:t xml:space="preserve"> </w:t>
             </w:r>
+            <w:proofErr w:type="spellStart"/>
             <w:r>
               <w:rPr>
                 <w:rFonts w:eastAsiaTheme="minorHAnsi" w:cs="Arial" w:hint="eastAsia"/>
@@ -8741,6 +9123,7 @@
               </w:rPr>
               <w:t>학식당</w:t>
             </w:r>
+            <w:proofErr w:type="spellEnd"/>
             <w:r>
               <w:rPr>
                 <w:rFonts w:eastAsiaTheme="minorHAnsi" w:cs="Arial" w:hint="eastAsia"/>
@@ -9005,6 +9388,7 @@
               </w:rPr>
               <w:t xml:space="preserve"> </w:t>
             </w:r>
+            <w:proofErr w:type="spellStart"/>
             <w:r>
               <w:rPr>
                 <w:rFonts w:eastAsiaTheme="minorHAnsi" w:cs="Arial" w:hint="eastAsia"/>
@@ -9015,6 +9399,7 @@
               </w:rPr>
               <w:t>학식당</w:t>
             </w:r>
+            <w:proofErr w:type="spellEnd"/>
             <w:r>
               <w:rPr>
                 <w:rFonts w:eastAsiaTheme="minorHAnsi" w:cs="Arial" w:hint="eastAsia"/>
@@ -9473,7 +9858,27 @@
                 <w:sz w:val="22"/>
                 <w:szCs w:val="22"/>
               </w:rPr>
-              <w:t>Flow of Events for Extensions(Alternate Scenarios) :</w:t>
+              <w:t xml:space="preserve">Flow of Events for </w:t>
+            </w:r>
+            <w:proofErr w:type="gramStart"/>
+            <w:r>
+              <w:rPr>
+                <w:rFonts w:eastAsiaTheme="minorHAnsi" w:cs="Arial"/>
+                <w:color w:val="000000"/>
+                <w:sz w:val="22"/>
+                <w:szCs w:val="22"/>
+              </w:rPr>
+              <w:t>Extensions(</w:t>
+            </w:r>
+            <w:proofErr w:type="gramEnd"/>
+            <w:r>
+              <w:rPr>
+                <w:rFonts w:eastAsiaTheme="minorHAnsi" w:cs="Arial"/>
+                <w:color w:val="000000"/>
+                <w:sz w:val="22"/>
+                <w:szCs w:val="22"/>
+              </w:rPr>
+              <w:t>Alternate Scenarios) :</w:t>
             </w:r>
           </w:p>
         </w:tc>
@@ -9801,6 +10206,7 @@
               </w:rPr>
               <w:t xml:space="preserve"> </w:t>
             </w:r>
+            <w:proofErr w:type="spellStart"/>
             <w:r>
               <w:rPr>
                 <w:rFonts w:eastAsiaTheme="minorHAnsi" w:cs="Arial" w:hint="eastAsia"/>
@@ -9811,6 +10217,7 @@
               </w:rPr>
               <w:t>뒤로가기</w:t>
             </w:r>
+            <w:proofErr w:type="spellEnd"/>
             <w:r>
               <w:rPr>
                 <w:rFonts w:eastAsiaTheme="minorHAnsi" w:cs="Arial" w:hint="eastAsia"/>
@@ -10002,6 +10409,7 @@
               </w:rPr>
               <w:t>Use Case UC-</w:t>
             </w:r>
+            <w:proofErr w:type="gramStart"/>
             <w:r>
               <w:rPr>
                 <w:rFonts w:eastAsiaTheme="minorHAnsi" w:cs="Arial"/>
@@ -10022,7 +10430,19 @@
                 <w:sz w:val="22"/>
                 <w:szCs w:val="22"/>
               </w:rPr>
-              <w:t xml:space="preserve"> : </w:t>
+              <w:t xml:space="preserve"> :</w:t>
+            </w:r>
+            <w:proofErr w:type="gramEnd"/>
+            <w:r>
+              <w:rPr>
+                <w:rFonts w:eastAsiaTheme="minorHAnsi" w:cs="Arial"/>
+                <w:b/>
+                <w:bCs/>
+                <w:color w:val="000000"/>
+                <w:sz w:val="22"/>
+                <w:szCs w:val="22"/>
+              </w:rPr>
+              <w:t xml:space="preserve"> </w:t>
             </w:r>
             <w:r>
               <w:rPr>
@@ -10089,8 +10509,19 @@
                 <w:szCs w:val="22"/>
               </w:rPr>
               <w:lastRenderedPageBreak/>
-              <w:t>Related Requirements :</w:t>
-            </w:r>
+              <w:t xml:space="preserve">Related </w:t>
+            </w:r>
+            <w:proofErr w:type="gramStart"/>
+            <w:r>
+              <w:rPr>
+                <w:rFonts w:eastAsiaTheme="minorHAnsi" w:cs="Arial"/>
+                <w:color w:val="000000"/>
+                <w:sz w:val="22"/>
+                <w:szCs w:val="22"/>
+              </w:rPr>
+              <w:t>Requirements :</w:t>
+            </w:r>
+            <w:proofErr w:type="gramEnd"/>
           </w:p>
         </w:tc>
         <w:tc>
@@ -10179,8 +10610,19 @@
                 <w:sz w:val="22"/>
                 <w:szCs w:val="22"/>
               </w:rPr>
-              <w:t>Initiating Actor :</w:t>
-            </w:r>
+              <w:t xml:space="preserve">Initiating </w:t>
+            </w:r>
+            <w:proofErr w:type="gramStart"/>
+            <w:r>
+              <w:rPr>
+                <w:rFonts w:eastAsiaTheme="minorHAnsi" w:cs="Arial"/>
+                <w:color w:val="000000"/>
+                <w:sz w:val="22"/>
+                <w:szCs w:val="22"/>
+              </w:rPr>
+              <w:t>Actor :</w:t>
+            </w:r>
+            <w:proofErr w:type="gramEnd"/>
           </w:p>
         </w:tc>
         <w:tc>
@@ -10255,6 +10697,7 @@
               </w:rPr>
               <w:t xml:space="preserve"> </w:t>
             </w:r>
+            <w:proofErr w:type="gramStart"/>
             <w:r>
               <w:rPr>
                 <w:rFonts w:eastAsiaTheme="minorHAnsi" w:cs="굴림"/>
@@ -10262,7 +10705,17 @@
                 <w:szCs w:val="22"/>
                 <w:lang w:eastAsia="ko-KR"/>
               </w:rPr>
-              <w:t xml:space="preserve">( = </w:t>
+              <w:t>( =</w:t>
+            </w:r>
+            <w:proofErr w:type="gramEnd"/>
+            <w:r>
+              <w:rPr>
+                <w:rFonts w:eastAsiaTheme="minorHAnsi" w:cs="굴림"/>
+                <w:sz w:val="22"/>
+                <w:szCs w:val="22"/>
+                <w:lang w:eastAsia="ko-KR"/>
+              </w:rPr>
+              <w:t xml:space="preserve"> </w:t>
             </w:r>
             <w:r>
               <w:rPr>
@@ -10323,8 +10776,19 @@
                 <w:sz w:val="22"/>
                 <w:szCs w:val="22"/>
               </w:rPr>
-              <w:t>Actor’s Goal :</w:t>
-            </w:r>
+              <w:t xml:space="preserve">Actor’s </w:t>
+            </w:r>
+            <w:proofErr w:type="gramStart"/>
+            <w:r>
+              <w:rPr>
+                <w:rFonts w:eastAsiaTheme="minorHAnsi" w:cs="Arial"/>
+                <w:color w:val="000000"/>
+                <w:sz w:val="22"/>
+                <w:szCs w:val="22"/>
+              </w:rPr>
+              <w:t>Goal :</w:t>
+            </w:r>
+            <w:proofErr w:type="gramEnd"/>
           </w:p>
         </w:tc>
         <w:tc>
@@ -10512,8 +10976,19 @@
                 <w:sz w:val="22"/>
                 <w:szCs w:val="22"/>
               </w:rPr>
-              <w:t>Participating Actors :</w:t>
-            </w:r>
+              <w:t xml:space="preserve">Participating </w:t>
+            </w:r>
+            <w:proofErr w:type="gramStart"/>
+            <w:r>
+              <w:rPr>
+                <w:rFonts w:eastAsiaTheme="minorHAnsi" w:cs="Arial"/>
+                <w:color w:val="000000"/>
+                <w:sz w:val="22"/>
+                <w:szCs w:val="22"/>
+              </w:rPr>
+              <w:t>Actors :</w:t>
+            </w:r>
+            <w:proofErr w:type="gramEnd"/>
           </w:p>
         </w:tc>
         <w:tc>
@@ -10622,6 +11097,7 @@
                 <w:szCs w:val="22"/>
               </w:rPr>
             </w:pPr>
+            <w:proofErr w:type="gramStart"/>
             <w:r>
               <w:rPr>
                 <w:rFonts w:eastAsiaTheme="minorHAnsi" w:cs="Arial"/>
@@ -10631,6 +11107,7 @@
               </w:rPr>
               <w:t>Preconditions :</w:t>
             </w:r>
+            <w:proofErr w:type="gramEnd"/>
           </w:p>
         </w:tc>
         <w:tc>
@@ -10821,6 +11298,7 @@
                 <w:szCs w:val="22"/>
               </w:rPr>
             </w:pPr>
+            <w:proofErr w:type="gramStart"/>
             <w:r>
               <w:rPr>
                 <w:rFonts w:eastAsiaTheme="minorHAnsi" w:cs="Arial"/>
@@ -10830,6 +11308,7 @@
               </w:rPr>
               <w:t>Postconditions :</w:t>
             </w:r>
+            <w:proofErr w:type="gramEnd"/>
           </w:p>
         </w:tc>
         <w:tc>
@@ -11127,8 +11606,19 @@
                 <w:sz w:val="22"/>
                 <w:szCs w:val="22"/>
               </w:rPr>
-              <w:t>Flow of Events for Main Success Scenario :</w:t>
-            </w:r>
+              <w:t xml:space="preserve">Flow of Events for Main Success </w:t>
+            </w:r>
+            <w:proofErr w:type="gramStart"/>
+            <w:r>
+              <w:rPr>
+                <w:rFonts w:eastAsiaTheme="minorHAnsi" w:cs="Arial"/>
+                <w:color w:val="000000"/>
+                <w:sz w:val="22"/>
+                <w:szCs w:val="22"/>
+              </w:rPr>
+              <w:t>Scenario :</w:t>
+            </w:r>
+            <w:proofErr w:type="gramEnd"/>
           </w:p>
         </w:tc>
       </w:tr>
@@ -11466,6 +11956,7 @@
               </w:rPr>
               <w:t>‘</w:t>
             </w:r>
+            <w:proofErr w:type="spellStart"/>
             <w:r>
               <w:rPr>
                 <w:rFonts w:eastAsiaTheme="minorHAnsi" w:cs="Arial" w:hint="eastAsia"/>
@@ -11476,6 +11967,7 @@
               </w:rPr>
               <w:t>주문하러가기</w:t>
             </w:r>
+            <w:proofErr w:type="spellEnd"/>
             <w:r>
               <w:rPr>
                 <w:rFonts w:eastAsiaTheme="minorHAnsi" w:cs="Arial"/>
@@ -12550,6 +13042,8 @@
               </w:rPr>
               <w:t xml:space="preserve"> </w:t>
             </w:r>
+            <w:proofErr w:type="spellStart"/>
+            <w:proofErr w:type="gramStart"/>
             <w:r>
               <w:rPr>
                 <w:rFonts w:eastAsiaTheme="minorHAnsi" w:cs="Arial" w:hint="eastAsia"/>
@@ -12560,16 +13054,19 @@
               </w:rPr>
               <w:t>담겨졌음을</w:t>
             </w:r>
-            <w:r>
-              <w:rPr>
-                <w:rFonts w:eastAsiaTheme="minorHAnsi" w:cs="Arial" w:hint="eastAsia"/>
-                <w:color w:val="000000"/>
-                <w:sz w:val="22"/>
-                <w:szCs w:val="22"/>
-                <w:lang w:eastAsia="ko-KR"/>
-              </w:rPr>
-              <w:t xml:space="preserve"> </w:t>
-            </w:r>
+            <w:proofErr w:type="spellEnd"/>
+            <w:proofErr w:type="gramEnd"/>
+            <w:r>
+              <w:rPr>
+                <w:rFonts w:eastAsiaTheme="minorHAnsi" w:cs="Arial" w:hint="eastAsia"/>
+                <w:color w:val="000000"/>
+                <w:sz w:val="22"/>
+                <w:szCs w:val="22"/>
+                <w:lang w:eastAsia="ko-KR"/>
+              </w:rPr>
+              <w:t xml:space="preserve"> </w:t>
+            </w:r>
+            <w:proofErr w:type="spellStart"/>
             <w:r>
               <w:rPr>
                 <w:rFonts w:eastAsiaTheme="minorHAnsi" w:cs="Arial" w:hint="eastAsia"/>
@@ -12580,6 +13077,7 @@
               </w:rPr>
               <w:t>알리기위해</w:t>
             </w:r>
+            <w:proofErr w:type="spellEnd"/>
             <w:r>
               <w:rPr>
                 <w:rFonts w:eastAsiaTheme="minorHAnsi" w:cs="Arial" w:hint="eastAsia"/>
@@ -12779,6 +13277,1177 @@
                 <w:lang w:eastAsia="ko-KR"/>
               </w:rPr>
               <w:t xml:space="preserve"> </w:t>
+            </w:r>
+          </w:p>
+        </w:tc>
+      </w:tr>
+      <w:tr>
+        <w:trPr>
+          <w:trHeight w:val="345"/>
+        </w:trPr>
+        <w:tc>
+          <w:tcPr>
+            <w:tcW w:w="2544" w:type="dxa"/>
+            <w:tcBorders>
+              <w:top w:val="single" w:sz="6" w:space="0" w:color="000000"/>
+              <w:left w:val="single" w:sz="6" w:space="0" w:color="000000"/>
+              <w:bottom w:val="single" w:sz="6" w:space="0" w:color="000000"/>
+              <w:right w:val="single" w:sz="6" w:space="0" w:color="000000"/>
+            </w:tcBorders>
+            <w:shd w:val="clear" w:color="auto" w:fill="auto"/>
+            <w:tcMar>
+              <w:top w:w="60" w:type="dxa"/>
+              <w:left w:w="60" w:type="dxa"/>
+              <w:bottom w:w="60" w:type="dxa"/>
+              <w:right w:w="60" w:type="dxa"/>
+            </w:tcMar>
+            <w:vAlign w:val="center"/>
+          </w:tcPr>
+          <w:p>
+            <w:pPr>
+              <w:jc w:val="center"/>
+              <w:rPr>
+                <w:rFonts w:eastAsiaTheme="minorHAnsi" w:cs="Arial"/>
+                <w:color w:val="000000"/>
+                <w:sz w:val="22"/>
+                <w:szCs w:val="22"/>
+              </w:rPr>
+            </w:pPr>
+            <w:r>
+              <w:rPr>
+                <w:rFonts w:eastAsiaTheme="minorHAnsi" w:cs="Arial"/>
+                <w:color w:val="000000"/>
+                <w:sz w:val="22"/>
+                <w:szCs w:val="22"/>
+                <w:lang w:eastAsia="ko-KR"/>
+              </w:rPr>
+              <w:t>→</w:t>
+            </w:r>
+          </w:p>
+        </w:tc>
+        <w:tc>
+          <w:tcPr>
+            <w:tcW w:w="6466" w:type="dxa"/>
+            <w:tcBorders>
+              <w:top w:val="single" w:sz="6" w:space="0" w:color="000000"/>
+              <w:left w:val="single" w:sz="6" w:space="0" w:color="000000"/>
+              <w:bottom w:val="single" w:sz="6" w:space="0" w:color="000000"/>
+              <w:right w:val="single" w:sz="6" w:space="0" w:color="000000"/>
+            </w:tcBorders>
+            <w:shd w:val="clear" w:color="auto" w:fill="auto"/>
+            <w:tcMar>
+              <w:top w:w="60" w:type="dxa"/>
+              <w:left w:w="60" w:type="dxa"/>
+              <w:bottom w:w="60" w:type="dxa"/>
+              <w:right w:w="60" w:type="dxa"/>
+            </w:tcMar>
+            <w:vAlign w:val="center"/>
+          </w:tcPr>
+          <w:p>
+            <w:pPr>
+              <w:rPr>
+                <w:rFonts w:eastAsiaTheme="minorHAnsi" w:cs="Arial" w:hint="eastAsia"/>
+                <w:color w:val="000000"/>
+                <w:sz w:val="22"/>
+                <w:szCs w:val="22"/>
+                <w:lang w:eastAsia="ko-KR"/>
+              </w:rPr>
+            </w:pPr>
+            <w:r>
+              <w:rPr>
+                <w:rFonts w:eastAsiaTheme="minorHAnsi" w:cs="Arial" w:hint="eastAsia"/>
+                <w:color w:val="000000"/>
+                <w:sz w:val="22"/>
+                <w:szCs w:val="22"/>
+                <w:lang w:eastAsia="ko-KR"/>
+              </w:rPr>
+              <w:t>6</w:t>
+            </w:r>
+            <w:r>
+              <w:rPr>
+                <w:rFonts w:eastAsiaTheme="minorHAnsi" w:cs="Arial"/>
+                <w:color w:val="000000"/>
+                <w:sz w:val="22"/>
+                <w:szCs w:val="22"/>
+                <w:lang w:eastAsia="ko-KR"/>
+              </w:rPr>
+              <w:t xml:space="preserve">. </w:t>
+            </w:r>
+            <w:r>
+              <w:rPr>
+                <w:rFonts w:eastAsiaTheme="minorHAnsi" w:cs="Arial" w:hint="eastAsia"/>
+                <w:color w:val="000000"/>
+                <w:sz w:val="22"/>
+                <w:szCs w:val="22"/>
+                <w:lang w:eastAsia="ko-KR"/>
+              </w:rPr>
+              <w:t>식당이용자는</w:t>
+            </w:r>
+            <w:r>
+              <w:rPr>
+                <w:rFonts w:eastAsiaTheme="minorHAnsi" w:cs="Arial" w:hint="eastAsia"/>
+                <w:color w:val="000000"/>
+                <w:sz w:val="22"/>
+                <w:szCs w:val="22"/>
+                <w:lang w:eastAsia="ko-KR"/>
+              </w:rPr>
+              <w:t xml:space="preserve"> </w:t>
+            </w:r>
+            <w:r>
+              <w:rPr>
+                <w:rFonts w:eastAsiaTheme="minorHAnsi" w:cs="Arial" w:hint="eastAsia"/>
+                <w:color w:val="000000"/>
+                <w:sz w:val="22"/>
+                <w:szCs w:val="22"/>
+                <w:lang w:eastAsia="ko-KR"/>
+              </w:rPr>
+              <w:t>장바구니</w:t>
+            </w:r>
+            <w:r>
+              <w:rPr>
+                <w:rFonts w:eastAsiaTheme="minorHAnsi" w:cs="Arial" w:hint="eastAsia"/>
+                <w:color w:val="000000"/>
+                <w:sz w:val="22"/>
+                <w:szCs w:val="22"/>
+                <w:lang w:eastAsia="ko-KR"/>
+              </w:rPr>
+              <w:t xml:space="preserve"> </w:t>
+            </w:r>
+            <w:r>
+              <w:rPr>
+                <w:rFonts w:eastAsiaTheme="minorHAnsi" w:cs="Arial" w:hint="eastAsia"/>
+                <w:color w:val="000000"/>
+                <w:sz w:val="22"/>
+                <w:szCs w:val="22"/>
+                <w:lang w:eastAsia="ko-KR"/>
+              </w:rPr>
+              <w:t>버튼</w:t>
+            </w:r>
+            <w:r>
+              <w:rPr>
+                <w:rFonts w:eastAsiaTheme="minorHAnsi" w:cs="Arial" w:hint="eastAsia"/>
+                <w:color w:val="000000"/>
+                <w:sz w:val="22"/>
+                <w:szCs w:val="22"/>
+                <w:lang w:eastAsia="ko-KR"/>
+              </w:rPr>
+              <w:t>(</w:t>
+            </w:r>
+            <w:r>
+              <w:rPr>
+                <w:rFonts w:eastAsiaTheme="minorHAnsi" w:cs="Arial" w:hint="eastAsia"/>
+                <w:color w:val="000000"/>
+                <w:sz w:val="22"/>
+                <w:szCs w:val="22"/>
+                <w:lang w:eastAsia="ko-KR"/>
+              </w:rPr>
+              <w:t>이모티콘</w:t>
+            </w:r>
+            <w:r>
+              <w:rPr>
+                <w:rFonts w:eastAsiaTheme="minorHAnsi" w:cs="Arial" w:hint="eastAsia"/>
+                <w:color w:val="000000"/>
+                <w:sz w:val="22"/>
+                <w:szCs w:val="22"/>
+                <w:lang w:eastAsia="ko-KR"/>
+              </w:rPr>
+              <w:t>)</w:t>
+            </w:r>
+            <w:r>
+              <w:rPr>
+                <w:rFonts w:eastAsiaTheme="minorHAnsi" w:cs="Arial" w:hint="eastAsia"/>
+                <w:color w:val="000000"/>
+                <w:sz w:val="22"/>
+                <w:szCs w:val="22"/>
+                <w:lang w:eastAsia="ko-KR"/>
+              </w:rPr>
+              <w:t>을</w:t>
+            </w:r>
+            <w:r>
+              <w:rPr>
+                <w:rFonts w:eastAsiaTheme="minorHAnsi" w:cs="Arial" w:hint="eastAsia"/>
+                <w:color w:val="000000"/>
+                <w:sz w:val="22"/>
+                <w:szCs w:val="22"/>
+                <w:lang w:eastAsia="ko-KR"/>
+              </w:rPr>
+              <w:t xml:space="preserve"> </w:t>
+            </w:r>
+            <w:r>
+              <w:rPr>
+                <w:rFonts w:eastAsiaTheme="minorHAnsi" w:cs="Arial" w:hint="eastAsia"/>
+                <w:color w:val="000000"/>
+                <w:sz w:val="22"/>
+                <w:szCs w:val="22"/>
+                <w:lang w:eastAsia="ko-KR"/>
+              </w:rPr>
+              <w:t>클릭한다</w:t>
+            </w:r>
+            <w:r>
+              <w:rPr>
+                <w:rFonts w:eastAsiaTheme="minorHAnsi" w:cs="Arial" w:hint="eastAsia"/>
+                <w:color w:val="000000"/>
+                <w:sz w:val="22"/>
+                <w:szCs w:val="22"/>
+                <w:lang w:eastAsia="ko-KR"/>
+              </w:rPr>
+              <w:t>.</w:t>
+            </w:r>
+          </w:p>
+        </w:tc>
+      </w:tr>
+      <w:tr>
+        <w:trPr>
+          <w:trHeight w:val="345"/>
+        </w:trPr>
+        <w:tc>
+          <w:tcPr>
+            <w:tcW w:w="2544" w:type="dxa"/>
+            <w:tcBorders>
+              <w:top w:val="single" w:sz="6" w:space="0" w:color="000000"/>
+              <w:left w:val="single" w:sz="6" w:space="0" w:color="000000"/>
+              <w:bottom w:val="single" w:sz="6" w:space="0" w:color="000000"/>
+              <w:right w:val="single" w:sz="6" w:space="0" w:color="000000"/>
+            </w:tcBorders>
+            <w:shd w:val="clear" w:color="auto" w:fill="F2F2F2"/>
+            <w:tcMar>
+              <w:top w:w="60" w:type="dxa"/>
+              <w:left w:w="60" w:type="dxa"/>
+              <w:bottom w:w="60" w:type="dxa"/>
+              <w:right w:w="60" w:type="dxa"/>
+            </w:tcMar>
+            <w:vAlign w:val="center"/>
+          </w:tcPr>
+          <w:p>
+            <w:pPr>
+              <w:jc w:val="center"/>
+              <w:rPr>
+                <w:rFonts w:eastAsiaTheme="minorHAnsi" w:cs="Arial"/>
+                <w:color w:val="000000"/>
+                <w:sz w:val="22"/>
+                <w:szCs w:val="22"/>
+              </w:rPr>
+            </w:pPr>
+            <w:r>
+              <w:rPr>
+                <w:rFonts w:eastAsiaTheme="minorHAnsi" w:cs="Arial"/>
+                <w:color w:val="000000"/>
+                <w:sz w:val="22"/>
+                <w:szCs w:val="22"/>
+              </w:rPr>
+              <w:t>←</w:t>
+            </w:r>
+          </w:p>
+        </w:tc>
+        <w:tc>
+          <w:tcPr>
+            <w:tcW w:w="6466" w:type="dxa"/>
+            <w:tcBorders>
+              <w:top w:val="single" w:sz="6" w:space="0" w:color="000000"/>
+              <w:left w:val="single" w:sz="6" w:space="0" w:color="000000"/>
+              <w:bottom w:val="single" w:sz="6" w:space="0" w:color="000000"/>
+              <w:right w:val="single" w:sz="6" w:space="0" w:color="000000"/>
+            </w:tcBorders>
+            <w:shd w:val="clear" w:color="auto" w:fill="F2F2F2"/>
+            <w:tcMar>
+              <w:top w:w="60" w:type="dxa"/>
+              <w:left w:w="60" w:type="dxa"/>
+              <w:bottom w:w="60" w:type="dxa"/>
+              <w:right w:w="60" w:type="dxa"/>
+            </w:tcMar>
+            <w:vAlign w:val="center"/>
+          </w:tcPr>
+          <w:p>
+            <w:pPr>
+              <w:rPr>
+                <w:rFonts w:eastAsiaTheme="minorHAnsi" w:cs="Arial"/>
+                <w:color w:val="000000"/>
+                <w:sz w:val="22"/>
+                <w:szCs w:val="22"/>
+                <w:lang w:eastAsia="ko-KR"/>
+              </w:rPr>
+            </w:pPr>
+            <w:r>
+              <w:rPr>
+                <w:rFonts w:eastAsiaTheme="minorHAnsi" w:cs="Arial" w:hint="eastAsia"/>
+                <w:color w:val="000000"/>
+                <w:sz w:val="22"/>
+                <w:szCs w:val="22"/>
+                <w:lang w:eastAsia="ko-KR"/>
+              </w:rPr>
+              <w:t>7</w:t>
+            </w:r>
+            <w:r>
+              <w:rPr>
+                <w:rFonts w:eastAsiaTheme="minorHAnsi" w:cs="Arial"/>
+                <w:color w:val="000000"/>
+                <w:sz w:val="22"/>
+                <w:szCs w:val="22"/>
+                <w:lang w:eastAsia="ko-KR"/>
+              </w:rPr>
+              <w:t xml:space="preserve">. </w:t>
+            </w:r>
+            <w:r>
+              <w:rPr>
+                <w:rFonts w:eastAsiaTheme="minorHAnsi" w:cs="Arial" w:hint="eastAsia"/>
+                <w:color w:val="000000"/>
+                <w:sz w:val="22"/>
+                <w:szCs w:val="22"/>
+                <w:lang w:eastAsia="ko-KR"/>
+              </w:rPr>
+              <w:t>시스템은</w:t>
+            </w:r>
+            <w:r>
+              <w:rPr>
+                <w:rFonts w:eastAsiaTheme="minorHAnsi" w:cs="Arial" w:hint="eastAsia"/>
+                <w:color w:val="000000"/>
+                <w:sz w:val="22"/>
+                <w:szCs w:val="22"/>
+                <w:lang w:eastAsia="ko-KR"/>
+              </w:rPr>
+              <w:t xml:space="preserve"> </w:t>
+            </w:r>
+            <w:r>
+              <w:rPr>
+                <w:rFonts w:eastAsiaTheme="minorHAnsi" w:cs="Arial" w:hint="eastAsia"/>
+                <w:color w:val="000000"/>
+                <w:sz w:val="22"/>
+                <w:szCs w:val="22"/>
+                <w:lang w:eastAsia="ko-KR"/>
+              </w:rPr>
+              <w:t>지금</w:t>
+            </w:r>
+            <w:r>
+              <w:rPr>
+                <w:rFonts w:eastAsiaTheme="minorHAnsi" w:cs="Arial" w:hint="eastAsia"/>
+                <w:color w:val="000000"/>
+                <w:sz w:val="22"/>
+                <w:szCs w:val="22"/>
+                <w:lang w:eastAsia="ko-KR"/>
+              </w:rPr>
+              <w:t xml:space="preserve"> </w:t>
+            </w:r>
+            <w:r>
+              <w:rPr>
+                <w:rFonts w:eastAsiaTheme="minorHAnsi" w:cs="Arial" w:hint="eastAsia"/>
+                <w:color w:val="000000"/>
+                <w:sz w:val="22"/>
+                <w:szCs w:val="22"/>
+                <w:lang w:eastAsia="ko-KR"/>
+              </w:rPr>
+              <w:t>담은</w:t>
+            </w:r>
+            <w:r>
+              <w:rPr>
+                <w:rFonts w:eastAsiaTheme="minorHAnsi" w:cs="Arial" w:hint="eastAsia"/>
+                <w:color w:val="000000"/>
+                <w:sz w:val="22"/>
+                <w:szCs w:val="22"/>
+                <w:lang w:eastAsia="ko-KR"/>
+              </w:rPr>
+              <w:t xml:space="preserve"> </w:t>
+            </w:r>
+            <w:r>
+              <w:rPr>
+                <w:rFonts w:eastAsiaTheme="minorHAnsi" w:cs="Arial" w:hint="eastAsia"/>
+                <w:color w:val="000000"/>
+                <w:sz w:val="22"/>
+                <w:szCs w:val="22"/>
+                <w:lang w:eastAsia="ko-KR"/>
+              </w:rPr>
+              <w:t>메뉴의</w:t>
+            </w:r>
+            <w:r>
+              <w:rPr>
+                <w:rFonts w:eastAsiaTheme="minorHAnsi" w:cs="Arial" w:hint="eastAsia"/>
+                <w:color w:val="000000"/>
+                <w:sz w:val="22"/>
+                <w:szCs w:val="22"/>
+                <w:lang w:eastAsia="ko-KR"/>
+              </w:rPr>
+              <w:t xml:space="preserve"> </w:t>
+            </w:r>
+            <w:r>
+              <w:rPr>
+                <w:rFonts w:eastAsiaTheme="minorHAnsi" w:cs="Arial" w:hint="eastAsia"/>
+                <w:color w:val="000000"/>
+                <w:sz w:val="22"/>
+                <w:szCs w:val="22"/>
+                <w:lang w:eastAsia="ko-KR"/>
+              </w:rPr>
+              <w:t>리스트가</w:t>
+            </w:r>
+            <w:r>
+              <w:rPr>
+                <w:rFonts w:eastAsiaTheme="minorHAnsi" w:cs="Arial" w:hint="eastAsia"/>
+                <w:color w:val="000000"/>
+                <w:sz w:val="22"/>
+                <w:szCs w:val="22"/>
+                <w:lang w:eastAsia="ko-KR"/>
+              </w:rPr>
+              <w:t xml:space="preserve"> </w:t>
+            </w:r>
+            <w:r>
+              <w:rPr>
+                <w:rFonts w:eastAsiaTheme="minorHAnsi" w:cs="Arial" w:hint="eastAsia"/>
+                <w:color w:val="000000"/>
+                <w:sz w:val="22"/>
+                <w:szCs w:val="22"/>
+                <w:lang w:eastAsia="ko-KR"/>
+              </w:rPr>
+              <w:t>담긴</w:t>
+            </w:r>
+            <w:r>
+              <w:rPr>
+                <w:rFonts w:eastAsiaTheme="minorHAnsi" w:cs="Arial" w:hint="eastAsia"/>
+                <w:color w:val="000000"/>
+                <w:sz w:val="22"/>
+                <w:szCs w:val="22"/>
+                <w:lang w:eastAsia="ko-KR"/>
+              </w:rPr>
+              <w:t xml:space="preserve"> </w:t>
+            </w:r>
+            <w:r>
+              <w:rPr>
+                <w:rFonts w:eastAsiaTheme="minorHAnsi" w:cs="Arial" w:hint="eastAsia"/>
+                <w:color w:val="000000"/>
+                <w:sz w:val="22"/>
+                <w:szCs w:val="22"/>
+                <w:lang w:eastAsia="ko-KR"/>
+              </w:rPr>
+              <w:t>장바구니</w:t>
+            </w:r>
+            <w:r>
+              <w:rPr>
+                <w:rFonts w:eastAsiaTheme="minorHAnsi" w:cs="Arial" w:hint="eastAsia"/>
+                <w:color w:val="000000"/>
+                <w:sz w:val="22"/>
+                <w:szCs w:val="22"/>
+                <w:lang w:eastAsia="ko-KR"/>
+              </w:rPr>
+              <w:t xml:space="preserve"> </w:t>
+            </w:r>
+            <w:r>
+              <w:rPr>
+                <w:rFonts w:eastAsiaTheme="minorHAnsi" w:cs="Arial" w:hint="eastAsia"/>
+                <w:color w:val="000000"/>
+                <w:sz w:val="22"/>
+                <w:szCs w:val="22"/>
+                <w:lang w:eastAsia="ko-KR"/>
+              </w:rPr>
+              <w:t>페이지를</w:t>
+            </w:r>
+            <w:r>
+              <w:rPr>
+                <w:rFonts w:eastAsiaTheme="minorHAnsi" w:cs="Arial" w:hint="eastAsia"/>
+                <w:color w:val="000000"/>
+                <w:sz w:val="22"/>
+                <w:szCs w:val="22"/>
+                <w:lang w:eastAsia="ko-KR"/>
+              </w:rPr>
+              <w:t xml:space="preserve"> </w:t>
+            </w:r>
+            <w:r>
+              <w:rPr>
+                <w:rFonts w:eastAsiaTheme="minorHAnsi" w:cs="Arial" w:hint="eastAsia"/>
+                <w:color w:val="000000"/>
+                <w:sz w:val="22"/>
+                <w:szCs w:val="22"/>
+                <w:lang w:eastAsia="ko-KR"/>
+              </w:rPr>
+              <w:t>보여준다</w:t>
+            </w:r>
+            <w:r>
+              <w:rPr>
+                <w:rFonts w:eastAsiaTheme="minorHAnsi" w:cs="Arial" w:hint="eastAsia"/>
+                <w:color w:val="000000"/>
+                <w:sz w:val="22"/>
+                <w:szCs w:val="22"/>
+                <w:lang w:eastAsia="ko-KR"/>
+              </w:rPr>
+              <w:t>.</w:t>
+            </w:r>
+            <w:r>
+              <w:rPr>
+                <w:rFonts w:eastAsiaTheme="minorHAnsi" w:cs="Arial"/>
+                <w:color w:val="000000"/>
+                <w:sz w:val="22"/>
+                <w:szCs w:val="22"/>
+                <w:lang w:eastAsia="ko-KR"/>
+              </w:rPr>
+              <w:t xml:space="preserve"> </w:t>
+            </w:r>
+          </w:p>
+        </w:tc>
+      </w:tr>
+      <w:tr>
+        <w:trPr>
+          <w:trHeight w:val="345"/>
+        </w:trPr>
+        <w:tc>
+          <w:tcPr>
+            <w:tcW w:w="2544" w:type="dxa"/>
+            <w:tcBorders>
+              <w:top w:val="single" w:sz="6" w:space="0" w:color="000000"/>
+              <w:left w:val="single" w:sz="6" w:space="0" w:color="000000"/>
+              <w:bottom w:val="single" w:sz="6" w:space="0" w:color="000000"/>
+              <w:right w:val="single" w:sz="6" w:space="0" w:color="000000"/>
+            </w:tcBorders>
+            <w:shd w:val="clear" w:color="auto" w:fill="auto"/>
+            <w:tcMar>
+              <w:top w:w="60" w:type="dxa"/>
+              <w:left w:w="60" w:type="dxa"/>
+              <w:bottom w:w="60" w:type="dxa"/>
+              <w:right w:w="60" w:type="dxa"/>
+            </w:tcMar>
+            <w:vAlign w:val="center"/>
+          </w:tcPr>
+          <w:p>
+            <w:pPr>
+              <w:jc w:val="center"/>
+              <w:rPr>
+                <w:rFonts w:eastAsiaTheme="minorHAnsi" w:cs="Arial"/>
+                <w:color w:val="000000"/>
+                <w:sz w:val="22"/>
+                <w:szCs w:val="22"/>
+              </w:rPr>
+            </w:pPr>
+            <w:r>
+              <w:rPr>
+                <w:rFonts w:eastAsiaTheme="minorHAnsi" w:cs="Arial"/>
+                <w:color w:val="000000"/>
+                <w:sz w:val="22"/>
+                <w:szCs w:val="22"/>
+                <w:lang w:eastAsia="ko-KR"/>
+              </w:rPr>
+              <w:t>→</w:t>
+            </w:r>
+          </w:p>
+        </w:tc>
+        <w:tc>
+          <w:tcPr>
+            <w:tcW w:w="6466" w:type="dxa"/>
+            <w:tcBorders>
+              <w:top w:val="single" w:sz="6" w:space="0" w:color="000000"/>
+              <w:left w:val="single" w:sz="6" w:space="0" w:color="000000"/>
+              <w:bottom w:val="single" w:sz="6" w:space="0" w:color="000000"/>
+              <w:right w:val="single" w:sz="6" w:space="0" w:color="000000"/>
+            </w:tcBorders>
+            <w:shd w:val="clear" w:color="auto" w:fill="auto"/>
+            <w:tcMar>
+              <w:top w:w="60" w:type="dxa"/>
+              <w:left w:w="60" w:type="dxa"/>
+              <w:bottom w:w="60" w:type="dxa"/>
+              <w:right w:w="60" w:type="dxa"/>
+            </w:tcMar>
+            <w:vAlign w:val="center"/>
+          </w:tcPr>
+          <w:p>
+            <w:pPr>
+              <w:rPr>
+                <w:rFonts w:eastAsiaTheme="minorHAnsi" w:cs="Arial" w:hint="eastAsia"/>
+                <w:color w:val="000000"/>
+                <w:sz w:val="22"/>
+                <w:szCs w:val="22"/>
+                <w:lang w:eastAsia="ko-KR"/>
+              </w:rPr>
+            </w:pPr>
+            <w:r>
+              <w:rPr>
+                <w:rFonts w:eastAsiaTheme="minorHAnsi" w:cs="Arial" w:hint="eastAsia"/>
+                <w:color w:val="000000"/>
+                <w:sz w:val="22"/>
+                <w:szCs w:val="22"/>
+                <w:lang w:eastAsia="ko-KR"/>
+              </w:rPr>
+              <w:t>8</w:t>
+            </w:r>
+            <w:r>
+              <w:rPr>
+                <w:rFonts w:eastAsiaTheme="minorHAnsi" w:cs="Arial"/>
+                <w:color w:val="000000"/>
+                <w:sz w:val="22"/>
+                <w:szCs w:val="22"/>
+                <w:lang w:eastAsia="ko-KR"/>
+              </w:rPr>
+              <w:t xml:space="preserve">. </w:t>
+            </w:r>
+            <w:r>
+              <w:rPr>
+                <w:rFonts w:eastAsiaTheme="minorHAnsi" w:cs="Arial" w:hint="eastAsia"/>
+                <w:color w:val="000000"/>
+                <w:sz w:val="22"/>
+                <w:szCs w:val="22"/>
+                <w:lang w:eastAsia="ko-KR"/>
+              </w:rPr>
+              <w:t>식당이용자는</w:t>
+            </w:r>
+            <w:r>
+              <w:rPr>
+                <w:rFonts w:eastAsiaTheme="minorHAnsi" w:cs="Arial" w:hint="eastAsia"/>
+                <w:color w:val="000000"/>
+                <w:sz w:val="22"/>
+                <w:szCs w:val="22"/>
+                <w:lang w:eastAsia="ko-KR"/>
+              </w:rPr>
+              <w:t xml:space="preserve"> </w:t>
+            </w:r>
+            <w:r>
+              <w:rPr>
+                <w:rFonts w:eastAsiaTheme="minorHAnsi" w:cs="Arial" w:hint="eastAsia"/>
+                <w:color w:val="000000"/>
+                <w:sz w:val="22"/>
+                <w:szCs w:val="22"/>
+                <w:lang w:eastAsia="ko-KR"/>
+              </w:rPr>
+              <w:t>담은</w:t>
+            </w:r>
+            <w:r>
+              <w:rPr>
+                <w:rFonts w:eastAsiaTheme="minorHAnsi" w:cs="Arial" w:hint="eastAsia"/>
+                <w:color w:val="000000"/>
+                <w:sz w:val="22"/>
+                <w:szCs w:val="22"/>
+                <w:lang w:eastAsia="ko-KR"/>
+              </w:rPr>
+              <w:t xml:space="preserve"> </w:t>
+            </w:r>
+            <w:r>
+              <w:rPr>
+                <w:rFonts w:eastAsiaTheme="minorHAnsi" w:cs="Arial" w:hint="eastAsia"/>
+                <w:color w:val="000000"/>
+                <w:sz w:val="22"/>
+                <w:szCs w:val="22"/>
+                <w:lang w:eastAsia="ko-KR"/>
+              </w:rPr>
+              <w:t>메뉴의</w:t>
+            </w:r>
+            <w:r>
+              <w:rPr>
+                <w:rFonts w:eastAsiaTheme="minorHAnsi" w:cs="Arial" w:hint="eastAsia"/>
+                <w:color w:val="000000"/>
+                <w:sz w:val="22"/>
+                <w:szCs w:val="22"/>
+                <w:lang w:eastAsia="ko-KR"/>
+              </w:rPr>
+              <w:t xml:space="preserve"> </w:t>
+            </w:r>
+            <w:r>
+              <w:rPr>
+                <w:rFonts w:eastAsiaTheme="minorHAnsi" w:cs="Arial" w:hint="eastAsia"/>
+                <w:color w:val="000000"/>
+                <w:sz w:val="22"/>
+                <w:szCs w:val="22"/>
+                <w:lang w:eastAsia="ko-KR"/>
+              </w:rPr>
+              <w:t>개수를</w:t>
+            </w:r>
+            <w:r>
+              <w:rPr>
+                <w:rFonts w:eastAsiaTheme="minorHAnsi" w:cs="Arial" w:hint="eastAsia"/>
+                <w:color w:val="000000"/>
+                <w:sz w:val="22"/>
+                <w:szCs w:val="22"/>
+                <w:lang w:eastAsia="ko-KR"/>
+              </w:rPr>
+              <w:t xml:space="preserve"> </w:t>
+            </w:r>
+            <w:proofErr w:type="gramStart"/>
+            <w:r>
+              <w:rPr>
+                <w:rFonts w:eastAsiaTheme="minorHAnsi" w:cs="Arial"/>
+                <w:color w:val="000000"/>
+                <w:sz w:val="22"/>
+                <w:szCs w:val="22"/>
+                <w:lang w:eastAsia="ko-KR"/>
+              </w:rPr>
+              <w:t>+,-</w:t>
+            </w:r>
+            <w:proofErr w:type="gramEnd"/>
+            <w:r>
+              <w:rPr>
+                <w:rFonts w:eastAsiaTheme="minorHAnsi" w:cs="Arial" w:hint="eastAsia"/>
+                <w:color w:val="000000"/>
+                <w:sz w:val="22"/>
+                <w:szCs w:val="22"/>
+                <w:lang w:eastAsia="ko-KR"/>
+              </w:rPr>
+              <w:t xml:space="preserve"> </w:t>
+            </w:r>
+            <w:r>
+              <w:rPr>
+                <w:rFonts w:eastAsiaTheme="minorHAnsi" w:cs="Arial" w:hint="eastAsia"/>
+                <w:color w:val="000000"/>
+                <w:sz w:val="22"/>
+                <w:szCs w:val="22"/>
+                <w:lang w:eastAsia="ko-KR"/>
+              </w:rPr>
+              <w:t>버튼을</w:t>
+            </w:r>
+            <w:r>
+              <w:rPr>
+                <w:rFonts w:eastAsiaTheme="minorHAnsi" w:cs="Arial" w:hint="eastAsia"/>
+                <w:color w:val="000000"/>
+                <w:sz w:val="22"/>
+                <w:szCs w:val="22"/>
+                <w:lang w:eastAsia="ko-KR"/>
+              </w:rPr>
+              <w:t xml:space="preserve"> </w:t>
+            </w:r>
+            <w:r>
+              <w:rPr>
+                <w:rFonts w:eastAsiaTheme="minorHAnsi" w:cs="Arial" w:hint="eastAsia"/>
+                <w:color w:val="000000"/>
+                <w:sz w:val="22"/>
+                <w:szCs w:val="22"/>
+                <w:lang w:eastAsia="ko-KR"/>
+              </w:rPr>
+              <w:t>누르며</w:t>
+            </w:r>
+            <w:r>
+              <w:rPr>
+                <w:rFonts w:eastAsiaTheme="minorHAnsi" w:cs="Arial" w:hint="eastAsia"/>
+                <w:color w:val="000000"/>
+                <w:sz w:val="22"/>
+                <w:szCs w:val="22"/>
+                <w:lang w:eastAsia="ko-KR"/>
+              </w:rPr>
+              <w:t xml:space="preserve"> </w:t>
+            </w:r>
+            <w:r>
+              <w:rPr>
+                <w:rFonts w:eastAsiaTheme="minorHAnsi" w:cs="Arial" w:hint="eastAsia"/>
+                <w:color w:val="000000"/>
+                <w:sz w:val="22"/>
+                <w:szCs w:val="22"/>
+                <w:lang w:eastAsia="ko-KR"/>
+              </w:rPr>
+              <w:t>조절한다</w:t>
+            </w:r>
+            <w:r>
+              <w:rPr>
+                <w:rFonts w:eastAsiaTheme="minorHAnsi" w:cs="Arial" w:hint="eastAsia"/>
+                <w:color w:val="000000"/>
+                <w:sz w:val="22"/>
+                <w:szCs w:val="22"/>
+                <w:lang w:eastAsia="ko-KR"/>
+              </w:rPr>
+              <w:t>.</w:t>
+            </w:r>
+          </w:p>
+        </w:tc>
+      </w:tr>
+      <w:tr>
+        <w:trPr>
+          <w:trHeight w:val="345"/>
+        </w:trPr>
+        <w:tc>
+          <w:tcPr>
+            <w:tcW w:w="2544" w:type="dxa"/>
+            <w:tcBorders>
+              <w:top w:val="single" w:sz="6" w:space="0" w:color="000000"/>
+              <w:left w:val="single" w:sz="6" w:space="0" w:color="000000"/>
+              <w:bottom w:val="single" w:sz="6" w:space="0" w:color="000000"/>
+              <w:right w:val="single" w:sz="6" w:space="0" w:color="000000"/>
+            </w:tcBorders>
+            <w:shd w:val="clear" w:color="auto" w:fill="F2F2F2"/>
+            <w:tcMar>
+              <w:top w:w="60" w:type="dxa"/>
+              <w:left w:w="60" w:type="dxa"/>
+              <w:bottom w:w="60" w:type="dxa"/>
+              <w:right w:w="60" w:type="dxa"/>
+            </w:tcMar>
+            <w:vAlign w:val="center"/>
+          </w:tcPr>
+          <w:p>
+            <w:pPr>
+              <w:jc w:val="center"/>
+              <w:rPr>
+                <w:rFonts w:eastAsiaTheme="minorHAnsi" w:cs="Arial"/>
+                <w:color w:val="000000"/>
+                <w:sz w:val="22"/>
+                <w:szCs w:val="22"/>
+                <w:lang w:eastAsia="ko-KR"/>
+              </w:rPr>
+            </w:pPr>
+            <w:r>
+              <w:rPr>
+                <w:rFonts w:eastAsiaTheme="minorHAnsi" w:cs="Arial"/>
+                <w:color w:val="000000"/>
+                <w:sz w:val="22"/>
+                <w:szCs w:val="22"/>
+              </w:rPr>
+              <w:t>←</w:t>
+            </w:r>
+          </w:p>
+        </w:tc>
+        <w:tc>
+          <w:tcPr>
+            <w:tcW w:w="6466" w:type="dxa"/>
+            <w:tcBorders>
+              <w:top w:val="single" w:sz="6" w:space="0" w:color="000000"/>
+              <w:left w:val="single" w:sz="6" w:space="0" w:color="000000"/>
+              <w:bottom w:val="single" w:sz="6" w:space="0" w:color="000000"/>
+              <w:right w:val="single" w:sz="6" w:space="0" w:color="000000"/>
+            </w:tcBorders>
+            <w:shd w:val="clear" w:color="auto" w:fill="F2F2F2"/>
+            <w:tcMar>
+              <w:top w:w="60" w:type="dxa"/>
+              <w:left w:w="60" w:type="dxa"/>
+              <w:bottom w:w="60" w:type="dxa"/>
+              <w:right w:w="60" w:type="dxa"/>
+            </w:tcMar>
+            <w:vAlign w:val="center"/>
+          </w:tcPr>
+          <w:p>
+            <w:pPr>
+              <w:rPr>
+                <w:rFonts w:eastAsiaTheme="minorHAnsi" w:cs="Arial" w:hint="eastAsia"/>
+                <w:color w:val="000000"/>
+                <w:sz w:val="22"/>
+                <w:szCs w:val="22"/>
+                <w:lang w:eastAsia="ko-KR"/>
+              </w:rPr>
+            </w:pPr>
+            <w:r>
+              <w:rPr>
+                <w:rFonts w:eastAsiaTheme="minorHAnsi" w:cs="Arial" w:hint="eastAsia"/>
+                <w:color w:val="000000"/>
+                <w:sz w:val="22"/>
+                <w:szCs w:val="22"/>
+                <w:lang w:eastAsia="ko-KR"/>
+              </w:rPr>
+              <w:t>9</w:t>
+            </w:r>
+            <w:r>
+              <w:rPr>
+                <w:rFonts w:eastAsiaTheme="minorHAnsi" w:cs="Arial"/>
+                <w:color w:val="000000"/>
+                <w:sz w:val="22"/>
+                <w:szCs w:val="22"/>
+                <w:lang w:eastAsia="ko-KR"/>
+              </w:rPr>
+              <w:t xml:space="preserve">. </w:t>
+            </w:r>
+            <w:r>
+              <w:rPr>
+                <w:rFonts w:eastAsiaTheme="minorHAnsi" w:cs="Arial" w:hint="eastAsia"/>
+                <w:color w:val="000000"/>
+                <w:sz w:val="22"/>
+                <w:szCs w:val="22"/>
+                <w:lang w:eastAsia="ko-KR"/>
+              </w:rPr>
+              <w:t>시스템은</w:t>
+            </w:r>
+            <w:r>
+              <w:rPr>
+                <w:rFonts w:eastAsiaTheme="minorHAnsi" w:cs="Arial" w:hint="eastAsia"/>
+                <w:color w:val="000000"/>
+                <w:sz w:val="22"/>
+                <w:szCs w:val="22"/>
+                <w:lang w:eastAsia="ko-KR"/>
+              </w:rPr>
+              <w:t xml:space="preserve"> </w:t>
+            </w:r>
+            <w:r>
+              <w:rPr>
+                <w:rFonts w:eastAsiaTheme="minorHAnsi" w:cs="Arial" w:hint="eastAsia"/>
+                <w:color w:val="000000"/>
+                <w:sz w:val="22"/>
+                <w:szCs w:val="22"/>
+                <w:lang w:eastAsia="ko-KR"/>
+              </w:rPr>
+              <w:t>주문</w:t>
+            </w:r>
+            <w:r>
+              <w:rPr>
+                <w:rFonts w:eastAsiaTheme="minorHAnsi" w:cs="Arial" w:hint="eastAsia"/>
+                <w:color w:val="000000"/>
+                <w:sz w:val="22"/>
+                <w:szCs w:val="22"/>
+                <w:lang w:eastAsia="ko-KR"/>
+              </w:rPr>
+              <w:t xml:space="preserve"> </w:t>
+            </w:r>
+            <w:r>
+              <w:rPr>
+                <w:rFonts w:eastAsiaTheme="minorHAnsi" w:cs="Arial" w:hint="eastAsia"/>
+                <w:color w:val="000000"/>
+                <w:sz w:val="22"/>
+                <w:szCs w:val="22"/>
+                <w:lang w:eastAsia="ko-KR"/>
+              </w:rPr>
+              <w:t>목록의</w:t>
+            </w:r>
+            <w:r>
+              <w:rPr>
+                <w:rFonts w:eastAsiaTheme="minorHAnsi" w:cs="Arial" w:hint="eastAsia"/>
+                <w:color w:val="000000"/>
+                <w:sz w:val="22"/>
+                <w:szCs w:val="22"/>
+                <w:lang w:eastAsia="ko-KR"/>
+              </w:rPr>
+              <w:t xml:space="preserve"> </w:t>
+            </w:r>
+            <w:r>
+              <w:rPr>
+                <w:rFonts w:eastAsiaTheme="minorHAnsi" w:cs="Arial" w:hint="eastAsia"/>
+                <w:color w:val="000000"/>
+                <w:sz w:val="22"/>
+                <w:szCs w:val="22"/>
+                <w:lang w:eastAsia="ko-KR"/>
+              </w:rPr>
+              <w:t>각</w:t>
+            </w:r>
+            <w:r>
+              <w:rPr>
+                <w:rFonts w:eastAsiaTheme="minorHAnsi" w:cs="Arial" w:hint="eastAsia"/>
+                <w:color w:val="000000"/>
+                <w:sz w:val="22"/>
+                <w:szCs w:val="22"/>
+                <w:lang w:eastAsia="ko-KR"/>
+              </w:rPr>
+              <w:t xml:space="preserve"> </w:t>
+            </w:r>
+            <w:r>
+              <w:rPr>
+                <w:rFonts w:eastAsiaTheme="minorHAnsi" w:cs="Arial" w:hint="eastAsia"/>
+                <w:color w:val="000000"/>
+                <w:sz w:val="22"/>
+                <w:szCs w:val="22"/>
+                <w:lang w:eastAsia="ko-KR"/>
+              </w:rPr>
+              <w:t>메뉴와</w:t>
+            </w:r>
+            <w:r>
+              <w:rPr>
+                <w:rFonts w:eastAsiaTheme="minorHAnsi" w:cs="Arial" w:hint="eastAsia"/>
+                <w:color w:val="000000"/>
+                <w:sz w:val="22"/>
+                <w:szCs w:val="22"/>
+                <w:lang w:eastAsia="ko-KR"/>
+              </w:rPr>
+              <w:t xml:space="preserve"> </w:t>
+            </w:r>
+            <w:r>
+              <w:rPr>
+                <w:rFonts w:eastAsiaTheme="minorHAnsi" w:cs="Arial" w:hint="eastAsia"/>
+                <w:color w:val="000000"/>
+                <w:sz w:val="22"/>
+                <w:szCs w:val="22"/>
+                <w:lang w:eastAsia="ko-KR"/>
+              </w:rPr>
+              <w:t>개수에</w:t>
+            </w:r>
+            <w:r>
+              <w:rPr>
+                <w:rFonts w:eastAsiaTheme="minorHAnsi" w:cs="Arial" w:hint="eastAsia"/>
+                <w:color w:val="000000"/>
+                <w:sz w:val="22"/>
+                <w:szCs w:val="22"/>
+                <w:lang w:eastAsia="ko-KR"/>
+              </w:rPr>
+              <w:t xml:space="preserve"> </w:t>
+            </w:r>
+            <w:r>
+              <w:rPr>
+                <w:rFonts w:eastAsiaTheme="minorHAnsi" w:cs="Arial" w:hint="eastAsia"/>
+                <w:color w:val="000000"/>
+                <w:sz w:val="22"/>
+                <w:szCs w:val="22"/>
+                <w:lang w:eastAsia="ko-KR"/>
+              </w:rPr>
+              <w:t>대한</w:t>
+            </w:r>
+            <w:r>
+              <w:rPr>
+                <w:rFonts w:eastAsiaTheme="minorHAnsi" w:cs="Arial" w:hint="eastAsia"/>
+                <w:color w:val="000000"/>
+                <w:sz w:val="22"/>
+                <w:szCs w:val="22"/>
+                <w:lang w:eastAsia="ko-KR"/>
+              </w:rPr>
+              <w:t xml:space="preserve"> </w:t>
+            </w:r>
+            <w:r>
+              <w:rPr>
+                <w:rFonts w:eastAsiaTheme="minorHAnsi" w:cs="Arial" w:hint="eastAsia"/>
+                <w:color w:val="000000"/>
+                <w:sz w:val="22"/>
+                <w:szCs w:val="22"/>
+                <w:lang w:eastAsia="ko-KR"/>
+              </w:rPr>
+              <w:t>데이터를</w:t>
+            </w:r>
+            <w:r>
+              <w:rPr>
+                <w:rFonts w:eastAsiaTheme="minorHAnsi" w:cs="Arial" w:hint="eastAsia"/>
+                <w:color w:val="000000"/>
+                <w:sz w:val="22"/>
+                <w:szCs w:val="22"/>
+                <w:lang w:eastAsia="ko-KR"/>
+              </w:rPr>
+              <w:t xml:space="preserve"> </w:t>
+            </w:r>
+            <w:r>
+              <w:rPr>
+                <w:rFonts w:eastAsiaTheme="minorHAnsi" w:cs="Arial" w:hint="eastAsia"/>
+                <w:color w:val="000000"/>
+                <w:sz w:val="22"/>
+                <w:szCs w:val="22"/>
+                <w:lang w:eastAsia="ko-KR"/>
+              </w:rPr>
+              <w:t>임시로</w:t>
+            </w:r>
+            <w:r>
+              <w:rPr>
+                <w:rFonts w:eastAsiaTheme="minorHAnsi" w:cs="Arial" w:hint="eastAsia"/>
+                <w:color w:val="000000"/>
+                <w:sz w:val="22"/>
+                <w:szCs w:val="22"/>
+                <w:lang w:eastAsia="ko-KR"/>
+              </w:rPr>
+              <w:t xml:space="preserve"> </w:t>
+            </w:r>
+            <w:r>
+              <w:rPr>
+                <w:rFonts w:eastAsiaTheme="minorHAnsi" w:cs="Arial" w:hint="eastAsia"/>
+                <w:color w:val="000000"/>
+                <w:sz w:val="22"/>
+                <w:szCs w:val="22"/>
+                <w:lang w:eastAsia="ko-KR"/>
+              </w:rPr>
+              <w:t>저장하여</w:t>
+            </w:r>
+            <w:r>
+              <w:rPr>
+                <w:rFonts w:eastAsiaTheme="minorHAnsi" w:cs="Arial" w:hint="eastAsia"/>
+                <w:color w:val="000000"/>
+                <w:sz w:val="22"/>
+                <w:szCs w:val="22"/>
+                <w:lang w:eastAsia="ko-KR"/>
+              </w:rPr>
+              <w:t xml:space="preserve"> </w:t>
+            </w:r>
+            <w:r>
+              <w:rPr>
+                <w:rFonts w:eastAsiaTheme="minorHAnsi" w:cs="Arial" w:hint="eastAsia"/>
+                <w:color w:val="000000"/>
+                <w:sz w:val="22"/>
+                <w:szCs w:val="22"/>
+                <w:lang w:eastAsia="ko-KR"/>
+              </w:rPr>
+              <w:t>메뉴구입</w:t>
+            </w:r>
+            <w:r>
+              <w:rPr>
+                <w:rFonts w:eastAsiaTheme="minorHAnsi" w:cs="Arial" w:hint="eastAsia"/>
+                <w:color w:val="000000"/>
+                <w:sz w:val="22"/>
+                <w:szCs w:val="22"/>
+                <w:lang w:eastAsia="ko-KR"/>
+              </w:rPr>
+              <w:t>-</w:t>
+            </w:r>
+            <w:r>
+              <w:rPr>
+                <w:rFonts w:eastAsiaTheme="minorHAnsi" w:cs="Arial" w:hint="eastAsia"/>
+                <w:color w:val="000000"/>
+                <w:sz w:val="22"/>
+                <w:szCs w:val="22"/>
+                <w:lang w:eastAsia="ko-KR"/>
+              </w:rPr>
+              <w:t>주문완료</w:t>
+            </w:r>
+            <w:r>
+              <w:rPr>
+                <w:rFonts w:eastAsiaTheme="minorHAnsi" w:cs="Arial" w:hint="eastAsia"/>
+                <w:color w:val="000000"/>
+                <w:sz w:val="22"/>
+                <w:szCs w:val="22"/>
+                <w:lang w:eastAsia="ko-KR"/>
+              </w:rPr>
+              <w:t xml:space="preserve"> </w:t>
+            </w:r>
+            <w:r>
+              <w:rPr>
+                <w:rFonts w:eastAsiaTheme="minorHAnsi" w:cs="Arial" w:hint="eastAsia"/>
+                <w:color w:val="000000"/>
+                <w:sz w:val="22"/>
+                <w:szCs w:val="22"/>
+                <w:lang w:eastAsia="ko-KR"/>
+              </w:rPr>
+              <w:t>기능에서</w:t>
+            </w:r>
+            <w:r>
+              <w:rPr>
+                <w:rFonts w:eastAsiaTheme="minorHAnsi" w:cs="Arial" w:hint="eastAsia"/>
+                <w:color w:val="000000"/>
+                <w:sz w:val="22"/>
+                <w:szCs w:val="22"/>
+                <w:lang w:eastAsia="ko-KR"/>
+              </w:rPr>
+              <w:t xml:space="preserve"> </w:t>
+            </w:r>
+            <w:r>
+              <w:rPr>
+                <w:rFonts w:eastAsiaTheme="minorHAnsi" w:cs="Arial" w:hint="eastAsia"/>
+                <w:color w:val="000000"/>
+                <w:sz w:val="22"/>
+                <w:szCs w:val="22"/>
+                <w:lang w:eastAsia="ko-KR"/>
+              </w:rPr>
+              <w:t>해당</w:t>
+            </w:r>
+            <w:r>
+              <w:rPr>
+                <w:rFonts w:eastAsiaTheme="minorHAnsi" w:cs="Arial" w:hint="eastAsia"/>
+                <w:color w:val="000000"/>
+                <w:sz w:val="22"/>
+                <w:szCs w:val="22"/>
+                <w:lang w:eastAsia="ko-KR"/>
+              </w:rPr>
+              <w:t xml:space="preserve"> </w:t>
+            </w:r>
+            <w:r>
+              <w:rPr>
+                <w:rFonts w:eastAsiaTheme="minorHAnsi" w:cs="Arial" w:hint="eastAsia"/>
+                <w:color w:val="000000"/>
+                <w:sz w:val="22"/>
+                <w:szCs w:val="22"/>
+                <w:lang w:eastAsia="ko-KR"/>
+              </w:rPr>
+              <w:t>데이터를</w:t>
+            </w:r>
+            <w:r>
+              <w:rPr>
+                <w:rFonts w:eastAsiaTheme="minorHAnsi" w:cs="Arial" w:hint="eastAsia"/>
+                <w:color w:val="000000"/>
+                <w:sz w:val="22"/>
+                <w:szCs w:val="22"/>
+                <w:lang w:eastAsia="ko-KR"/>
+              </w:rPr>
+              <w:t xml:space="preserve"> </w:t>
+            </w:r>
+            <w:r>
+              <w:rPr>
+                <w:rFonts w:eastAsiaTheme="minorHAnsi" w:cs="Arial" w:hint="eastAsia"/>
+                <w:color w:val="000000"/>
+                <w:sz w:val="22"/>
+                <w:szCs w:val="22"/>
+                <w:lang w:eastAsia="ko-KR"/>
+              </w:rPr>
+              <w:t>활용한다</w:t>
+            </w:r>
+            <w:r>
+              <w:rPr>
+                <w:rFonts w:eastAsiaTheme="minorHAnsi" w:cs="Arial" w:hint="eastAsia"/>
+                <w:color w:val="000000"/>
+                <w:sz w:val="22"/>
+                <w:szCs w:val="22"/>
+                <w:lang w:eastAsia="ko-KR"/>
+              </w:rPr>
+              <w:t>.</w:t>
             </w:r>
           </w:p>
         </w:tc>
@@ -12822,7 +14491,27 @@
                 <w:sz w:val="22"/>
                 <w:szCs w:val="22"/>
               </w:rPr>
-              <w:t>Flow of Events for Extensions(Alternate Scenarios) :</w:t>
+              <w:t xml:space="preserve">Flow of Events for </w:t>
+            </w:r>
+            <w:proofErr w:type="gramStart"/>
+            <w:r>
+              <w:rPr>
+                <w:rFonts w:eastAsiaTheme="minorHAnsi" w:cs="Arial"/>
+                <w:color w:val="000000"/>
+                <w:sz w:val="22"/>
+                <w:szCs w:val="22"/>
+              </w:rPr>
+              <w:t>Extensions(</w:t>
+            </w:r>
+            <w:proofErr w:type="gramEnd"/>
+            <w:r>
+              <w:rPr>
+                <w:rFonts w:eastAsiaTheme="minorHAnsi" w:cs="Arial"/>
+                <w:color w:val="000000"/>
+                <w:sz w:val="22"/>
+                <w:szCs w:val="22"/>
+              </w:rPr>
+              <w:t>Alternate Scenarios) :</w:t>
             </w:r>
           </w:p>
         </w:tc>
@@ -12865,6 +14554,7 @@
                 <w:sz w:val="22"/>
                 <w:szCs w:val="22"/>
               </w:rPr>
+              <w:lastRenderedPageBreak/>
               <w:t>2</w:t>
             </w:r>
             <w:r>
@@ -13157,6 +14847,7 @@
               </w:rPr>
               <w:t>‘</w:t>
             </w:r>
+            <w:proofErr w:type="spellStart"/>
             <w:r>
               <w:rPr>
                 <w:rFonts w:eastAsiaTheme="minorHAnsi" w:cs="Arial" w:hint="eastAsia"/>
@@ -13167,6 +14858,7 @@
               </w:rPr>
               <w:t>주문하러가기</w:t>
             </w:r>
+            <w:proofErr w:type="spellEnd"/>
             <w:r>
               <w:rPr>
                 <w:rFonts w:eastAsiaTheme="minorHAnsi" w:cs="Arial"/>
@@ -13397,6 +15089,7 @@
               </w:rPr>
               <w:t xml:space="preserve"> </w:t>
             </w:r>
+            <w:proofErr w:type="spellStart"/>
             <w:r>
               <w:rPr>
                 <w:rFonts w:eastAsiaTheme="minorHAnsi" w:cs="Arial" w:hint="eastAsia"/>
@@ -13407,6 +15100,7 @@
               </w:rPr>
               <w:t>아니에요</w:t>
             </w:r>
+            <w:proofErr w:type="spellEnd"/>
             <w:r>
               <w:rPr>
                 <w:rFonts w:eastAsiaTheme="minorHAnsi" w:cs="Arial"/>
@@ -14420,6 +16114,7 @@
               </w:rPr>
               <w:t>Use Case UC-</w:t>
             </w:r>
+            <w:proofErr w:type="gramStart"/>
             <w:r>
               <w:rPr>
                 <w:rFonts w:eastAsiaTheme="minorHAnsi" w:cs="Arial"/>
@@ -14440,7 +16135,19 @@
                 <w:sz w:val="22"/>
                 <w:szCs w:val="22"/>
               </w:rPr>
-              <w:t xml:space="preserve"> : </w:t>
+              <w:t xml:space="preserve"> :</w:t>
+            </w:r>
+            <w:proofErr w:type="gramEnd"/>
+            <w:r>
+              <w:rPr>
+                <w:rFonts w:eastAsiaTheme="minorHAnsi" w:cs="Arial"/>
+                <w:b/>
+                <w:bCs/>
+                <w:color w:val="000000"/>
+                <w:sz w:val="22"/>
+                <w:szCs w:val="22"/>
+              </w:rPr>
+              <w:t xml:space="preserve"> </w:t>
             </w:r>
             <w:r>
               <w:rPr>
@@ -14530,8 +16237,19 @@
                 <w:sz w:val="22"/>
                 <w:szCs w:val="22"/>
               </w:rPr>
-              <w:t>Related Requirements :</w:t>
-            </w:r>
+              <w:t xml:space="preserve">Related </w:t>
+            </w:r>
+            <w:proofErr w:type="gramStart"/>
+            <w:r>
+              <w:rPr>
+                <w:rFonts w:eastAsiaTheme="minorHAnsi" w:cs="Arial"/>
+                <w:color w:val="000000"/>
+                <w:sz w:val="22"/>
+                <w:szCs w:val="22"/>
+              </w:rPr>
+              <w:t>Requirements :</w:t>
+            </w:r>
+            <w:proofErr w:type="gramEnd"/>
           </w:p>
         </w:tc>
         <w:tc>
@@ -14620,8 +16338,19 @@
                 <w:sz w:val="22"/>
                 <w:szCs w:val="22"/>
               </w:rPr>
-              <w:t>Initiating Actor :</w:t>
-            </w:r>
+              <w:t xml:space="preserve">Initiating </w:t>
+            </w:r>
+            <w:proofErr w:type="gramStart"/>
+            <w:r>
+              <w:rPr>
+                <w:rFonts w:eastAsiaTheme="minorHAnsi" w:cs="Arial"/>
+                <w:color w:val="000000"/>
+                <w:sz w:val="22"/>
+                <w:szCs w:val="22"/>
+              </w:rPr>
+              <w:t>Actor :</w:t>
+            </w:r>
+            <w:proofErr w:type="gramEnd"/>
           </w:p>
         </w:tc>
         <w:tc>
@@ -14728,8 +16457,19 @@
                 <w:sz w:val="22"/>
                 <w:szCs w:val="22"/>
               </w:rPr>
-              <w:t>Actor’s Goal :</w:t>
-            </w:r>
+              <w:t xml:space="preserve">Actor’s </w:t>
+            </w:r>
+            <w:proofErr w:type="gramStart"/>
+            <w:r>
+              <w:rPr>
+                <w:rFonts w:eastAsiaTheme="minorHAnsi" w:cs="Arial"/>
+                <w:color w:val="000000"/>
+                <w:sz w:val="22"/>
+                <w:szCs w:val="22"/>
+              </w:rPr>
+              <w:t>Goal :</w:t>
+            </w:r>
+            <w:proofErr w:type="gramEnd"/>
           </w:p>
         </w:tc>
         <w:tc>
@@ -14953,8 +16693,19 @@
                 <w:sz w:val="22"/>
                 <w:szCs w:val="22"/>
               </w:rPr>
-              <w:t>Participating Actors :</w:t>
-            </w:r>
+              <w:t xml:space="preserve">Participating </w:t>
+            </w:r>
+            <w:proofErr w:type="gramStart"/>
+            <w:r>
+              <w:rPr>
+                <w:rFonts w:eastAsiaTheme="minorHAnsi" w:cs="Arial"/>
+                <w:color w:val="000000"/>
+                <w:sz w:val="22"/>
+                <w:szCs w:val="22"/>
+              </w:rPr>
+              <w:t>Actors :</w:t>
+            </w:r>
+            <w:proofErr w:type="gramEnd"/>
           </w:p>
         </w:tc>
         <w:tc>
@@ -15045,6 +16796,7 @@
                 <w:szCs w:val="22"/>
               </w:rPr>
             </w:pPr>
+            <w:proofErr w:type="gramStart"/>
             <w:r>
               <w:rPr>
                 <w:rFonts w:eastAsiaTheme="minorHAnsi" w:cs="Arial"/>
@@ -15054,6 +16806,7 @@
               </w:rPr>
               <w:t>Preconditions :</w:t>
             </w:r>
+            <w:proofErr w:type="gramEnd"/>
           </w:p>
         </w:tc>
         <w:tc>
@@ -15181,6 +16934,7 @@
               </w:rPr>
               <w:t xml:space="preserve"> </w:t>
             </w:r>
+            <w:proofErr w:type="gramStart"/>
             <w:r>
               <w:rPr>
                 <w:rFonts w:eastAsiaTheme="minorHAnsi" w:cs="Arial" w:hint="eastAsia"/>
@@ -15191,6 +16945,7 @@
               </w:rPr>
               <w:t>담겨져</w:t>
             </w:r>
+            <w:proofErr w:type="gramEnd"/>
             <w:r>
               <w:rPr>
                 <w:rFonts w:eastAsiaTheme="minorHAnsi" w:cs="Arial" w:hint="eastAsia"/>
@@ -15254,6 +17009,7 @@
                 <w:szCs w:val="22"/>
               </w:rPr>
             </w:pPr>
+            <w:proofErr w:type="gramStart"/>
             <w:r>
               <w:rPr>
                 <w:rFonts w:eastAsiaTheme="minorHAnsi" w:cs="Arial"/>
@@ -15263,6 +17019,7 @@
               </w:rPr>
               <w:t>Postconditions :</w:t>
             </w:r>
+            <w:proofErr w:type="gramEnd"/>
           </w:p>
         </w:tc>
         <w:tc>
@@ -15458,6 +17215,7 @@
               </w:rPr>
               <w:t xml:space="preserve"> </w:t>
             </w:r>
+            <w:proofErr w:type="spellStart"/>
             <w:r>
               <w:rPr>
                 <w:rFonts w:eastAsiaTheme="minorHAnsi" w:cs="Arial" w:hint="eastAsia"/>
@@ -15468,6 +17226,7 @@
               </w:rPr>
               <w:t>총금액</w:t>
             </w:r>
+            <w:proofErr w:type="spellEnd"/>
             <w:r>
               <w:rPr>
                 <w:rFonts w:eastAsiaTheme="minorHAnsi" w:cs="Arial" w:hint="eastAsia"/>
@@ -15840,8 +17599,19 @@
                 <w:sz w:val="22"/>
                 <w:szCs w:val="22"/>
               </w:rPr>
-              <w:t>Flow of Events for Main Success Scenario :</w:t>
-            </w:r>
+              <w:t xml:space="preserve">Flow of Events for Main Success </w:t>
+            </w:r>
+            <w:proofErr w:type="gramStart"/>
+            <w:r>
+              <w:rPr>
+                <w:rFonts w:eastAsiaTheme="minorHAnsi" w:cs="Arial"/>
+                <w:color w:val="000000"/>
+                <w:sz w:val="22"/>
+                <w:szCs w:val="22"/>
+              </w:rPr>
+              <w:t>Scenario :</w:t>
+            </w:r>
+            <w:proofErr w:type="gramEnd"/>
           </w:p>
         </w:tc>
       </w:tr>
@@ -16073,6 +17843,38 @@
                 <w:lang w:eastAsia="ko-KR"/>
               </w:rPr>
               <w:t>.</w:t>
+            </w:r>
+            <w:r>
+              <w:rPr>
+                <w:rFonts w:eastAsiaTheme="minorHAnsi" w:cs="Arial"/>
+                <w:color w:val="000000"/>
+                <w:sz w:val="22"/>
+                <w:szCs w:val="22"/>
+                <w:lang w:eastAsia="ko-KR"/>
+              </w:rPr>
+              <w:t xml:space="preserve"> </w:t>
+            </w:r>
+            <w:proofErr w:type="gramStart"/>
+            <w:r>
+              <w:rPr>
+                <w:rFonts w:eastAsiaTheme="minorHAnsi" w:cs="Arial"/>
+                <w:color w:val="000000"/>
+                <w:sz w:val="22"/>
+                <w:szCs w:val="22"/>
+                <w:lang w:eastAsia="ko-KR"/>
+              </w:rPr>
+              <w:t>(</w:t>
+            </w:r>
+            <w:proofErr w:type="gramEnd"/>
+            <w:r>
+              <w:rPr>
+                <w:rFonts w:eastAsiaTheme="minorHAnsi" w:cs="Arial"/>
+                <w:color w:val="000000"/>
+                <w:sz w:val="22"/>
+                <w:szCs w:val="22"/>
+                <w:lang w:eastAsia="ko-KR"/>
+              </w:rPr>
+              <w:t>UC-4)</w:t>
             </w:r>
           </w:p>
         </w:tc>
@@ -17026,6 +18828,7 @@
                 <w:sz w:val="22"/>
                 <w:szCs w:val="22"/>
               </w:rPr>
+              <w:lastRenderedPageBreak/>
               <w:t>→</w:t>
             </w:r>
           </w:p>
@@ -17370,7 +19173,27 @@
                 <w:sz w:val="22"/>
                 <w:szCs w:val="22"/>
               </w:rPr>
-              <w:t>Flow of Events for Extensions(Alternate Scenarios) :</w:t>
+              <w:t xml:space="preserve">Flow of Events for </w:t>
+            </w:r>
+            <w:proofErr w:type="gramStart"/>
+            <w:r>
+              <w:rPr>
+                <w:rFonts w:eastAsiaTheme="minorHAnsi" w:cs="Arial"/>
+                <w:color w:val="000000"/>
+                <w:sz w:val="22"/>
+                <w:szCs w:val="22"/>
+              </w:rPr>
+              <w:t>Extensions(</w:t>
+            </w:r>
+            <w:proofErr w:type="gramEnd"/>
+            <w:r>
+              <w:rPr>
+                <w:rFonts w:eastAsiaTheme="minorHAnsi" w:cs="Arial"/>
+                <w:color w:val="000000"/>
+                <w:sz w:val="22"/>
+                <w:szCs w:val="22"/>
+              </w:rPr>
+              <w:t>Alternate Scenarios) :</w:t>
             </w:r>
           </w:p>
         </w:tc>
@@ -17493,6 +19316,7 @@
               </w:rPr>
               <w:t xml:space="preserve"> </w:t>
             </w:r>
+            <w:proofErr w:type="gramStart"/>
             <w:r>
               <w:rPr>
                 <w:rFonts w:eastAsiaTheme="minorHAnsi" w:cs="Arial" w:hint="eastAsia"/>
@@ -17503,6 +19327,7 @@
               </w:rPr>
               <w:t>담겨진</w:t>
             </w:r>
+            <w:proofErr w:type="gramEnd"/>
             <w:r>
               <w:rPr>
                 <w:rFonts w:eastAsiaTheme="minorHAnsi" w:cs="Arial" w:hint="eastAsia"/>
@@ -17676,6 +19501,7 @@
               </w:rPr>
               <w:t>“</w:t>
             </w:r>
+            <w:proofErr w:type="gramStart"/>
             <w:r>
               <w:rPr>
                 <w:rFonts w:eastAsiaTheme="minorHAnsi" w:cs="Arial" w:hint="eastAsia"/>
@@ -17686,6 +19512,7 @@
               </w:rPr>
               <w:t>담겨진</w:t>
             </w:r>
+            <w:proofErr w:type="gramEnd"/>
             <w:r>
               <w:rPr>
                 <w:rFonts w:eastAsiaTheme="minorHAnsi" w:cs="Arial" w:hint="eastAsia"/>
@@ -18128,7 +19955,6 @@
                 <w:sz w:val="22"/>
                 <w:szCs w:val="22"/>
               </w:rPr>
-              <w:lastRenderedPageBreak/>
               <w:t>3a←</w:t>
             </w:r>
           </w:p>
@@ -18993,6 +20819,7 @@
               </w:rPr>
               <w:t xml:space="preserve"> </w:t>
             </w:r>
+            <w:proofErr w:type="spellStart"/>
             <w:r>
               <w:rPr>
                 <w:rFonts w:eastAsiaTheme="minorHAnsi" w:cs="Arial" w:hint="eastAsia"/>
@@ -19003,6 +20830,7 @@
               </w:rPr>
               <w:t>환불처리한다</w:t>
             </w:r>
+            <w:proofErr w:type="spellEnd"/>
             <w:r>
               <w:rPr>
                 <w:rFonts w:eastAsiaTheme="minorHAnsi" w:cs="Arial" w:hint="eastAsia"/>
@@ -19092,6 +20920,7 @@
               </w:rPr>
               <w:t>Use Case UC-</w:t>
             </w:r>
+            <w:proofErr w:type="gramStart"/>
             <w:r>
               <w:rPr>
                 <w:rFonts w:eastAsiaTheme="minorHAnsi" w:cs="Arial"/>
@@ -19112,7 +20941,19 @@
                 <w:sz w:val="22"/>
                 <w:szCs w:val="22"/>
               </w:rPr>
-              <w:t xml:space="preserve"> : </w:t>
+              <w:t xml:space="preserve"> :</w:t>
+            </w:r>
+            <w:proofErr w:type="gramEnd"/>
+            <w:r>
+              <w:rPr>
+                <w:rFonts w:eastAsiaTheme="minorHAnsi" w:cs="Arial"/>
+                <w:b/>
+                <w:bCs/>
+                <w:color w:val="000000"/>
+                <w:sz w:val="22"/>
+                <w:szCs w:val="22"/>
+              </w:rPr>
+              <w:t xml:space="preserve"> </w:t>
             </w:r>
             <w:r>
               <w:rPr>
@@ -19202,8 +21043,19 @@
                 <w:sz w:val="22"/>
                 <w:szCs w:val="22"/>
               </w:rPr>
-              <w:t>Related Requirements :</w:t>
-            </w:r>
+              <w:t xml:space="preserve">Related </w:t>
+            </w:r>
+            <w:proofErr w:type="gramStart"/>
+            <w:r>
+              <w:rPr>
+                <w:rFonts w:eastAsiaTheme="minorHAnsi" w:cs="Arial"/>
+                <w:color w:val="000000"/>
+                <w:sz w:val="22"/>
+                <w:szCs w:val="22"/>
+              </w:rPr>
+              <w:t>Requirements :</w:t>
+            </w:r>
+            <w:proofErr w:type="gramEnd"/>
           </w:p>
         </w:tc>
         <w:tc>
@@ -19282,8 +21134,19 @@
                 <w:sz w:val="22"/>
                 <w:szCs w:val="22"/>
               </w:rPr>
-              <w:t>Initiating Actor :</w:t>
-            </w:r>
+              <w:t xml:space="preserve">Initiating </w:t>
+            </w:r>
+            <w:proofErr w:type="gramStart"/>
+            <w:r>
+              <w:rPr>
+                <w:rFonts w:eastAsiaTheme="minorHAnsi" w:cs="Arial"/>
+                <w:color w:val="000000"/>
+                <w:sz w:val="22"/>
+                <w:szCs w:val="22"/>
+              </w:rPr>
+              <w:t>Actor :</w:t>
+            </w:r>
+            <w:proofErr w:type="gramEnd"/>
           </w:p>
         </w:tc>
         <w:tc>
@@ -19312,6 +21175,7 @@
                 <w:szCs w:val="22"/>
               </w:rPr>
             </w:pPr>
+            <w:proofErr w:type="spellStart"/>
             <w:r>
               <w:rPr>
                 <w:rFonts w:eastAsiaTheme="minorHAnsi" w:cs="굴림" w:hint="eastAsia"/>
@@ -19321,6 +21185,7 @@
               </w:rPr>
               <w:t>앱관리자</w:t>
             </w:r>
+            <w:proofErr w:type="spellEnd"/>
           </w:p>
         </w:tc>
       </w:tr>
@@ -19362,8 +21227,19 @@
                 <w:sz w:val="22"/>
                 <w:szCs w:val="22"/>
               </w:rPr>
-              <w:t>Actor’s Goal :</w:t>
-            </w:r>
+              <w:t xml:space="preserve">Actor’s </w:t>
+            </w:r>
+            <w:proofErr w:type="gramStart"/>
+            <w:r>
+              <w:rPr>
+                <w:rFonts w:eastAsiaTheme="minorHAnsi" w:cs="Arial"/>
+                <w:color w:val="000000"/>
+                <w:sz w:val="22"/>
+                <w:szCs w:val="22"/>
+              </w:rPr>
+              <w:t>Goal :</w:t>
+            </w:r>
+            <w:proofErr w:type="gramEnd"/>
           </w:p>
         </w:tc>
         <w:tc>
@@ -19858,8 +21734,19 @@
                 <w:sz w:val="22"/>
                 <w:szCs w:val="22"/>
               </w:rPr>
-              <w:t>Participating Actors :</w:t>
-            </w:r>
+              <w:t xml:space="preserve">Participating </w:t>
+            </w:r>
+            <w:proofErr w:type="gramStart"/>
+            <w:r>
+              <w:rPr>
+                <w:rFonts w:eastAsiaTheme="minorHAnsi" w:cs="Arial"/>
+                <w:color w:val="000000"/>
+                <w:sz w:val="22"/>
+                <w:szCs w:val="22"/>
+              </w:rPr>
+              <w:t>Actors :</w:t>
+            </w:r>
+            <w:proofErr w:type="gramEnd"/>
           </w:p>
         </w:tc>
         <w:tc>
@@ -19932,6 +21819,7 @@
                 <w:szCs w:val="22"/>
               </w:rPr>
             </w:pPr>
+            <w:proofErr w:type="gramStart"/>
             <w:r>
               <w:rPr>
                 <w:rFonts w:eastAsiaTheme="minorHAnsi" w:cs="Arial"/>
@@ -19941,6 +21829,7 @@
               </w:rPr>
               <w:t>Preconditions :</w:t>
             </w:r>
+            <w:proofErr w:type="gramEnd"/>
           </w:p>
         </w:tc>
         <w:tc>
@@ -20131,6 +22020,7 @@
                 <w:szCs w:val="22"/>
               </w:rPr>
             </w:pPr>
+            <w:proofErr w:type="gramStart"/>
             <w:r>
               <w:rPr>
                 <w:rFonts w:eastAsiaTheme="minorHAnsi" w:cs="Arial"/>
@@ -20140,6 +22030,7 @@
               </w:rPr>
               <w:t>Postconditions :</w:t>
             </w:r>
+            <w:proofErr w:type="gramEnd"/>
           </w:p>
         </w:tc>
         <w:tc>
@@ -20368,8 +22259,19 @@
                 <w:sz w:val="22"/>
                 <w:szCs w:val="22"/>
               </w:rPr>
-              <w:t>Flow of Events for Main Success Scenario :</w:t>
-            </w:r>
+              <w:t xml:space="preserve">Flow of Events for Main Success </w:t>
+            </w:r>
+            <w:proofErr w:type="gramStart"/>
+            <w:r>
+              <w:rPr>
+                <w:rFonts w:eastAsiaTheme="minorHAnsi" w:cs="Arial"/>
+                <w:color w:val="000000"/>
+                <w:sz w:val="22"/>
+                <w:szCs w:val="22"/>
+              </w:rPr>
+              <w:t>Scenario :</w:t>
+            </w:r>
+            <w:proofErr w:type="gramEnd"/>
           </w:p>
         </w:tc>
       </w:tr>
@@ -20586,6 +22488,7 @@
               </w:rPr>
               <w:t xml:space="preserve"> </w:t>
             </w:r>
+            <w:proofErr w:type="gramStart"/>
             <w:r>
               <w:rPr>
                 <w:rFonts w:eastAsiaTheme="minorHAnsi" w:cs="굴림" w:hint="eastAsia"/>
@@ -20613,6 +22516,7 @@
               </w:rPr>
               <w:t>한</w:t>
             </w:r>
+            <w:proofErr w:type="gramEnd"/>
             <w:r>
               <w:rPr>
                 <w:rFonts w:eastAsiaTheme="minorHAnsi" w:cs="굴림" w:hint="eastAsia"/>
@@ -20763,6 +22667,7 @@
                 <w:sz w:val="22"/>
                 <w:szCs w:val="22"/>
               </w:rPr>
+              <w:lastRenderedPageBreak/>
               <w:t>←</w:t>
             </w:r>
           </w:p>
@@ -21274,6 +23179,7 @@
               </w:rPr>
               <w:t xml:space="preserve"> </w:t>
             </w:r>
+            <w:proofErr w:type="gramStart"/>
             <w:r>
               <w:rPr>
                 <w:rFonts w:eastAsiaTheme="minorHAnsi" w:cs="굴림"/>
@@ -21292,6 +23198,7 @@
               </w:rPr>
               <w:t>성공적으로</w:t>
             </w:r>
+            <w:proofErr w:type="gramEnd"/>
             <w:r>
               <w:rPr>
                 <w:rFonts w:eastAsiaTheme="minorHAnsi" w:cs="굴림" w:hint="eastAsia"/>
@@ -21382,6 +23289,7 @@
               </w:rPr>
               <w:t xml:space="preserve"> </w:t>
             </w:r>
+            <w:proofErr w:type="spellStart"/>
             <w:r>
               <w:rPr>
                 <w:rFonts w:eastAsiaTheme="minorHAnsi" w:cs="굴림" w:hint="eastAsia"/>
@@ -21391,6 +23299,7 @@
               </w:rPr>
               <w:t>학식당</w:t>
             </w:r>
+            <w:proofErr w:type="spellEnd"/>
             <w:r>
               <w:rPr>
                 <w:rFonts w:eastAsiaTheme="minorHAnsi" w:cs="굴림" w:hint="eastAsia"/>
@@ -21568,7 +23477,27 @@
                 <w:sz w:val="22"/>
                 <w:szCs w:val="22"/>
               </w:rPr>
-              <w:t>Flow of Events for Extensions(Alternate Scenarios) :</w:t>
+              <w:t xml:space="preserve">Flow of Events for </w:t>
+            </w:r>
+            <w:proofErr w:type="gramStart"/>
+            <w:r>
+              <w:rPr>
+                <w:rFonts w:eastAsiaTheme="minorHAnsi" w:cs="Arial"/>
+                <w:color w:val="000000"/>
+                <w:sz w:val="22"/>
+                <w:szCs w:val="22"/>
+              </w:rPr>
+              <w:t>Extensions(</w:t>
+            </w:r>
+            <w:proofErr w:type="gramEnd"/>
+            <w:r>
+              <w:rPr>
+                <w:rFonts w:eastAsiaTheme="minorHAnsi" w:cs="Arial"/>
+                <w:color w:val="000000"/>
+                <w:sz w:val="22"/>
+                <w:szCs w:val="22"/>
+              </w:rPr>
+              <w:t>Alternate Scenarios) :</w:t>
             </w:r>
           </w:p>
         </w:tc>
@@ -21775,7 +23704,6 @@
                 <w:sz w:val="22"/>
                 <w:szCs w:val="22"/>
               </w:rPr>
-              <w:lastRenderedPageBreak/>
               <w:t>3b</w:t>
             </w:r>
             <w:r>
@@ -21880,6 +23808,7 @@
               </w:rPr>
               <w:t xml:space="preserve"> </w:t>
             </w:r>
+            <w:proofErr w:type="spellStart"/>
             <w:r>
               <w:rPr>
                 <w:rFonts w:eastAsiaTheme="minorHAnsi" w:cs="굴림" w:hint="eastAsia"/>
@@ -21889,6 +23818,7 @@
               </w:rPr>
               <w:t>인증번호입니다</w:t>
             </w:r>
+            <w:proofErr w:type="spellEnd"/>
             <w:r>
               <w:rPr>
                 <w:rFonts w:eastAsiaTheme="minorHAnsi" w:cs="굴림"/>
@@ -22015,6 +23945,7 @@
               </w:rPr>
               <w:t xml:space="preserve"> </w:t>
             </w:r>
+            <w:proofErr w:type="spellStart"/>
             <w:r>
               <w:rPr>
                 <w:rFonts w:eastAsiaTheme="minorHAnsi" w:cs="굴림" w:hint="eastAsia"/>
@@ -22024,6 +23955,7 @@
               </w:rPr>
               <w:t>재활성화시킨다</w:t>
             </w:r>
+            <w:proofErr w:type="spellEnd"/>
           </w:p>
         </w:tc>
       </w:tr>
@@ -22103,6 +24035,7 @@
               </w:rPr>
               <w:t>Use Case UC-</w:t>
             </w:r>
+            <w:proofErr w:type="gramStart"/>
             <w:r>
               <w:rPr>
                 <w:rFonts w:eastAsiaTheme="minorHAnsi" w:cs="Arial"/>
@@ -22123,7 +24056,19 @@
                 <w:sz w:val="22"/>
                 <w:szCs w:val="22"/>
               </w:rPr>
-              <w:t xml:space="preserve"> : </w:t>
+              <w:t xml:space="preserve"> :</w:t>
+            </w:r>
+            <w:proofErr w:type="gramEnd"/>
+            <w:r>
+              <w:rPr>
+                <w:rFonts w:eastAsiaTheme="minorHAnsi" w:cs="Arial"/>
+                <w:b/>
+                <w:bCs/>
+                <w:color w:val="000000"/>
+                <w:sz w:val="22"/>
+                <w:szCs w:val="22"/>
+              </w:rPr>
+              <w:t xml:space="preserve"> </w:t>
             </w:r>
             <w:r>
               <w:rPr>
@@ -22213,8 +24158,19 @@
                 <w:sz w:val="22"/>
                 <w:szCs w:val="22"/>
               </w:rPr>
-              <w:t>Related Requirements :</w:t>
-            </w:r>
+              <w:t xml:space="preserve">Related </w:t>
+            </w:r>
+            <w:proofErr w:type="gramStart"/>
+            <w:r>
+              <w:rPr>
+                <w:rFonts w:eastAsiaTheme="minorHAnsi" w:cs="Arial"/>
+                <w:color w:val="000000"/>
+                <w:sz w:val="22"/>
+                <w:szCs w:val="22"/>
+              </w:rPr>
+              <w:t>Requirements :</w:t>
+            </w:r>
+            <w:proofErr w:type="gramEnd"/>
           </w:p>
         </w:tc>
         <w:tc>
@@ -22293,8 +24249,19 @@
                 <w:sz w:val="22"/>
                 <w:szCs w:val="22"/>
               </w:rPr>
-              <w:t>Initiating Actor :</w:t>
-            </w:r>
+              <w:t xml:space="preserve">Initiating </w:t>
+            </w:r>
+            <w:proofErr w:type="gramStart"/>
+            <w:r>
+              <w:rPr>
+                <w:rFonts w:eastAsiaTheme="minorHAnsi" w:cs="Arial"/>
+                <w:color w:val="000000"/>
+                <w:sz w:val="22"/>
+                <w:szCs w:val="22"/>
+              </w:rPr>
+              <w:t>Actor :</w:t>
+            </w:r>
+            <w:proofErr w:type="gramEnd"/>
           </w:p>
         </w:tc>
         <w:tc>
@@ -22324,6 +24291,7 @@
                 <w:lang w:eastAsia="ko-KR"/>
               </w:rPr>
             </w:pPr>
+            <w:proofErr w:type="spellStart"/>
             <w:r>
               <w:rPr>
                 <w:rFonts w:eastAsiaTheme="minorHAnsi" w:cs="굴림" w:hint="eastAsia"/>
@@ -22333,6 +24301,7 @@
               </w:rPr>
               <w:t>앱관리자</w:t>
             </w:r>
+            <w:proofErr w:type="spellEnd"/>
           </w:p>
         </w:tc>
       </w:tr>
@@ -22374,8 +24343,19 @@
                 <w:sz w:val="22"/>
                 <w:szCs w:val="22"/>
               </w:rPr>
-              <w:t>Actor’s Goal :</w:t>
-            </w:r>
+              <w:t xml:space="preserve">Actor’s </w:t>
+            </w:r>
+            <w:proofErr w:type="gramStart"/>
+            <w:r>
+              <w:rPr>
+                <w:rFonts w:eastAsiaTheme="minorHAnsi" w:cs="Arial"/>
+                <w:color w:val="000000"/>
+                <w:sz w:val="22"/>
+                <w:szCs w:val="22"/>
+              </w:rPr>
+              <w:t>Goal :</w:t>
+            </w:r>
+            <w:proofErr w:type="gramEnd"/>
           </w:p>
         </w:tc>
         <w:tc>
@@ -22545,8 +24525,19 @@
                 <w:sz w:val="22"/>
                 <w:szCs w:val="22"/>
               </w:rPr>
-              <w:t>Participating Actors :</w:t>
-            </w:r>
+              <w:t xml:space="preserve">Participating </w:t>
+            </w:r>
+            <w:proofErr w:type="gramStart"/>
+            <w:r>
+              <w:rPr>
+                <w:rFonts w:eastAsiaTheme="minorHAnsi" w:cs="Arial"/>
+                <w:color w:val="000000"/>
+                <w:sz w:val="22"/>
+                <w:szCs w:val="22"/>
+              </w:rPr>
+              <w:t>Actors :</w:t>
+            </w:r>
+            <w:proofErr w:type="gramEnd"/>
           </w:p>
         </w:tc>
         <w:tc>
@@ -22619,6 +24610,7 @@
                 <w:szCs w:val="22"/>
               </w:rPr>
             </w:pPr>
+            <w:proofErr w:type="gramStart"/>
             <w:r>
               <w:rPr>
                 <w:rFonts w:eastAsiaTheme="minorHAnsi" w:cs="Arial"/>
@@ -22628,6 +24620,7 @@
               </w:rPr>
               <w:t>Preconditions :</w:t>
             </w:r>
+            <w:proofErr w:type="gramEnd"/>
           </w:p>
         </w:tc>
         <w:tc>
@@ -22935,6 +24928,7 @@
                 <w:szCs w:val="22"/>
               </w:rPr>
             </w:pPr>
+            <w:proofErr w:type="gramStart"/>
             <w:r>
               <w:rPr>
                 <w:rFonts w:eastAsiaTheme="minorHAnsi" w:cs="Arial"/>
@@ -22944,6 +24938,7 @@
               </w:rPr>
               <w:t>Postconditions :</w:t>
             </w:r>
+            <w:proofErr w:type="gramEnd"/>
           </w:p>
         </w:tc>
         <w:tc>
@@ -23211,8 +25206,19 @@
                 <w:sz w:val="22"/>
                 <w:szCs w:val="22"/>
               </w:rPr>
-              <w:t>Flow of Events for Main Success Scenario :</w:t>
-            </w:r>
+              <w:t xml:space="preserve">Flow of Events for Main Success </w:t>
+            </w:r>
+            <w:proofErr w:type="gramStart"/>
+            <w:r>
+              <w:rPr>
+                <w:rFonts w:eastAsiaTheme="minorHAnsi" w:cs="Arial"/>
+                <w:color w:val="000000"/>
+                <w:sz w:val="22"/>
+                <w:szCs w:val="22"/>
+              </w:rPr>
+              <w:t>Scenario :</w:t>
+            </w:r>
+            <w:proofErr w:type="gramEnd"/>
           </w:p>
         </w:tc>
       </w:tr>
@@ -23393,6 +25399,7 @@
               </w:rPr>
               <w:t>‘</w:t>
             </w:r>
+            <w:proofErr w:type="spellStart"/>
             <w:r>
               <w:rPr>
                 <w:rFonts w:eastAsiaTheme="minorHAnsi" w:cs="굴림" w:hint="eastAsia"/>
@@ -23402,6 +25409,7 @@
               </w:rPr>
               <w:t>계정삭제하기</w:t>
             </w:r>
+            <w:proofErr w:type="spellEnd"/>
             <w:r>
               <w:rPr>
                 <w:rFonts w:eastAsiaTheme="minorHAnsi" w:cs="굴림"/>
@@ -23755,6 +25763,7 @@
               </w:rPr>
               <w:t xml:space="preserve"> </w:t>
             </w:r>
+            <w:proofErr w:type="spellStart"/>
             <w:r>
               <w:rPr>
                 <w:rFonts w:eastAsiaTheme="minorHAnsi" w:cs="굴림" w:hint="eastAsia"/>
@@ -23764,6 +25773,7 @@
               </w:rPr>
               <w:t>팝업창</w:t>
             </w:r>
+            <w:proofErr w:type="spellEnd"/>
             <w:r>
               <w:rPr>
                 <w:rFonts w:eastAsiaTheme="minorHAnsi" w:cs="굴림" w:hint="eastAsia"/>
@@ -24256,7 +26266,7 @@
 </file>
 
 <file path=word/endnotes.xml><?xml version="1.0" encoding="utf-8"?>
-<w:endnotes xmlns:wpc="http://schemas.microsoft.com/office/word/2010/wordprocessingCanvas" xmlns:cx="http://schemas.microsoft.com/office/drawing/2014/chartex" xmlns:cx1="http://schemas.microsoft.com/office/drawing/2015/9/8/chartex" xmlns:mc="http://schemas.openxmlformats.org/markup-compatibility/2006" xmlns:o="urn:schemas-microsoft-com:office:office" xmlns:r="http://schemas.openxmlformats.org/officeDocument/2006/relationships" xmlns:m="http://schemas.openxmlformats.org/officeDocument/2006/math" xmlns:v="urn:schemas-microsoft-com:vml" xmlns:wp14="http://schemas.microsoft.com/office/word/2010/wordprocessingDrawing" xmlns:wp="http://schemas.openxmlformats.org/drawingml/2006/wordprocessingDrawing" xmlns:w10="urn:schemas-microsoft-com:office:word" xmlns:w="http://schemas.openxmlformats.org/wordprocessingml/2006/main" xmlns:w14="http://schemas.microsoft.com/office/word/2010/wordml" xmlns:w15="http://schemas.microsoft.com/office/word/2012/wordml" xmlns:w16se="http://schemas.microsoft.com/office/word/2015/wordml/symex" xmlns:wpg="http://schemas.microsoft.com/office/word/2010/wordprocessingGroup" xmlns:wpi="http://schemas.microsoft.com/office/word/2010/wordprocessingInk" xmlns:wne="http://schemas.microsoft.com/office/word/2006/wordml" xmlns:wps="http://schemas.microsoft.com/office/word/2010/wordprocessingShape" mc:Ignorable="w14 w15 w16se wp14">
+<w:endnotes xmlns:wpc="http://schemas.microsoft.com/office/word/2010/wordprocessingCanvas" xmlns:cx="http://schemas.microsoft.com/office/drawing/2014/chartex" xmlns:cx1="http://schemas.microsoft.com/office/drawing/2015/9/8/chartex" xmlns:cx2="http://schemas.microsoft.com/office/drawing/2015/10/21/chartex" xmlns:cx3="http://schemas.microsoft.com/office/drawing/2016/5/9/chartex" xmlns:cx4="http://schemas.microsoft.com/office/drawing/2016/5/10/chartex" xmlns:cx5="http://schemas.microsoft.com/office/drawing/2016/5/11/chartex" xmlns:cx6="http://schemas.microsoft.com/office/drawing/2016/5/12/chartex" xmlns:cx7="http://schemas.microsoft.com/office/drawing/2016/5/13/chartex" xmlns:cx8="http://schemas.microsoft.com/office/drawing/2016/5/14/chartex" xmlns:mc="http://schemas.openxmlformats.org/markup-compatibility/2006" xmlns:aink="http://schemas.microsoft.com/office/drawing/2016/ink" xmlns:am3d="http://schemas.microsoft.com/office/drawing/2017/model3d" xmlns:o="urn:schemas-microsoft-com:office:office" xmlns:r="http://schemas.openxmlformats.org/officeDocument/2006/relationships" xmlns:m="http://schemas.openxmlformats.org/officeDocument/2006/math" xmlns:v="urn:schemas-microsoft-com:vml" xmlns:wp14="http://schemas.microsoft.com/office/word/2010/wordprocessingDrawing" xmlns:wp="http://schemas.openxmlformats.org/drawingml/2006/wordprocessingDrawing" xmlns:w10="urn:schemas-microsoft-com:office:word" xmlns:w="http://schemas.openxmlformats.org/wordprocessingml/2006/main" xmlns:w14="http://schemas.microsoft.com/office/word/2010/wordml" xmlns:w15="http://schemas.microsoft.com/office/word/2012/wordml" xmlns:w16cex="http://schemas.microsoft.com/office/word/2018/wordml/cex" xmlns:w16cid="http://schemas.microsoft.com/office/word/2016/wordml/cid" xmlns:w16="http://schemas.microsoft.com/office/word/2018/wordml" xmlns:w16se="http://schemas.microsoft.com/office/word/2015/wordml/symex" xmlns:wpg="http://schemas.microsoft.com/office/word/2010/wordprocessingGroup" xmlns:wpi="http://schemas.microsoft.com/office/word/2010/wordprocessingInk" xmlns:wne="http://schemas.microsoft.com/office/word/2006/wordml" xmlns:wps="http://schemas.microsoft.com/office/word/2010/wordprocessingShape" mc:Ignorable="w14 w15 w16se w16cid w16 w16cex wp14">
   <w:endnote w:type="separator" w:id="-1">
     <w:p>
       <w:r>
@@ -24275,7 +26285,7 @@
 </file>
 
 <file path=word/footnotes.xml><?xml version="1.0" encoding="utf-8"?>
-<w:footnotes xmlns:wpc="http://schemas.microsoft.com/office/word/2010/wordprocessingCanvas" xmlns:cx="http://schemas.microsoft.com/office/drawing/2014/chartex" xmlns:cx1="http://schemas.microsoft.com/office/drawing/2015/9/8/chartex" xmlns:mc="http://schemas.openxmlformats.org/markup-compatibility/2006" xmlns:o="urn:schemas-microsoft-com:office:office" xmlns:r="http://schemas.openxmlformats.org/officeDocument/2006/relationships" xmlns:m="http://schemas.openxmlformats.org/officeDocument/2006/math" xmlns:v="urn:schemas-microsoft-com:vml" xmlns:wp14="http://schemas.microsoft.com/office/word/2010/wordprocessingDrawing" xmlns:wp="http://schemas.openxmlformats.org/drawingml/2006/wordprocessingDrawing" xmlns:w10="urn:schemas-microsoft-com:office:word" xmlns:w="http://schemas.openxmlformats.org/wordprocessingml/2006/main" xmlns:w14="http://schemas.microsoft.com/office/word/2010/wordml" xmlns:w15="http://schemas.microsoft.com/office/word/2012/wordml" xmlns:w16se="http://schemas.microsoft.com/office/word/2015/wordml/symex" xmlns:wpg="http://schemas.microsoft.com/office/word/2010/wordprocessingGroup" xmlns:wpi="http://schemas.microsoft.com/office/word/2010/wordprocessingInk" xmlns:wne="http://schemas.microsoft.com/office/word/2006/wordml" xmlns:wps="http://schemas.microsoft.com/office/word/2010/wordprocessingShape" mc:Ignorable="w14 w15 w16se wp14">
+<w:footnotes xmlns:wpc="http://schemas.microsoft.com/office/word/2010/wordprocessingCanvas" xmlns:cx="http://schemas.microsoft.com/office/drawing/2014/chartex" xmlns:cx1="http://schemas.microsoft.com/office/drawing/2015/9/8/chartex" xmlns:cx2="http://schemas.microsoft.com/office/drawing/2015/10/21/chartex" xmlns:cx3="http://schemas.microsoft.com/office/drawing/2016/5/9/chartex" xmlns:cx4="http://schemas.microsoft.com/office/drawing/2016/5/10/chartex" xmlns:cx5="http://schemas.microsoft.com/office/drawing/2016/5/11/chartex" xmlns:cx6="http://schemas.microsoft.com/office/drawing/2016/5/12/chartex" xmlns:cx7="http://schemas.microsoft.com/office/drawing/2016/5/13/chartex" xmlns:cx8="http://schemas.microsoft.com/office/drawing/2016/5/14/chartex" xmlns:mc="http://schemas.openxmlformats.org/markup-compatibility/2006" xmlns:aink="http://schemas.microsoft.com/office/drawing/2016/ink" xmlns:am3d="http://schemas.microsoft.com/office/drawing/2017/model3d" xmlns:o="urn:schemas-microsoft-com:office:office" xmlns:r="http://schemas.openxmlformats.org/officeDocument/2006/relationships" xmlns:m="http://schemas.openxmlformats.org/officeDocument/2006/math" xmlns:v="urn:schemas-microsoft-com:vml" xmlns:wp14="http://schemas.microsoft.com/office/word/2010/wordprocessingDrawing" xmlns:wp="http://schemas.openxmlformats.org/drawingml/2006/wordprocessingDrawing" xmlns:w10="urn:schemas-microsoft-com:office:word" xmlns:w="http://schemas.openxmlformats.org/wordprocessingml/2006/main" xmlns:w14="http://schemas.microsoft.com/office/word/2010/wordml" xmlns:w15="http://schemas.microsoft.com/office/word/2012/wordml" xmlns:w16cex="http://schemas.microsoft.com/office/word/2018/wordml/cex" xmlns:w16cid="http://schemas.microsoft.com/office/word/2016/wordml/cid" xmlns:w16="http://schemas.microsoft.com/office/word/2018/wordml" xmlns:w16se="http://schemas.microsoft.com/office/word/2015/wordml/symex" xmlns:wpg="http://schemas.microsoft.com/office/word/2010/wordprocessingGroup" xmlns:wpi="http://schemas.microsoft.com/office/word/2010/wordprocessingInk" xmlns:wne="http://schemas.microsoft.com/office/word/2006/wordml" xmlns:wps="http://schemas.microsoft.com/office/word/2010/wordprocessingShape" mc:Ignorable="w14 w15 w16se w16cid w16 w16cex wp14">
   <w:footnote w:type="separator" w:id="-1">
     <w:p>
       <w:r>
@@ -24294,7 +26304,7 @@
 </file>
 
 <file path=word/numbering.xml><?xml version="1.0" encoding="utf-8"?>
-<w:numbering xmlns:wpc="http://schemas.microsoft.com/office/word/2010/wordprocessingCanvas" xmlns:cx="http://schemas.microsoft.com/office/drawing/2014/chartex" xmlns:cx1="http://schemas.microsoft.com/office/drawing/2015/9/8/chartex" xmlns:mc="http://schemas.openxmlformats.org/markup-compatibility/2006" xmlns:o="urn:schemas-microsoft-com:office:office" xmlns:r="http://schemas.openxmlformats.org/officeDocument/2006/relationships" xmlns:m="http://schemas.openxmlformats.org/officeDocument/2006/math" xmlns:v="urn:schemas-microsoft-com:vml" xmlns:wp14="http://schemas.microsoft.com/office/word/2010/wordprocessingDrawing" xmlns:wp="http://schemas.openxmlformats.org/drawingml/2006/wordprocessingDrawing" xmlns:w10="urn:schemas-microsoft-com:office:word" xmlns:w="http://schemas.openxmlformats.org/wordprocessingml/2006/main" xmlns:w14="http://schemas.microsoft.com/office/word/2010/wordml" xmlns:w15="http://schemas.microsoft.com/office/word/2012/wordml" xmlns:w16se="http://schemas.microsoft.com/office/word/2015/wordml/symex" xmlns:wpg="http://schemas.microsoft.com/office/word/2010/wordprocessingGroup" xmlns:wpi="http://schemas.microsoft.com/office/word/2010/wordprocessingInk" xmlns:wne="http://schemas.microsoft.com/office/word/2006/wordml" xmlns:wps="http://schemas.microsoft.com/office/word/2010/wordprocessingShape" mc:Ignorable="w14 w15 w16se wp14">
+<w:numbering xmlns:wpc="http://schemas.microsoft.com/office/word/2010/wordprocessingCanvas" xmlns:cx="http://schemas.microsoft.com/office/drawing/2014/chartex" xmlns:cx1="http://schemas.microsoft.com/office/drawing/2015/9/8/chartex" xmlns:cx2="http://schemas.microsoft.com/office/drawing/2015/10/21/chartex" xmlns:cx3="http://schemas.microsoft.com/office/drawing/2016/5/9/chartex" xmlns:cx4="http://schemas.microsoft.com/office/drawing/2016/5/10/chartex" xmlns:cx5="http://schemas.microsoft.com/office/drawing/2016/5/11/chartex" xmlns:cx6="http://schemas.microsoft.com/office/drawing/2016/5/12/chartex" xmlns:cx7="http://schemas.microsoft.com/office/drawing/2016/5/13/chartex" xmlns:cx8="http://schemas.microsoft.com/office/drawing/2016/5/14/chartex" xmlns:mc="http://schemas.openxmlformats.org/markup-compatibility/2006" xmlns:aink="http://schemas.microsoft.com/office/drawing/2016/ink" xmlns:am3d="http://schemas.microsoft.com/office/drawing/2017/model3d" xmlns:o="urn:schemas-microsoft-com:office:office" xmlns:r="http://schemas.openxmlformats.org/officeDocument/2006/relationships" xmlns:m="http://schemas.openxmlformats.org/officeDocument/2006/math" xmlns:v="urn:schemas-microsoft-com:vml" xmlns:wp14="http://schemas.microsoft.com/office/word/2010/wordprocessingDrawing" xmlns:wp="http://schemas.openxmlformats.org/drawingml/2006/wordprocessingDrawing" xmlns:w10="urn:schemas-microsoft-com:office:word" xmlns:w="http://schemas.openxmlformats.org/wordprocessingml/2006/main" xmlns:w14="http://schemas.microsoft.com/office/word/2010/wordml" xmlns:w15="http://schemas.microsoft.com/office/word/2012/wordml" xmlns:w16cex="http://schemas.microsoft.com/office/word/2018/wordml/cex" xmlns:w16cid="http://schemas.microsoft.com/office/word/2016/wordml/cid" xmlns:w16="http://schemas.microsoft.com/office/word/2018/wordml" xmlns:w16se="http://schemas.microsoft.com/office/word/2015/wordml/symex" xmlns:wpg="http://schemas.microsoft.com/office/word/2010/wordprocessingGroup" xmlns:wpi="http://schemas.microsoft.com/office/word/2010/wordprocessingInk" xmlns:wne="http://schemas.microsoft.com/office/word/2006/wordml" xmlns:wps="http://schemas.microsoft.com/office/word/2010/wordprocessingShape" mc:Ignorable="w14 w15 w16se w16cid w16 w16cex wp14">
   <w:abstractNum w:abstractNumId="0" w15:restartNumberingAfterBreak="0">
     <w:nsid w:val="033E1295"/>
     <w:multiLevelType w:val="multilevel"/>
@@ -25066,7 +27076,7 @@
 </file>
 
 <file path=word/styles.xml><?xml version="1.0" encoding="utf-8"?>
-<w:styles xmlns:mc="http://schemas.openxmlformats.org/markup-compatibility/2006" xmlns:r="http://schemas.openxmlformats.org/officeDocument/2006/relationships" xmlns:w="http://schemas.openxmlformats.org/wordprocessingml/2006/main" xmlns:w14="http://schemas.microsoft.com/office/word/2010/wordml" xmlns:w15="http://schemas.microsoft.com/office/word/2012/wordml" xmlns:w16se="http://schemas.microsoft.com/office/word/2015/wordml/symex" mc:Ignorable="w14 w15 w16se">
+<w:styles xmlns:mc="http://schemas.openxmlformats.org/markup-compatibility/2006" xmlns:r="http://schemas.openxmlformats.org/officeDocument/2006/relationships" xmlns:w="http://schemas.openxmlformats.org/wordprocessingml/2006/main" xmlns:w14="http://schemas.microsoft.com/office/word/2010/wordml" xmlns:w15="http://schemas.microsoft.com/office/word/2012/wordml" xmlns:w16cex="http://schemas.microsoft.com/office/word/2018/wordml/cex" xmlns:w16cid="http://schemas.microsoft.com/office/word/2016/wordml/cid" xmlns:w16="http://schemas.microsoft.com/office/word/2018/wordml" xmlns:w16se="http://schemas.microsoft.com/office/word/2015/wordml/symex" mc:Ignorable="w14 w15 w16se w16cid w16 w16cex">
   <w:docDefaults>
     <w:rPrDefault>
       <w:rPr>
@@ -25083,7 +27093,7 @@
       </w:pPr>
     </w:pPrDefault>
   </w:docDefaults>
-  <w:latentStyles w:defLockedState="0" w:defUIPriority="99" w:defSemiHidden="0" w:defUnhideWhenUsed="0" w:defQFormat="0" w:count="371">
+  <w:latentStyles w:defLockedState="0" w:defUIPriority="99" w:defSemiHidden="0" w:defUnhideWhenUsed="0" w:defQFormat="0" w:count="376">
     <w:lsdException w:name="Normal" w:uiPriority="0" w:qFormat="1"/>
     <w:lsdException w:name="heading 1" w:uiPriority="9" w:qFormat="1"/>
     <w:lsdException w:name="heading 2" w:semiHidden="1" w:uiPriority="9" w:unhideWhenUsed="1" w:qFormat="1"/>
@@ -25189,7 +27199,6 @@
     <w:lsdException w:name="HTML Sample" w:semiHidden="1" w:unhideWhenUsed="1"/>
     <w:lsdException w:name="HTML Typewriter" w:semiHidden="1" w:unhideWhenUsed="1"/>
     <w:lsdException w:name="HTML Variable" w:semiHidden="1" w:unhideWhenUsed="1"/>
-    <w:lsdException w:name="Normal Table" w:semiHidden="1" w:unhideWhenUsed="1"/>
     <w:lsdException w:name="annotation subject" w:semiHidden="1" w:unhideWhenUsed="1"/>
     <w:lsdException w:name="No List" w:semiHidden="1" w:unhideWhenUsed="1"/>
     <w:lsdException w:name="Outline List 1" w:semiHidden="1" w:unhideWhenUsed="1"/>
@@ -25232,11 +27241,8 @@
     <w:lsdException w:name="Table Contemporary" w:semiHidden="1" w:unhideWhenUsed="1"/>
     <w:lsdException w:name="Table Elegant" w:semiHidden="1" w:unhideWhenUsed="1"/>
     <w:lsdException w:name="Table Professional" w:semiHidden="1" w:unhideWhenUsed="1"/>
-    <w:lsdException w:name="Table Subtle 1" w:semiHidden="1" w:unhideWhenUsed="1"/>
     <w:lsdException w:name="Table Subtle 2" w:semiHidden="1" w:unhideWhenUsed="1"/>
     <w:lsdException w:name="Table Web 1" w:semiHidden="1" w:unhideWhenUsed="1"/>
-    <w:lsdException w:name="Table Web 2" w:semiHidden="1" w:unhideWhenUsed="1"/>
-    <w:lsdException w:name="Table Web 3" w:semiHidden="1" w:unhideWhenUsed="1"/>
     <w:lsdException w:name="Balloon Text" w:semiHidden="1" w:unhideWhenUsed="1"/>
     <w:lsdException w:name="Table Grid" w:uiPriority="39"/>
     <w:lsdException w:name="Table Theme" w:semiHidden="1" w:unhideWhenUsed="1"/>
@@ -25455,6 +27461,11 @@
     <w:lsdException w:name="List Table 5 Dark Accent 6" w:uiPriority="50"/>
     <w:lsdException w:name="List Table 6 Colorful Accent 6" w:uiPriority="51"/>
     <w:lsdException w:name="List Table 7 Colorful Accent 6" w:uiPriority="52"/>
+    <w:lsdException w:name="Mention" w:semiHidden="1" w:unhideWhenUsed="1"/>
+    <w:lsdException w:name="Smart Hyperlink" w:semiHidden="1" w:unhideWhenUsed="1"/>
+    <w:lsdException w:name="Hashtag" w:semiHidden="1" w:unhideWhenUsed="1"/>
+    <w:lsdException w:name="Unresolved Mention" w:semiHidden="1" w:unhideWhenUsed="1"/>
+    <w:lsdException w:name="Smart Link" w:semiHidden="1" w:unhideWhenUsed="1"/>
   </w:latentStyles>
   <w:style w:type="paragraph" w:default="1" w:styleId="a">
     <w:name w:val="Normal"/>

</xml_diff>

<commit_message>
[docs] subgroup1 schema for UC-5 success flow 문서 수정
</commit_message>
<xml_diff>
--- a/subgroup1/2.use-case/2021.04.15 [ schema for use-cases ].docx
+++ b/subgroup1/2.use-case/2021.04.15 [ schema for use-cases ].docx
@@ -76,7 +76,6 @@
         </w:rPr>
         <w:t>se-</w:t>
       </w:r>
-      <w:proofErr w:type="gramStart"/>
       <w:r>
         <w:rPr>
           <w:b/>
@@ -117,7 +116,6 @@
         </w:rPr>
         <w:t>]</w:t>
       </w:r>
-      <w:proofErr w:type="gramEnd"/>
       <w:r>
         <w:rPr>
           <w:b/>
@@ -147,7 +145,6 @@
         </w:rPr>
         <w:t xml:space="preserve">Sub group1 </w:t>
       </w:r>
-      <w:proofErr w:type="gramStart"/>
       <w:r>
         <w:rPr>
           <w:rFonts w:hint="eastAsia"/>
@@ -165,17 +162,7 @@
           <w:u w:val="single"/>
           <w:lang w:eastAsia="ko-KR"/>
         </w:rPr>
-        <w:t xml:space="preserve"> :</w:t>
-      </w:r>
-      <w:proofErr w:type="gramEnd"/>
-      <w:r>
-        <w:rPr>
-          <w:sz w:val="20"/>
-          <w:szCs w:val="20"/>
-          <w:u w:val="single"/>
-          <w:lang w:eastAsia="ko-KR"/>
-        </w:rPr>
-        <w:t xml:space="preserve"> </w:t>
+        <w:t xml:space="preserve"> : </w:t>
       </w:r>
       <w:r>
         <w:rPr>
@@ -196,7 +183,6 @@
         </w:rPr>
         <w:t xml:space="preserve">, </w:t>
       </w:r>
-      <w:proofErr w:type="spellStart"/>
       <w:r>
         <w:rPr>
           <w:rFonts w:hint="eastAsia"/>
@@ -207,7 +193,6 @@
         </w:rPr>
         <w:t>오예원</w:t>
       </w:r>
-      <w:proofErr w:type="spellEnd"/>
     </w:p>
     <w:p>
       <w:pPr>
@@ -218,7 +203,6 @@
           <w:lang w:eastAsia="ko-KR"/>
         </w:rPr>
       </w:pPr>
-      <w:proofErr w:type="gramStart"/>
       <w:r>
         <w:rPr>
           <w:rFonts w:hint="eastAsia"/>
@@ -236,17 +220,7 @@
           <w:u w:val="single"/>
           <w:lang w:eastAsia="ko-KR"/>
         </w:rPr>
-        <w:t xml:space="preserve"> :</w:t>
-      </w:r>
-      <w:proofErr w:type="gramEnd"/>
-      <w:r>
-        <w:rPr>
-          <w:sz w:val="20"/>
-          <w:szCs w:val="20"/>
-          <w:u w:val="single"/>
-          <w:lang w:eastAsia="ko-KR"/>
-        </w:rPr>
-        <w:t xml:space="preserve"> </w:t>
+        <w:t xml:space="preserve"> : </w:t>
       </w:r>
       <w:r>
         <w:rPr>
@@ -382,7 +356,6 @@
           <w:lang w:eastAsia="ko-KR"/>
         </w:rPr>
       </w:pPr>
-      <w:proofErr w:type="gramStart"/>
       <w:r>
         <w:rPr>
           <w:rFonts w:hint="eastAsia"/>
@@ -400,17 +373,7 @@
           <w:u w:val="single"/>
           <w:lang w:eastAsia="ko-KR"/>
         </w:rPr>
-        <w:t xml:space="preserve"> :</w:t>
-      </w:r>
-      <w:proofErr w:type="gramEnd"/>
-      <w:r>
-        <w:rPr>
-          <w:sz w:val="20"/>
-          <w:szCs w:val="20"/>
-          <w:u w:val="single"/>
-          <w:lang w:eastAsia="ko-KR"/>
-        </w:rPr>
-        <w:t xml:space="preserve"> 10</w:t>
+        <w:t xml:space="preserve"> : 10</w:t>
       </w:r>
     </w:p>
     <w:p>
@@ -441,7 +404,6 @@
         </w:rPr>
         <w:t xml:space="preserve"> </w:t>
       </w:r>
-      <w:proofErr w:type="gramStart"/>
       <w:r>
         <w:rPr>
           <w:rFonts w:hint="eastAsia"/>
@@ -459,17 +421,7 @@
           <w:u w:val="single"/>
           <w:lang w:eastAsia="ko-KR"/>
         </w:rPr>
-        <w:t xml:space="preserve"> :</w:t>
-      </w:r>
-      <w:proofErr w:type="gramEnd"/>
-      <w:r>
-        <w:rPr>
-          <w:sz w:val="20"/>
-          <w:szCs w:val="20"/>
-          <w:u w:val="single"/>
-          <w:lang w:eastAsia="ko-KR"/>
-        </w:rPr>
-        <w:t xml:space="preserve"> 2021.04.15(</w:t>
+        <w:t xml:space="preserve"> : 2021.04.15(</w:t>
       </w:r>
       <w:r>
         <w:rPr>
@@ -842,7 +794,6 @@
               </w:rPr>
               <w:t>Use Case UC-</w:t>
             </w:r>
-            <w:proofErr w:type="gramStart"/>
             <w:r>
               <w:rPr>
                 <w:rFonts w:eastAsiaTheme="minorHAnsi" w:cs="Arial"/>
@@ -863,19 +814,7 @@
                 <w:sz w:val="22"/>
                 <w:szCs w:val="22"/>
               </w:rPr>
-              <w:t xml:space="preserve"> :</w:t>
-            </w:r>
-            <w:proofErr w:type="gramEnd"/>
-            <w:r>
-              <w:rPr>
-                <w:rFonts w:eastAsiaTheme="minorHAnsi" w:cs="Arial"/>
-                <w:b/>
-                <w:bCs/>
-                <w:color w:val="000000"/>
-                <w:sz w:val="22"/>
-                <w:szCs w:val="22"/>
-              </w:rPr>
-              <w:t xml:space="preserve"> </w:t>
+              <w:t xml:space="preserve"> : </w:t>
             </w:r>
             <w:r>
               <w:rPr>
@@ -930,19 +869,8 @@
                 <w:sz w:val="22"/>
                 <w:szCs w:val="22"/>
               </w:rPr>
-              <w:t xml:space="preserve">Related </w:t>
-            </w:r>
-            <w:proofErr w:type="gramStart"/>
-            <w:r>
-              <w:rPr>
-                <w:rFonts w:eastAsiaTheme="minorHAnsi" w:cs="Arial"/>
-                <w:color w:val="000000"/>
-                <w:sz w:val="22"/>
-                <w:szCs w:val="22"/>
-              </w:rPr>
-              <w:t>Requirements :</w:t>
-            </w:r>
-            <w:proofErr w:type="gramEnd"/>
+              <w:t>Related Requirements :</w:t>
+            </w:r>
           </w:p>
         </w:tc>
         <w:tc>
@@ -1031,19 +959,8 @@
                 <w:sz w:val="22"/>
                 <w:szCs w:val="22"/>
               </w:rPr>
-              <w:t xml:space="preserve">Initiating </w:t>
-            </w:r>
-            <w:proofErr w:type="gramStart"/>
-            <w:r>
-              <w:rPr>
-                <w:rFonts w:eastAsiaTheme="minorHAnsi" w:cs="Arial"/>
-                <w:color w:val="000000"/>
-                <w:sz w:val="22"/>
-                <w:szCs w:val="22"/>
-              </w:rPr>
-              <w:t>Actor :</w:t>
-            </w:r>
-            <w:proofErr w:type="gramEnd"/>
+              <w:t>Initiating Actor :</w:t>
+            </w:r>
           </w:p>
         </w:tc>
         <w:tc>
@@ -1118,7 +1035,6 @@
               </w:rPr>
               <w:t xml:space="preserve"> </w:t>
             </w:r>
-            <w:proofErr w:type="gramStart"/>
             <w:r>
               <w:rPr>
                 <w:rFonts w:eastAsiaTheme="minorHAnsi" w:cs="굴림"/>
@@ -1126,17 +1042,7 @@
                 <w:szCs w:val="22"/>
                 <w:lang w:eastAsia="ko-KR"/>
               </w:rPr>
-              <w:t>( =</w:t>
-            </w:r>
-            <w:proofErr w:type="gramEnd"/>
-            <w:r>
-              <w:rPr>
-                <w:rFonts w:eastAsiaTheme="minorHAnsi" w:cs="굴림"/>
-                <w:sz w:val="22"/>
-                <w:szCs w:val="22"/>
-                <w:lang w:eastAsia="ko-KR"/>
-              </w:rPr>
-              <w:t xml:space="preserve"> </w:t>
+              <w:t xml:space="preserve">( = </w:t>
             </w:r>
             <w:r>
               <w:rPr>
@@ -1197,19 +1103,8 @@
                 <w:sz w:val="22"/>
                 <w:szCs w:val="22"/>
               </w:rPr>
-              <w:t xml:space="preserve">Actor’s </w:t>
-            </w:r>
-            <w:proofErr w:type="gramStart"/>
-            <w:r>
-              <w:rPr>
-                <w:rFonts w:eastAsiaTheme="minorHAnsi" w:cs="Arial"/>
-                <w:color w:val="000000"/>
-                <w:sz w:val="22"/>
-                <w:szCs w:val="22"/>
-              </w:rPr>
-              <w:t>Goal :</w:t>
-            </w:r>
-            <w:proofErr w:type="gramEnd"/>
+              <w:t>Actor’s Goal :</w:t>
+            </w:r>
           </w:p>
         </w:tc>
         <w:tc>
@@ -1379,19 +1274,8 @@
                 <w:sz w:val="22"/>
                 <w:szCs w:val="22"/>
               </w:rPr>
-              <w:t xml:space="preserve">Participating </w:t>
-            </w:r>
-            <w:proofErr w:type="gramStart"/>
-            <w:r>
-              <w:rPr>
-                <w:rFonts w:eastAsiaTheme="minorHAnsi" w:cs="Arial"/>
-                <w:color w:val="000000"/>
-                <w:sz w:val="22"/>
-                <w:szCs w:val="22"/>
-              </w:rPr>
-              <w:t>Actors :</w:t>
-            </w:r>
-            <w:proofErr w:type="gramEnd"/>
+              <w:t>Participating Actors :</w:t>
+            </w:r>
           </w:p>
         </w:tc>
         <w:tc>
@@ -1464,7 +1348,6 @@
                 <w:szCs w:val="22"/>
               </w:rPr>
             </w:pPr>
-            <w:proofErr w:type="gramStart"/>
             <w:r>
               <w:rPr>
                 <w:rFonts w:eastAsiaTheme="minorHAnsi" w:cs="Arial"/>
@@ -1474,7 +1357,6 @@
               </w:rPr>
               <w:t>Preconditions :</w:t>
             </w:r>
-            <w:proofErr w:type="gramEnd"/>
           </w:p>
         </w:tc>
         <w:tc>
@@ -1725,7 +1607,6 @@
                 <w:szCs w:val="22"/>
               </w:rPr>
             </w:pPr>
-            <w:proofErr w:type="gramStart"/>
             <w:r>
               <w:rPr>
                 <w:rFonts w:eastAsiaTheme="minorHAnsi" w:cs="Arial"/>
@@ -1735,7 +1616,6 @@
               </w:rPr>
               <w:t>Postconditions :</w:t>
             </w:r>
-            <w:proofErr w:type="gramEnd"/>
           </w:p>
         </w:tc>
         <w:tc>
@@ -1943,19 +1823,8 @@
                 <w:sz w:val="22"/>
                 <w:szCs w:val="22"/>
               </w:rPr>
-              <w:t xml:space="preserve">Flow of Events for Main Success </w:t>
-            </w:r>
-            <w:proofErr w:type="gramStart"/>
-            <w:r>
-              <w:rPr>
-                <w:rFonts w:eastAsiaTheme="minorHAnsi" w:cs="Arial"/>
-                <w:color w:val="000000"/>
-                <w:sz w:val="22"/>
-                <w:szCs w:val="22"/>
-              </w:rPr>
-              <w:t>Scenario :</w:t>
-            </w:r>
-            <w:proofErr w:type="gramEnd"/>
+              <w:t>Flow of Events for Main Success Scenario :</w:t>
+            </w:r>
           </w:p>
         </w:tc>
       </w:tr>
@@ -2402,7 +2271,6 @@
               </w:rPr>
               <w:t xml:space="preserve"> </w:t>
             </w:r>
-            <w:proofErr w:type="spellStart"/>
             <w:r>
               <w:rPr>
                 <w:rFonts w:eastAsiaTheme="minorHAnsi" w:cs="Arial" w:hint="eastAsia"/>
@@ -2413,7 +2281,6 @@
               </w:rPr>
               <w:t>알림창에</w:t>
             </w:r>
-            <w:proofErr w:type="spellEnd"/>
             <w:r>
               <w:rPr>
                 <w:rFonts w:eastAsiaTheme="minorHAnsi" w:cs="Arial" w:hint="eastAsia"/>
@@ -2586,7 +2453,6 @@
               </w:rPr>
               <w:t xml:space="preserve"> </w:t>
             </w:r>
-            <w:proofErr w:type="spellStart"/>
             <w:r>
               <w:rPr>
                 <w:rFonts w:eastAsiaTheme="minorHAnsi" w:cs="Arial" w:hint="eastAsia"/>
@@ -2597,7 +2463,6 @@
               </w:rPr>
               <w:t>알림창을</w:t>
             </w:r>
-            <w:proofErr w:type="spellEnd"/>
             <w:r>
               <w:rPr>
                 <w:rFonts w:eastAsiaTheme="minorHAnsi" w:cs="Arial" w:hint="eastAsia"/>
@@ -2754,7 +2619,6 @@
               </w:rPr>
               <w:t xml:space="preserve">4. </w:t>
             </w:r>
-            <w:proofErr w:type="spellStart"/>
             <w:r>
               <w:rPr>
                 <w:rFonts w:eastAsiaTheme="minorHAnsi" w:cs="Arial" w:hint="eastAsia"/>
@@ -2765,7 +2629,6 @@
               </w:rPr>
               <w:t>알림창이</w:t>
             </w:r>
-            <w:proofErr w:type="spellEnd"/>
             <w:r>
               <w:rPr>
                 <w:rFonts w:eastAsiaTheme="minorHAnsi" w:cs="Arial" w:hint="eastAsia"/>
@@ -2919,29 +2782,7 @@
                 <w:szCs w:val="22"/>
                 <w:lang w:eastAsia="ko-KR"/>
               </w:rPr>
-              <w:t xml:space="preserve">Flow of Events for </w:t>
-            </w:r>
-            <w:proofErr w:type="gramStart"/>
-            <w:r>
-              <w:rPr>
-                <w:rFonts w:eastAsiaTheme="minorHAnsi" w:cs="Arial"/>
-                <w:color w:val="000000"/>
-                <w:sz w:val="22"/>
-                <w:szCs w:val="22"/>
-                <w:lang w:eastAsia="ko-KR"/>
-              </w:rPr>
-              <w:t>Extensions(</w:t>
-            </w:r>
-            <w:proofErr w:type="gramEnd"/>
-            <w:r>
-              <w:rPr>
-                <w:rFonts w:eastAsiaTheme="minorHAnsi" w:cs="Arial"/>
-                <w:color w:val="000000"/>
-                <w:sz w:val="22"/>
-                <w:szCs w:val="22"/>
-                <w:lang w:eastAsia="ko-KR"/>
-              </w:rPr>
-              <w:t>Alternate Sce</w:t>
+              <w:t>Flow of Events for Extensions(Alternate Sce</w:t>
             </w:r>
             <w:r>
               <w:rPr>
@@ -3236,7 +3077,6 @@
               </w:rPr>
               <w:t xml:space="preserve"> </w:t>
             </w:r>
-            <w:proofErr w:type="spellStart"/>
             <w:r>
               <w:rPr>
                 <w:rFonts w:eastAsiaTheme="minorHAnsi" w:cs="Arial" w:hint="eastAsia"/>
@@ -3247,7 +3087,6 @@
               </w:rPr>
               <w:t>알림창이</w:t>
             </w:r>
-            <w:proofErr w:type="spellEnd"/>
             <w:r>
               <w:rPr>
                 <w:rFonts w:eastAsiaTheme="minorHAnsi" w:cs="Arial" w:hint="eastAsia"/>
@@ -3390,7 +3229,6 @@
               </w:rPr>
               <w:t xml:space="preserve">. </w:t>
             </w:r>
-            <w:proofErr w:type="spellStart"/>
             <w:r>
               <w:rPr>
                 <w:rFonts w:eastAsiaTheme="minorHAnsi" w:cs="Arial" w:hint="eastAsia"/>
@@ -3401,7 +3239,6 @@
               </w:rPr>
               <w:t>알림창을</w:t>
             </w:r>
-            <w:proofErr w:type="spellEnd"/>
             <w:r>
               <w:rPr>
                 <w:rFonts w:eastAsiaTheme="minorHAnsi" w:cs="Arial" w:hint="eastAsia"/>
@@ -3994,7 +3831,6 @@
               </w:rPr>
               <w:t>Use Case UC-</w:t>
             </w:r>
-            <w:proofErr w:type="gramStart"/>
             <w:r>
               <w:rPr>
                 <w:rFonts w:eastAsiaTheme="minorHAnsi" w:cs="Arial"/>
@@ -4015,19 +3851,7 @@
                 <w:sz w:val="22"/>
                 <w:szCs w:val="22"/>
               </w:rPr>
-              <w:t xml:space="preserve"> :</w:t>
-            </w:r>
-            <w:proofErr w:type="gramEnd"/>
-            <w:r>
-              <w:rPr>
-                <w:rFonts w:eastAsiaTheme="minorHAnsi" w:cs="Arial"/>
-                <w:b/>
-                <w:bCs/>
-                <w:color w:val="000000"/>
-                <w:sz w:val="22"/>
-                <w:szCs w:val="22"/>
-              </w:rPr>
-              <w:t xml:space="preserve"> </w:t>
+              <w:t xml:space="preserve"> : </w:t>
             </w:r>
             <w:r>
               <w:rPr>
@@ -4117,19 +3941,8 @@
                 <w:sz w:val="22"/>
                 <w:szCs w:val="22"/>
               </w:rPr>
-              <w:t xml:space="preserve">Related </w:t>
-            </w:r>
-            <w:proofErr w:type="gramStart"/>
-            <w:r>
-              <w:rPr>
-                <w:rFonts w:eastAsiaTheme="minorHAnsi" w:cs="Arial"/>
-                <w:color w:val="000000"/>
-                <w:sz w:val="22"/>
-                <w:szCs w:val="22"/>
-              </w:rPr>
-              <w:t>Requirements :</w:t>
-            </w:r>
-            <w:proofErr w:type="gramEnd"/>
+              <w:t>Related Requirements :</w:t>
+            </w:r>
           </w:p>
         </w:tc>
         <w:tc>
@@ -4218,19 +4031,8 @@
                 <w:sz w:val="22"/>
                 <w:szCs w:val="22"/>
               </w:rPr>
-              <w:t xml:space="preserve">Initiating </w:t>
-            </w:r>
-            <w:proofErr w:type="gramStart"/>
-            <w:r>
-              <w:rPr>
-                <w:rFonts w:eastAsiaTheme="minorHAnsi" w:cs="Arial"/>
-                <w:color w:val="000000"/>
-                <w:sz w:val="22"/>
-                <w:szCs w:val="22"/>
-              </w:rPr>
-              <w:t>Actor :</w:t>
-            </w:r>
-            <w:proofErr w:type="gramEnd"/>
+              <w:t>Initiating Actor :</w:t>
+            </w:r>
           </w:p>
         </w:tc>
         <w:tc>
@@ -4305,7 +4107,6 @@
               </w:rPr>
               <w:t xml:space="preserve"> </w:t>
             </w:r>
-            <w:proofErr w:type="gramStart"/>
             <w:r>
               <w:rPr>
                 <w:rFonts w:eastAsiaTheme="minorHAnsi" w:cs="굴림"/>
@@ -4313,17 +4114,7 @@
                 <w:szCs w:val="22"/>
                 <w:lang w:eastAsia="ko-KR"/>
               </w:rPr>
-              <w:t>( =</w:t>
-            </w:r>
-            <w:proofErr w:type="gramEnd"/>
-            <w:r>
-              <w:rPr>
-                <w:rFonts w:eastAsiaTheme="minorHAnsi" w:cs="굴림"/>
-                <w:sz w:val="22"/>
-                <w:szCs w:val="22"/>
-                <w:lang w:eastAsia="ko-KR"/>
-              </w:rPr>
-              <w:t xml:space="preserve"> </w:t>
+              <w:t xml:space="preserve">( = </w:t>
             </w:r>
             <w:r>
               <w:rPr>
@@ -4384,19 +4175,8 @@
                 <w:sz w:val="22"/>
                 <w:szCs w:val="22"/>
               </w:rPr>
-              <w:t xml:space="preserve">Actor’s </w:t>
-            </w:r>
-            <w:proofErr w:type="gramStart"/>
-            <w:r>
-              <w:rPr>
-                <w:rFonts w:eastAsiaTheme="minorHAnsi" w:cs="Arial"/>
-                <w:color w:val="000000"/>
-                <w:sz w:val="22"/>
-                <w:szCs w:val="22"/>
-              </w:rPr>
-              <w:t>Goal :</w:t>
-            </w:r>
-            <w:proofErr w:type="gramEnd"/>
+              <w:t>Actor’s Goal :</w:t>
+            </w:r>
           </w:p>
         </w:tc>
         <w:tc>
@@ -4548,19 +4328,8 @@
                 <w:sz w:val="22"/>
                 <w:szCs w:val="22"/>
               </w:rPr>
-              <w:t xml:space="preserve">Participating </w:t>
-            </w:r>
-            <w:proofErr w:type="gramStart"/>
-            <w:r>
-              <w:rPr>
-                <w:rFonts w:eastAsiaTheme="minorHAnsi" w:cs="Arial"/>
-                <w:color w:val="000000"/>
-                <w:sz w:val="22"/>
-                <w:szCs w:val="22"/>
-              </w:rPr>
-              <w:t>Actors :</w:t>
-            </w:r>
-            <w:proofErr w:type="gramEnd"/>
+              <w:t>Participating Actors :</w:t>
+            </w:r>
           </w:p>
         </w:tc>
         <w:tc>
@@ -4669,7 +4438,6 @@
                 <w:szCs w:val="22"/>
               </w:rPr>
             </w:pPr>
-            <w:proofErr w:type="gramStart"/>
             <w:r>
               <w:rPr>
                 <w:rFonts w:eastAsiaTheme="minorHAnsi" w:cs="Arial"/>
@@ -4679,7 +4447,6 @@
               </w:rPr>
               <w:t>Preconditions :</w:t>
             </w:r>
-            <w:proofErr w:type="gramEnd"/>
           </w:p>
         </w:tc>
         <w:tc>
@@ -4737,7 +4504,6 @@
               </w:rPr>
               <w:t xml:space="preserve"> </w:t>
             </w:r>
-            <w:proofErr w:type="gramStart"/>
             <w:r>
               <w:rPr>
                 <w:rFonts w:eastAsiaTheme="minorHAnsi" w:cs="Arial" w:hint="eastAsia"/>
@@ -4766,18 +4532,7 @@
                 <w:szCs w:val="22"/>
                 <w:lang w:eastAsia="ko-KR"/>
               </w:rPr>
-              <w:t>(</w:t>
-            </w:r>
-            <w:proofErr w:type="gramEnd"/>
-            <w:r>
-              <w:rPr>
-                <w:rFonts w:eastAsiaTheme="minorHAnsi" w:cs="Arial"/>
-                <w:color w:val="000000"/>
-                <w:sz w:val="22"/>
-                <w:szCs w:val="22"/>
-                <w:lang w:eastAsia="ko-KR"/>
-              </w:rPr>
-              <w:t>UC-4)</w:t>
+              <w:t>(UC-4)</w:t>
             </w:r>
           </w:p>
         </w:tc>
@@ -4812,7 +4567,6 @@
                 <w:szCs w:val="22"/>
               </w:rPr>
             </w:pPr>
-            <w:proofErr w:type="gramStart"/>
             <w:r>
               <w:rPr>
                 <w:rFonts w:eastAsiaTheme="minorHAnsi" w:cs="Arial"/>
@@ -4822,7 +4576,6 @@
               </w:rPr>
               <w:t>Postconditions :</w:t>
             </w:r>
-            <w:proofErr w:type="gramEnd"/>
           </w:p>
         </w:tc>
         <w:tc>
@@ -5080,19 +4833,8 @@
                 <w:sz w:val="22"/>
                 <w:szCs w:val="22"/>
               </w:rPr>
-              <w:t xml:space="preserve">Flow of Events for Main Success </w:t>
-            </w:r>
-            <w:proofErr w:type="gramStart"/>
-            <w:r>
-              <w:rPr>
-                <w:rFonts w:eastAsiaTheme="minorHAnsi" w:cs="Arial"/>
-                <w:color w:val="000000"/>
-                <w:sz w:val="22"/>
-                <w:szCs w:val="22"/>
-              </w:rPr>
-              <w:t>Scenario :</w:t>
-            </w:r>
-            <w:proofErr w:type="gramEnd"/>
+              <w:t>Flow of Events for Main Success Scenario :</w:t>
+            </w:r>
           </w:p>
         </w:tc>
       </w:tr>
@@ -5925,27 +5667,7 @@
                 <w:sz w:val="22"/>
                 <w:szCs w:val="22"/>
               </w:rPr>
-              <w:t xml:space="preserve">Flow of Events for </w:t>
-            </w:r>
-            <w:proofErr w:type="gramStart"/>
-            <w:r>
-              <w:rPr>
-                <w:rFonts w:eastAsiaTheme="minorHAnsi" w:cs="Arial"/>
-                <w:color w:val="000000"/>
-                <w:sz w:val="22"/>
-                <w:szCs w:val="22"/>
-              </w:rPr>
-              <w:t>Extensions(</w:t>
-            </w:r>
-            <w:proofErr w:type="gramEnd"/>
-            <w:r>
-              <w:rPr>
-                <w:rFonts w:eastAsiaTheme="minorHAnsi" w:cs="Arial"/>
-                <w:color w:val="000000"/>
-                <w:sz w:val="22"/>
-                <w:szCs w:val="22"/>
-              </w:rPr>
-              <w:t>Alternate Scenarios) :</w:t>
+              <w:t>Flow of Events for Extensions(Alternate Scenarios) :</w:t>
             </w:r>
           </w:p>
         </w:tc>
@@ -6440,7 +6162,6 @@
               </w:rPr>
               <w:t xml:space="preserve"> </w:t>
             </w:r>
-            <w:proofErr w:type="spellStart"/>
             <w:r>
               <w:rPr>
                 <w:rFonts w:eastAsiaTheme="minorHAnsi" w:cs="Arial" w:hint="eastAsia"/>
@@ -6451,7 +6172,6 @@
               </w:rPr>
               <w:t>알림창을</w:t>
             </w:r>
-            <w:proofErr w:type="spellEnd"/>
             <w:r>
               <w:rPr>
                 <w:rFonts w:eastAsiaTheme="minorHAnsi" w:cs="Arial" w:hint="eastAsia"/>
@@ -7299,7 +7019,6 @@
               </w:rPr>
               <w:t>Use Case UC-</w:t>
             </w:r>
-            <w:proofErr w:type="gramStart"/>
             <w:r>
               <w:rPr>
                 <w:rFonts w:eastAsiaTheme="minorHAnsi" w:cs="Arial"/>
@@ -7320,19 +7039,7 @@
                 <w:sz w:val="22"/>
                 <w:szCs w:val="22"/>
               </w:rPr>
-              <w:t xml:space="preserve"> :</w:t>
-            </w:r>
-            <w:proofErr w:type="gramEnd"/>
-            <w:r>
-              <w:rPr>
-                <w:rFonts w:eastAsiaTheme="minorHAnsi" w:cs="Arial"/>
-                <w:b/>
-                <w:bCs/>
-                <w:color w:val="000000"/>
-                <w:sz w:val="22"/>
-                <w:szCs w:val="22"/>
-              </w:rPr>
-              <w:t xml:space="preserve"> </w:t>
+              <w:t xml:space="preserve"> : </w:t>
             </w:r>
             <w:r>
               <w:rPr>
@@ -7435,19 +7142,8 @@
                 <w:szCs w:val="22"/>
               </w:rPr>
               <w:lastRenderedPageBreak/>
-              <w:t xml:space="preserve">Related </w:t>
-            </w:r>
-            <w:proofErr w:type="gramStart"/>
-            <w:r>
-              <w:rPr>
-                <w:rFonts w:eastAsiaTheme="minorHAnsi" w:cs="Arial"/>
-                <w:color w:val="000000"/>
-                <w:sz w:val="22"/>
-                <w:szCs w:val="22"/>
-              </w:rPr>
-              <w:t>Requirements :</w:t>
-            </w:r>
-            <w:proofErr w:type="gramEnd"/>
+              <w:t>Related Requirements :</w:t>
+            </w:r>
           </w:p>
         </w:tc>
         <w:tc>
@@ -7563,19 +7259,8 @@
                 <w:sz w:val="22"/>
                 <w:szCs w:val="22"/>
               </w:rPr>
-              <w:t xml:space="preserve">Initiating </w:t>
-            </w:r>
-            <w:proofErr w:type="gramStart"/>
-            <w:r>
-              <w:rPr>
-                <w:rFonts w:eastAsiaTheme="minorHAnsi" w:cs="Arial"/>
-                <w:color w:val="000000"/>
-                <w:sz w:val="22"/>
-                <w:szCs w:val="22"/>
-              </w:rPr>
-              <w:t>Actor :</w:t>
-            </w:r>
-            <w:proofErr w:type="gramEnd"/>
+              <w:t>Initiating Actor :</w:t>
+            </w:r>
           </w:p>
         </w:tc>
         <w:tc>
@@ -7650,7 +7335,6 @@
               </w:rPr>
               <w:t xml:space="preserve"> </w:t>
             </w:r>
-            <w:proofErr w:type="gramStart"/>
             <w:r>
               <w:rPr>
                 <w:rFonts w:eastAsiaTheme="minorHAnsi" w:cs="굴림"/>
@@ -7658,17 +7342,7 @@
                 <w:szCs w:val="22"/>
                 <w:lang w:eastAsia="ko-KR"/>
               </w:rPr>
-              <w:t>( =</w:t>
-            </w:r>
-            <w:proofErr w:type="gramEnd"/>
-            <w:r>
-              <w:rPr>
-                <w:rFonts w:eastAsiaTheme="minorHAnsi" w:cs="굴림"/>
-                <w:sz w:val="22"/>
-                <w:szCs w:val="22"/>
-                <w:lang w:eastAsia="ko-KR"/>
-              </w:rPr>
-              <w:t xml:space="preserve"> </w:t>
+              <w:t xml:space="preserve">( = </w:t>
             </w:r>
             <w:r>
               <w:rPr>
@@ -7729,19 +7403,8 @@
                 <w:sz w:val="22"/>
                 <w:szCs w:val="22"/>
               </w:rPr>
-              <w:t xml:space="preserve">Actor’s </w:t>
-            </w:r>
-            <w:proofErr w:type="gramStart"/>
-            <w:r>
-              <w:rPr>
-                <w:rFonts w:eastAsiaTheme="minorHAnsi" w:cs="Arial"/>
-                <w:color w:val="000000"/>
-                <w:sz w:val="22"/>
-                <w:szCs w:val="22"/>
-              </w:rPr>
-              <w:t>Goal :</w:t>
-            </w:r>
-            <w:proofErr w:type="gramEnd"/>
+              <w:t>Actor’s Goal :</w:t>
+            </w:r>
           </w:p>
         </w:tc>
         <w:tc>
@@ -7844,7 +7507,6 @@
               </w:rPr>
               <w:t xml:space="preserve"> </w:t>
             </w:r>
-            <w:proofErr w:type="gramStart"/>
             <w:r>
               <w:rPr>
                 <w:rFonts w:eastAsiaTheme="minorHAnsi" w:cs="굴림" w:hint="eastAsia"/>
@@ -7872,7 +7534,6 @@
               </w:rPr>
               <w:t>받기</w:t>
             </w:r>
-            <w:proofErr w:type="gramEnd"/>
             <w:r>
               <w:rPr>
                 <w:rFonts w:eastAsiaTheme="minorHAnsi" w:cs="굴림" w:hint="eastAsia"/>
@@ -7931,19 +7592,8 @@
                 <w:sz w:val="22"/>
                 <w:szCs w:val="22"/>
               </w:rPr>
-              <w:t xml:space="preserve">Participating </w:t>
-            </w:r>
-            <w:proofErr w:type="gramStart"/>
-            <w:r>
-              <w:rPr>
-                <w:rFonts w:eastAsiaTheme="minorHAnsi" w:cs="Arial"/>
-                <w:color w:val="000000"/>
-                <w:sz w:val="22"/>
-                <w:szCs w:val="22"/>
-              </w:rPr>
-              <w:t>Actors :</w:t>
-            </w:r>
-            <w:proofErr w:type="gramEnd"/>
+              <w:t>Participating Actors :</w:t>
+            </w:r>
           </w:p>
         </w:tc>
         <w:tc>
@@ -8052,7 +7702,6 @@
                 <w:szCs w:val="22"/>
               </w:rPr>
             </w:pPr>
-            <w:proofErr w:type="gramStart"/>
             <w:r>
               <w:rPr>
                 <w:rFonts w:eastAsiaTheme="minorHAnsi" w:cs="Arial"/>
@@ -8062,7 +7711,6 @@
               </w:rPr>
               <w:t>Preconditions :</w:t>
             </w:r>
-            <w:proofErr w:type="gramEnd"/>
           </w:p>
         </w:tc>
         <w:tc>
@@ -8100,7 +7748,6 @@
                 <w:lang w:eastAsia="ko-KR"/>
               </w:rPr>
             </w:pPr>
-            <w:proofErr w:type="spellStart"/>
             <w:r>
               <w:rPr>
                 <w:rFonts w:eastAsiaTheme="minorHAnsi" w:cs="Arial" w:hint="eastAsia"/>
@@ -8111,7 +7758,6 @@
               </w:rPr>
               <w:t>학식당</w:t>
             </w:r>
-            <w:proofErr w:type="spellEnd"/>
             <w:r>
               <w:rPr>
                 <w:rFonts w:eastAsiaTheme="minorHAnsi" w:cs="Arial" w:hint="eastAsia"/>
@@ -8142,7 +7788,6 @@
               </w:rPr>
               <w:t xml:space="preserve"> </w:t>
             </w:r>
-            <w:proofErr w:type="spellStart"/>
             <w:r>
               <w:rPr>
                 <w:rFonts w:eastAsiaTheme="minorHAnsi" w:cs="Arial" w:hint="eastAsia"/>
@@ -8153,7 +7798,6 @@
               </w:rPr>
               <w:t>날짜별</w:t>
             </w:r>
-            <w:proofErr w:type="spellEnd"/>
             <w:r>
               <w:rPr>
                 <w:rFonts w:eastAsiaTheme="minorHAnsi" w:cs="Arial" w:hint="eastAsia"/>
@@ -8297,7 +7941,6 @@
                 <w:szCs w:val="22"/>
               </w:rPr>
             </w:pPr>
-            <w:proofErr w:type="gramStart"/>
             <w:r>
               <w:rPr>
                 <w:rFonts w:eastAsiaTheme="minorHAnsi" w:cs="Arial"/>
@@ -8307,7 +7950,6 @@
               </w:rPr>
               <w:t>Postconditions :</w:t>
             </w:r>
-            <w:proofErr w:type="gramEnd"/>
           </w:p>
         </w:tc>
         <w:tc>
@@ -8383,7 +8025,6 @@
               </w:rPr>
               <w:t xml:space="preserve"> </w:t>
             </w:r>
-            <w:proofErr w:type="spellStart"/>
             <w:r>
               <w:rPr>
                 <w:rFonts w:eastAsiaTheme="minorHAnsi" w:cs="Arial" w:hint="eastAsia"/>
@@ -8394,7 +8035,6 @@
               </w:rPr>
               <w:t>학식당</w:t>
             </w:r>
-            <w:proofErr w:type="spellEnd"/>
             <w:r>
               <w:rPr>
                 <w:rFonts w:eastAsiaTheme="minorHAnsi" w:cs="Arial" w:hint="eastAsia"/>
@@ -8567,19 +8207,8 @@
                 <w:sz w:val="22"/>
                 <w:szCs w:val="22"/>
               </w:rPr>
-              <w:t xml:space="preserve">Flow of Events for Main Success </w:t>
-            </w:r>
-            <w:proofErr w:type="gramStart"/>
-            <w:r>
-              <w:rPr>
-                <w:rFonts w:eastAsiaTheme="minorHAnsi" w:cs="Arial"/>
-                <w:color w:val="000000"/>
-                <w:sz w:val="22"/>
-                <w:szCs w:val="22"/>
-              </w:rPr>
-              <w:t>Scenario :</w:t>
-            </w:r>
-            <w:proofErr w:type="gramEnd"/>
+              <w:t>Flow of Events for Main Success Scenario :</w:t>
+            </w:r>
           </w:p>
         </w:tc>
       </w:tr>
@@ -8712,7 +8341,6 @@
               </w:rPr>
               <w:t xml:space="preserve"> </w:t>
             </w:r>
-            <w:proofErr w:type="gramStart"/>
             <w:r>
               <w:rPr>
                 <w:rFonts w:eastAsiaTheme="minorHAnsi" w:cs="Arial" w:hint="eastAsia"/>
@@ -8741,18 +8369,7 @@
                 <w:szCs w:val="22"/>
                 <w:lang w:eastAsia="ko-KR"/>
               </w:rPr>
-              <w:t>(</w:t>
-            </w:r>
-            <w:proofErr w:type="gramEnd"/>
-            <w:r>
-              <w:rPr>
-                <w:rFonts w:eastAsiaTheme="minorHAnsi" w:cs="Arial"/>
-                <w:color w:val="000000"/>
-                <w:sz w:val="22"/>
-                <w:szCs w:val="22"/>
-                <w:lang w:eastAsia="ko-KR"/>
-              </w:rPr>
-              <w:t>UT-1)</w:t>
+              <w:t>(UT-1)</w:t>
             </w:r>
           </w:p>
         </w:tc>
@@ -9112,7 +8729,6 @@
               </w:rPr>
               <w:t xml:space="preserve"> </w:t>
             </w:r>
-            <w:proofErr w:type="spellStart"/>
             <w:r>
               <w:rPr>
                 <w:rFonts w:eastAsiaTheme="minorHAnsi" w:cs="Arial" w:hint="eastAsia"/>
@@ -9123,7 +8739,6 @@
               </w:rPr>
               <w:t>학식당</w:t>
             </w:r>
-            <w:proofErr w:type="spellEnd"/>
             <w:r>
               <w:rPr>
                 <w:rFonts w:eastAsiaTheme="minorHAnsi" w:cs="Arial" w:hint="eastAsia"/>
@@ -9388,7 +9003,6 @@
               </w:rPr>
               <w:t xml:space="preserve"> </w:t>
             </w:r>
-            <w:proofErr w:type="spellStart"/>
             <w:r>
               <w:rPr>
                 <w:rFonts w:eastAsiaTheme="minorHAnsi" w:cs="Arial" w:hint="eastAsia"/>
@@ -9399,7 +9013,6 @@
               </w:rPr>
               <w:t>학식당</w:t>
             </w:r>
-            <w:proofErr w:type="spellEnd"/>
             <w:r>
               <w:rPr>
                 <w:rFonts w:eastAsiaTheme="minorHAnsi" w:cs="Arial" w:hint="eastAsia"/>
@@ -9858,27 +9471,7 @@
                 <w:sz w:val="22"/>
                 <w:szCs w:val="22"/>
               </w:rPr>
-              <w:t xml:space="preserve">Flow of Events for </w:t>
-            </w:r>
-            <w:proofErr w:type="gramStart"/>
-            <w:r>
-              <w:rPr>
-                <w:rFonts w:eastAsiaTheme="minorHAnsi" w:cs="Arial"/>
-                <w:color w:val="000000"/>
-                <w:sz w:val="22"/>
-                <w:szCs w:val="22"/>
-              </w:rPr>
-              <w:t>Extensions(</w:t>
-            </w:r>
-            <w:proofErr w:type="gramEnd"/>
-            <w:r>
-              <w:rPr>
-                <w:rFonts w:eastAsiaTheme="minorHAnsi" w:cs="Arial"/>
-                <w:color w:val="000000"/>
-                <w:sz w:val="22"/>
-                <w:szCs w:val="22"/>
-              </w:rPr>
-              <w:t>Alternate Scenarios) :</w:t>
+              <w:t>Flow of Events for Extensions(Alternate Scenarios) :</w:t>
             </w:r>
           </w:p>
         </w:tc>
@@ -10206,7 +9799,6 @@
               </w:rPr>
               <w:t xml:space="preserve"> </w:t>
             </w:r>
-            <w:proofErr w:type="spellStart"/>
             <w:r>
               <w:rPr>
                 <w:rFonts w:eastAsiaTheme="minorHAnsi" w:cs="Arial" w:hint="eastAsia"/>
@@ -10217,7 +9809,6 @@
               </w:rPr>
               <w:t>뒤로가기</w:t>
             </w:r>
-            <w:proofErr w:type="spellEnd"/>
             <w:r>
               <w:rPr>
                 <w:rFonts w:eastAsiaTheme="minorHAnsi" w:cs="Arial" w:hint="eastAsia"/>
@@ -10409,7 +10000,6 @@
               </w:rPr>
               <w:t>Use Case UC-</w:t>
             </w:r>
-            <w:proofErr w:type="gramStart"/>
             <w:r>
               <w:rPr>
                 <w:rFonts w:eastAsiaTheme="minorHAnsi" w:cs="Arial"/>
@@ -10430,19 +10020,7 @@
                 <w:sz w:val="22"/>
                 <w:szCs w:val="22"/>
               </w:rPr>
-              <w:t xml:space="preserve"> :</w:t>
-            </w:r>
-            <w:proofErr w:type="gramEnd"/>
-            <w:r>
-              <w:rPr>
-                <w:rFonts w:eastAsiaTheme="minorHAnsi" w:cs="Arial"/>
-                <w:b/>
-                <w:bCs/>
-                <w:color w:val="000000"/>
-                <w:sz w:val="22"/>
-                <w:szCs w:val="22"/>
-              </w:rPr>
-              <w:t xml:space="preserve"> </w:t>
+              <w:t xml:space="preserve"> : </w:t>
             </w:r>
             <w:r>
               <w:rPr>
@@ -10509,19 +10087,8 @@
                 <w:szCs w:val="22"/>
               </w:rPr>
               <w:lastRenderedPageBreak/>
-              <w:t xml:space="preserve">Related </w:t>
-            </w:r>
-            <w:proofErr w:type="gramStart"/>
-            <w:r>
-              <w:rPr>
-                <w:rFonts w:eastAsiaTheme="minorHAnsi" w:cs="Arial"/>
-                <w:color w:val="000000"/>
-                <w:sz w:val="22"/>
-                <w:szCs w:val="22"/>
-              </w:rPr>
-              <w:t>Requirements :</w:t>
-            </w:r>
-            <w:proofErr w:type="gramEnd"/>
+              <w:t>Related Requirements :</w:t>
+            </w:r>
           </w:p>
         </w:tc>
         <w:tc>
@@ -10610,19 +10177,8 @@
                 <w:sz w:val="22"/>
                 <w:szCs w:val="22"/>
               </w:rPr>
-              <w:t xml:space="preserve">Initiating </w:t>
-            </w:r>
-            <w:proofErr w:type="gramStart"/>
-            <w:r>
-              <w:rPr>
-                <w:rFonts w:eastAsiaTheme="minorHAnsi" w:cs="Arial"/>
-                <w:color w:val="000000"/>
-                <w:sz w:val="22"/>
-                <w:szCs w:val="22"/>
-              </w:rPr>
-              <w:t>Actor :</w:t>
-            </w:r>
-            <w:proofErr w:type="gramEnd"/>
+              <w:t>Initiating Actor :</w:t>
+            </w:r>
           </w:p>
         </w:tc>
         <w:tc>
@@ -10697,7 +10253,6 @@
               </w:rPr>
               <w:t xml:space="preserve"> </w:t>
             </w:r>
-            <w:proofErr w:type="gramStart"/>
             <w:r>
               <w:rPr>
                 <w:rFonts w:eastAsiaTheme="minorHAnsi" w:cs="굴림"/>
@@ -10705,17 +10260,7 @@
                 <w:szCs w:val="22"/>
                 <w:lang w:eastAsia="ko-KR"/>
               </w:rPr>
-              <w:t>( =</w:t>
-            </w:r>
-            <w:proofErr w:type="gramEnd"/>
-            <w:r>
-              <w:rPr>
-                <w:rFonts w:eastAsiaTheme="minorHAnsi" w:cs="굴림"/>
-                <w:sz w:val="22"/>
-                <w:szCs w:val="22"/>
-                <w:lang w:eastAsia="ko-KR"/>
-              </w:rPr>
-              <w:t xml:space="preserve"> </w:t>
+              <w:t xml:space="preserve">( = </w:t>
             </w:r>
             <w:r>
               <w:rPr>
@@ -10776,19 +10321,8 @@
                 <w:sz w:val="22"/>
                 <w:szCs w:val="22"/>
               </w:rPr>
-              <w:t xml:space="preserve">Actor’s </w:t>
-            </w:r>
-            <w:proofErr w:type="gramStart"/>
-            <w:r>
-              <w:rPr>
-                <w:rFonts w:eastAsiaTheme="minorHAnsi" w:cs="Arial"/>
-                <w:color w:val="000000"/>
-                <w:sz w:val="22"/>
-                <w:szCs w:val="22"/>
-              </w:rPr>
-              <w:t>Goal :</w:t>
-            </w:r>
-            <w:proofErr w:type="gramEnd"/>
+              <w:t>Actor’s Goal :</w:t>
+            </w:r>
           </w:p>
         </w:tc>
         <w:tc>
@@ -10976,19 +10510,8 @@
                 <w:sz w:val="22"/>
                 <w:szCs w:val="22"/>
               </w:rPr>
-              <w:t xml:space="preserve">Participating </w:t>
-            </w:r>
-            <w:proofErr w:type="gramStart"/>
-            <w:r>
-              <w:rPr>
-                <w:rFonts w:eastAsiaTheme="minorHAnsi" w:cs="Arial"/>
-                <w:color w:val="000000"/>
-                <w:sz w:val="22"/>
-                <w:szCs w:val="22"/>
-              </w:rPr>
-              <w:t>Actors :</w:t>
-            </w:r>
-            <w:proofErr w:type="gramEnd"/>
+              <w:t>Participating Actors :</w:t>
+            </w:r>
           </w:p>
         </w:tc>
         <w:tc>
@@ -11097,7 +10620,6 @@
                 <w:szCs w:val="22"/>
               </w:rPr>
             </w:pPr>
-            <w:proofErr w:type="gramStart"/>
             <w:r>
               <w:rPr>
                 <w:rFonts w:eastAsiaTheme="minorHAnsi" w:cs="Arial"/>
@@ -11107,7 +10629,6 @@
               </w:rPr>
               <w:t>Preconditions :</w:t>
             </w:r>
-            <w:proofErr w:type="gramEnd"/>
           </w:p>
         </w:tc>
         <w:tc>
@@ -11298,7 +10819,6 @@
                 <w:szCs w:val="22"/>
               </w:rPr>
             </w:pPr>
-            <w:proofErr w:type="gramStart"/>
             <w:r>
               <w:rPr>
                 <w:rFonts w:eastAsiaTheme="minorHAnsi" w:cs="Arial"/>
@@ -11308,7 +10828,6 @@
               </w:rPr>
               <w:t>Postconditions :</w:t>
             </w:r>
-            <w:proofErr w:type="gramEnd"/>
           </w:p>
         </w:tc>
         <w:tc>
@@ -11606,19 +11125,8 @@
                 <w:sz w:val="22"/>
                 <w:szCs w:val="22"/>
               </w:rPr>
-              <w:t xml:space="preserve">Flow of Events for Main Success </w:t>
-            </w:r>
-            <w:proofErr w:type="gramStart"/>
-            <w:r>
-              <w:rPr>
-                <w:rFonts w:eastAsiaTheme="minorHAnsi" w:cs="Arial"/>
-                <w:color w:val="000000"/>
-                <w:sz w:val="22"/>
-                <w:szCs w:val="22"/>
-              </w:rPr>
-              <w:t>Scenario :</w:t>
-            </w:r>
-            <w:proofErr w:type="gramEnd"/>
+              <w:t>Flow of Events for Main Success Scenario :</w:t>
+            </w:r>
           </w:p>
         </w:tc>
       </w:tr>
@@ -11956,7 +11464,6 @@
               </w:rPr>
               <w:t>‘</w:t>
             </w:r>
-            <w:proofErr w:type="spellStart"/>
             <w:r>
               <w:rPr>
                 <w:rFonts w:eastAsiaTheme="minorHAnsi" w:cs="Arial" w:hint="eastAsia"/>
@@ -11967,7 +11474,6 @@
               </w:rPr>
               <w:t>주문하러가기</w:t>
             </w:r>
-            <w:proofErr w:type="spellEnd"/>
             <w:r>
               <w:rPr>
                 <w:rFonts w:eastAsiaTheme="minorHAnsi" w:cs="Arial"/>
@@ -13042,8 +12548,6 @@
               </w:rPr>
               <w:t xml:space="preserve"> </w:t>
             </w:r>
-            <w:proofErr w:type="spellStart"/>
-            <w:proofErr w:type="gramStart"/>
             <w:r>
               <w:rPr>
                 <w:rFonts w:eastAsiaTheme="minorHAnsi" w:cs="Arial" w:hint="eastAsia"/>
@@ -13054,19 +12558,16 @@
               </w:rPr>
               <w:t>담겨졌음을</w:t>
             </w:r>
-            <w:proofErr w:type="spellEnd"/>
-            <w:proofErr w:type="gramEnd"/>
-            <w:r>
-              <w:rPr>
-                <w:rFonts w:eastAsiaTheme="minorHAnsi" w:cs="Arial" w:hint="eastAsia"/>
-                <w:color w:val="000000"/>
-                <w:sz w:val="22"/>
-                <w:szCs w:val="22"/>
-                <w:lang w:eastAsia="ko-KR"/>
-              </w:rPr>
-              <w:t xml:space="preserve"> </w:t>
-            </w:r>
-            <w:proofErr w:type="spellStart"/>
+            <w:r>
+              <w:rPr>
+                <w:rFonts w:eastAsiaTheme="minorHAnsi" w:cs="Arial" w:hint="eastAsia"/>
+                <w:color w:val="000000"/>
+                <w:sz w:val="22"/>
+                <w:szCs w:val="22"/>
+                <w:lang w:eastAsia="ko-KR"/>
+              </w:rPr>
+              <w:t xml:space="preserve"> </w:t>
+            </w:r>
             <w:r>
               <w:rPr>
                 <w:rFonts w:eastAsiaTheme="minorHAnsi" w:cs="Arial" w:hint="eastAsia"/>
@@ -13077,7 +12578,6 @@
               </w:rPr>
               <w:t>알리기위해</w:t>
             </w:r>
-            <w:proofErr w:type="spellEnd"/>
             <w:r>
               <w:rPr>
                 <w:rFonts w:eastAsiaTheme="minorHAnsi" w:cs="Arial" w:hint="eastAsia"/>
@@ -13346,7 +12846,7 @@
           <w:p>
             <w:pPr>
               <w:rPr>
-                <w:rFonts w:eastAsiaTheme="minorHAnsi" w:cs="Arial" w:hint="eastAsia"/>
+                <w:rFonts w:eastAsiaTheme="minorHAnsi" w:cs="Arial"/>
                 <w:color w:val="000000"/>
                 <w:sz w:val="22"/>
                 <w:szCs w:val="22"/>
@@ -13845,7 +13345,7 @@
           <w:p>
             <w:pPr>
               <w:rPr>
-                <w:rFonts w:eastAsiaTheme="minorHAnsi" w:cs="Arial" w:hint="eastAsia"/>
+                <w:rFonts w:eastAsiaTheme="minorHAnsi" w:cs="Arial"/>
                 <w:color w:val="000000"/>
                 <w:sz w:val="22"/>
                 <w:szCs w:val="22"/>
@@ -13952,7 +13452,6 @@
               </w:rPr>
               <w:t xml:space="preserve"> </w:t>
             </w:r>
-            <w:proofErr w:type="gramStart"/>
             <w:r>
               <w:rPr>
                 <w:rFonts w:eastAsiaTheme="minorHAnsi" w:cs="Arial"/>
@@ -13963,7 +13462,6 @@
               </w:rPr>
               <w:t>+,-</w:t>
             </w:r>
-            <w:proofErr w:type="gramEnd"/>
             <w:r>
               <w:rPr>
                 <w:rFonts w:eastAsiaTheme="minorHAnsi" w:cs="Arial" w:hint="eastAsia"/>
@@ -14102,7 +13600,7 @@
           <w:p>
             <w:pPr>
               <w:rPr>
-                <w:rFonts w:eastAsiaTheme="minorHAnsi" w:cs="Arial" w:hint="eastAsia"/>
+                <w:rFonts w:eastAsiaTheme="minorHAnsi" w:cs="Arial"/>
                 <w:color w:val="000000"/>
                 <w:sz w:val="22"/>
                 <w:szCs w:val="22"/>
@@ -14491,27 +13989,7 @@
                 <w:sz w:val="22"/>
                 <w:szCs w:val="22"/>
               </w:rPr>
-              <w:t xml:space="preserve">Flow of Events for </w:t>
-            </w:r>
-            <w:proofErr w:type="gramStart"/>
-            <w:r>
-              <w:rPr>
-                <w:rFonts w:eastAsiaTheme="minorHAnsi" w:cs="Arial"/>
-                <w:color w:val="000000"/>
-                <w:sz w:val="22"/>
-                <w:szCs w:val="22"/>
-              </w:rPr>
-              <w:t>Extensions(</w:t>
-            </w:r>
-            <w:proofErr w:type="gramEnd"/>
-            <w:r>
-              <w:rPr>
-                <w:rFonts w:eastAsiaTheme="minorHAnsi" w:cs="Arial"/>
-                <w:color w:val="000000"/>
-                <w:sz w:val="22"/>
-                <w:szCs w:val="22"/>
-              </w:rPr>
-              <w:t>Alternate Scenarios) :</w:t>
+              <w:t>Flow of Events for Extensions(Alternate Scenarios) :</w:t>
             </w:r>
           </w:p>
         </w:tc>
@@ -14847,7 +14325,6 @@
               </w:rPr>
               <w:t>‘</w:t>
             </w:r>
-            <w:proofErr w:type="spellStart"/>
             <w:r>
               <w:rPr>
                 <w:rFonts w:eastAsiaTheme="minorHAnsi" w:cs="Arial" w:hint="eastAsia"/>
@@ -14858,7 +14335,6 @@
               </w:rPr>
               <w:t>주문하러가기</w:t>
             </w:r>
-            <w:proofErr w:type="spellEnd"/>
             <w:r>
               <w:rPr>
                 <w:rFonts w:eastAsiaTheme="minorHAnsi" w:cs="Arial"/>
@@ -15089,7 +14565,6 @@
               </w:rPr>
               <w:t xml:space="preserve"> </w:t>
             </w:r>
-            <w:proofErr w:type="spellStart"/>
             <w:r>
               <w:rPr>
                 <w:rFonts w:eastAsiaTheme="minorHAnsi" w:cs="Arial" w:hint="eastAsia"/>
@@ -15100,7 +14575,6 @@
               </w:rPr>
               <w:t>아니에요</w:t>
             </w:r>
-            <w:proofErr w:type="spellEnd"/>
             <w:r>
               <w:rPr>
                 <w:rFonts w:eastAsiaTheme="minorHAnsi" w:cs="Arial"/>
@@ -16114,7 +15588,6 @@
               </w:rPr>
               <w:t>Use Case UC-</w:t>
             </w:r>
-            <w:proofErr w:type="gramStart"/>
             <w:r>
               <w:rPr>
                 <w:rFonts w:eastAsiaTheme="minorHAnsi" w:cs="Arial"/>
@@ -16135,19 +15608,7 @@
                 <w:sz w:val="22"/>
                 <w:szCs w:val="22"/>
               </w:rPr>
-              <w:t xml:space="preserve"> :</w:t>
-            </w:r>
-            <w:proofErr w:type="gramEnd"/>
-            <w:r>
-              <w:rPr>
-                <w:rFonts w:eastAsiaTheme="minorHAnsi" w:cs="Arial"/>
-                <w:b/>
-                <w:bCs/>
-                <w:color w:val="000000"/>
-                <w:sz w:val="22"/>
-                <w:szCs w:val="22"/>
-              </w:rPr>
-              <w:t xml:space="preserve"> </w:t>
+              <w:t xml:space="preserve"> : </w:t>
             </w:r>
             <w:r>
               <w:rPr>
@@ -16237,19 +15698,8 @@
                 <w:sz w:val="22"/>
                 <w:szCs w:val="22"/>
               </w:rPr>
-              <w:t xml:space="preserve">Related </w:t>
-            </w:r>
-            <w:proofErr w:type="gramStart"/>
-            <w:r>
-              <w:rPr>
-                <w:rFonts w:eastAsiaTheme="minorHAnsi" w:cs="Arial"/>
-                <w:color w:val="000000"/>
-                <w:sz w:val="22"/>
-                <w:szCs w:val="22"/>
-              </w:rPr>
-              <w:t>Requirements :</w:t>
-            </w:r>
-            <w:proofErr w:type="gramEnd"/>
+              <w:t>Related Requirements :</w:t>
+            </w:r>
           </w:p>
         </w:tc>
         <w:tc>
@@ -16338,19 +15788,8 @@
                 <w:sz w:val="22"/>
                 <w:szCs w:val="22"/>
               </w:rPr>
-              <w:t xml:space="preserve">Initiating </w:t>
-            </w:r>
-            <w:proofErr w:type="gramStart"/>
-            <w:r>
-              <w:rPr>
-                <w:rFonts w:eastAsiaTheme="minorHAnsi" w:cs="Arial"/>
-                <w:color w:val="000000"/>
-                <w:sz w:val="22"/>
-                <w:szCs w:val="22"/>
-              </w:rPr>
-              <w:t>Actor :</w:t>
-            </w:r>
-            <w:proofErr w:type="gramEnd"/>
+              <w:t>Initiating Actor :</w:t>
+            </w:r>
           </w:p>
         </w:tc>
         <w:tc>
@@ -16457,19 +15896,8 @@
                 <w:sz w:val="22"/>
                 <w:szCs w:val="22"/>
               </w:rPr>
-              <w:t xml:space="preserve">Actor’s </w:t>
-            </w:r>
-            <w:proofErr w:type="gramStart"/>
-            <w:r>
-              <w:rPr>
-                <w:rFonts w:eastAsiaTheme="minorHAnsi" w:cs="Arial"/>
-                <w:color w:val="000000"/>
-                <w:sz w:val="22"/>
-                <w:szCs w:val="22"/>
-              </w:rPr>
-              <w:t>Goal :</w:t>
-            </w:r>
-            <w:proofErr w:type="gramEnd"/>
+              <w:t>Actor’s Goal :</w:t>
+            </w:r>
           </w:p>
         </w:tc>
         <w:tc>
@@ -16693,19 +16121,8 @@
                 <w:sz w:val="22"/>
                 <w:szCs w:val="22"/>
               </w:rPr>
-              <w:t xml:space="preserve">Participating </w:t>
-            </w:r>
-            <w:proofErr w:type="gramStart"/>
-            <w:r>
-              <w:rPr>
-                <w:rFonts w:eastAsiaTheme="minorHAnsi" w:cs="Arial"/>
-                <w:color w:val="000000"/>
-                <w:sz w:val="22"/>
-                <w:szCs w:val="22"/>
-              </w:rPr>
-              <w:t>Actors :</w:t>
-            </w:r>
-            <w:proofErr w:type="gramEnd"/>
+              <w:t>Participating Actors :</w:t>
+            </w:r>
           </w:p>
         </w:tc>
         <w:tc>
@@ -16796,7 +16213,6 @@
                 <w:szCs w:val="22"/>
               </w:rPr>
             </w:pPr>
-            <w:proofErr w:type="gramStart"/>
             <w:r>
               <w:rPr>
                 <w:rFonts w:eastAsiaTheme="minorHAnsi" w:cs="Arial"/>
@@ -16806,7 +16222,6 @@
               </w:rPr>
               <w:t>Preconditions :</w:t>
             </w:r>
-            <w:proofErr w:type="gramEnd"/>
           </w:p>
         </w:tc>
         <w:tc>
@@ -16934,7 +16349,6 @@
               </w:rPr>
               <w:t xml:space="preserve"> </w:t>
             </w:r>
-            <w:proofErr w:type="gramStart"/>
             <w:r>
               <w:rPr>
                 <w:rFonts w:eastAsiaTheme="minorHAnsi" w:cs="Arial" w:hint="eastAsia"/>
@@ -16945,7 +16359,6 @@
               </w:rPr>
               <w:t>담겨져</w:t>
             </w:r>
-            <w:proofErr w:type="gramEnd"/>
             <w:r>
               <w:rPr>
                 <w:rFonts w:eastAsiaTheme="minorHAnsi" w:cs="Arial" w:hint="eastAsia"/>
@@ -17009,7 +16422,6 @@
                 <w:szCs w:val="22"/>
               </w:rPr>
             </w:pPr>
-            <w:proofErr w:type="gramStart"/>
             <w:r>
               <w:rPr>
                 <w:rFonts w:eastAsiaTheme="minorHAnsi" w:cs="Arial"/>
@@ -17019,7 +16431,6 @@
               </w:rPr>
               <w:t>Postconditions :</w:t>
             </w:r>
-            <w:proofErr w:type="gramEnd"/>
           </w:p>
         </w:tc>
         <w:tc>
@@ -17215,7 +16626,6 @@
               </w:rPr>
               <w:t xml:space="preserve"> </w:t>
             </w:r>
-            <w:proofErr w:type="spellStart"/>
             <w:r>
               <w:rPr>
                 <w:rFonts w:eastAsiaTheme="minorHAnsi" w:cs="Arial" w:hint="eastAsia"/>
@@ -17226,7 +16636,6 @@
               </w:rPr>
               <w:t>총금액</w:t>
             </w:r>
-            <w:proofErr w:type="spellEnd"/>
             <w:r>
               <w:rPr>
                 <w:rFonts w:eastAsiaTheme="minorHAnsi" w:cs="Arial" w:hint="eastAsia"/>
@@ -17599,19 +17008,8 @@
                 <w:sz w:val="22"/>
                 <w:szCs w:val="22"/>
               </w:rPr>
-              <w:t xml:space="preserve">Flow of Events for Main Success </w:t>
-            </w:r>
-            <w:proofErr w:type="gramStart"/>
-            <w:r>
-              <w:rPr>
-                <w:rFonts w:eastAsiaTheme="minorHAnsi" w:cs="Arial"/>
-                <w:color w:val="000000"/>
-                <w:sz w:val="22"/>
-                <w:szCs w:val="22"/>
-              </w:rPr>
-              <w:t>Scenario :</w:t>
-            </w:r>
-            <w:proofErr w:type="gramEnd"/>
+              <w:t>Flow of Events for Main Success Scenario :</w:t>
+            </w:r>
           </w:p>
         </w:tc>
       </w:tr>
@@ -17852,29 +17250,7 @@
                 <w:szCs w:val="22"/>
                 <w:lang w:eastAsia="ko-KR"/>
               </w:rPr>
-              <w:t xml:space="preserve"> </w:t>
-            </w:r>
-            <w:proofErr w:type="gramStart"/>
-            <w:r>
-              <w:rPr>
-                <w:rFonts w:eastAsiaTheme="minorHAnsi" w:cs="Arial"/>
-                <w:color w:val="000000"/>
-                <w:sz w:val="22"/>
-                <w:szCs w:val="22"/>
-                <w:lang w:eastAsia="ko-KR"/>
-              </w:rPr>
-              <w:t>(</w:t>
-            </w:r>
-            <w:proofErr w:type="gramEnd"/>
-            <w:r>
-              <w:rPr>
-                <w:rFonts w:eastAsiaTheme="minorHAnsi" w:cs="Arial"/>
-                <w:color w:val="000000"/>
-                <w:sz w:val="22"/>
-                <w:szCs w:val="22"/>
-                <w:lang w:eastAsia="ko-KR"/>
-              </w:rPr>
-              <w:t>UC-4)</w:t>
+              <w:t xml:space="preserve"> (UC-4)</w:t>
             </w:r>
           </w:p>
         </w:tc>
@@ -18448,6 +17824,511 @@
               <w:bottom w:val="single" w:sz="6" w:space="0" w:color="000000"/>
               <w:right w:val="single" w:sz="6" w:space="0" w:color="000000"/>
             </w:tcBorders>
+            <w:tcMar>
+              <w:top w:w="60" w:type="dxa"/>
+              <w:left w:w="60" w:type="dxa"/>
+              <w:bottom w:w="60" w:type="dxa"/>
+              <w:right w:w="60" w:type="dxa"/>
+            </w:tcMar>
+            <w:vAlign w:val="center"/>
+          </w:tcPr>
+          <w:p>
+            <w:pPr>
+              <w:jc w:val="center"/>
+              <w:rPr>
+                <w:rFonts w:eastAsiaTheme="minorHAnsi" w:cs="Arial"/>
+                <w:color w:val="000000"/>
+                <w:sz w:val="22"/>
+                <w:szCs w:val="22"/>
+              </w:rPr>
+            </w:pPr>
+            <w:r>
+              <w:rPr>
+                <w:rFonts w:eastAsiaTheme="minorHAnsi" w:cs="Arial"/>
+                <w:color w:val="000000"/>
+                <w:sz w:val="22"/>
+                <w:szCs w:val="22"/>
+              </w:rPr>
+              <w:t>←</w:t>
+            </w:r>
+          </w:p>
+        </w:tc>
+        <w:tc>
+          <w:tcPr>
+            <w:tcW w:w="6466" w:type="dxa"/>
+            <w:tcBorders>
+              <w:top w:val="single" w:sz="6" w:space="0" w:color="000000"/>
+              <w:left w:val="single" w:sz="6" w:space="0" w:color="000000"/>
+              <w:bottom w:val="single" w:sz="6" w:space="0" w:color="000000"/>
+              <w:right w:val="single" w:sz="6" w:space="0" w:color="000000"/>
+            </w:tcBorders>
+            <w:tcMar>
+              <w:top w:w="60" w:type="dxa"/>
+              <w:left w:w="60" w:type="dxa"/>
+              <w:bottom w:w="60" w:type="dxa"/>
+              <w:right w:w="60" w:type="dxa"/>
+            </w:tcMar>
+            <w:vAlign w:val="center"/>
+          </w:tcPr>
+          <w:p>
+            <w:pPr>
+              <w:rPr>
+                <w:rFonts w:eastAsiaTheme="minorHAnsi" w:cs="Arial" w:hint="eastAsia"/>
+                <w:color w:val="000000"/>
+                <w:sz w:val="22"/>
+                <w:szCs w:val="22"/>
+                <w:lang w:eastAsia="ko-KR"/>
+              </w:rPr>
+            </w:pPr>
+            <w:r>
+              <w:rPr>
+                <w:rFonts w:eastAsiaTheme="minorHAnsi" w:cs="Arial" w:hint="eastAsia"/>
+                <w:color w:val="000000"/>
+                <w:sz w:val="22"/>
+                <w:szCs w:val="22"/>
+                <w:lang w:eastAsia="ko-KR"/>
+              </w:rPr>
+              <w:t>4</w:t>
+            </w:r>
+            <w:r>
+              <w:rPr>
+                <w:rFonts w:eastAsiaTheme="minorHAnsi" w:cs="Arial"/>
+                <w:color w:val="000000"/>
+                <w:sz w:val="22"/>
+                <w:szCs w:val="22"/>
+                <w:lang w:eastAsia="ko-KR"/>
+              </w:rPr>
+              <w:t xml:space="preserve">. </w:t>
+            </w:r>
+            <w:r>
+              <w:rPr>
+                <w:rFonts w:eastAsiaTheme="minorHAnsi" w:cs="Arial" w:hint="eastAsia"/>
+                <w:color w:val="000000"/>
+                <w:sz w:val="22"/>
+                <w:szCs w:val="22"/>
+                <w:lang w:eastAsia="ko-KR"/>
+              </w:rPr>
+              <w:t>시스템은</w:t>
+            </w:r>
+            <w:r>
+              <w:rPr>
+                <w:rFonts w:eastAsiaTheme="minorHAnsi" w:cs="Arial" w:hint="eastAsia"/>
+                <w:color w:val="000000"/>
+                <w:sz w:val="22"/>
+                <w:szCs w:val="22"/>
+                <w:lang w:eastAsia="ko-KR"/>
+              </w:rPr>
+              <w:t xml:space="preserve"> </w:t>
+            </w:r>
+            <w:r>
+              <w:rPr>
+                <w:rFonts w:eastAsiaTheme="minorHAnsi" w:cs="Arial" w:hint="eastAsia"/>
+                <w:color w:val="000000"/>
+                <w:sz w:val="22"/>
+                <w:szCs w:val="22"/>
+                <w:lang w:eastAsia="ko-KR"/>
+              </w:rPr>
+              <w:t>등록된</w:t>
+            </w:r>
+            <w:r>
+              <w:rPr>
+                <w:rFonts w:eastAsiaTheme="minorHAnsi" w:cs="Arial" w:hint="eastAsia"/>
+                <w:color w:val="000000"/>
+                <w:sz w:val="22"/>
+                <w:szCs w:val="22"/>
+                <w:lang w:eastAsia="ko-KR"/>
+              </w:rPr>
+              <w:t xml:space="preserve"> </w:t>
+            </w:r>
+            <w:r>
+              <w:rPr>
+                <w:rFonts w:eastAsiaTheme="minorHAnsi" w:cs="Arial" w:hint="eastAsia"/>
+                <w:color w:val="000000"/>
+                <w:sz w:val="22"/>
+                <w:szCs w:val="22"/>
+                <w:lang w:eastAsia="ko-KR"/>
+              </w:rPr>
+              <w:t>카드</w:t>
+            </w:r>
+            <w:r>
+              <w:rPr>
+                <w:rFonts w:eastAsiaTheme="minorHAnsi" w:cs="Arial" w:hint="eastAsia"/>
+                <w:color w:val="000000"/>
+                <w:sz w:val="22"/>
+                <w:szCs w:val="22"/>
+                <w:lang w:eastAsia="ko-KR"/>
+              </w:rPr>
+              <w:t xml:space="preserve"> </w:t>
+            </w:r>
+            <w:r>
+              <w:rPr>
+                <w:rFonts w:eastAsiaTheme="minorHAnsi" w:cs="Arial" w:hint="eastAsia"/>
+                <w:color w:val="000000"/>
+                <w:sz w:val="22"/>
+                <w:szCs w:val="22"/>
+                <w:lang w:eastAsia="ko-KR"/>
+              </w:rPr>
+              <w:t>결제를</w:t>
+            </w:r>
+            <w:r>
+              <w:rPr>
+                <w:rFonts w:eastAsiaTheme="minorHAnsi" w:cs="Arial" w:hint="eastAsia"/>
+                <w:color w:val="000000"/>
+                <w:sz w:val="22"/>
+                <w:szCs w:val="22"/>
+                <w:lang w:eastAsia="ko-KR"/>
+              </w:rPr>
+              <w:t xml:space="preserve"> </w:t>
+            </w:r>
+            <w:r>
+              <w:rPr>
+                <w:rFonts w:eastAsiaTheme="minorHAnsi" w:cs="Arial" w:hint="eastAsia"/>
+                <w:color w:val="000000"/>
+                <w:sz w:val="22"/>
+                <w:szCs w:val="22"/>
+                <w:lang w:eastAsia="ko-KR"/>
+              </w:rPr>
+              <w:t>위한</w:t>
+            </w:r>
+            <w:r>
+              <w:rPr>
+                <w:rFonts w:eastAsiaTheme="minorHAnsi" w:cs="Arial" w:hint="eastAsia"/>
+                <w:color w:val="000000"/>
+                <w:sz w:val="22"/>
+                <w:szCs w:val="22"/>
+                <w:lang w:eastAsia="ko-KR"/>
+              </w:rPr>
+              <w:t xml:space="preserve"> </w:t>
+            </w:r>
+            <w:r>
+              <w:rPr>
+                <w:rFonts w:eastAsiaTheme="minorHAnsi" w:cs="Arial" w:hint="eastAsia"/>
+                <w:color w:val="000000"/>
+                <w:sz w:val="22"/>
+                <w:szCs w:val="22"/>
+                <w:lang w:eastAsia="ko-KR"/>
+              </w:rPr>
+              <w:t>결제비밀번호를</w:t>
+            </w:r>
+            <w:r>
+              <w:rPr>
+                <w:rFonts w:eastAsiaTheme="minorHAnsi" w:cs="Arial" w:hint="eastAsia"/>
+                <w:color w:val="000000"/>
+                <w:sz w:val="22"/>
+                <w:szCs w:val="22"/>
+                <w:lang w:eastAsia="ko-KR"/>
+              </w:rPr>
+              <w:t xml:space="preserve"> </w:t>
+            </w:r>
+            <w:r>
+              <w:rPr>
+                <w:rFonts w:eastAsiaTheme="minorHAnsi" w:cs="Arial" w:hint="eastAsia"/>
+                <w:color w:val="000000"/>
+                <w:sz w:val="22"/>
+                <w:szCs w:val="22"/>
+                <w:lang w:eastAsia="ko-KR"/>
+              </w:rPr>
+              <w:t>입력하는</w:t>
+            </w:r>
+            <w:r>
+              <w:rPr>
+                <w:rFonts w:eastAsiaTheme="minorHAnsi" w:cs="Arial" w:hint="eastAsia"/>
+                <w:color w:val="000000"/>
+                <w:sz w:val="22"/>
+                <w:szCs w:val="22"/>
+                <w:lang w:eastAsia="ko-KR"/>
+              </w:rPr>
+              <w:t xml:space="preserve"> </w:t>
+            </w:r>
+            <w:r>
+              <w:rPr>
+                <w:rFonts w:eastAsiaTheme="minorHAnsi" w:cs="Arial" w:hint="eastAsia"/>
+                <w:color w:val="000000"/>
+                <w:sz w:val="22"/>
+                <w:szCs w:val="22"/>
+                <w:lang w:eastAsia="ko-KR"/>
+              </w:rPr>
+              <w:t>칸을</w:t>
+            </w:r>
+            <w:r>
+              <w:rPr>
+                <w:rFonts w:eastAsiaTheme="minorHAnsi" w:cs="Arial" w:hint="eastAsia"/>
+                <w:color w:val="000000"/>
+                <w:sz w:val="22"/>
+                <w:szCs w:val="22"/>
+                <w:lang w:eastAsia="ko-KR"/>
+              </w:rPr>
+              <w:t xml:space="preserve"> </w:t>
+            </w:r>
+            <w:r>
+              <w:rPr>
+                <w:rFonts w:eastAsiaTheme="minorHAnsi" w:cs="Arial" w:hint="eastAsia"/>
+                <w:color w:val="000000"/>
+                <w:sz w:val="22"/>
+                <w:szCs w:val="22"/>
+                <w:lang w:eastAsia="ko-KR"/>
+              </w:rPr>
+              <w:t>보여준다</w:t>
+            </w:r>
+            <w:r>
+              <w:rPr>
+                <w:rFonts w:eastAsiaTheme="minorHAnsi" w:cs="Arial" w:hint="eastAsia"/>
+                <w:color w:val="000000"/>
+                <w:sz w:val="22"/>
+                <w:szCs w:val="22"/>
+                <w:lang w:eastAsia="ko-KR"/>
+              </w:rPr>
+              <w:t>.</w:t>
+            </w:r>
+          </w:p>
+        </w:tc>
+      </w:tr>
+      <w:tr>
+        <w:trPr>
+          <w:trHeight w:val="345"/>
+        </w:trPr>
+        <w:tc>
+          <w:tcPr>
+            <w:tcW w:w="2544" w:type="dxa"/>
+            <w:tcBorders>
+              <w:top w:val="single" w:sz="6" w:space="0" w:color="000000"/>
+              <w:left w:val="single" w:sz="6" w:space="0" w:color="000000"/>
+              <w:bottom w:val="single" w:sz="6" w:space="0" w:color="000000"/>
+              <w:right w:val="single" w:sz="6" w:space="0" w:color="000000"/>
+            </w:tcBorders>
+            <w:tcMar>
+              <w:top w:w="60" w:type="dxa"/>
+              <w:left w:w="60" w:type="dxa"/>
+              <w:bottom w:w="60" w:type="dxa"/>
+              <w:right w:w="60" w:type="dxa"/>
+            </w:tcMar>
+            <w:vAlign w:val="center"/>
+          </w:tcPr>
+          <w:p>
+            <w:pPr>
+              <w:jc w:val="center"/>
+              <w:rPr>
+                <w:rFonts w:eastAsiaTheme="minorHAnsi" w:cs="Arial"/>
+                <w:color w:val="000000"/>
+                <w:sz w:val="22"/>
+                <w:szCs w:val="22"/>
+              </w:rPr>
+            </w:pPr>
+            <w:r>
+              <w:rPr>
+                <w:rFonts w:eastAsiaTheme="minorHAnsi" w:cs="Arial"/>
+                <w:color w:val="000000"/>
+                <w:sz w:val="22"/>
+                <w:szCs w:val="22"/>
+              </w:rPr>
+              <w:lastRenderedPageBreak/>
+              <w:t>→</w:t>
+            </w:r>
+          </w:p>
+        </w:tc>
+        <w:tc>
+          <w:tcPr>
+            <w:tcW w:w="6466" w:type="dxa"/>
+            <w:tcBorders>
+              <w:top w:val="single" w:sz="6" w:space="0" w:color="000000"/>
+              <w:left w:val="single" w:sz="6" w:space="0" w:color="000000"/>
+              <w:bottom w:val="single" w:sz="6" w:space="0" w:color="000000"/>
+              <w:right w:val="single" w:sz="6" w:space="0" w:color="000000"/>
+            </w:tcBorders>
+            <w:tcMar>
+              <w:top w:w="60" w:type="dxa"/>
+              <w:left w:w="60" w:type="dxa"/>
+              <w:bottom w:w="60" w:type="dxa"/>
+              <w:right w:w="60" w:type="dxa"/>
+            </w:tcMar>
+            <w:vAlign w:val="center"/>
+          </w:tcPr>
+          <w:p>
+            <w:pPr>
+              <w:rPr>
+                <w:rFonts w:eastAsiaTheme="minorHAnsi" w:cs="Arial" w:hint="eastAsia"/>
+                <w:color w:val="000000"/>
+                <w:sz w:val="22"/>
+                <w:szCs w:val="22"/>
+                <w:lang w:eastAsia="ko-KR"/>
+              </w:rPr>
+            </w:pPr>
+            <w:r>
+              <w:rPr>
+                <w:rFonts w:eastAsiaTheme="minorHAnsi" w:cs="Arial" w:hint="eastAsia"/>
+                <w:color w:val="000000"/>
+                <w:sz w:val="22"/>
+                <w:szCs w:val="22"/>
+                <w:lang w:eastAsia="ko-KR"/>
+              </w:rPr>
+              <w:t>5</w:t>
+            </w:r>
+            <w:r>
+              <w:rPr>
+                <w:rFonts w:eastAsiaTheme="minorHAnsi" w:cs="Arial"/>
+                <w:color w:val="000000"/>
+                <w:sz w:val="22"/>
+                <w:szCs w:val="22"/>
+                <w:lang w:eastAsia="ko-KR"/>
+              </w:rPr>
+              <w:t xml:space="preserve">. </w:t>
+            </w:r>
+            <w:r>
+              <w:rPr>
+                <w:rFonts w:eastAsiaTheme="minorHAnsi" w:cs="Arial" w:hint="eastAsia"/>
+                <w:color w:val="000000"/>
+                <w:sz w:val="22"/>
+                <w:szCs w:val="22"/>
+                <w:lang w:eastAsia="ko-KR"/>
+              </w:rPr>
+              <w:t>식당이용자는</w:t>
+            </w:r>
+            <w:r>
+              <w:rPr>
+                <w:rFonts w:eastAsiaTheme="minorHAnsi" w:cs="Arial" w:hint="eastAsia"/>
+                <w:color w:val="000000"/>
+                <w:sz w:val="22"/>
+                <w:szCs w:val="22"/>
+                <w:lang w:eastAsia="ko-KR"/>
+              </w:rPr>
+              <w:t xml:space="preserve"> </w:t>
+            </w:r>
+            <w:r>
+              <w:rPr>
+                <w:rFonts w:eastAsiaTheme="minorHAnsi" w:cs="Arial" w:hint="eastAsia"/>
+                <w:color w:val="000000"/>
+                <w:sz w:val="22"/>
+                <w:szCs w:val="22"/>
+                <w:lang w:eastAsia="ko-KR"/>
+              </w:rPr>
+              <w:t>자신이</w:t>
+            </w:r>
+            <w:r>
+              <w:rPr>
+                <w:rFonts w:eastAsiaTheme="minorHAnsi" w:cs="Arial" w:hint="eastAsia"/>
+                <w:color w:val="000000"/>
+                <w:sz w:val="22"/>
+                <w:szCs w:val="22"/>
+                <w:lang w:eastAsia="ko-KR"/>
+              </w:rPr>
+              <w:t xml:space="preserve"> </w:t>
+            </w:r>
+            <w:r>
+              <w:rPr>
+                <w:rFonts w:eastAsiaTheme="minorHAnsi" w:cs="Arial" w:hint="eastAsia"/>
+                <w:color w:val="000000"/>
+                <w:sz w:val="22"/>
+                <w:szCs w:val="22"/>
+                <w:lang w:eastAsia="ko-KR"/>
+              </w:rPr>
+              <w:t>등록한</w:t>
+            </w:r>
+            <w:r>
+              <w:rPr>
+                <w:rFonts w:eastAsiaTheme="minorHAnsi" w:cs="Arial" w:hint="eastAsia"/>
+                <w:color w:val="000000"/>
+                <w:sz w:val="22"/>
+                <w:szCs w:val="22"/>
+                <w:lang w:eastAsia="ko-KR"/>
+              </w:rPr>
+              <w:t xml:space="preserve"> </w:t>
+            </w:r>
+            <w:r>
+              <w:rPr>
+                <w:rFonts w:eastAsiaTheme="minorHAnsi" w:cs="Arial" w:hint="eastAsia"/>
+                <w:color w:val="000000"/>
+                <w:sz w:val="22"/>
+                <w:szCs w:val="22"/>
+                <w:lang w:eastAsia="ko-KR"/>
+              </w:rPr>
+              <w:t>카드</w:t>
+            </w:r>
+            <w:r>
+              <w:rPr>
+                <w:rFonts w:eastAsiaTheme="minorHAnsi" w:cs="Arial" w:hint="eastAsia"/>
+                <w:color w:val="000000"/>
+                <w:sz w:val="22"/>
+                <w:szCs w:val="22"/>
+                <w:lang w:eastAsia="ko-KR"/>
+              </w:rPr>
+              <w:t xml:space="preserve"> </w:t>
+            </w:r>
+            <w:r>
+              <w:rPr>
+                <w:rFonts w:eastAsiaTheme="minorHAnsi" w:cs="Arial" w:hint="eastAsia"/>
+                <w:color w:val="000000"/>
+                <w:sz w:val="22"/>
+                <w:szCs w:val="22"/>
+                <w:lang w:eastAsia="ko-KR"/>
+              </w:rPr>
+              <w:t>결제</w:t>
+            </w:r>
+            <w:r>
+              <w:rPr>
+                <w:rFonts w:eastAsiaTheme="minorHAnsi" w:cs="Arial" w:hint="eastAsia"/>
+                <w:color w:val="000000"/>
+                <w:sz w:val="22"/>
+                <w:szCs w:val="22"/>
+                <w:lang w:eastAsia="ko-KR"/>
+              </w:rPr>
+              <w:t xml:space="preserve"> </w:t>
+            </w:r>
+            <w:r>
+              <w:rPr>
+                <w:rFonts w:eastAsiaTheme="minorHAnsi" w:cs="Arial" w:hint="eastAsia"/>
+                <w:color w:val="000000"/>
+                <w:sz w:val="22"/>
+                <w:szCs w:val="22"/>
+                <w:lang w:eastAsia="ko-KR"/>
+              </w:rPr>
+              <w:t>비밀번호를</w:t>
+            </w:r>
+            <w:r>
+              <w:rPr>
+                <w:rFonts w:eastAsiaTheme="minorHAnsi" w:cs="Arial" w:hint="eastAsia"/>
+                <w:color w:val="000000"/>
+                <w:sz w:val="22"/>
+                <w:szCs w:val="22"/>
+                <w:lang w:eastAsia="ko-KR"/>
+              </w:rPr>
+              <w:t xml:space="preserve"> </w:t>
+            </w:r>
+            <w:r>
+              <w:rPr>
+                <w:rFonts w:eastAsiaTheme="minorHAnsi" w:cs="Arial" w:hint="eastAsia"/>
+                <w:color w:val="000000"/>
+                <w:sz w:val="22"/>
+                <w:szCs w:val="22"/>
+                <w:lang w:eastAsia="ko-KR"/>
+              </w:rPr>
+              <w:t>입력한다</w:t>
+            </w:r>
+            <w:r>
+              <w:rPr>
+                <w:rFonts w:eastAsiaTheme="minorHAnsi" w:cs="Arial" w:hint="eastAsia"/>
+                <w:color w:val="000000"/>
+                <w:sz w:val="22"/>
+                <w:szCs w:val="22"/>
+                <w:lang w:eastAsia="ko-KR"/>
+              </w:rPr>
+              <w:t>.</w:t>
+            </w:r>
+          </w:p>
+        </w:tc>
+      </w:tr>
+      <w:tr>
+        <w:trPr>
+          <w:trHeight w:val="345"/>
+        </w:trPr>
+        <w:tc>
+          <w:tcPr>
+            <w:tcW w:w="2544" w:type="dxa"/>
+            <w:tcBorders>
+              <w:top w:val="single" w:sz="6" w:space="0" w:color="000000"/>
+              <w:left w:val="single" w:sz="6" w:space="0" w:color="000000"/>
+              <w:bottom w:val="single" w:sz="6" w:space="0" w:color="000000"/>
+              <w:right w:val="single" w:sz="6" w:space="0" w:color="000000"/>
+            </w:tcBorders>
             <w:shd w:val="clear" w:color="auto" w:fill="F2F2F2"/>
             <w:tcMar>
               <w:top w:w="60" w:type="dxa"/>
@@ -18514,7 +18395,17 @@
                 <w:szCs w:val="22"/>
                 <w:lang w:eastAsia="ko-KR"/>
               </w:rPr>
-              <w:t xml:space="preserve">4. </w:t>
+              <w:t>6</w:t>
+            </w:r>
+            <w:r>
+              <w:rPr>
+                <w:rFonts w:eastAsiaTheme="minorHAnsi" w:cs="Arial"/>
+                <w:color w:val="000000"/>
+                <w:sz w:val="22"/>
+                <w:szCs w:val="22"/>
+                <w:lang w:eastAsia="ko-KR"/>
+              </w:rPr>
+              <w:t xml:space="preserve">. </w:t>
             </w:r>
             <w:r>
               <w:rPr>
@@ -18634,7 +18525,97 @@
                 <w:szCs w:val="22"/>
                 <w:lang w:eastAsia="ko-KR"/>
               </w:rPr>
-              <w:t>,</w:t>
+              <w:t>(</w:t>
+            </w:r>
+            <w:r>
+              <w:rPr>
+                <w:rFonts w:eastAsiaTheme="minorHAnsi" w:cs="Arial"/>
+                <w:color w:val="000000"/>
+                <w:sz w:val="22"/>
+                <w:szCs w:val="22"/>
+                <w:lang w:eastAsia="ko-KR"/>
+              </w:rPr>
+              <w:t>=</w:t>
+            </w:r>
+            <w:r>
+              <w:rPr>
+                <w:rFonts w:eastAsiaTheme="minorHAnsi" w:cs="Arial" w:hint="eastAsia"/>
+                <w:color w:val="000000"/>
+                <w:sz w:val="22"/>
+                <w:szCs w:val="22"/>
+                <w:lang w:eastAsia="ko-KR"/>
+              </w:rPr>
+              <w:t>주문</w:t>
+            </w:r>
+            <w:r>
+              <w:rPr>
+                <w:rFonts w:eastAsiaTheme="minorHAnsi" w:cs="Arial" w:hint="eastAsia"/>
+                <w:color w:val="000000"/>
+                <w:sz w:val="22"/>
+                <w:szCs w:val="22"/>
+                <w:lang w:eastAsia="ko-KR"/>
+              </w:rPr>
+              <w:t xml:space="preserve"> </w:t>
+            </w:r>
+            <w:r>
+              <w:rPr>
+                <w:rFonts w:eastAsiaTheme="minorHAnsi" w:cs="Arial" w:hint="eastAsia"/>
+                <w:color w:val="000000"/>
+                <w:sz w:val="22"/>
+                <w:szCs w:val="22"/>
+                <w:lang w:eastAsia="ko-KR"/>
+              </w:rPr>
+              <w:t>확인페이지</w:t>
+            </w:r>
+            <w:r>
+              <w:rPr>
+                <w:rFonts w:eastAsiaTheme="minorHAnsi" w:cs="Arial" w:hint="eastAsia"/>
+                <w:color w:val="000000"/>
+                <w:sz w:val="22"/>
+                <w:szCs w:val="22"/>
+                <w:lang w:eastAsia="ko-KR"/>
+              </w:rPr>
+              <w:t>)</w:t>
+            </w:r>
+            <w:r>
+              <w:rPr>
+                <w:rFonts w:eastAsiaTheme="minorHAnsi" w:cs="Arial"/>
+                <w:color w:val="000000"/>
+                <w:sz w:val="22"/>
+                <w:szCs w:val="22"/>
+                <w:lang w:eastAsia="ko-KR"/>
+              </w:rPr>
+              <w:t xml:space="preserve"> </w:t>
+            </w:r>
+            <w:r>
+              <w:rPr>
+                <w:rFonts w:eastAsiaTheme="minorHAnsi" w:cs="Arial" w:hint="eastAsia"/>
+                <w:color w:val="000000"/>
+                <w:sz w:val="22"/>
+                <w:szCs w:val="22"/>
+                <w:lang w:eastAsia="ko-KR"/>
+              </w:rPr>
+              <w:t>이와</w:t>
+            </w:r>
+            <w:r>
+              <w:rPr>
+                <w:rFonts w:eastAsiaTheme="minorHAnsi" w:cs="Arial" w:hint="eastAsia"/>
+                <w:color w:val="000000"/>
+                <w:sz w:val="22"/>
+                <w:szCs w:val="22"/>
+                <w:lang w:eastAsia="ko-KR"/>
+              </w:rPr>
+              <w:t xml:space="preserve"> </w:t>
+            </w:r>
+            <w:r>
+              <w:rPr>
+                <w:rFonts w:eastAsiaTheme="minorHAnsi" w:cs="Arial" w:hint="eastAsia"/>
+                <w:color w:val="000000"/>
+                <w:sz w:val="22"/>
+                <w:szCs w:val="22"/>
+                <w:lang w:eastAsia="ko-KR"/>
+              </w:rPr>
+              <w:t>함께</w:t>
             </w:r>
             <w:r>
               <w:rPr>
@@ -18828,7 +18809,6 @@
                 <w:sz w:val="22"/>
                 <w:szCs w:val="22"/>
               </w:rPr>
-              <w:lastRenderedPageBreak/>
               <w:t>→</w:t>
             </w:r>
           </w:p>
@@ -18863,13 +18843,13 @@
             </w:pPr>
             <w:r>
               <w:rPr>
-                <w:rFonts w:eastAsiaTheme="minorHAnsi" w:cs="Arial" w:hint="eastAsia"/>
-                <w:color w:val="000000"/>
-                <w:sz w:val="22"/>
-                <w:szCs w:val="22"/>
-                <w:lang w:eastAsia="ko-KR"/>
-              </w:rPr>
-              <w:t>5</w:t>
+                <w:rFonts w:eastAsiaTheme="minorHAnsi" w:cs="Arial"/>
+                <w:color w:val="000000"/>
+                <w:sz w:val="22"/>
+                <w:szCs w:val="22"/>
+                <w:lang w:eastAsia="ko-KR"/>
+              </w:rPr>
+              <w:t>7</w:t>
             </w:r>
             <w:r>
               <w:rPr>
@@ -19173,27 +19153,7 @@
                 <w:sz w:val="22"/>
                 <w:szCs w:val="22"/>
               </w:rPr>
-              <w:t xml:space="preserve">Flow of Events for </w:t>
-            </w:r>
-            <w:proofErr w:type="gramStart"/>
-            <w:r>
-              <w:rPr>
-                <w:rFonts w:eastAsiaTheme="minorHAnsi" w:cs="Arial"/>
-                <w:color w:val="000000"/>
-                <w:sz w:val="22"/>
-                <w:szCs w:val="22"/>
-              </w:rPr>
-              <w:t>Extensions(</w:t>
-            </w:r>
-            <w:proofErr w:type="gramEnd"/>
-            <w:r>
-              <w:rPr>
-                <w:rFonts w:eastAsiaTheme="minorHAnsi" w:cs="Arial"/>
-                <w:color w:val="000000"/>
-                <w:sz w:val="22"/>
-                <w:szCs w:val="22"/>
-              </w:rPr>
-              <w:t>Alternate Scenarios) :</w:t>
+              <w:t>Flow of Events for Extensions(Alternate Scenarios) :</w:t>
             </w:r>
           </w:p>
         </w:tc>
@@ -19316,7 +19276,6 @@
               </w:rPr>
               <w:t xml:space="preserve"> </w:t>
             </w:r>
-            <w:proofErr w:type="gramStart"/>
             <w:r>
               <w:rPr>
                 <w:rFonts w:eastAsiaTheme="minorHAnsi" w:cs="Arial" w:hint="eastAsia"/>
@@ -19327,7 +19286,6 @@
               </w:rPr>
               <w:t>담겨진</w:t>
             </w:r>
-            <w:proofErr w:type="gramEnd"/>
             <w:r>
               <w:rPr>
                 <w:rFonts w:eastAsiaTheme="minorHAnsi" w:cs="Arial" w:hint="eastAsia"/>
@@ -19501,7 +19459,6 @@
               </w:rPr>
               <w:t>“</w:t>
             </w:r>
-            <w:proofErr w:type="gramStart"/>
             <w:r>
               <w:rPr>
                 <w:rFonts w:eastAsiaTheme="minorHAnsi" w:cs="Arial" w:hint="eastAsia"/>
@@ -19512,7 +19469,6 @@
               </w:rPr>
               <w:t>담겨진</w:t>
             </w:r>
-            <w:proofErr w:type="gramEnd"/>
             <w:r>
               <w:rPr>
                 <w:rFonts w:eastAsiaTheme="minorHAnsi" w:cs="Arial" w:hint="eastAsia"/>
@@ -19723,7 +19679,7 @@
                 <w:sz w:val="22"/>
                 <w:szCs w:val="22"/>
               </w:rPr>
-              <w:t>3</w:t>
+              <w:t>5</w:t>
             </w:r>
             <w:r>
               <w:rPr>
@@ -19765,7 +19721,7 @@
           <w:p>
             <w:pPr>
               <w:rPr>
-                <w:rFonts w:eastAsiaTheme="minorHAnsi" w:cs="Arial"/>
+                <w:rFonts w:eastAsiaTheme="minorHAnsi" w:cs="Arial" w:hint="eastAsia"/>
                 <w:sz w:val="22"/>
                 <w:szCs w:val="22"/>
                 <w:lang w:eastAsia="ko-KR"/>
@@ -19773,147 +19729,156 @@
             </w:pPr>
             <w:r>
               <w:rPr>
-                <w:rFonts w:eastAsiaTheme="minorHAnsi" w:cs="Arial" w:hint="eastAsia"/>
-                <w:sz w:val="22"/>
-                <w:szCs w:val="22"/>
-                <w:lang w:eastAsia="ko-KR"/>
-              </w:rPr>
-              <w:t>1</w:t>
-            </w:r>
-            <w:r>
-              <w:rPr>
-                <w:rFonts w:eastAsiaTheme="minorHAnsi" w:cs="Arial"/>
-                <w:sz w:val="22"/>
-                <w:szCs w:val="22"/>
-                <w:lang w:eastAsia="ko-KR"/>
-              </w:rPr>
-              <w:t xml:space="preserve">. </w:t>
-            </w:r>
-            <w:r>
-              <w:rPr>
-                <w:rFonts w:eastAsiaTheme="minorHAnsi" w:cs="Arial" w:hint="eastAsia"/>
-                <w:sz w:val="22"/>
-                <w:szCs w:val="22"/>
-                <w:lang w:eastAsia="ko-KR"/>
-              </w:rPr>
-              <w:t>카드결제</w:t>
-            </w:r>
-            <w:r>
-              <w:rPr>
-                <w:rFonts w:eastAsiaTheme="minorHAnsi" w:cs="Arial" w:hint="eastAsia"/>
-                <w:sz w:val="22"/>
-                <w:szCs w:val="22"/>
-                <w:lang w:eastAsia="ko-KR"/>
-              </w:rPr>
-              <w:t>를</w:t>
-            </w:r>
-            <w:r>
-              <w:rPr>
-                <w:rFonts w:eastAsiaTheme="minorHAnsi" w:cs="Arial" w:hint="eastAsia"/>
-                <w:sz w:val="22"/>
-                <w:szCs w:val="22"/>
-                <w:lang w:eastAsia="ko-KR"/>
-              </w:rPr>
-              <w:t xml:space="preserve"> </w:t>
-            </w:r>
-            <w:r>
-              <w:rPr>
-                <w:rFonts w:eastAsiaTheme="minorHAnsi" w:cs="Arial" w:hint="eastAsia"/>
-                <w:sz w:val="22"/>
-                <w:szCs w:val="22"/>
-                <w:lang w:eastAsia="ko-KR"/>
-              </w:rPr>
-              <w:t>위해</w:t>
-            </w:r>
-            <w:r>
-              <w:rPr>
-                <w:rFonts w:eastAsiaTheme="minorHAnsi" w:cs="Arial" w:hint="eastAsia"/>
-                <w:sz w:val="22"/>
-                <w:szCs w:val="22"/>
-                <w:lang w:eastAsia="ko-KR"/>
-              </w:rPr>
-              <w:t xml:space="preserve"> </w:t>
-            </w:r>
-            <w:r>
-              <w:rPr>
-                <w:rFonts w:eastAsiaTheme="minorHAnsi" w:cs="Arial" w:hint="eastAsia"/>
-                <w:sz w:val="22"/>
-                <w:szCs w:val="22"/>
-                <w:lang w:eastAsia="ko-KR"/>
-              </w:rPr>
-              <w:t>투입한</w:t>
-            </w:r>
-            <w:r>
-              <w:rPr>
-                <w:rFonts w:eastAsiaTheme="minorHAnsi" w:cs="Arial" w:hint="eastAsia"/>
-                <w:sz w:val="22"/>
-                <w:szCs w:val="22"/>
-                <w:lang w:eastAsia="ko-KR"/>
-              </w:rPr>
-              <w:t xml:space="preserve"> </w:t>
-            </w:r>
-            <w:r>
-              <w:rPr>
-                <w:rFonts w:eastAsiaTheme="minorHAnsi" w:cs="Arial" w:hint="eastAsia"/>
-                <w:sz w:val="22"/>
-                <w:szCs w:val="22"/>
-                <w:lang w:eastAsia="ko-KR"/>
-              </w:rPr>
-              <w:t>카드의</w:t>
-            </w:r>
-            <w:r>
-              <w:rPr>
-                <w:rFonts w:eastAsiaTheme="minorHAnsi" w:cs="Arial" w:hint="eastAsia"/>
-                <w:sz w:val="22"/>
-                <w:szCs w:val="22"/>
-                <w:lang w:eastAsia="ko-KR"/>
-              </w:rPr>
-              <w:t xml:space="preserve"> </w:t>
-            </w:r>
-            <w:r>
-              <w:rPr>
-                <w:rFonts w:eastAsiaTheme="minorHAnsi" w:cs="Arial" w:hint="eastAsia"/>
-                <w:sz w:val="22"/>
-                <w:szCs w:val="22"/>
-                <w:lang w:eastAsia="ko-KR"/>
-              </w:rPr>
-              <w:t>카드사가</w:t>
-            </w:r>
-            <w:r>
-              <w:rPr>
-                <w:rFonts w:eastAsiaTheme="minorHAnsi" w:cs="Arial" w:hint="eastAsia"/>
-                <w:sz w:val="22"/>
-                <w:szCs w:val="22"/>
-                <w:lang w:eastAsia="ko-KR"/>
-              </w:rPr>
-              <w:t xml:space="preserve"> </w:t>
-            </w:r>
-            <w:r>
-              <w:rPr>
-                <w:rFonts w:eastAsiaTheme="minorHAnsi" w:cs="Arial" w:hint="eastAsia"/>
-                <w:sz w:val="22"/>
-                <w:szCs w:val="22"/>
-                <w:lang w:eastAsia="ko-KR"/>
-              </w:rPr>
-              <w:t>우리은행이</w:t>
-            </w:r>
-            <w:r>
-              <w:rPr>
-                <w:rFonts w:eastAsiaTheme="minorHAnsi" w:cs="Arial" w:hint="eastAsia"/>
-                <w:sz w:val="22"/>
-                <w:szCs w:val="22"/>
-                <w:lang w:eastAsia="ko-KR"/>
-              </w:rPr>
-              <w:t xml:space="preserve"> </w:t>
-            </w:r>
-            <w:r>
-              <w:rPr>
-                <w:rFonts w:eastAsiaTheme="minorHAnsi" w:cs="Arial" w:hint="eastAsia"/>
-                <w:sz w:val="22"/>
-                <w:szCs w:val="22"/>
-                <w:lang w:eastAsia="ko-KR"/>
-              </w:rPr>
-              <w:t>아니다</w:t>
+                <w:rFonts w:eastAsiaTheme="minorHAnsi" w:cs="Arial"/>
+                <w:sz w:val="22"/>
+                <w:szCs w:val="22"/>
+                <w:lang w:eastAsia="ko-KR"/>
+              </w:rPr>
+              <w:t>1.</w:t>
+            </w:r>
+            <w:r>
+              <w:rPr>
+                <w:rFonts w:eastAsiaTheme="minorHAnsi" w:cs="Arial"/>
+                <w:sz w:val="22"/>
+                <w:szCs w:val="22"/>
+                <w:lang w:eastAsia="ko-KR"/>
+              </w:rPr>
+              <w:t xml:space="preserve"> </w:t>
+            </w:r>
+            <w:r>
+              <w:rPr>
+                <w:rFonts w:eastAsiaTheme="minorHAnsi" w:cs="Arial" w:hint="eastAsia"/>
+                <w:sz w:val="22"/>
+                <w:szCs w:val="22"/>
+                <w:lang w:eastAsia="ko-KR"/>
+              </w:rPr>
+              <w:t>등록된</w:t>
+            </w:r>
+            <w:r>
+              <w:rPr>
+                <w:rFonts w:eastAsiaTheme="minorHAnsi" w:cs="Arial" w:hint="eastAsia"/>
+                <w:sz w:val="22"/>
+                <w:szCs w:val="22"/>
+                <w:lang w:eastAsia="ko-KR"/>
+              </w:rPr>
+              <w:t xml:space="preserve"> </w:t>
+            </w:r>
+            <w:r>
+              <w:rPr>
+                <w:rFonts w:eastAsiaTheme="minorHAnsi" w:cs="Arial" w:hint="eastAsia"/>
+                <w:sz w:val="22"/>
+                <w:szCs w:val="22"/>
+                <w:lang w:eastAsia="ko-KR"/>
+              </w:rPr>
+              <w:t>카드가</w:t>
+            </w:r>
+            <w:r>
+              <w:rPr>
+                <w:rFonts w:eastAsiaTheme="minorHAnsi" w:cs="Arial" w:hint="eastAsia"/>
+                <w:sz w:val="22"/>
+                <w:szCs w:val="22"/>
+                <w:lang w:eastAsia="ko-KR"/>
+              </w:rPr>
+              <w:t xml:space="preserve"> </w:t>
+            </w:r>
+            <w:r>
+              <w:rPr>
+                <w:rFonts w:eastAsiaTheme="minorHAnsi" w:cs="Arial" w:hint="eastAsia"/>
+                <w:sz w:val="22"/>
+                <w:szCs w:val="22"/>
+                <w:lang w:eastAsia="ko-KR"/>
+              </w:rPr>
+              <w:t>유효하지</w:t>
+            </w:r>
+            <w:r>
+              <w:rPr>
+                <w:rFonts w:eastAsiaTheme="minorHAnsi" w:cs="Arial" w:hint="eastAsia"/>
+                <w:sz w:val="22"/>
+                <w:szCs w:val="22"/>
+                <w:lang w:eastAsia="ko-KR"/>
+              </w:rPr>
+              <w:t xml:space="preserve"> </w:t>
+            </w:r>
+            <w:r>
+              <w:rPr>
+                <w:rFonts w:eastAsiaTheme="minorHAnsi" w:cs="Arial" w:hint="eastAsia"/>
+                <w:sz w:val="22"/>
+                <w:szCs w:val="22"/>
+                <w:lang w:eastAsia="ko-KR"/>
+              </w:rPr>
+              <w:t>않거나</w:t>
+            </w:r>
+            <w:r>
+              <w:rPr>
+                <w:rFonts w:eastAsiaTheme="minorHAnsi" w:cs="Arial" w:hint="eastAsia"/>
+                <w:sz w:val="22"/>
+                <w:szCs w:val="22"/>
+                <w:lang w:eastAsia="ko-KR"/>
+              </w:rPr>
+              <w:t>,</w:t>
+            </w:r>
+            <w:r>
+              <w:rPr>
+                <w:rFonts w:eastAsiaTheme="minorHAnsi" w:cs="Arial"/>
+                <w:sz w:val="22"/>
+                <w:szCs w:val="22"/>
+                <w:lang w:eastAsia="ko-KR"/>
+              </w:rPr>
+              <w:t xml:space="preserve"> </w:t>
+            </w:r>
+            <w:r>
+              <w:rPr>
+                <w:rFonts w:eastAsiaTheme="minorHAnsi" w:cs="Arial" w:hint="eastAsia"/>
+                <w:sz w:val="22"/>
+                <w:szCs w:val="22"/>
+                <w:lang w:eastAsia="ko-KR"/>
+              </w:rPr>
+              <w:t>결제비밀번호를</w:t>
+            </w:r>
+            <w:r>
+              <w:rPr>
+                <w:rFonts w:eastAsiaTheme="minorHAnsi" w:cs="Arial" w:hint="eastAsia"/>
+                <w:sz w:val="22"/>
+                <w:szCs w:val="22"/>
+                <w:lang w:eastAsia="ko-KR"/>
+              </w:rPr>
+              <w:t xml:space="preserve"> </w:t>
+            </w:r>
+            <w:r>
+              <w:rPr>
+                <w:rFonts w:eastAsiaTheme="minorHAnsi" w:cs="Arial" w:hint="eastAsia"/>
+                <w:sz w:val="22"/>
+                <w:szCs w:val="22"/>
+                <w:lang w:eastAsia="ko-KR"/>
+              </w:rPr>
+              <w:t>틀리게</w:t>
+            </w:r>
+            <w:r>
+              <w:rPr>
+                <w:rFonts w:eastAsiaTheme="minorHAnsi" w:cs="Arial" w:hint="eastAsia"/>
+                <w:sz w:val="22"/>
+                <w:szCs w:val="22"/>
+                <w:lang w:eastAsia="ko-KR"/>
+              </w:rPr>
+              <w:t xml:space="preserve"> </w:t>
+            </w:r>
+            <w:r>
+              <w:rPr>
+                <w:rFonts w:eastAsiaTheme="minorHAnsi" w:cs="Arial" w:hint="eastAsia"/>
+                <w:sz w:val="22"/>
+                <w:szCs w:val="22"/>
+                <w:lang w:eastAsia="ko-KR"/>
+              </w:rPr>
+              <w:t>입력한다</w:t>
+            </w:r>
+            <w:r>
+              <w:rPr>
+                <w:rFonts w:eastAsiaTheme="minorHAnsi" w:cs="Arial" w:hint="eastAsia"/>
+                <w:sz w:val="22"/>
+                <w:szCs w:val="22"/>
+                <w:lang w:eastAsia="ko-KR"/>
+              </w:rPr>
+              <w:t>.</w:t>
             </w:r>
           </w:p>
         </w:tc>
@@ -19955,7 +19920,15 @@
                 <w:sz w:val="22"/>
                 <w:szCs w:val="22"/>
               </w:rPr>
-              <w:t>3a←</w:t>
+              <w:t>5</w:t>
+            </w:r>
+            <w:r>
+              <w:rPr>
+                <w:rFonts w:eastAsiaTheme="minorHAnsi" w:cs="Arial"/>
+                <w:sz w:val="22"/>
+                <w:szCs w:val="22"/>
+              </w:rPr>
+              <w:t>a←</w:t>
             </w:r>
           </w:p>
         </w:tc>
@@ -20038,43 +20011,133 @@
                 <w:szCs w:val="22"/>
                 <w:lang w:eastAsia="ko-KR"/>
               </w:rPr>
-              <w:t>유효한</w:t>
-            </w:r>
-            <w:r>
-              <w:rPr>
-                <w:rFonts w:eastAsiaTheme="minorHAnsi" w:cs="Arial" w:hint="eastAsia"/>
-                <w:sz w:val="22"/>
-                <w:szCs w:val="22"/>
-                <w:lang w:eastAsia="ko-KR"/>
-              </w:rPr>
-              <w:t xml:space="preserve"> </w:t>
-            </w:r>
-            <w:r>
-              <w:rPr>
-                <w:rFonts w:eastAsiaTheme="minorHAnsi" w:cs="Arial" w:hint="eastAsia"/>
-                <w:sz w:val="22"/>
-                <w:szCs w:val="22"/>
-                <w:lang w:eastAsia="ko-KR"/>
-              </w:rPr>
-              <w:t>카드사가</w:t>
-            </w:r>
-            <w:r>
-              <w:rPr>
-                <w:rFonts w:eastAsiaTheme="minorHAnsi" w:cs="Arial" w:hint="eastAsia"/>
-                <w:sz w:val="22"/>
-                <w:szCs w:val="22"/>
-                <w:lang w:eastAsia="ko-KR"/>
-              </w:rPr>
-              <w:t xml:space="preserve"> </w:t>
-            </w:r>
-            <w:r>
-              <w:rPr>
-                <w:rFonts w:eastAsiaTheme="minorHAnsi" w:cs="Arial" w:hint="eastAsia"/>
-                <w:sz w:val="22"/>
-                <w:szCs w:val="22"/>
-                <w:lang w:eastAsia="ko-KR"/>
-              </w:rPr>
-              <w:t>아닙니다</w:t>
+              <w:t>등록된</w:t>
+            </w:r>
+            <w:r>
+              <w:rPr>
+                <w:rFonts w:eastAsiaTheme="minorHAnsi" w:cs="Arial" w:hint="eastAsia"/>
+                <w:sz w:val="22"/>
+                <w:szCs w:val="22"/>
+                <w:lang w:eastAsia="ko-KR"/>
+              </w:rPr>
+              <w:t xml:space="preserve"> </w:t>
+            </w:r>
+            <w:r>
+              <w:rPr>
+                <w:rFonts w:eastAsiaTheme="minorHAnsi" w:cs="Arial" w:hint="eastAsia"/>
+                <w:sz w:val="22"/>
+                <w:szCs w:val="22"/>
+                <w:lang w:eastAsia="ko-KR"/>
+              </w:rPr>
+              <w:t>카드가</w:t>
+            </w:r>
+            <w:r>
+              <w:rPr>
+                <w:rFonts w:eastAsiaTheme="minorHAnsi" w:cs="Arial" w:hint="eastAsia"/>
+                <w:sz w:val="22"/>
+                <w:szCs w:val="22"/>
+                <w:lang w:eastAsia="ko-KR"/>
+              </w:rPr>
+              <w:t xml:space="preserve"> </w:t>
+            </w:r>
+            <w:r>
+              <w:rPr>
+                <w:rFonts w:eastAsiaTheme="minorHAnsi" w:cs="Arial" w:hint="eastAsia"/>
+                <w:sz w:val="22"/>
+                <w:szCs w:val="22"/>
+                <w:lang w:eastAsia="ko-KR"/>
+              </w:rPr>
+              <w:t>유효하지</w:t>
+            </w:r>
+            <w:r>
+              <w:rPr>
+                <w:rFonts w:eastAsiaTheme="minorHAnsi" w:cs="Arial" w:hint="eastAsia"/>
+                <w:sz w:val="22"/>
+                <w:szCs w:val="22"/>
+                <w:lang w:eastAsia="ko-KR"/>
+              </w:rPr>
+              <w:t xml:space="preserve"> </w:t>
+            </w:r>
+            <w:r>
+              <w:rPr>
+                <w:rFonts w:eastAsiaTheme="minorHAnsi" w:cs="Arial" w:hint="eastAsia"/>
+                <w:sz w:val="22"/>
+                <w:szCs w:val="22"/>
+                <w:lang w:eastAsia="ko-KR"/>
+              </w:rPr>
+              <w:t>않습니다</w:t>
+            </w:r>
+            <w:r>
+              <w:rPr>
+                <w:rFonts w:eastAsiaTheme="minorHAnsi" w:cs="Arial" w:hint="eastAsia"/>
+                <w:sz w:val="22"/>
+                <w:szCs w:val="22"/>
+                <w:lang w:eastAsia="ko-KR"/>
+              </w:rPr>
+              <w:t xml:space="preserve"> </w:t>
+            </w:r>
+            <w:r>
+              <w:rPr>
+                <w:rFonts w:eastAsiaTheme="minorHAnsi" w:cs="Arial"/>
+                <w:sz w:val="22"/>
+                <w:szCs w:val="22"/>
+                <w:lang w:eastAsia="ko-KR"/>
+              </w:rPr>
+              <w:t xml:space="preserve">or </w:t>
+            </w:r>
+            <w:r>
+              <w:rPr>
+                <w:rFonts w:eastAsiaTheme="minorHAnsi" w:cs="Arial" w:hint="eastAsia"/>
+                <w:sz w:val="22"/>
+                <w:szCs w:val="22"/>
+                <w:lang w:eastAsia="ko-KR"/>
+              </w:rPr>
+              <w:t>결제</w:t>
+            </w:r>
+            <w:r>
+              <w:rPr>
+                <w:rFonts w:eastAsiaTheme="minorHAnsi" w:cs="Arial" w:hint="eastAsia"/>
+                <w:sz w:val="22"/>
+                <w:szCs w:val="22"/>
+                <w:lang w:eastAsia="ko-KR"/>
+              </w:rPr>
+              <w:t xml:space="preserve"> </w:t>
+            </w:r>
+            <w:r>
+              <w:rPr>
+                <w:rFonts w:eastAsiaTheme="minorHAnsi" w:cs="Arial" w:hint="eastAsia"/>
+                <w:sz w:val="22"/>
+                <w:szCs w:val="22"/>
+                <w:lang w:eastAsia="ko-KR"/>
+              </w:rPr>
+              <w:t>비밀번호가</w:t>
+            </w:r>
+            <w:r>
+              <w:rPr>
+                <w:rFonts w:eastAsiaTheme="minorHAnsi" w:cs="Arial" w:hint="eastAsia"/>
+                <w:sz w:val="22"/>
+                <w:szCs w:val="22"/>
+                <w:lang w:eastAsia="ko-KR"/>
+              </w:rPr>
+              <w:t xml:space="preserve"> </w:t>
+            </w:r>
+            <w:r>
+              <w:rPr>
+                <w:rFonts w:eastAsiaTheme="minorHAnsi" w:cs="Arial" w:hint="eastAsia"/>
+                <w:sz w:val="22"/>
+                <w:szCs w:val="22"/>
+                <w:lang w:eastAsia="ko-KR"/>
+              </w:rPr>
+              <w:t>틀립니다</w:t>
+            </w:r>
+            <w:r>
+              <w:rPr>
+                <w:rFonts w:eastAsiaTheme="minorHAnsi" w:cs="Arial" w:hint="eastAsia"/>
+                <w:sz w:val="22"/>
+                <w:szCs w:val="22"/>
+                <w:lang w:eastAsia="ko-KR"/>
+              </w:rPr>
+              <w:t xml:space="preserve"> </w:t>
             </w:r>
             <w:r>
               <w:rPr>
@@ -20129,6 +20192,24 @@
                 <w:lang w:eastAsia="ko-KR"/>
               </w:rPr>
               <w:t>함께</w:t>
+            </w:r>
+            <w:r>
+              <w:rPr>
+                <w:rFonts w:eastAsiaTheme="minorHAnsi" w:cs="Arial" w:hint="eastAsia"/>
+                <w:sz w:val="22"/>
+                <w:szCs w:val="22"/>
+                <w:lang w:eastAsia="ko-KR"/>
+              </w:rPr>
+              <w:t xml:space="preserve"> </w:t>
+            </w:r>
+            <w:r>
+              <w:rPr>
+                <w:rFonts w:eastAsiaTheme="minorHAnsi" w:cs="Arial" w:hint="eastAsia"/>
+                <w:sz w:val="22"/>
+                <w:szCs w:val="22"/>
+                <w:lang w:eastAsia="ko-KR"/>
+              </w:rPr>
+              <w:t>이전의</w:t>
             </w:r>
             <w:r>
               <w:rPr>
@@ -20226,7 +20307,7 @@
                 <w:sz w:val="22"/>
                 <w:szCs w:val="22"/>
               </w:rPr>
-              <w:t>5</w:t>
+              <w:t>7</w:t>
             </w:r>
             <w:r>
               <w:rPr>
@@ -20489,7 +20570,7 @@
                 <w:sz w:val="22"/>
                 <w:szCs w:val="22"/>
               </w:rPr>
-              <w:t>5</w:t>
+              <w:t>7</w:t>
             </w:r>
             <w:r>
               <w:rPr>
@@ -20819,18 +20900,36 @@
               </w:rPr>
               <w:t xml:space="preserve"> </w:t>
             </w:r>
-            <w:proofErr w:type="spellStart"/>
-            <w:r>
-              <w:rPr>
-                <w:rFonts w:eastAsiaTheme="minorHAnsi" w:cs="Arial" w:hint="eastAsia"/>
-                <w:color w:val="000000"/>
-                <w:sz w:val="22"/>
-                <w:szCs w:val="22"/>
-                <w:lang w:eastAsia="ko-KR"/>
-              </w:rPr>
-              <w:t>환불처리한다</w:t>
-            </w:r>
-            <w:proofErr w:type="spellEnd"/>
+            <w:r>
+              <w:rPr>
+                <w:rFonts w:eastAsiaTheme="minorHAnsi" w:cs="Arial" w:hint="eastAsia"/>
+                <w:color w:val="000000"/>
+                <w:sz w:val="22"/>
+                <w:szCs w:val="22"/>
+                <w:lang w:eastAsia="ko-KR"/>
+              </w:rPr>
+              <w:t>환불</w:t>
+            </w:r>
+            <w:r>
+              <w:rPr>
+                <w:rFonts w:eastAsiaTheme="minorHAnsi" w:cs="Arial" w:hint="eastAsia"/>
+                <w:color w:val="000000"/>
+                <w:sz w:val="22"/>
+                <w:szCs w:val="22"/>
+                <w:lang w:eastAsia="ko-KR"/>
+              </w:rPr>
+              <w:t xml:space="preserve"> </w:t>
+            </w:r>
+            <w:r>
+              <w:rPr>
+                <w:rFonts w:eastAsiaTheme="minorHAnsi" w:cs="Arial" w:hint="eastAsia"/>
+                <w:color w:val="000000"/>
+                <w:sz w:val="22"/>
+                <w:szCs w:val="22"/>
+                <w:lang w:eastAsia="ko-KR"/>
+              </w:rPr>
+              <w:t>처리한다</w:t>
+            </w:r>
             <w:r>
               <w:rPr>
                 <w:rFonts w:eastAsiaTheme="minorHAnsi" w:cs="Arial" w:hint="eastAsia"/>
@@ -20920,7 +21019,6 @@
               </w:rPr>
               <w:t>Use Case UC-</w:t>
             </w:r>
-            <w:proofErr w:type="gramStart"/>
             <w:r>
               <w:rPr>
                 <w:rFonts w:eastAsiaTheme="minorHAnsi" w:cs="Arial"/>
@@ -20941,19 +21039,7 @@
                 <w:sz w:val="22"/>
                 <w:szCs w:val="22"/>
               </w:rPr>
-              <w:t xml:space="preserve"> :</w:t>
-            </w:r>
-            <w:proofErr w:type="gramEnd"/>
-            <w:r>
-              <w:rPr>
-                <w:rFonts w:eastAsiaTheme="minorHAnsi" w:cs="Arial"/>
-                <w:b/>
-                <w:bCs/>
-                <w:color w:val="000000"/>
-                <w:sz w:val="22"/>
-                <w:szCs w:val="22"/>
-              </w:rPr>
-              <w:t xml:space="preserve"> </w:t>
+              <w:t xml:space="preserve"> : </w:t>
             </w:r>
             <w:r>
               <w:rPr>
@@ -21043,19 +21129,8 @@
                 <w:sz w:val="22"/>
                 <w:szCs w:val="22"/>
               </w:rPr>
-              <w:t xml:space="preserve">Related </w:t>
-            </w:r>
-            <w:proofErr w:type="gramStart"/>
-            <w:r>
-              <w:rPr>
-                <w:rFonts w:eastAsiaTheme="minorHAnsi" w:cs="Arial"/>
-                <w:color w:val="000000"/>
-                <w:sz w:val="22"/>
-                <w:szCs w:val="22"/>
-              </w:rPr>
-              <w:t>Requirements :</w:t>
-            </w:r>
-            <w:proofErr w:type="gramEnd"/>
+              <w:t>Related Requirements :</w:t>
+            </w:r>
           </w:p>
         </w:tc>
         <w:tc>
@@ -21134,19 +21209,8 @@
                 <w:sz w:val="22"/>
                 <w:szCs w:val="22"/>
               </w:rPr>
-              <w:t xml:space="preserve">Initiating </w:t>
-            </w:r>
-            <w:proofErr w:type="gramStart"/>
-            <w:r>
-              <w:rPr>
-                <w:rFonts w:eastAsiaTheme="minorHAnsi" w:cs="Arial"/>
-                <w:color w:val="000000"/>
-                <w:sz w:val="22"/>
-                <w:szCs w:val="22"/>
-              </w:rPr>
-              <w:t>Actor :</w:t>
-            </w:r>
-            <w:proofErr w:type="gramEnd"/>
+              <w:t>Initiating Actor :</w:t>
+            </w:r>
           </w:p>
         </w:tc>
         <w:tc>
@@ -21175,7 +21239,6 @@
                 <w:szCs w:val="22"/>
               </w:rPr>
             </w:pPr>
-            <w:proofErr w:type="spellStart"/>
             <w:r>
               <w:rPr>
                 <w:rFonts w:eastAsiaTheme="minorHAnsi" w:cs="굴림" w:hint="eastAsia"/>
@@ -21185,7 +21248,6 @@
               </w:rPr>
               <w:t>앱관리자</w:t>
             </w:r>
-            <w:proofErr w:type="spellEnd"/>
           </w:p>
         </w:tc>
       </w:tr>
@@ -21227,19 +21289,8 @@
                 <w:sz w:val="22"/>
                 <w:szCs w:val="22"/>
               </w:rPr>
-              <w:t xml:space="preserve">Actor’s </w:t>
-            </w:r>
-            <w:proofErr w:type="gramStart"/>
-            <w:r>
-              <w:rPr>
-                <w:rFonts w:eastAsiaTheme="minorHAnsi" w:cs="Arial"/>
-                <w:color w:val="000000"/>
-                <w:sz w:val="22"/>
-                <w:szCs w:val="22"/>
-              </w:rPr>
-              <w:t>Goal :</w:t>
-            </w:r>
-            <w:proofErr w:type="gramEnd"/>
+              <w:t>Actor’s Goal :</w:t>
+            </w:r>
           </w:p>
         </w:tc>
         <w:tc>
@@ -21734,19 +21785,8 @@
                 <w:sz w:val="22"/>
                 <w:szCs w:val="22"/>
               </w:rPr>
-              <w:t xml:space="preserve">Participating </w:t>
-            </w:r>
-            <w:proofErr w:type="gramStart"/>
-            <w:r>
-              <w:rPr>
-                <w:rFonts w:eastAsiaTheme="minorHAnsi" w:cs="Arial"/>
-                <w:color w:val="000000"/>
-                <w:sz w:val="22"/>
-                <w:szCs w:val="22"/>
-              </w:rPr>
-              <w:t>Actors :</w:t>
-            </w:r>
-            <w:proofErr w:type="gramEnd"/>
+              <w:t>Participating Actors :</w:t>
+            </w:r>
           </w:p>
         </w:tc>
         <w:tc>
@@ -21819,7 +21859,6 @@
                 <w:szCs w:val="22"/>
               </w:rPr>
             </w:pPr>
-            <w:proofErr w:type="gramStart"/>
             <w:r>
               <w:rPr>
                 <w:rFonts w:eastAsiaTheme="minorHAnsi" w:cs="Arial"/>
@@ -21829,7 +21868,6 @@
               </w:rPr>
               <w:t>Preconditions :</w:t>
             </w:r>
-            <w:proofErr w:type="gramEnd"/>
           </w:p>
         </w:tc>
         <w:tc>
@@ -22020,17 +22058,16 @@
                 <w:szCs w:val="22"/>
               </w:rPr>
             </w:pPr>
-            <w:proofErr w:type="gramStart"/>
-            <w:r>
-              <w:rPr>
-                <w:rFonts w:eastAsiaTheme="minorHAnsi" w:cs="Arial"/>
-                <w:color w:val="000000"/>
-                <w:sz w:val="22"/>
-                <w:szCs w:val="22"/>
-              </w:rPr>
+            <w:r>
+              <w:rPr>
+                <w:rFonts w:eastAsiaTheme="minorHAnsi" w:cs="Arial"/>
+                <w:color w:val="000000"/>
+                <w:sz w:val="22"/>
+                <w:szCs w:val="22"/>
+              </w:rPr>
+              <w:lastRenderedPageBreak/>
               <w:t>Postconditions :</w:t>
             </w:r>
-            <w:proofErr w:type="gramEnd"/>
           </w:p>
         </w:tc>
         <w:tc>
@@ -22259,19 +22296,8 @@
                 <w:sz w:val="22"/>
                 <w:szCs w:val="22"/>
               </w:rPr>
-              <w:t xml:space="preserve">Flow of Events for Main Success </w:t>
-            </w:r>
-            <w:proofErr w:type="gramStart"/>
-            <w:r>
-              <w:rPr>
-                <w:rFonts w:eastAsiaTheme="minorHAnsi" w:cs="Arial"/>
-                <w:color w:val="000000"/>
-                <w:sz w:val="22"/>
-                <w:szCs w:val="22"/>
-              </w:rPr>
-              <w:t>Scenario :</w:t>
-            </w:r>
-            <w:proofErr w:type="gramEnd"/>
+              <w:t>Flow of Events for Main Success Scenario :</w:t>
+            </w:r>
           </w:p>
         </w:tc>
       </w:tr>
@@ -22488,7 +22514,6 @@
               </w:rPr>
               <w:t xml:space="preserve"> </w:t>
             </w:r>
-            <w:proofErr w:type="gramStart"/>
             <w:r>
               <w:rPr>
                 <w:rFonts w:eastAsiaTheme="minorHAnsi" w:cs="굴림" w:hint="eastAsia"/>
@@ -22516,7 +22541,6 @@
               </w:rPr>
               <w:t>한</w:t>
             </w:r>
-            <w:proofErr w:type="gramEnd"/>
             <w:r>
               <w:rPr>
                 <w:rFonts w:eastAsiaTheme="minorHAnsi" w:cs="굴림" w:hint="eastAsia"/>
@@ -22667,7 +22691,6 @@
                 <w:sz w:val="22"/>
                 <w:szCs w:val="22"/>
               </w:rPr>
-              <w:lastRenderedPageBreak/>
               <w:t>←</w:t>
             </w:r>
           </w:p>
@@ -23179,7 +23202,6 @@
               </w:rPr>
               <w:t xml:space="preserve"> </w:t>
             </w:r>
-            <w:proofErr w:type="gramStart"/>
             <w:r>
               <w:rPr>
                 <w:rFonts w:eastAsiaTheme="minorHAnsi" w:cs="굴림"/>
@@ -23198,7 +23220,6 @@
               </w:rPr>
               <w:t>성공적으로</w:t>
             </w:r>
-            <w:proofErr w:type="gramEnd"/>
             <w:r>
               <w:rPr>
                 <w:rFonts w:eastAsiaTheme="minorHAnsi" w:cs="굴림" w:hint="eastAsia"/>
@@ -23289,7 +23310,6 @@
               </w:rPr>
               <w:t xml:space="preserve"> </w:t>
             </w:r>
-            <w:proofErr w:type="spellStart"/>
             <w:r>
               <w:rPr>
                 <w:rFonts w:eastAsiaTheme="minorHAnsi" w:cs="굴림" w:hint="eastAsia"/>
@@ -23299,7 +23319,6 @@
               </w:rPr>
               <w:t>학식당</w:t>
             </w:r>
-            <w:proofErr w:type="spellEnd"/>
             <w:r>
               <w:rPr>
                 <w:rFonts w:eastAsiaTheme="minorHAnsi" w:cs="굴림" w:hint="eastAsia"/>
@@ -23477,27 +23496,7 @@
                 <w:sz w:val="22"/>
                 <w:szCs w:val="22"/>
               </w:rPr>
-              <w:t xml:space="preserve">Flow of Events for </w:t>
-            </w:r>
-            <w:proofErr w:type="gramStart"/>
-            <w:r>
-              <w:rPr>
-                <w:rFonts w:eastAsiaTheme="minorHAnsi" w:cs="Arial"/>
-                <w:color w:val="000000"/>
-                <w:sz w:val="22"/>
-                <w:szCs w:val="22"/>
-              </w:rPr>
-              <w:t>Extensions(</w:t>
-            </w:r>
-            <w:proofErr w:type="gramEnd"/>
-            <w:r>
-              <w:rPr>
-                <w:rFonts w:eastAsiaTheme="minorHAnsi" w:cs="Arial"/>
-                <w:color w:val="000000"/>
-                <w:sz w:val="22"/>
-                <w:szCs w:val="22"/>
-              </w:rPr>
-              <w:t>Alternate Scenarios) :</w:t>
+              <w:t>Flow of Events for Extensions(Alternate Scenarios) :</w:t>
             </w:r>
           </w:p>
         </w:tc>
@@ -23808,7 +23807,6 @@
               </w:rPr>
               <w:t xml:space="preserve"> </w:t>
             </w:r>
-            <w:proofErr w:type="spellStart"/>
             <w:r>
               <w:rPr>
                 <w:rFonts w:eastAsiaTheme="minorHAnsi" w:cs="굴림" w:hint="eastAsia"/>
@@ -23818,7 +23816,6 @@
               </w:rPr>
               <w:t>인증번호입니다</w:t>
             </w:r>
-            <w:proofErr w:type="spellEnd"/>
             <w:r>
               <w:rPr>
                 <w:rFonts w:eastAsiaTheme="minorHAnsi" w:cs="굴림"/>
@@ -23945,7 +23942,6 @@
               </w:rPr>
               <w:t xml:space="preserve"> </w:t>
             </w:r>
-            <w:proofErr w:type="spellStart"/>
             <w:r>
               <w:rPr>
                 <w:rFonts w:eastAsiaTheme="minorHAnsi" w:cs="굴림" w:hint="eastAsia"/>
@@ -23955,7 +23951,6 @@
               </w:rPr>
               <w:t>재활성화시킨다</w:t>
             </w:r>
-            <w:proofErr w:type="spellEnd"/>
           </w:p>
         </w:tc>
       </w:tr>
@@ -24035,7 +24030,6 @@
               </w:rPr>
               <w:t>Use Case UC-</w:t>
             </w:r>
-            <w:proofErr w:type="gramStart"/>
             <w:r>
               <w:rPr>
                 <w:rFonts w:eastAsiaTheme="minorHAnsi" w:cs="Arial"/>
@@ -24056,19 +24050,7 @@
                 <w:sz w:val="22"/>
                 <w:szCs w:val="22"/>
               </w:rPr>
-              <w:t xml:space="preserve"> :</w:t>
-            </w:r>
-            <w:proofErr w:type="gramEnd"/>
-            <w:r>
-              <w:rPr>
-                <w:rFonts w:eastAsiaTheme="minorHAnsi" w:cs="Arial"/>
-                <w:b/>
-                <w:bCs/>
-                <w:color w:val="000000"/>
-                <w:sz w:val="22"/>
-                <w:szCs w:val="22"/>
-              </w:rPr>
-              <w:t xml:space="preserve"> </w:t>
+              <w:t xml:space="preserve"> : </w:t>
             </w:r>
             <w:r>
               <w:rPr>
@@ -24158,19 +24140,8 @@
                 <w:sz w:val="22"/>
                 <w:szCs w:val="22"/>
               </w:rPr>
-              <w:t xml:space="preserve">Related </w:t>
-            </w:r>
-            <w:proofErr w:type="gramStart"/>
-            <w:r>
-              <w:rPr>
-                <w:rFonts w:eastAsiaTheme="minorHAnsi" w:cs="Arial"/>
-                <w:color w:val="000000"/>
-                <w:sz w:val="22"/>
-                <w:szCs w:val="22"/>
-              </w:rPr>
-              <w:t>Requirements :</w:t>
-            </w:r>
-            <w:proofErr w:type="gramEnd"/>
+              <w:t>Related Requirements :</w:t>
+            </w:r>
           </w:p>
         </w:tc>
         <w:tc>
@@ -24249,19 +24220,8 @@
                 <w:sz w:val="22"/>
                 <w:szCs w:val="22"/>
               </w:rPr>
-              <w:t xml:space="preserve">Initiating </w:t>
-            </w:r>
-            <w:proofErr w:type="gramStart"/>
-            <w:r>
-              <w:rPr>
-                <w:rFonts w:eastAsiaTheme="minorHAnsi" w:cs="Arial"/>
-                <w:color w:val="000000"/>
-                <w:sz w:val="22"/>
-                <w:szCs w:val="22"/>
-              </w:rPr>
-              <w:t>Actor :</w:t>
-            </w:r>
-            <w:proofErr w:type="gramEnd"/>
+              <w:t>Initiating Actor :</w:t>
+            </w:r>
           </w:p>
         </w:tc>
         <w:tc>
@@ -24291,7 +24251,6 @@
                 <w:lang w:eastAsia="ko-KR"/>
               </w:rPr>
             </w:pPr>
-            <w:proofErr w:type="spellStart"/>
             <w:r>
               <w:rPr>
                 <w:rFonts w:eastAsiaTheme="minorHAnsi" w:cs="굴림" w:hint="eastAsia"/>
@@ -24301,7 +24260,6 @@
               </w:rPr>
               <w:t>앱관리자</w:t>
             </w:r>
-            <w:proofErr w:type="spellEnd"/>
           </w:p>
         </w:tc>
       </w:tr>
@@ -24343,19 +24301,8 @@
                 <w:sz w:val="22"/>
                 <w:szCs w:val="22"/>
               </w:rPr>
-              <w:t xml:space="preserve">Actor’s </w:t>
-            </w:r>
-            <w:proofErr w:type="gramStart"/>
-            <w:r>
-              <w:rPr>
-                <w:rFonts w:eastAsiaTheme="minorHAnsi" w:cs="Arial"/>
-                <w:color w:val="000000"/>
-                <w:sz w:val="22"/>
-                <w:szCs w:val="22"/>
-              </w:rPr>
-              <w:t>Goal :</w:t>
-            </w:r>
-            <w:proofErr w:type="gramEnd"/>
+              <w:t>Actor’s Goal :</w:t>
+            </w:r>
           </w:p>
         </w:tc>
         <w:tc>
@@ -24525,19 +24472,8 @@
                 <w:sz w:val="22"/>
                 <w:szCs w:val="22"/>
               </w:rPr>
-              <w:t xml:space="preserve">Participating </w:t>
-            </w:r>
-            <w:proofErr w:type="gramStart"/>
-            <w:r>
-              <w:rPr>
-                <w:rFonts w:eastAsiaTheme="minorHAnsi" w:cs="Arial"/>
-                <w:color w:val="000000"/>
-                <w:sz w:val="22"/>
-                <w:szCs w:val="22"/>
-              </w:rPr>
-              <w:t>Actors :</w:t>
-            </w:r>
-            <w:proofErr w:type="gramEnd"/>
+              <w:t>Participating Actors :</w:t>
+            </w:r>
           </w:p>
         </w:tc>
         <w:tc>
@@ -24610,7 +24546,6 @@
                 <w:szCs w:val="22"/>
               </w:rPr>
             </w:pPr>
-            <w:proofErr w:type="gramStart"/>
             <w:r>
               <w:rPr>
                 <w:rFonts w:eastAsiaTheme="minorHAnsi" w:cs="Arial"/>
@@ -24620,7 +24555,6 @@
               </w:rPr>
               <w:t>Preconditions :</w:t>
             </w:r>
-            <w:proofErr w:type="gramEnd"/>
           </w:p>
         </w:tc>
         <w:tc>
@@ -24928,7 +24862,6 @@
                 <w:szCs w:val="22"/>
               </w:rPr>
             </w:pPr>
-            <w:proofErr w:type="gramStart"/>
             <w:r>
               <w:rPr>
                 <w:rFonts w:eastAsiaTheme="minorHAnsi" w:cs="Arial"/>
@@ -24938,7 +24871,6 @@
               </w:rPr>
               <w:t>Postconditions :</w:t>
             </w:r>
-            <w:proofErr w:type="gramEnd"/>
           </w:p>
         </w:tc>
         <w:tc>
@@ -25206,19 +25138,8 @@
                 <w:sz w:val="22"/>
                 <w:szCs w:val="22"/>
               </w:rPr>
-              <w:t xml:space="preserve">Flow of Events for Main Success </w:t>
-            </w:r>
-            <w:proofErr w:type="gramStart"/>
-            <w:r>
-              <w:rPr>
-                <w:rFonts w:eastAsiaTheme="minorHAnsi" w:cs="Arial"/>
-                <w:color w:val="000000"/>
-                <w:sz w:val="22"/>
-                <w:szCs w:val="22"/>
-              </w:rPr>
-              <w:t>Scenario :</w:t>
-            </w:r>
-            <w:proofErr w:type="gramEnd"/>
+              <w:t>Flow of Events for Main Success Scenario :</w:t>
+            </w:r>
           </w:p>
         </w:tc>
       </w:tr>
@@ -25399,7 +25320,6 @@
               </w:rPr>
               <w:t>‘</w:t>
             </w:r>
-            <w:proofErr w:type="spellStart"/>
             <w:r>
               <w:rPr>
                 <w:rFonts w:eastAsiaTheme="minorHAnsi" w:cs="굴림" w:hint="eastAsia"/>
@@ -25409,7 +25329,6 @@
               </w:rPr>
               <w:t>계정삭제하기</w:t>
             </w:r>
-            <w:proofErr w:type="spellEnd"/>
             <w:r>
               <w:rPr>
                 <w:rFonts w:eastAsiaTheme="minorHAnsi" w:cs="굴림"/>
@@ -25506,6 +25425,7 @@
                 <w:sz w:val="22"/>
                 <w:szCs w:val="22"/>
               </w:rPr>
+              <w:lastRenderedPageBreak/>
               <w:t>←</w:t>
             </w:r>
           </w:p>
@@ -25763,7 +25683,6 @@
               </w:rPr>
               <w:t xml:space="preserve"> </w:t>
             </w:r>
-            <w:proofErr w:type="spellStart"/>
             <w:r>
               <w:rPr>
                 <w:rFonts w:eastAsiaTheme="minorHAnsi" w:cs="굴림" w:hint="eastAsia"/>
@@ -25773,7 +25692,6 @@
               </w:rPr>
               <w:t>팝업창</w:t>
             </w:r>
-            <w:proofErr w:type="spellEnd"/>
             <w:r>
               <w:rPr>
                 <w:rFonts w:eastAsiaTheme="minorHAnsi" w:cs="굴림" w:hint="eastAsia"/>
@@ -27199,6 +27117,7 @@
     <w:lsdException w:name="HTML Sample" w:semiHidden="1" w:unhideWhenUsed="1"/>
     <w:lsdException w:name="HTML Typewriter" w:semiHidden="1" w:unhideWhenUsed="1"/>
     <w:lsdException w:name="HTML Variable" w:semiHidden="1" w:unhideWhenUsed="1"/>
+    <w:lsdException w:name="Normal Table" w:semiHidden="1" w:unhideWhenUsed="1"/>
     <w:lsdException w:name="annotation subject" w:semiHidden="1" w:unhideWhenUsed="1"/>
     <w:lsdException w:name="No List" w:semiHidden="1" w:unhideWhenUsed="1"/>
     <w:lsdException w:name="Outline List 1" w:semiHidden="1" w:unhideWhenUsed="1"/>
@@ -27241,8 +27160,11 @@
     <w:lsdException w:name="Table Contemporary" w:semiHidden="1" w:unhideWhenUsed="1"/>
     <w:lsdException w:name="Table Elegant" w:semiHidden="1" w:unhideWhenUsed="1"/>
     <w:lsdException w:name="Table Professional" w:semiHidden="1" w:unhideWhenUsed="1"/>
+    <w:lsdException w:name="Table Subtle 1" w:semiHidden="1" w:unhideWhenUsed="1"/>
     <w:lsdException w:name="Table Subtle 2" w:semiHidden="1" w:unhideWhenUsed="1"/>
     <w:lsdException w:name="Table Web 1" w:semiHidden="1" w:unhideWhenUsed="1"/>
+    <w:lsdException w:name="Table Web 2" w:semiHidden="1" w:unhideWhenUsed="1"/>
+    <w:lsdException w:name="Table Web 3" w:semiHidden="1" w:unhideWhenUsed="1"/>
     <w:lsdException w:name="Balloon Text" w:semiHidden="1" w:unhideWhenUsed="1"/>
     <w:lsdException w:name="Table Grid" w:uiPriority="39"/>
     <w:lsdException w:name="Table Theme" w:semiHidden="1" w:unhideWhenUsed="1"/>

</xml_diff>

<commit_message>
[docs] subgroup1 uc-5 결제방식 보완 & uc-5 변경에 따라 domain for uc-4 문서 수정
</commit_message>
<xml_diff>
--- a/subgroup1/2.use-case/2021.04.15 [ schema for use-cases ].docx
+++ b/subgroup1/2.use-case/2021.04.15 [ schema for use-cases ].docx
@@ -76,6 +76,7 @@
         </w:rPr>
         <w:t>se-</w:t>
       </w:r>
+      <w:proofErr w:type="gramStart"/>
       <w:r>
         <w:rPr>
           <w:b/>
@@ -116,6 +117,7 @@
         </w:rPr>
         <w:t>]</w:t>
       </w:r>
+      <w:proofErr w:type="gramEnd"/>
       <w:r>
         <w:rPr>
           <w:b/>
@@ -145,6 +147,7 @@
         </w:rPr>
         <w:t xml:space="preserve">Sub group1 </w:t>
       </w:r>
+      <w:proofErr w:type="gramStart"/>
       <w:r>
         <w:rPr>
           <w:rFonts w:hint="eastAsia"/>
@@ -162,7 +165,17 @@
           <w:u w:val="single"/>
           <w:lang w:eastAsia="ko-KR"/>
         </w:rPr>
-        <w:t xml:space="preserve"> : </w:t>
+        <w:t xml:space="preserve"> :</w:t>
+      </w:r>
+      <w:proofErr w:type="gramEnd"/>
+      <w:r>
+        <w:rPr>
+          <w:sz w:val="20"/>
+          <w:szCs w:val="20"/>
+          <w:u w:val="single"/>
+          <w:lang w:eastAsia="ko-KR"/>
+        </w:rPr>
+        <w:t xml:space="preserve"> </w:t>
       </w:r>
       <w:r>
         <w:rPr>
@@ -183,6 +196,7 @@
         </w:rPr>
         <w:t xml:space="preserve">, </w:t>
       </w:r>
+      <w:proofErr w:type="spellStart"/>
       <w:r>
         <w:rPr>
           <w:rFonts w:hint="eastAsia"/>
@@ -193,6 +207,7 @@
         </w:rPr>
         <w:t>오예원</w:t>
       </w:r>
+      <w:proofErr w:type="spellEnd"/>
     </w:p>
     <w:p>
       <w:pPr>
@@ -203,6 +218,7 @@
           <w:lang w:eastAsia="ko-KR"/>
         </w:rPr>
       </w:pPr>
+      <w:proofErr w:type="gramStart"/>
       <w:r>
         <w:rPr>
           <w:rFonts w:hint="eastAsia"/>
@@ -220,7 +236,17 @@
           <w:u w:val="single"/>
           <w:lang w:eastAsia="ko-KR"/>
         </w:rPr>
-        <w:t xml:space="preserve"> : </w:t>
+        <w:t xml:space="preserve"> :</w:t>
+      </w:r>
+      <w:proofErr w:type="gramEnd"/>
+      <w:r>
+        <w:rPr>
+          <w:sz w:val="20"/>
+          <w:szCs w:val="20"/>
+          <w:u w:val="single"/>
+          <w:lang w:eastAsia="ko-KR"/>
+        </w:rPr>
+        <w:t xml:space="preserve"> </w:t>
       </w:r>
       <w:r>
         <w:rPr>
@@ -356,6 +382,7 @@
           <w:lang w:eastAsia="ko-KR"/>
         </w:rPr>
       </w:pPr>
+      <w:proofErr w:type="gramStart"/>
       <w:r>
         <w:rPr>
           <w:rFonts w:hint="eastAsia"/>
@@ -373,7 +400,17 @@
           <w:u w:val="single"/>
           <w:lang w:eastAsia="ko-KR"/>
         </w:rPr>
-        <w:t xml:space="preserve"> : 10</w:t>
+        <w:t xml:space="preserve"> :</w:t>
+      </w:r>
+      <w:proofErr w:type="gramEnd"/>
+      <w:r>
+        <w:rPr>
+          <w:sz w:val="20"/>
+          <w:szCs w:val="20"/>
+          <w:u w:val="single"/>
+          <w:lang w:eastAsia="ko-KR"/>
+        </w:rPr>
+        <w:t xml:space="preserve"> 10</w:t>
       </w:r>
     </w:p>
     <w:p>
@@ -404,6 +441,7 @@
         </w:rPr>
         <w:t xml:space="preserve"> </w:t>
       </w:r>
+      <w:proofErr w:type="gramStart"/>
       <w:r>
         <w:rPr>
           <w:rFonts w:hint="eastAsia"/>
@@ -421,7 +459,17 @@
           <w:u w:val="single"/>
           <w:lang w:eastAsia="ko-KR"/>
         </w:rPr>
-        <w:t xml:space="preserve"> : 2021.04.15(</w:t>
+        <w:t xml:space="preserve"> :</w:t>
+      </w:r>
+      <w:proofErr w:type="gramEnd"/>
+      <w:r>
+        <w:rPr>
+          <w:sz w:val="20"/>
+          <w:szCs w:val="20"/>
+          <w:u w:val="single"/>
+          <w:lang w:eastAsia="ko-KR"/>
+        </w:rPr>
+        <w:t xml:space="preserve"> 2021.04.15(</w:t>
       </w:r>
       <w:r>
         <w:rPr>
@@ -794,6 +842,7 @@
               </w:rPr>
               <w:t>Use Case UC-</w:t>
             </w:r>
+            <w:proofErr w:type="gramStart"/>
             <w:r>
               <w:rPr>
                 <w:rFonts w:eastAsiaTheme="minorHAnsi" w:cs="Arial"/>
@@ -814,7 +863,19 @@
                 <w:sz w:val="22"/>
                 <w:szCs w:val="22"/>
               </w:rPr>
-              <w:t xml:space="preserve"> : </w:t>
+              <w:t xml:space="preserve"> :</w:t>
+            </w:r>
+            <w:proofErr w:type="gramEnd"/>
+            <w:r>
+              <w:rPr>
+                <w:rFonts w:eastAsiaTheme="minorHAnsi" w:cs="Arial"/>
+                <w:b/>
+                <w:bCs/>
+                <w:color w:val="000000"/>
+                <w:sz w:val="22"/>
+                <w:szCs w:val="22"/>
+              </w:rPr>
+              <w:t xml:space="preserve"> </w:t>
             </w:r>
             <w:r>
               <w:rPr>
@@ -869,8 +930,19 @@
                 <w:sz w:val="22"/>
                 <w:szCs w:val="22"/>
               </w:rPr>
-              <w:t>Related Requirements :</w:t>
-            </w:r>
+              <w:t xml:space="preserve">Related </w:t>
+            </w:r>
+            <w:proofErr w:type="gramStart"/>
+            <w:r>
+              <w:rPr>
+                <w:rFonts w:eastAsiaTheme="minorHAnsi" w:cs="Arial"/>
+                <w:color w:val="000000"/>
+                <w:sz w:val="22"/>
+                <w:szCs w:val="22"/>
+              </w:rPr>
+              <w:t>Requirements :</w:t>
+            </w:r>
+            <w:proofErr w:type="gramEnd"/>
           </w:p>
         </w:tc>
         <w:tc>
@@ -959,8 +1031,19 @@
                 <w:sz w:val="22"/>
                 <w:szCs w:val="22"/>
               </w:rPr>
-              <w:t>Initiating Actor :</w:t>
-            </w:r>
+              <w:t xml:space="preserve">Initiating </w:t>
+            </w:r>
+            <w:proofErr w:type="gramStart"/>
+            <w:r>
+              <w:rPr>
+                <w:rFonts w:eastAsiaTheme="minorHAnsi" w:cs="Arial"/>
+                <w:color w:val="000000"/>
+                <w:sz w:val="22"/>
+                <w:szCs w:val="22"/>
+              </w:rPr>
+              <w:t>Actor :</w:t>
+            </w:r>
+            <w:proofErr w:type="gramEnd"/>
           </w:p>
         </w:tc>
         <w:tc>
@@ -1035,6 +1118,7 @@
               </w:rPr>
               <w:t xml:space="preserve"> </w:t>
             </w:r>
+            <w:proofErr w:type="gramStart"/>
             <w:r>
               <w:rPr>
                 <w:rFonts w:eastAsiaTheme="minorHAnsi" w:cs="굴림"/>
@@ -1042,7 +1126,17 @@
                 <w:szCs w:val="22"/>
                 <w:lang w:eastAsia="ko-KR"/>
               </w:rPr>
-              <w:t xml:space="preserve">( = </w:t>
+              <w:t>( =</w:t>
+            </w:r>
+            <w:proofErr w:type="gramEnd"/>
+            <w:r>
+              <w:rPr>
+                <w:rFonts w:eastAsiaTheme="minorHAnsi" w:cs="굴림"/>
+                <w:sz w:val="22"/>
+                <w:szCs w:val="22"/>
+                <w:lang w:eastAsia="ko-KR"/>
+              </w:rPr>
+              <w:t xml:space="preserve"> </w:t>
             </w:r>
             <w:r>
               <w:rPr>
@@ -1103,8 +1197,19 @@
                 <w:sz w:val="22"/>
                 <w:szCs w:val="22"/>
               </w:rPr>
-              <w:t>Actor’s Goal :</w:t>
-            </w:r>
+              <w:t xml:space="preserve">Actor’s </w:t>
+            </w:r>
+            <w:proofErr w:type="gramStart"/>
+            <w:r>
+              <w:rPr>
+                <w:rFonts w:eastAsiaTheme="minorHAnsi" w:cs="Arial"/>
+                <w:color w:val="000000"/>
+                <w:sz w:val="22"/>
+                <w:szCs w:val="22"/>
+              </w:rPr>
+              <w:t>Goal :</w:t>
+            </w:r>
+            <w:proofErr w:type="gramEnd"/>
           </w:p>
         </w:tc>
         <w:tc>
@@ -1274,8 +1379,19 @@
                 <w:sz w:val="22"/>
                 <w:szCs w:val="22"/>
               </w:rPr>
-              <w:t>Participating Actors :</w:t>
-            </w:r>
+              <w:t xml:space="preserve">Participating </w:t>
+            </w:r>
+            <w:proofErr w:type="gramStart"/>
+            <w:r>
+              <w:rPr>
+                <w:rFonts w:eastAsiaTheme="minorHAnsi" w:cs="Arial"/>
+                <w:color w:val="000000"/>
+                <w:sz w:val="22"/>
+                <w:szCs w:val="22"/>
+              </w:rPr>
+              <w:t>Actors :</w:t>
+            </w:r>
+            <w:proofErr w:type="gramEnd"/>
           </w:p>
         </w:tc>
         <w:tc>
@@ -1348,6 +1464,7 @@
                 <w:szCs w:val="22"/>
               </w:rPr>
             </w:pPr>
+            <w:proofErr w:type="gramStart"/>
             <w:r>
               <w:rPr>
                 <w:rFonts w:eastAsiaTheme="minorHAnsi" w:cs="Arial"/>
@@ -1357,6 +1474,7 @@
               </w:rPr>
               <w:t>Preconditions :</w:t>
             </w:r>
+            <w:proofErr w:type="gramEnd"/>
           </w:p>
         </w:tc>
         <w:tc>
@@ -1607,6 +1725,7 @@
                 <w:szCs w:val="22"/>
               </w:rPr>
             </w:pPr>
+            <w:proofErr w:type="gramStart"/>
             <w:r>
               <w:rPr>
                 <w:rFonts w:eastAsiaTheme="minorHAnsi" w:cs="Arial"/>
@@ -1616,6 +1735,7 @@
               </w:rPr>
               <w:t>Postconditions :</w:t>
             </w:r>
+            <w:proofErr w:type="gramEnd"/>
           </w:p>
         </w:tc>
         <w:tc>
@@ -1823,8 +1943,19 @@
                 <w:sz w:val="22"/>
                 <w:szCs w:val="22"/>
               </w:rPr>
-              <w:t>Flow of Events for Main Success Scenario :</w:t>
-            </w:r>
+              <w:t xml:space="preserve">Flow of Events for Main Success </w:t>
+            </w:r>
+            <w:proofErr w:type="gramStart"/>
+            <w:r>
+              <w:rPr>
+                <w:rFonts w:eastAsiaTheme="minorHAnsi" w:cs="Arial"/>
+                <w:color w:val="000000"/>
+                <w:sz w:val="22"/>
+                <w:szCs w:val="22"/>
+              </w:rPr>
+              <w:t>Scenario :</w:t>
+            </w:r>
+            <w:proofErr w:type="gramEnd"/>
           </w:p>
         </w:tc>
       </w:tr>
@@ -2271,6 +2402,7 @@
               </w:rPr>
               <w:t xml:space="preserve"> </w:t>
             </w:r>
+            <w:proofErr w:type="spellStart"/>
             <w:r>
               <w:rPr>
                 <w:rFonts w:eastAsiaTheme="minorHAnsi" w:cs="Arial" w:hint="eastAsia"/>
@@ -2281,6 +2413,7 @@
               </w:rPr>
               <w:t>알림창에</w:t>
             </w:r>
+            <w:proofErr w:type="spellEnd"/>
             <w:r>
               <w:rPr>
                 <w:rFonts w:eastAsiaTheme="minorHAnsi" w:cs="Arial" w:hint="eastAsia"/>
@@ -2453,6 +2586,7 @@
               </w:rPr>
               <w:t xml:space="preserve"> </w:t>
             </w:r>
+            <w:proofErr w:type="spellStart"/>
             <w:r>
               <w:rPr>
                 <w:rFonts w:eastAsiaTheme="minorHAnsi" w:cs="Arial" w:hint="eastAsia"/>
@@ -2463,6 +2597,7 @@
               </w:rPr>
               <w:t>알림창을</w:t>
             </w:r>
+            <w:proofErr w:type="spellEnd"/>
             <w:r>
               <w:rPr>
                 <w:rFonts w:eastAsiaTheme="minorHAnsi" w:cs="Arial" w:hint="eastAsia"/>
@@ -2619,6 +2754,7 @@
               </w:rPr>
               <w:t xml:space="preserve">4. </w:t>
             </w:r>
+            <w:proofErr w:type="spellStart"/>
             <w:r>
               <w:rPr>
                 <w:rFonts w:eastAsiaTheme="minorHAnsi" w:cs="Arial" w:hint="eastAsia"/>
@@ -2629,6 +2765,7 @@
               </w:rPr>
               <w:t>알림창이</w:t>
             </w:r>
+            <w:proofErr w:type="spellEnd"/>
             <w:r>
               <w:rPr>
                 <w:rFonts w:eastAsiaTheme="minorHAnsi" w:cs="Arial" w:hint="eastAsia"/>
@@ -2782,7 +2919,29 @@
                 <w:szCs w:val="22"/>
                 <w:lang w:eastAsia="ko-KR"/>
               </w:rPr>
-              <w:t>Flow of Events for Extensions(Alternate Sce</w:t>
+              <w:t xml:space="preserve">Flow of Events for </w:t>
+            </w:r>
+            <w:proofErr w:type="gramStart"/>
+            <w:r>
+              <w:rPr>
+                <w:rFonts w:eastAsiaTheme="minorHAnsi" w:cs="Arial"/>
+                <w:color w:val="000000"/>
+                <w:sz w:val="22"/>
+                <w:szCs w:val="22"/>
+                <w:lang w:eastAsia="ko-KR"/>
+              </w:rPr>
+              <w:t>Extensions(</w:t>
+            </w:r>
+            <w:proofErr w:type="gramEnd"/>
+            <w:r>
+              <w:rPr>
+                <w:rFonts w:eastAsiaTheme="minorHAnsi" w:cs="Arial"/>
+                <w:color w:val="000000"/>
+                <w:sz w:val="22"/>
+                <w:szCs w:val="22"/>
+                <w:lang w:eastAsia="ko-KR"/>
+              </w:rPr>
+              <w:t>Alternate Sce</w:t>
             </w:r>
             <w:r>
               <w:rPr>
@@ -3077,6 +3236,7 @@
               </w:rPr>
               <w:t xml:space="preserve"> </w:t>
             </w:r>
+            <w:proofErr w:type="spellStart"/>
             <w:r>
               <w:rPr>
                 <w:rFonts w:eastAsiaTheme="minorHAnsi" w:cs="Arial" w:hint="eastAsia"/>
@@ -3087,6 +3247,7 @@
               </w:rPr>
               <w:t>알림창이</w:t>
             </w:r>
+            <w:proofErr w:type="spellEnd"/>
             <w:r>
               <w:rPr>
                 <w:rFonts w:eastAsiaTheme="minorHAnsi" w:cs="Arial" w:hint="eastAsia"/>
@@ -3229,6 +3390,7 @@
               </w:rPr>
               <w:t xml:space="preserve">. </w:t>
             </w:r>
+            <w:proofErr w:type="spellStart"/>
             <w:r>
               <w:rPr>
                 <w:rFonts w:eastAsiaTheme="minorHAnsi" w:cs="Arial" w:hint="eastAsia"/>
@@ -3239,6 +3401,7 @@
               </w:rPr>
               <w:t>알림창을</w:t>
             </w:r>
+            <w:proofErr w:type="spellEnd"/>
             <w:r>
               <w:rPr>
                 <w:rFonts w:eastAsiaTheme="minorHAnsi" w:cs="Arial" w:hint="eastAsia"/>
@@ -3831,6 +3994,7 @@
               </w:rPr>
               <w:t>Use Case UC-</w:t>
             </w:r>
+            <w:proofErr w:type="gramStart"/>
             <w:r>
               <w:rPr>
                 <w:rFonts w:eastAsiaTheme="minorHAnsi" w:cs="Arial"/>
@@ -3851,7 +4015,19 @@
                 <w:sz w:val="22"/>
                 <w:szCs w:val="22"/>
               </w:rPr>
-              <w:t xml:space="preserve"> : </w:t>
+              <w:t xml:space="preserve"> :</w:t>
+            </w:r>
+            <w:proofErr w:type="gramEnd"/>
+            <w:r>
+              <w:rPr>
+                <w:rFonts w:eastAsiaTheme="minorHAnsi" w:cs="Arial"/>
+                <w:b/>
+                <w:bCs/>
+                <w:color w:val="000000"/>
+                <w:sz w:val="22"/>
+                <w:szCs w:val="22"/>
+              </w:rPr>
+              <w:t xml:space="preserve"> </w:t>
             </w:r>
             <w:r>
               <w:rPr>
@@ -3941,8 +4117,19 @@
                 <w:sz w:val="22"/>
                 <w:szCs w:val="22"/>
               </w:rPr>
-              <w:t>Related Requirements :</w:t>
-            </w:r>
+              <w:t xml:space="preserve">Related </w:t>
+            </w:r>
+            <w:proofErr w:type="gramStart"/>
+            <w:r>
+              <w:rPr>
+                <w:rFonts w:eastAsiaTheme="minorHAnsi" w:cs="Arial"/>
+                <w:color w:val="000000"/>
+                <w:sz w:val="22"/>
+                <w:szCs w:val="22"/>
+              </w:rPr>
+              <w:t>Requirements :</w:t>
+            </w:r>
+            <w:proofErr w:type="gramEnd"/>
           </w:p>
         </w:tc>
         <w:tc>
@@ -4031,8 +4218,19 @@
                 <w:sz w:val="22"/>
                 <w:szCs w:val="22"/>
               </w:rPr>
-              <w:t>Initiating Actor :</w:t>
-            </w:r>
+              <w:t xml:space="preserve">Initiating </w:t>
+            </w:r>
+            <w:proofErr w:type="gramStart"/>
+            <w:r>
+              <w:rPr>
+                <w:rFonts w:eastAsiaTheme="minorHAnsi" w:cs="Arial"/>
+                <w:color w:val="000000"/>
+                <w:sz w:val="22"/>
+                <w:szCs w:val="22"/>
+              </w:rPr>
+              <w:t>Actor :</w:t>
+            </w:r>
+            <w:proofErr w:type="gramEnd"/>
           </w:p>
         </w:tc>
         <w:tc>
@@ -4107,6 +4305,7 @@
               </w:rPr>
               <w:t xml:space="preserve"> </w:t>
             </w:r>
+            <w:proofErr w:type="gramStart"/>
             <w:r>
               <w:rPr>
                 <w:rFonts w:eastAsiaTheme="minorHAnsi" w:cs="굴림"/>
@@ -4114,7 +4313,17 @@
                 <w:szCs w:val="22"/>
                 <w:lang w:eastAsia="ko-KR"/>
               </w:rPr>
-              <w:t xml:space="preserve">( = </w:t>
+              <w:t>( =</w:t>
+            </w:r>
+            <w:proofErr w:type="gramEnd"/>
+            <w:r>
+              <w:rPr>
+                <w:rFonts w:eastAsiaTheme="minorHAnsi" w:cs="굴림"/>
+                <w:sz w:val="22"/>
+                <w:szCs w:val="22"/>
+                <w:lang w:eastAsia="ko-KR"/>
+              </w:rPr>
+              <w:t xml:space="preserve"> </w:t>
             </w:r>
             <w:r>
               <w:rPr>
@@ -4175,8 +4384,19 @@
                 <w:sz w:val="22"/>
                 <w:szCs w:val="22"/>
               </w:rPr>
-              <w:t>Actor’s Goal :</w:t>
-            </w:r>
+              <w:t xml:space="preserve">Actor’s </w:t>
+            </w:r>
+            <w:proofErr w:type="gramStart"/>
+            <w:r>
+              <w:rPr>
+                <w:rFonts w:eastAsiaTheme="minorHAnsi" w:cs="Arial"/>
+                <w:color w:val="000000"/>
+                <w:sz w:val="22"/>
+                <w:szCs w:val="22"/>
+              </w:rPr>
+              <w:t>Goal :</w:t>
+            </w:r>
+            <w:proofErr w:type="gramEnd"/>
           </w:p>
         </w:tc>
         <w:tc>
@@ -4328,8 +4548,19 @@
                 <w:sz w:val="22"/>
                 <w:szCs w:val="22"/>
               </w:rPr>
-              <w:t>Participating Actors :</w:t>
-            </w:r>
+              <w:t xml:space="preserve">Participating </w:t>
+            </w:r>
+            <w:proofErr w:type="gramStart"/>
+            <w:r>
+              <w:rPr>
+                <w:rFonts w:eastAsiaTheme="minorHAnsi" w:cs="Arial"/>
+                <w:color w:val="000000"/>
+                <w:sz w:val="22"/>
+                <w:szCs w:val="22"/>
+              </w:rPr>
+              <w:t>Actors :</w:t>
+            </w:r>
+            <w:proofErr w:type="gramEnd"/>
           </w:p>
         </w:tc>
         <w:tc>
@@ -4438,6 +4669,7 @@
                 <w:szCs w:val="22"/>
               </w:rPr>
             </w:pPr>
+            <w:proofErr w:type="gramStart"/>
             <w:r>
               <w:rPr>
                 <w:rFonts w:eastAsiaTheme="minorHAnsi" w:cs="Arial"/>
@@ -4447,6 +4679,7 @@
               </w:rPr>
               <w:t>Preconditions :</w:t>
             </w:r>
+            <w:proofErr w:type="gramEnd"/>
           </w:p>
         </w:tc>
         <w:tc>
@@ -4504,6 +4737,7 @@
               </w:rPr>
               <w:t xml:space="preserve"> </w:t>
             </w:r>
+            <w:proofErr w:type="gramStart"/>
             <w:r>
               <w:rPr>
                 <w:rFonts w:eastAsiaTheme="minorHAnsi" w:cs="Arial" w:hint="eastAsia"/>
@@ -4532,7 +4766,18 @@
                 <w:szCs w:val="22"/>
                 <w:lang w:eastAsia="ko-KR"/>
               </w:rPr>
-              <w:t>(UC-4)</w:t>
+              <w:t>(</w:t>
+            </w:r>
+            <w:proofErr w:type="gramEnd"/>
+            <w:r>
+              <w:rPr>
+                <w:rFonts w:eastAsiaTheme="minorHAnsi" w:cs="Arial"/>
+                <w:color w:val="000000"/>
+                <w:sz w:val="22"/>
+                <w:szCs w:val="22"/>
+                <w:lang w:eastAsia="ko-KR"/>
+              </w:rPr>
+              <w:t>UC-4)</w:t>
             </w:r>
           </w:p>
         </w:tc>
@@ -4567,6 +4812,7 @@
                 <w:szCs w:val="22"/>
               </w:rPr>
             </w:pPr>
+            <w:proofErr w:type="gramStart"/>
             <w:r>
               <w:rPr>
                 <w:rFonts w:eastAsiaTheme="minorHAnsi" w:cs="Arial"/>
@@ -4576,6 +4822,7 @@
               </w:rPr>
               <w:t>Postconditions :</w:t>
             </w:r>
+            <w:proofErr w:type="gramEnd"/>
           </w:p>
         </w:tc>
         <w:tc>
@@ -4833,8 +5080,19 @@
                 <w:sz w:val="22"/>
                 <w:szCs w:val="22"/>
               </w:rPr>
-              <w:t>Flow of Events for Main Success Scenario :</w:t>
-            </w:r>
+              <w:t xml:space="preserve">Flow of Events for Main Success </w:t>
+            </w:r>
+            <w:proofErr w:type="gramStart"/>
+            <w:r>
+              <w:rPr>
+                <w:rFonts w:eastAsiaTheme="minorHAnsi" w:cs="Arial"/>
+                <w:color w:val="000000"/>
+                <w:sz w:val="22"/>
+                <w:szCs w:val="22"/>
+              </w:rPr>
+              <w:t>Scenario :</w:t>
+            </w:r>
+            <w:proofErr w:type="gramEnd"/>
           </w:p>
         </w:tc>
       </w:tr>
@@ -5667,7 +5925,27 @@
                 <w:sz w:val="22"/>
                 <w:szCs w:val="22"/>
               </w:rPr>
-              <w:t>Flow of Events for Extensions(Alternate Scenarios) :</w:t>
+              <w:t xml:space="preserve">Flow of Events for </w:t>
+            </w:r>
+            <w:proofErr w:type="gramStart"/>
+            <w:r>
+              <w:rPr>
+                <w:rFonts w:eastAsiaTheme="minorHAnsi" w:cs="Arial"/>
+                <w:color w:val="000000"/>
+                <w:sz w:val="22"/>
+                <w:szCs w:val="22"/>
+              </w:rPr>
+              <w:t>Extensions(</w:t>
+            </w:r>
+            <w:proofErr w:type="gramEnd"/>
+            <w:r>
+              <w:rPr>
+                <w:rFonts w:eastAsiaTheme="minorHAnsi" w:cs="Arial"/>
+                <w:color w:val="000000"/>
+                <w:sz w:val="22"/>
+                <w:szCs w:val="22"/>
+              </w:rPr>
+              <w:t>Alternate Scenarios) :</w:t>
             </w:r>
           </w:p>
         </w:tc>
@@ -6162,6 +6440,7 @@
               </w:rPr>
               <w:t xml:space="preserve"> </w:t>
             </w:r>
+            <w:proofErr w:type="spellStart"/>
             <w:r>
               <w:rPr>
                 <w:rFonts w:eastAsiaTheme="minorHAnsi" w:cs="Arial" w:hint="eastAsia"/>
@@ -6172,6 +6451,7 @@
               </w:rPr>
               <w:t>알림창을</w:t>
             </w:r>
+            <w:proofErr w:type="spellEnd"/>
             <w:r>
               <w:rPr>
                 <w:rFonts w:eastAsiaTheme="minorHAnsi" w:cs="Arial" w:hint="eastAsia"/>
@@ -7019,6 +7299,7 @@
               </w:rPr>
               <w:t>Use Case UC-</w:t>
             </w:r>
+            <w:proofErr w:type="gramStart"/>
             <w:r>
               <w:rPr>
                 <w:rFonts w:eastAsiaTheme="minorHAnsi" w:cs="Arial"/>
@@ -7039,7 +7320,19 @@
                 <w:sz w:val="22"/>
                 <w:szCs w:val="22"/>
               </w:rPr>
-              <w:t xml:space="preserve"> : </w:t>
+              <w:t xml:space="preserve"> :</w:t>
+            </w:r>
+            <w:proofErr w:type="gramEnd"/>
+            <w:r>
+              <w:rPr>
+                <w:rFonts w:eastAsiaTheme="minorHAnsi" w:cs="Arial"/>
+                <w:b/>
+                <w:bCs/>
+                <w:color w:val="000000"/>
+                <w:sz w:val="22"/>
+                <w:szCs w:val="22"/>
+              </w:rPr>
+              <w:t xml:space="preserve"> </w:t>
             </w:r>
             <w:r>
               <w:rPr>
@@ -7142,8 +7435,19 @@
                 <w:szCs w:val="22"/>
               </w:rPr>
               <w:lastRenderedPageBreak/>
-              <w:t>Related Requirements :</w:t>
-            </w:r>
+              <w:t xml:space="preserve">Related </w:t>
+            </w:r>
+            <w:proofErr w:type="gramStart"/>
+            <w:r>
+              <w:rPr>
+                <w:rFonts w:eastAsiaTheme="minorHAnsi" w:cs="Arial"/>
+                <w:color w:val="000000"/>
+                <w:sz w:val="22"/>
+                <w:szCs w:val="22"/>
+              </w:rPr>
+              <w:t>Requirements :</w:t>
+            </w:r>
+            <w:proofErr w:type="gramEnd"/>
           </w:p>
         </w:tc>
         <w:tc>
@@ -7259,8 +7563,19 @@
                 <w:sz w:val="22"/>
                 <w:szCs w:val="22"/>
               </w:rPr>
-              <w:t>Initiating Actor :</w:t>
-            </w:r>
+              <w:t xml:space="preserve">Initiating </w:t>
+            </w:r>
+            <w:proofErr w:type="gramStart"/>
+            <w:r>
+              <w:rPr>
+                <w:rFonts w:eastAsiaTheme="minorHAnsi" w:cs="Arial"/>
+                <w:color w:val="000000"/>
+                <w:sz w:val="22"/>
+                <w:szCs w:val="22"/>
+              </w:rPr>
+              <w:t>Actor :</w:t>
+            </w:r>
+            <w:proofErr w:type="gramEnd"/>
           </w:p>
         </w:tc>
         <w:tc>
@@ -7335,6 +7650,7 @@
               </w:rPr>
               <w:t xml:space="preserve"> </w:t>
             </w:r>
+            <w:proofErr w:type="gramStart"/>
             <w:r>
               <w:rPr>
                 <w:rFonts w:eastAsiaTheme="minorHAnsi" w:cs="굴림"/>
@@ -7342,7 +7658,17 @@
                 <w:szCs w:val="22"/>
                 <w:lang w:eastAsia="ko-KR"/>
               </w:rPr>
-              <w:t xml:space="preserve">( = </w:t>
+              <w:t>( =</w:t>
+            </w:r>
+            <w:proofErr w:type="gramEnd"/>
+            <w:r>
+              <w:rPr>
+                <w:rFonts w:eastAsiaTheme="minorHAnsi" w:cs="굴림"/>
+                <w:sz w:val="22"/>
+                <w:szCs w:val="22"/>
+                <w:lang w:eastAsia="ko-KR"/>
+              </w:rPr>
+              <w:t xml:space="preserve"> </w:t>
             </w:r>
             <w:r>
               <w:rPr>
@@ -7403,8 +7729,19 @@
                 <w:sz w:val="22"/>
                 <w:szCs w:val="22"/>
               </w:rPr>
-              <w:t>Actor’s Goal :</w:t>
-            </w:r>
+              <w:t xml:space="preserve">Actor’s </w:t>
+            </w:r>
+            <w:proofErr w:type="gramStart"/>
+            <w:r>
+              <w:rPr>
+                <w:rFonts w:eastAsiaTheme="minorHAnsi" w:cs="Arial"/>
+                <w:color w:val="000000"/>
+                <w:sz w:val="22"/>
+                <w:szCs w:val="22"/>
+              </w:rPr>
+              <w:t>Goal :</w:t>
+            </w:r>
+            <w:proofErr w:type="gramEnd"/>
           </w:p>
         </w:tc>
         <w:tc>
@@ -7507,6 +7844,7 @@
               </w:rPr>
               <w:t xml:space="preserve"> </w:t>
             </w:r>
+            <w:proofErr w:type="gramStart"/>
             <w:r>
               <w:rPr>
                 <w:rFonts w:eastAsiaTheme="minorHAnsi" w:cs="굴림" w:hint="eastAsia"/>
@@ -7534,6 +7872,7 @@
               </w:rPr>
               <w:t>받기</w:t>
             </w:r>
+            <w:proofErr w:type="gramEnd"/>
             <w:r>
               <w:rPr>
                 <w:rFonts w:eastAsiaTheme="minorHAnsi" w:cs="굴림" w:hint="eastAsia"/>
@@ -7592,8 +7931,19 @@
                 <w:sz w:val="22"/>
                 <w:szCs w:val="22"/>
               </w:rPr>
-              <w:t>Participating Actors :</w:t>
-            </w:r>
+              <w:t xml:space="preserve">Participating </w:t>
+            </w:r>
+            <w:proofErr w:type="gramStart"/>
+            <w:r>
+              <w:rPr>
+                <w:rFonts w:eastAsiaTheme="minorHAnsi" w:cs="Arial"/>
+                <w:color w:val="000000"/>
+                <w:sz w:val="22"/>
+                <w:szCs w:val="22"/>
+              </w:rPr>
+              <w:t>Actors :</w:t>
+            </w:r>
+            <w:proofErr w:type="gramEnd"/>
           </w:p>
         </w:tc>
         <w:tc>
@@ -7702,6 +8052,7 @@
                 <w:szCs w:val="22"/>
               </w:rPr>
             </w:pPr>
+            <w:proofErr w:type="gramStart"/>
             <w:r>
               <w:rPr>
                 <w:rFonts w:eastAsiaTheme="minorHAnsi" w:cs="Arial"/>
@@ -7711,6 +8062,7 @@
               </w:rPr>
               <w:t>Preconditions :</w:t>
             </w:r>
+            <w:proofErr w:type="gramEnd"/>
           </w:p>
         </w:tc>
         <w:tc>
@@ -7748,6 +8100,7 @@
                 <w:lang w:eastAsia="ko-KR"/>
               </w:rPr>
             </w:pPr>
+            <w:proofErr w:type="spellStart"/>
             <w:r>
               <w:rPr>
                 <w:rFonts w:eastAsiaTheme="minorHAnsi" w:cs="Arial" w:hint="eastAsia"/>
@@ -7758,6 +8111,7 @@
               </w:rPr>
               <w:t>학식당</w:t>
             </w:r>
+            <w:proofErr w:type="spellEnd"/>
             <w:r>
               <w:rPr>
                 <w:rFonts w:eastAsiaTheme="minorHAnsi" w:cs="Arial" w:hint="eastAsia"/>
@@ -7788,6 +8142,7 @@
               </w:rPr>
               <w:t xml:space="preserve"> </w:t>
             </w:r>
+            <w:proofErr w:type="spellStart"/>
             <w:r>
               <w:rPr>
                 <w:rFonts w:eastAsiaTheme="minorHAnsi" w:cs="Arial" w:hint="eastAsia"/>
@@ -7798,6 +8153,7 @@
               </w:rPr>
               <w:t>날짜별</w:t>
             </w:r>
+            <w:proofErr w:type="spellEnd"/>
             <w:r>
               <w:rPr>
                 <w:rFonts w:eastAsiaTheme="minorHAnsi" w:cs="Arial" w:hint="eastAsia"/>
@@ -7941,6 +8297,7 @@
                 <w:szCs w:val="22"/>
               </w:rPr>
             </w:pPr>
+            <w:proofErr w:type="gramStart"/>
             <w:r>
               <w:rPr>
                 <w:rFonts w:eastAsiaTheme="minorHAnsi" w:cs="Arial"/>
@@ -7950,6 +8307,7 @@
               </w:rPr>
               <w:t>Postconditions :</w:t>
             </w:r>
+            <w:proofErr w:type="gramEnd"/>
           </w:p>
         </w:tc>
         <w:tc>
@@ -8025,6 +8383,7 @@
               </w:rPr>
               <w:t xml:space="preserve"> </w:t>
             </w:r>
+            <w:proofErr w:type="spellStart"/>
             <w:r>
               <w:rPr>
                 <w:rFonts w:eastAsiaTheme="minorHAnsi" w:cs="Arial" w:hint="eastAsia"/>
@@ -8035,6 +8394,7 @@
               </w:rPr>
               <w:t>학식당</w:t>
             </w:r>
+            <w:proofErr w:type="spellEnd"/>
             <w:r>
               <w:rPr>
                 <w:rFonts w:eastAsiaTheme="minorHAnsi" w:cs="Arial" w:hint="eastAsia"/>
@@ -8207,8 +8567,19 @@
                 <w:sz w:val="22"/>
                 <w:szCs w:val="22"/>
               </w:rPr>
-              <w:t>Flow of Events for Main Success Scenario :</w:t>
-            </w:r>
+              <w:t xml:space="preserve">Flow of Events for Main Success </w:t>
+            </w:r>
+            <w:proofErr w:type="gramStart"/>
+            <w:r>
+              <w:rPr>
+                <w:rFonts w:eastAsiaTheme="minorHAnsi" w:cs="Arial"/>
+                <w:color w:val="000000"/>
+                <w:sz w:val="22"/>
+                <w:szCs w:val="22"/>
+              </w:rPr>
+              <w:t>Scenario :</w:t>
+            </w:r>
+            <w:proofErr w:type="gramEnd"/>
           </w:p>
         </w:tc>
       </w:tr>
@@ -8341,6 +8712,7 @@
               </w:rPr>
               <w:t xml:space="preserve"> </w:t>
             </w:r>
+            <w:proofErr w:type="gramStart"/>
             <w:r>
               <w:rPr>
                 <w:rFonts w:eastAsiaTheme="minorHAnsi" w:cs="Arial" w:hint="eastAsia"/>
@@ -8369,7 +8741,18 @@
                 <w:szCs w:val="22"/>
                 <w:lang w:eastAsia="ko-KR"/>
               </w:rPr>
-              <w:t>(UT-1)</w:t>
+              <w:t>(</w:t>
+            </w:r>
+            <w:proofErr w:type="gramEnd"/>
+            <w:r>
+              <w:rPr>
+                <w:rFonts w:eastAsiaTheme="minorHAnsi" w:cs="Arial"/>
+                <w:color w:val="000000"/>
+                <w:sz w:val="22"/>
+                <w:szCs w:val="22"/>
+                <w:lang w:eastAsia="ko-KR"/>
+              </w:rPr>
+              <w:t>UT-1)</w:t>
             </w:r>
           </w:p>
         </w:tc>
@@ -8729,6 +9112,7 @@
               </w:rPr>
               <w:t xml:space="preserve"> </w:t>
             </w:r>
+            <w:proofErr w:type="spellStart"/>
             <w:r>
               <w:rPr>
                 <w:rFonts w:eastAsiaTheme="minorHAnsi" w:cs="Arial" w:hint="eastAsia"/>
@@ -8739,6 +9123,7 @@
               </w:rPr>
               <w:t>학식당</w:t>
             </w:r>
+            <w:proofErr w:type="spellEnd"/>
             <w:r>
               <w:rPr>
                 <w:rFonts w:eastAsiaTheme="minorHAnsi" w:cs="Arial" w:hint="eastAsia"/>
@@ -9003,6 +9388,7 @@
               </w:rPr>
               <w:t xml:space="preserve"> </w:t>
             </w:r>
+            <w:proofErr w:type="spellStart"/>
             <w:r>
               <w:rPr>
                 <w:rFonts w:eastAsiaTheme="minorHAnsi" w:cs="Arial" w:hint="eastAsia"/>
@@ -9013,6 +9399,7 @@
               </w:rPr>
               <w:t>학식당</w:t>
             </w:r>
+            <w:proofErr w:type="spellEnd"/>
             <w:r>
               <w:rPr>
                 <w:rFonts w:eastAsiaTheme="minorHAnsi" w:cs="Arial" w:hint="eastAsia"/>
@@ -9471,7 +9858,27 @@
                 <w:sz w:val="22"/>
                 <w:szCs w:val="22"/>
               </w:rPr>
-              <w:t>Flow of Events for Extensions(Alternate Scenarios) :</w:t>
+              <w:t xml:space="preserve">Flow of Events for </w:t>
+            </w:r>
+            <w:proofErr w:type="gramStart"/>
+            <w:r>
+              <w:rPr>
+                <w:rFonts w:eastAsiaTheme="minorHAnsi" w:cs="Arial"/>
+                <w:color w:val="000000"/>
+                <w:sz w:val="22"/>
+                <w:szCs w:val="22"/>
+              </w:rPr>
+              <w:t>Extensions(</w:t>
+            </w:r>
+            <w:proofErr w:type="gramEnd"/>
+            <w:r>
+              <w:rPr>
+                <w:rFonts w:eastAsiaTheme="minorHAnsi" w:cs="Arial"/>
+                <w:color w:val="000000"/>
+                <w:sz w:val="22"/>
+                <w:szCs w:val="22"/>
+              </w:rPr>
+              <w:t>Alternate Scenarios) :</w:t>
             </w:r>
           </w:p>
         </w:tc>
@@ -9799,6 +10206,7 @@
               </w:rPr>
               <w:t xml:space="preserve"> </w:t>
             </w:r>
+            <w:proofErr w:type="spellStart"/>
             <w:r>
               <w:rPr>
                 <w:rFonts w:eastAsiaTheme="minorHAnsi" w:cs="Arial" w:hint="eastAsia"/>
@@ -9809,6 +10217,7 @@
               </w:rPr>
               <w:t>뒤로가기</w:t>
             </w:r>
+            <w:proofErr w:type="spellEnd"/>
             <w:r>
               <w:rPr>
                 <w:rFonts w:eastAsiaTheme="minorHAnsi" w:cs="Arial" w:hint="eastAsia"/>
@@ -10000,6 +10409,7 @@
               </w:rPr>
               <w:t>Use Case UC-</w:t>
             </w:r>
+            <w:proofErr w:type="gramStart"/>
             <w:r>
               <w:rPr>
                 <w:rFonts w:eastAsiaTheme="minorHAnsi" w:cs="Arial"/>
@@ -10020,7 +10430,19 @@
                 <w:sz w:val="22"/>
                 <w:szCs w:val="22"/>
               </w:rPr>
-              <w:t xml:space="preserve"> : </w:t>
+              <w:t xml:space="preserve"> :</w:t>
+            </w:r>
+            <w:proofErr w:type="gramEnd"/>
+            <w:r>
+              <w:rPr>
+                <w:rFonts w:eastAsiaTheme="minorHAnsi" w:cs="Arial"/>
+                <w:b/>
+                <w:bCs/>
+                <w:color w:val="000000"/>
+                <w:sz w:val="22"/>
+                <w:szCs w:val="22"/>
+              </w:rPr>
+              <w:t xml:space="preserve"> </w:t>
             </w:r>
             <w:r>
               <w:rPr>
@@ -10087,8 +10509,19 @@
                 <w:szCs w:val="22"/>
               </w:rPr>
               <w:lastRenderedPageBreak/>
-              <w:t>Related Requirements :</w:t>
-            </w:r>
+              <w:t xml:space="preserve">Related </w:t>
+            </w:r>
+            <w:proofErr w:type="gramStart"/>
+            <w:r>
+              <w:rPr>
+                <w:rFonts w:eastAsiaTheme="minorHAnsi" w:cs="Arial"/>
+                <w:color w:val="000000"/>
+                <w:sz w:val="22"/>
+                <w:szCs w:val="22"/>
+              </w:rPr>
+              <w:t>Requirements :</w:t>
+            </w:r>
+            <w:proofErr w:type="gramEnd"/>
           </w:p>
         </w:tc>
         <w:tc>
@@ -10177,8 +10610,19 @@
                 <w:sz w:val="22"/>
                 <w:szCs w:val="22"/>
               </w:rPr>
-              <w:t>Initiating Actor :</w:t>
-            </w:r>
+              <w:t xml:space="preserve">Initiating </w:t>
+            </w:r>
+            <w:proofErr w:type="gramStart"/>
+            <w:r>
+              <w:rPr>
+                <w:rFonts w:eastAsiaTheme="minorHAnsi" w:cs="Arial"/>
+                <w:color w:val="000000"/>
+                <w:sz w:val="22"/>
+                <w:szCs w:val="22"/>
+              </w:rPr>
+              <w:t>Actor :</w:t>
+            </w:r>
+            <w:proofErr w:type="gramEnd"/>
           </w:p>
         </w:tc>
         <w:tc>
@@ -10253,6 +10697,7 @@
               </w:rPr>
               <w:t xml:space="preserve"> </w:t>
             </w:r>
+            <w:proofErr w:type="gramStart"/>
             <w:r>
               <w:rPr>
                 <w:rFonts w:eastAsiaTheme="minorHAnsi" w:cs="굴림"/>
@@ -10260,7 +10705,17 @@
                 <w:szCs w:val="22"/>
                 <w:lang w:eastAsia="ko-KR"/>
               </w:rPr>
-              <w:t xml:space="preserve">( = </w:t>
+              <w:t>( =</w:t>
+            </w:r>
+            <w:proofErr w:type="gramEnd"/>
+            <w:r>
+              <w:rPr>
+                <w:rFonts w:eastAsiaTheme="minorHAnsi" w:cs="굴림"/>
+                <w:sz w:val="22"/>
+                <w:szCs w:val="22"/>
+                <w:lang w:eastAsia="ko-KR"/>
+              </w:rPr>
+              <w:t xml:space="preserve"> </w:t>
             </w:r>
             <w:r>
               <w:rPr>
@@ -10321,8 +10776,19 @@
                 <w:sz w:val="22"/>
                 <w:szCs w:val="22"/>
               </w:rPr>
-              <w:t>Actor’s Goal :</w:t>
-            </w:r>
+              <w:t xml:space="preserve">Actor’s </w:t>
+            </w:r>
+            <w:proofErr w:type="gramStart"/>
+            <w:r>
+              <w:rPr>
+                <w:rFonts w:eastAsiaTheme="minorHAnsi" w:cs="Arial"/>
+                <w:color w:val="000000"/>
+                <w:sz w:val="22"/>
+                <w:szCs w:val="22"/>
+              </w:rPr>
+              <w:t>Goal :</w:t>
+            </w:r>
+            <w:proofErr w:type="gramEnd"/>
           </w:p>
         </w:tc>
         <w:tc>
@@ -10510,8 +10976,19 @@
                 <w:sz w:val="22"/>
                 <w:szCs w:val="22"/>
               </w:rPr>
-              <w:t>Participating Actors :</w:t>
-            </w:r>
+              <w:t xml:space="preserve">Participating </w:t>
+            </w:r>
+            <w:proofErr w:type="gramStart"/>
+            <w:r>
+              <w:rPr>
+                <w:rFonts w:eastAsiaTheme="minorHAnsi" w:cs="Arial"/>
+                <w:color w:val="000000"/>
+                <w:sz w:val="22"/>
+                <w:szCs w:val="22"/>
+              </w:rPr>
+              <w:t>Actors :</w:t>
+            </w:r>
+            <w:proofErr w:type="gramEnd"/>
           </w:p>
         </w:tc>
         <w:tc>
@@ -10620,6 +11097,7 @@
                 <w:szCs w:val="22"/>
               </w:rPr>
             </w:pPr>
+            <w:proofErr w:type="gramStart"/>
             <w:r>
               <w:rPr>
                 <w:rFonts w:eastAsiaTheme="minorHAnsi" w:cs="Arial"/>
@@ -10629,6 +11107,7 @@
               </w:rPr>
               <w:t>Preconditions :</w:t>
             </w:r>
+            <w:proofErr w:type="gramEnd"/>
           </w:p>
         </w:tc>
         <w:tc>
@@ -10819,6 +11298,7 @@
                 <w:szCs w:val="22"/>
               </w:rPr>
             </w:pPr>
+            <w:proofErr w:type="gramStart"/>
             <w:r>
               <w:rPr>
                 <w:rFonts w:eastAsiaTheme="minorHAnsi" w:cs="Arial"/>
@@ -10828,6 +11308,7 @@
               </w:rPr>
               <w:t>Postconditions :</w:t>
             </w:r>
+            <w:proofErr w:type="gramEnd"/>
           </w:p>
         </w:tc>
         <w:tc>
@@ -11125,8 +11606,19 @@
                 <w:sz w:val="22"/>
                 <w:szCs w:val="22"/>
               </w:rPr>
-              <w:t>Flow of Events for Main Success Scenario :</w:t>
-            </w:r>
+              <w:t xml:space="preserve">Flow of Events for Main Success </w:t>
+            </w:r>
+            <w:proofErr w:type="gramStart"/>
+            <w:r>
+              <w:rPr>
+                <w:rFonts w:eastAsiaTheme="minorHAnsi" w:cs="Arial"/>
+                <w:color w:val="000000"/>
+                <w:sz w:val="22"/>
+                <w:szCs w:val="22"/>
+              </w:rPr>
+              <w:t>Scenario :</w:t>
+            </w:r>
+            <w:proofErr w:type="gramEnd"/>
           </w:p>
         </w:tc>
       </w:tr>
@@ -11464,6 +11956,7 @@
               </w:rPr>
               <w:t>‘</w:t>
             </w:r>
+            <w:proofErr w:type="spellStart"/>
             <w:r>
               <w:rPr>
                 <w:rFonts w:eastAsiaTheme="minorHAnsi" w:cs="Arial" w:hint="eastAsia"/>
@@ -11474,6 +11967,7 @@
               </w:rPr>
               <w:t>주문하러가기</w:t>
             </w:r>
+            <w:proofErr w:type="spellEnd"/>
             <w:r>
               <w:rPr>
                 <w:rFonts w:eastAsiaTheme="minorHAnsi" w:cs="Arial"/>
@@ -12548,6 +13042,8 @@
               </w:rPr>
               <w:t xml:space="preserve"> </w:t>
             </w:r>
+            <w:proofErr w:type="spellStart"/>
+            <w:proofErr w:type="gramStart"/>
             <w:r>
               <w:rPr>
                 <w:rFonts w:eastAsiaTheme="minorHAnsi" w:cs="Arial" w:hint="eastAsia"/>
@@ -12558,16 +13054,19 @@
               </w:rPr>
               <w:t>담겨졌음을</w:t>
             </w:r>
-            <w:r>
-              <w:rPr>
-                <w:rFonts w:eastAsiaTheme="minorHAnsi" w:cs="Arial" w:hint="eastAsia"/>
-                <w:color w:val="000000"/>
-                <w:sz w:val="22"/>
-                <w:szCs w:val="22"/>
-                <w:lang w:eastAsia="ko-KR"/>
-              </w:rPr>
-              <w:t xml:space="preserve"> </w:t>
-            </w:r>
+            <w:proofErr w:type="spellEnd"/>
+            <w:proofErr w:type="gramEnd"/>
+            <w:r>
+              <w:rPr>
+                <w:rFonts w:eastAsiaTheme="minorHAnsi" w:cs="Arial" w:hint="eastAsia"/>
+                <w:color w:val="000000"/>
+                <w:sz w:val="22"/>
+                <w:szCs w:val="22"/>
+                <w:lang w:eastAsia="ko-KR"/>
+              </w:rPr>
+              <w:t xml:space="preserve"> </w:t>
+            </w:r>
+            <w:proofErr w:type="spellStart"/>
             <w:r>
               <w:rPr>
                 <w:rFonts w:eastAsiaTheme="minorHAnsi" w:cs="Arial" w:hint="eastAsia"/>
@@ -12578,6 +13077,7 @@
               </w:rPr>
               <w:t>알리기위해</w:t>
             </w:r>
+            <w:proofErr w:type="spellEnd"/>
             <w:r>
               <w:rPr>
                 <w:rFonts w:eastAsiaTheme="minorHAnsi" w:cs="Arial" w:hint="eastAsia"/>
@@ -12921,47 +13421,7 @@
                 <w:szCs w:val="22"/>
                 <w:lang w:eastAsia="ko-KR"/>
               </w:rPr>
-              <w:t>버튼</w:t>
-            </w:r>
-            <w:r>
-              <w:rPr>
-                <w:rFonts w:eastAsiaTheme="minorHAnsi" w:cs="Arial" w:hint="eastAsia"/>
-                <w:color w:val="000000"/>
-                <w:sz w:val="22"/>
-                <w:szCs w:val="22"/>
-                <w:lang w:eastAsia="ko-KR"/>
-              </w:rPr>
-              <w:t>(</w:t>
-            </w:r>
-            <w:r>
-              <w:rPr>
-                <w:rFonts w:eastAsiaTheme="minorHAnsi" w:cs="Arial" w:hint="eastAsia"/>
-                <w:color w:val="000000"/>
-                <w:sz w:val="22"/>
-                <w:szCs w:val="22"/>
-                <w:lang w:eastAsia="ko-KR"/>
-              </w:rPr>
-              <w:t>이모티콘</w:t>
-            </w:r>
-            <w:r>
-              <w:rPr>
-                <w:rFonts w:eastAsiaTheme="minorHAnsi" w:cs="Arial" w:hint="eastAsia"/>
-                <w:color w:val="000000"/>
-                <w:sz w:val="22"/>
-                <w:szCs w:val="22"/>
-                <w:lang w:eastAsia="ko-KR"/>
-              </w:rPr>
-              <w:t>)</w:t>
-            </w:r>
-            <w:r>
-              <w:rPr>
-                <w:rFonts w:eastAsiaTheme="minorHAnsi" w:cs="Arial" w:hint="eastAsia"/>
-                <w:color w:val="000000"/>
-                <w:sz w:val="22"/>
-                <w:szCs w:val="22"/>
-                <w:lang w:eastAsia="ko-KR"/>
-              </w:rPr>
-              <w:t>을</w:t>
+              <w:t>버튼을</w:t>
             </w:r>
             <w:r>
               <w:rPr>
@@ -13452,6 +13912,7 @@
               </w:rPr>
               <w:t xml:space="preserve"> </w:t>
             </w:r>
+            <w:proofErr w:type="gramStart"/>
             <w:r>
               <w:rPr>
                 <w:rFonts w:eastAsiaTheme="minorHAnsi" w:cs="Arial"/>
@@ -13462,6 +13923,7 @@
               </w:rPr>
               <w:t>+,-</w:t>
             </w:r>
+            <w:proofErr w:type="gramEnd"/>
             <w:r>
               <w:rPr>
                 <w:rFonts w:eastAsiaTheme="minorHAnsi" w:cs="Arial" w:hint="eastAsia"/>
@@ -13520,17 +13982,87 @@
                 <w:szCs w:val="22"/>
                 <w:lang w:eastAsia="ko-KR"/>
               </w:rPr>
-              <w:t>조절한다</w:t>
-            </w:r>
-            <w:r>
-              <w:rPr>
-                <w:rFonts w:eastAsiaTheme="minorHAnsi" w:cs="Arial" w:hint="eastAsia"/>
-                <w:color w:val="000000"/>
-                <w:sz w:val="22"/>
-                <w:szCs w:val="22"/>
-                <w:lang w:eastAsia="ko-KR"/>
-              </w:rPr>
-              <w:t>.</w:t>
+              <w:t>조절할</w:t>
+            </w:r>
+            <w:r>
+              <w:rPr>
+                <w:rFonts w:eastAsiaTheme="minorHAnsi" w:cs="Arial" w:hint="eastAsia"/>
+                <w:color w:val="000000"/>
+                <w:sz w:val="22"/>
+                <w:szCs w:val="22"/>
+                <w:lang w:eastAsia="ko-KR"/>
+              </w:rPr>
+              <w:t xml:space="preserve"> </w:t>
+            </w:r>
+            <w:r>
+              <w:rPr>
+                <w:rFonts w:eastAsiaTheme="minorHAnsi" w:cs="Arial" w:hint="eastAsia"/>
+                <w:color w:val="000000"/>
+                <w:sz w:val="22"/>
+                <w:szCs w:val="22"/>
+                <w:lang w:eastAsia="ko-KR"/>
+              </w:rPr>
+              <w:t>수</w:t>
+            </w:r>
+            <w:r>
+              <w:rPr>
+                <w:rFonts w:eastAsiaTheme="minorHAnsi" w:cs="Arial" w:hint="eastAsia"/>
+                <w:color w:val="000000"/>
+                <w:sz w:val="22"/>
+                <w:szCs w:val="22"/>
+                <w:lang w:eastAsia="ko-KR"/>
+              </w:rPr>
+              <w:t xml:space="preserve"> </w:t>
+            </w:r>
+            <w:r>
+              <w:rPr>
+                <w:rFonts w:eastAsiaTheme="minorHAnsi" w:cs="Arial" w:hint="eastAsia"/>
+                <w:color w:val="000000"/>
+                <w:sz w:val="22"/>
+                <w:szCs w:val="22"/>
+                <w:lang w:eastAsia="ko-KR"/>
+              </w:rPr>
+              <w:t>있다</w:t>
+            </w:r>
+            <w:r>
+              <w:rPr>
+                <w:rFonts w:eastAsiaTheme="minorHAnsi" w:cs="Arial" w:hint="eastAsia"/>
+                <w:color w:val="000000"/>
+                <w:sz w:val="22"/>
+                <w:szCs w:val="22"/>
+                <w:lang w:eastAsia="ko-KR"/>
+              </w:rPr>
+              <w:t xml:space="preserve"> </w:t>
+            </w:r>
+            <w:r>
+              <w:rPr>
+                <w:rFonts w:eastAsiaTheme="minorHAnsi" w:cs="Arial"/>
+                <w:color w:val="000000"/>
+                <w:sz w:val="22"/>
+                <w:szCs w:val="22"/>
+                <w:lang w:eastAsia="ko-KR"/>
+              </w:rPr>
+              <w:t>(</w:t>
+            </w:r>
+            <w:r>
+              <w:rPr>
+                <w:rFonts w:eastAsiaTheme="minorHAnsi" w:cs="Arial" w:hint="eastAsia"/>
+                <w:color w:val="000000"/>
+                <w:sz w:val="22"/>
+                <w:szCs w:val="22"/>
+                <w:lang w:eastAsia="ko-KR"/>
+              </w:rPr>
+              <w:t>U</w:t>
+            </w:r>
+            <w:r>
+              <w:rPr>
+                <w:rFonts w:eastAsiaTheme="minorHAnsi" w:cs="Arial"/>
+                <w:color w:val="000000"/>
+                <w:sz w:val="22"/>
+                <w:szCs w:val="22"/>
+                <w:lang w:eastAsia="ko-KR"/>
+              </w:rPr>
+              <w:t>C-2)</w:t>
             </w:r>
           </w:p>
         </w:tc>
@@ -13989,7 +14521,27 @@
                 <w:sz w:val="22"/>
                 <w:szCs w:val="22"/>
               </w:rPr>
-              <w:t>Flow of Events for Extensions(Alternate Scenarios) :</w:t>
+              <w:t xml:space="preserve">Flow of Events for </w:t>
+            </w:r>
+            <w:proofErr w:type="gramStart"/>
+            <w:r>
+              <w:rPr>
+                <w:rFonts w:eastAsiaTheme="minorHAnsi" w:cs="Arial"/>
+                <w:color w:val="000000"/>
+                <w:sz w:val="22"/>
+                <w:szCs w:val="22"/>
+              </w:rPr>
+              <w:t>Extensions(</w:t>
+            </w:r>
+            <w:proofErr w:type="gramEnd"/>
+            <w:r>
+              <w:rPr>
+                <w:rFonts w:eastAsiaTheme="minorHAnsi" w:cs="Arial"/>
+                <w:color w:val="000000"/>
+                <w:sz w:val="22"/>
+                <w:szCs w:val="22"/>
+              </w:rPr>
+              <w:t>Alternate Scenarios) :</w:t>
             </w:r>
           </w:p>
         </w:tc>
@@ -14325,6 +14877,7 @@
               </w:rPr>
               <w:t>‘</w:t>
             </w:r>
+            <w:proofErr w:type="spellStart"/>
             <w:r>
               <w:rPr>
                 <w:rFonts w:eastAsiaTheme="minorHAnsi" w:cs="Arial" w:hint="eastAsia"/>
@@ -14335,6 +14888,7 @@
               </w:rPr>
               <w:t>주문하러가기</w:t>
             </w:r>
+            <w:proofErr w:type="spellEnd"/>
             <w:r>
               <w:rPr>
                 <w:rFonts w:eastAsiaTheme="minorHAnsi" w:cs="Arial"/>
@@ -14565,6 +15119,7 @@
               </w:rPr>
               <w:t xml:space="preserve"> </w:t>
             </w:r>
+            <w:proofErr w:type="spellStart"/>
             <w:r>
               <w:rPr>
                 <w:rFonts w:eastAsiaTheme="minorHAnsi" w:cs="Arial" w:hint="eastAsia"/>
@@ -14575,6 +15130,7 @@
               </w:rPr>
               <w:t>아니에요</w:t>
             </w:r>
+            <w:proofErr w:type="spellEnd"/>
             <w:r>
               <w:rPr>
                 <w:rFonts w:eastAsiaTheme="minorHAnsi" w:cs="Arial"/>
@@ -15588,6 +16144,7 @@
               </w:rPr>
               <w:t>Use Case UC-</w:t>
             </w:r>
+            <w:proofErr w:type="gramStart"/>
             <w:r>
               <w:rPr>
                 <w:rFonts w:eastAsiaTheme="minorHAnsi" w:cs="Arial"/>
@@ -15608,7 +16165,19 @@
                 <w:sz w:val="22"/>
                 <w:szCs w:val="22"/>
               </w:rPr>
-              <w:t xml:space="preserve"> : </w:t>
+              <w:t xml:space="preserve"> :</w:t>
+            </w:r>
+            <w:proofErr w:type="gramEnd"/>
+            <w:r>
+              <w:rPr>
+                <w:rFonts w:eastAsiaTheme="minorHAnsi" w:cs="Arial"/>
+                <w:b/>
+                <w:bCs/>
+                <w:color w:val="000000"/>
+                <w:sz w:val="22"/>
+                <w:szCs w:val="22"/>
+              </w:rPr>
+              <w:t xml:space="preserve"> </w:t>
             </w:r>
             <w:r>
               <w:rPr>
@@ -15698,8 +16267,19 @@
                 <w:sz w:val="22"/>
                 <w:szCs w:val="22"/>
               </w:rPr>
-              <w:t>Related Requirements :</w:t>
-            </w:r>
+              <w:t xml:space="preserve">Related </w:t>
+            </w:r>
+            <w:proofErr w:type="gramStart"/>
+            <w:r>
+              <w:rPr>
+                <w:rFonts w:eastAsiaTheme="minorHAnsi" w:cs="Arial"/>
+                <w:color w:val="000000"/>
+                <w:sz w:val="22"/>
+                <w:szCs w:val="22"/>
+              </w:rPr>
+              <w:t>Requirements :</w:t>
+            </w:r>
+            <w:proofErr w:type="gramEnd"/>
           </w:p>
         </w:tc>
         <w:tc>
@@ -15788,8 +16368,19 @@
                 <w:sz w:val="22"/>
                 <w:szCs w:val="22"/>
               </w:rPr>
-              <w:t>Initiating Actor :</w:t>
-            </w:r>
+              <w:t xml:space="preserve">Initiating </w:t>
+            </w:r>
+            <w:proofErr w:type="gramStart"/>
+            <w:r>
+              <w:rPr>
+                <w:rFonts w:eastAsiaTheme="minorHAnsi" w:cs="Arial"/>
+                <w:color w:val="000000"/>
+                <w:sz w:val="22"/>
+                <w:szCs w:val="22"/>
+              </w:rPr>
+              <w:t>Actor :</w:t>
+            </w:r>
+            <w:proofErr w:type="gramEnd"/>
           </w:p>
         </w:tc>
         <w:tc>
@@ -15896,8 +16487,19 @@
                 <w:sz w:val="22"/>
                 <w:szCs w:val="22"/>
               </w:rPr>
-              <w:t>Actor’s Goal :</w:t>
-            </w:r>
+              <w:t xml:space="preserve">Actor’s </w:t>
+            </w:r>
+            <w:proofErr w:type="gramStart"/>
+            <w:r>
+              <w:rPr>
+                <w:rFonts w:eastAsiaTheme="minorHAnsi" w:cs="Arial"/>
+                <w:color w:val="000000"/>
+                <w:sz w:val="22"/>
+                <w:szCs w:val="22"/>
+              </w:rPr>
+              <w:t>Goal :</w:t>
+            </w:r>
+            <w:proofErr w:type="gramEnd"/>
           </w:p>
         </w:tc>
         <w:tc>
@@ -16121,8 +16723,19 @@
                 <w:sz w:val="22"/>
                 <w:szCs w:val="22"/>
               </w:rPr>
-              <w:t>Participating Actors :</w:t>
-            </w:r>
+              <w:t xml:space="preserve">Participating </w:t>
+            </w:r>
+            <w:proofErr w:type="gramStart"/>
+            <w:r>
+              <w:rPr>
+                <w:rFonts w:eastAsiaTheme="minorHAnsi" w:cs="Arial"/>
+                <w:color w:val="000000"/>
+                <w:sz w:val="22"/>
+                <w:szCs w:val="22"/>
+              </w:rPr>
+              <w:t>Actors :</w:t>
+            </w:r>
+            <w:proofErr w:type="gramEnd"/>
           </w:p>
         </w:tc>
         <w:tc>
@@ -16213,6 +16826,7 @@
                 <w:szCs w:val="22"/>
               </w:rPr>
             </w:pPr>
+            <w:proofErr w:type="gramStart"/>
             <w:r>
               <w:rPr>
                 <w:rFonts w:eastAsiaTheme="minorHAnsi" w:cs="Arial"/>
@@ -16222,6 +16836,7 @@
               </w:rPr>
               <w:t>Preconditions :</w:t>
             </w:r>
+            <w:proofErr w:type="gramEnd"/>
           </w:p>
         </w:tc>
         <w:tc>
@@ -16349,6 +16964,7 @@
               </w:rPr>
               <w:t xml:space="preserve"> </w:t>
             </w:r>
+            <w:proofErr w:type="gramStart"/>
             <w:r>
               <w:rPr>
                 <w:rFonts w:eastAsiaTheme="minorHAnsi" w:cs="Arial" w:hint="eastAsia"/>
@@ -16359,6 +16975,7 @@
               </w:rPr>
               <w:t>담겨져</w:t>
             </w:r>
+            <w:proofErr w:type="gramEnd"/>
             <w:r>
               <w:rPr>
                 <w:rFonts w:eastAsiaTheme="minorHAnsi" w:cs="Arial" w:hint="eastAsia"/>
@@ -16422,6 +17039,7 @@
                 <w:szCs w:val="22"/>
               </w:rPr>
             </w:pPr>
+            <w:proofErr w:type="gramStart"/>
             <w:r>
               <w:rPr>
                 <w:rFonts w:eastAsiaTheme="minorHAnsi" w:cs="Arial"/>
@@ -16431,6 +17049,7 @@
               </w:rPr>
               <w:t>Postconditions :</w:t>
             </w:r>
+            <w:proofErr w:type="gramEnd"/>
           </w:p>
         </w:tc>
         <w:tc>
@@ -16626,6 +17245,7 @@
               </w:rPr>
               <w:t xml:space="preserve"> </w:t>
             </w:r>
+            <w:proofErr w:type="spellStart"/>
             <w:r>
               <w:rPr>
                 <w:rFonts w:eastAsiaTheme="minorHAnsi" w:cs="Arial" w:hint="eastAsia"/>
@@ -16636,6 +17256,7 @@
               </w:rPr>
               <w:t>총금액</w:t>
             </w:r>
+            <w:proofErr w:type="spellEnd"/>
             <w:r>
               <w:rPr>
                 <w:rFonts w:eastAsiaTheme="minorHAnsi" w:cs="Arial" w:hint="eastAsia"/>
@@ -17008,8 +17629,19 @@
                 <w:sz w:val="22"/>
                 <w:szCs w:val="22"/>
               </w:rPr>
-              <w:t>Flow of Events for Main Success Scenario :</w:t>
-            </w:r>
+              <w:t xml:space="preserve">Flow of Events for Main Success </w:t>
+            </w:r>
+            <w:proofErr w:type="gramStart"/>
+            <w:r>
+              <w:rPr>
+                <w:rFonts w:eastAsiaTheme="minorHAnsi" w:cs="Arial"/>
+                <w:color w:val="000000"/>
+                <w:sz w:val="22"/>
+                <w:szCs w:val="22"/>
+              </w:rPr>
+              <w:t>Scenario :</w:t>
+            </w:r>
+            <w:proofErr w:type="gramEnd"/>
           </w:p>
         </w:tc>
       </w:tr>
@@ -17873,7 +18505,7 @@
           <w:p>
             <w:pPr>
               <w:rPr>
-                <w:rFonts w:eastAsiaTheme="minorHAnsi" w:cs="Arial" w:hint="eastAsia"/>
+                <w:rFonts w:eastAsiaTheme="minorHAnsi" w:cs="Arial"/>
                 <w:color w:val="000000"/>
                 <w:sz w:val="22"/>
                 <w:szCs w:val="22"/>
@@ -17928,17 +18560,17 @@
                 <w:szCs w:val="22"/>
                 <w:lang w:eastAsia="ko-KR"/>
               </w:rPr>
-              <w:t>등록된</w:t>
-            </w:r>
-            <w:r>
-              <w:rPr>
-                <w:rFonts w:eastAsiaTheme="minorHAnsi" w:cs="Arial" w:hint="eastAsia"/>
-                <w:color w:val="000000"/>
-                <w:sz w:val="22"/>
-                <w:szCs w:val="22"/>
-                <w:lang w:eastAsia="ko-KR"/>
-              </w:rPr>
-              <w:t xml:space="preserve"> </w:t>
+              <w:t>I</w:t>
+            </w:r>
+            <w:r>
+              <w:rPr>
+                <w:rFonts w:eastAsiaTheme="minorHAnsi" w:cs="Arial"/>
+                <w:color w:val="000000"/>
+                <w:sz w:val="22"/>
+                <w:szCs w:val="22"/>
+                <w:lang w:eastAsia="ko-KR"/>
+              </w:rPr>
+              <w:t xml:space="preserve">SP </w:t>
             </w:r>
             <w:r>
               <w:rPr>
@@ -17988,87 +18620,7 @@
                 <w:szCs w:val="22"/>
                 <w:lang w:eastAsia="ko-KR"/>
               </w:rPr>
-              <w:t>위한</w:t>
-            </w:r>
-            <w:r>
-              <w:rPr>
-                <w:rFonts w:eastAsiaTheme="minorHAnsi" w:cs="Arial" w:hint="eastAsia"/>
-                <w:color w:val="000000"/>
-                <w:sz w:val="22"/>
-                <w:szCs w:val="22"/>
-                <w:lang w:eastAsia="ko-KR"/>
-              </w:rPr>
-              <w:t xml:space="preserve"> </w:t>
-            </w:r>
-            <w:r>
-              <w:rPr>
-                <w:rFonts w:eastAsiaTheme="minorHAnsi" w:cs="Arial" w:hint="eastAsia"/>
-                <w:color w:val="000000"/>
-                <w:sz w:val="22"/>
-                <w:szCs w:val="22"/>
-                <w:lang w:eastAsia="ko-KR"/>
-              </w:rPr>
-              <w:t>결제비밀번호를</w:t>
-            </w:r>
-            <w:r>
-              <w:rPr>
-                <w:rFonts w:eastAsiaTheme="minorHAnsi" w:cs="Arial" w:hint="eastAsia"/>
-                <w:color w:val="000000"/>
-                <w:sz w:val="22"/>
-                <w:szCs w:val="22"/>
-                <w:lang w:eastAsia="ko-KR"/>
-              </w:rPr>
-              <w:t xml:space="preserve"> </w:t>
-            </w:r>
-            <w:r>
-              <w:rPr>
-                <w:rFonts w:eastAsiaTheme="minorHAnsi" w:cs="Arial" w:hint="eastAsia"/>
-                <w:color w:val="000000"/>
-                <w:sz w:val="22"/>
-                <w:szCs w:val="22"/>
-                <w:lang w:eastAsia="ko-KR"/>
-              </w:rPr>
-              <w:t>입력하는</w:t>
-            </w:r>
-            <w:r>
-              <w:rPr>
-                <w:rFonts w:eastAsiaTheme="minorHAnsi" w:cs="Arial" w:hint="eastAsia"/>
-                <w:color w:val="000000"/>
-                <w:sz w:val="22"/>
-                <w:szCs w:val="22"/>
-                <w:lang w:eastAsia="ko-KR"/>
-              </w:rPr>
-              <w:t xml:space="preserve"> </w:t>
-            </w:r>
-            <w:r>
-              <w:rPr>
-                <w:rFonts w:eastAsiaTheme="minorHAnsi" w:cs="Arial" w:hint="eastAsia"/>
-                <w:color w:val="000000"/>
-                <w:sz w:val="22"/>
-                <w:szCs w:val="22"/>
-                <w:lang w:eastAsia="ko-KR"/>
-              </w:rPr>
-              <w:t>칸을</w:t>
-            </w:r>
-            <w:r>
-              <w:rPr>
-                <w:rFonts w:eastAsiaTheme="minorHAnsi" w:cs="Arial" w:hint="eastAsia"/>
-                <w:color w:val="000000"/>
-                <w:sz w:val="22"/>
-                <w:szCs w:val="22"/>
-                <w:lang w:eastAsia="ko-KR"/>
-              </w:rPr>
-              <w:t xml:space="preserve"> </w:t>
-            </w:r>
-            <w:r>
-              <w:rPr>
-                <w:rFonts w:eastAsiaTheme="minorHAnsi" w:cs="Arial" w:hint="eastAsia"/>
-                <w:color w:val="000000"/>
-                <w:sz w:val="22"/>
-                <w:szCs w:val="22"/>
-                <w:lang w:eastAsia="ko-KR"/>
-              </w:rPr>
-              <w:t>보여준다</w:t>
+              <w:t>진행시킨다</w:t>
             </w:r>
             <w:r>
               <w:rPr>
@@ -18079,6 +18631,98 @@
                 <w:lang w:eastAsia="ko-KR"/>
               </w:rPr>
               <w:t>.</w:t>
+            </w:r>
+            <w:r>
+              <w:rPr>
+                <w:rFonts w:eastAsiaTheme="minorHAnsi" w:cs="Arial"/>
+                <w:color w:val="000000"/>
+                <w:sz w:val="22"/>
+                <w:szCs w:val="22"/>
+                <w:lang w:eastAsia="ko-KR"/>
+              </w:rPr>
+              <w:t xml:space="preserve"> (</w:t>
+            </w:r>
+            <w:proofErr w:type="spellStart"/>
+            <w:r>
+              <w:rPr>
+                <w:rFonts w:eastAsiaTheme="minorHAnsi" w:cs="Arial" w:hint="eastAsia"/>
+                <w:color w:val="000000"/>
+                <w:sz w:val="22"/>
+                <w:szCs w:val="22"/>
+                <w:lang w:eastAsia="ko-KR"/>
+              </w:rPr>
+              <w:t>페이북</w:t>
+            </w:r>
+            <w:proofErr w:type="spellEnd"/>
+            <w:r>
+              <w:rPr>
+                <w:rFonts w:eastAsiaTheme="minorHAnsi" w:cs="Arial" w:hint="eastAsia"/>
+                <w:color w:val="000000"/>
+                <w:sz w:val="22"/>
+                <w:szCs w:val="22"/>
+                <w:lang w:eastAsia="ko-KR"/>
+              </w:rPr>
+              <w:t xml:space="preserve"> </w:t>
+            </w:r>
+            <w:r>
+              <w:rPr>
+                <w:rFonts w:eastAsiaTheme="minorHAnsi" w:cs="Arial" w:hint="eastAsia"/>
+                <w:color w:val="000000"/>
+                <w:sz w:val="22"/>
+                <w:szCs w:val="22"/>
+                <w:lang w:eastAsia="ko-KR"/>
+              </w:rPr>
+              <w:t>등의</w:t>
+            </w:r>
+            <w:r>
+              <w:rPr>
+                <w:rFonts w:eastAsiaTheme="minorHAnsi" w:cs="Arial" w:hint="eastAsia"/>
+                <w:color w:val="000000"/>
+                <w:sz w:val="22"/>
+                <w:szCs w:val="22"/>
+                <w:lang w:eastAsia="ko-KR"/>
+              </w:rPr>
+              <w:t xml:space="preserve"> </w:t>
+            </w:r>
+            <w:r>
+              <w:rPr>
+                <w:rFonts w:eastAsiaTheme="minorHAnsi" w:cs="Arial" w:hint="eastAsia"/>
+                <w:color w:val="000000"/>
+                <w:sz w:val="22"/>
+                <w:szCs w:val="22"/>
+                <w:lang w:eastAsia="ko-KR"/>
+              </w:rPr>
+              <w:t>어플</w:t>
+            </w:r>
+            <w:r>
+              <w:rPr>
+                <w:rFonts w:eastAsiaTheme="minorHAnsi" w:cs="Arial" w:hint="eastAsia"/>
+                <w:color w:val="000000"/>
+                <w:sz w:val="22"/>
+                <w:szCs w:val="22"/>
+                <w:lang w:eastAsia="ko-KR"/>
+              </w:rPr>
+              <w:t xml:space="preserve"> </w:t>
+            </w:r>
+            <w:r>
+              <w:rPr>
+                <w:rFonts w:eastAsiaTheme="minorHAnsi" w:cs="Arial" w:hint="eastAsia"/>
+                <w:color w:val="000000"/>
+                <w:sz w:val="22"/>
+                <w:szCs w:val="22"/>
+                <w:lang w:eastAsia="ko-KR"/>
+              </w:rPr>
+              <w:t>이용</w:t>
+            </w:r>
+            <w:r>
+              <w:rPr>
+                <w:rFonts w:eastAsiaTheme="minorHAnsi" w:cs="Arial" w:hint="eastAsia"/>
+                <w:color w:val="000000"/>
+                <w:sz w:val="22"/>
+                <w:szCs w:val="22"/>
+                <w:lang w:eastAsia="ko-KR"/>
+              </w:rPr>
+              <w:t>)</w:t>
             </w:r>
           </w:p>
         </w:tc>
@@ -18146,7 +18790,7 @@
           <w:p>
             <w:pPr>
               <w:rPr>
-                <w:rFonts w:eastAsiaTheme="minorHAnsi" w:cs="Arial" w:hint="eastAsia"/>
+                <w:rFonts w:eastAsiaTheme="minorHAnsi" w:cs="Arial"/>
                 <w:color w:val="000000"/>
                 <w:sz w:val="22"/>
                 <w:szCs w:val="22"/>
@@ -18201,27 +18845,107 @@
                 <w:szCs w:val="22"/>
                 <w:lang w:eastAsia="ko-KR"/>
               </w:rPr>
-              <w:t>자신이</w:t>
-            </w:r>
-            <w:r>
-              <w:rPr>
-                <w:rFonts w:eastAsiaTheme="minorHAnsi" w:cs="Arial" w:hint="eastAsia"/>
-                <w:color w:val="000000"/>
-                <w:sz w:val="22"/>
-                <w:szCs w:val="22"/>
-                <w:lang w:eastAsia="ko-KR"/>
-              </w:rPr>
-              <w:t xml:space="preserve"> </w:t>
-            </w:r>
-            <w:r>
-              <w:rPr>
-                <w:rFonts w:eastAsiaTheme="minorHAnsi" w:cs="Arial" w:hint="eastAsia"/>
-                <w:color w:val="000000"/>
-                <w:sz w:val="22"/>
-                <w:szCs w:val="22"/>
-                <w:lang w:eastAsia="ko-KR"/>
-              </w:rPr>
-              <w:t>등록한</w:t>
+              <w:t>I</w:t>
+            </w:r>
+            <w:r>
+              <w:rPr>
+                <w:rFonts w:eastAsiaTheme="minorHAnsi" w:cs="Arial"/>
+                <w:color w:val="000000"/>
+                <w:sz w:val="22"/>
+                <w:szCs w:val="22"/>
+                <w:lang w:eastAsia="ko-KR"/>
+              </w:rPr>
+              <w:t>SP</w:t>
+            </w:r>
+            <w:r>
+              <w:rPr>
+                <w:rFonts w:eastAsiaTheme="minorHAnsi" w:cs="Arial" w:hint="eastAsia"/>
+                <w:color w:val="000000"/>
+                <w:sz w:val="22"/>
+                <w:szCs w:val="22"/>
+                <w:lang w:eastAsia="ko-KR"/>
+              </w:rPr>
+              <w:t>결제가</w:t>
+            </w:r>
+            <w:r>
+              <w:rPr>
+                <w:rFonts w:eastAsiaTheme="minorHAnsi" w:cs="Arial" w:hint="eastAsia"/>
+                <w:color w:val="000000"/>
+                <w:sz w:val="22"/>
+                <w:szCs w:val="22"/>
+                <w:lang w:eastAsia="ko-KR"/>
+              </w:rPr>
+              <w:t xml:space="preserve"> </w:t>
+            </w:r>
+            <w:r>
+              <w:rPr>
+                <w:rFonts w:eastAsiaTheme="minorHAnsi" w:cs="Arial" w:hint="eastAsia"/>
+                <w:color w:val="000000"/>
+                <w:sz w:val="22"/>
+                <w:szCs w:val="22"/>
+                <w:lang w:eastAsia="ko-KR"/>
+              </w:rPr>
+              <w:t>가능한</w:t>
+            </w:r>
+            <w:r>
+              <w:rPr>
+                <w:rFonts w:eastAsiaTheme="minorHAnsi" w:cs="Arial" w:hint="eastAsia"/>
+                <w:color w:val="000000"/>
+                <w:sz w:val="22"/>
+                <w:szCs w:val="22"/>
+                <w:lang w:eastAsia="ko-KR"/>
+              </w:rPr>
+              <w:t xml:space="preserve"> </w:t>
+            </w:r>
+            <w:r>
+              <w:rPr>
+                <w:rFonts w:eastAsiaTheme="minorHAnsi" w:cs="Arial" w:hint="eastAsia"/>
+                <w:color w:val="000000"/>
+                <w:sz w:val="22"/>
+                <w:szCs w:val="22"/>
+                <w:lang w:eastAsia="ko-KR"/>
+              </w:rPr>
+              <w:t>어플을</w:t>
+            </w:r>
+            <w:r>
+              <w:rPr>
+                <w:rFonts w:eastAsiaTheme="minorHAnsi" w:cs="Arial" w:hint="eastAsia"/>
+                <w:color w:val="000000"/>
+                <w:sz w:val="22"/>
+                <w:szCs w:val="22"/>
+                <w:lang w:eastAsia="ko-KR"/>
+              </w:rPr>
+              <w:t xml:space="preserve"> </w:t>
+            </w:r>
+            <w:r>
+              <w:rPr>
+                <w:rFonts w:eastAsiaTheme="minorHAnsi" w:cs="Arial" w:hint="eastAsia"/>
+                <w:color w:val="000000"/>
+                <w:sz w:val="22"/>
+                <w:szCs w:val="22"/>
+                <w:lang w:eastAsia="ko-KR"/>
+              </w:rPr>
+              <w:t>통해</w:t>
+            </w:r>
+            <w:r>
+              <w:rPr>
+                <w:rFonts w:eastAsiaTheme="minorHAnsi" w:cs="Arial" w:hint="eastAsia"/>
+                <w:color w:val="000000"/>
+                <w:sz w:val="22"/>
+                <w:szCs w:val="22"/>
+                <w:lang w:eastAsia="ko-KR"/>
+              </w:rPr>
+              <w:t xml:space="preserve"> </w:t>
+            </w:r>
+            <w:r>
+              <w:rPr>
+                <w:rFonts w:eastAsiaTheme="minorHAnsi" w:cs="Arial" w:hint="eastAsia"/>
+                <w:color w:val="000000"/>
+                <w:sz w:val="22"/>
+                <w:szCs w:val="22"/>
+                <w:lang w:eastAsia="ko-KR"/>
+              </w:rPr>
+              <w:t>성공적으로</w:t>
             </w:r>
             <w:r>
               <w:rPr>
@@ -18261,57 +18985,37 @@
                 <w:szCs w:val="22"/>
                 <w:lang w:eastAsia="ko-KR"/>
               </w:rPr>
-              <w:t>결제</w:t>
-            </w:r>
-            <w:r>
-              <w:rPr>
-                <w:rFonts w:eastAsiaTheme="minorHAnsi" w:cs="Arial" w:hint="eastAsia"/>
-                <w:color w:val="000000"/>
-                <w:sz w:val="22"/>
-                <w:szCs w:val="22"/>
-                <w:lang w:eastAsia="ko-KR"/>
-              </w:rPr>
-              <w:t xml:space="preserve"> </w:t>
-            </w:r>
-            <w:r>
-              <w:rPr>
-                <w:rFonts w:eastAsiaTheme="minorHAnsi" w:cs="Arial" w:hint="eastAsia"/>
-                <w:color w:val="000000"/>
-                <w:sz w:val="22"/>
-                <w:szCs w:val="22"/>
-                <w:lang w:eastAsia="ko-KR"/>
-              </w:rPr>
-              <w:t>비밀번호를</w:t>
-            </w:r>
-            <w:r>
-              <w:rPr>
-                <w:rFonts w:eastAsiaTheme="minorHAnsi" w:cs="Arial" w:hint="eastAsia"/>
-                <w:color w:val="000000"/>
-                <w:sz w:val="22"/>
-                <w:szCs w:val="22"/>
-                <w:lang w:eastAsia="ko-KR"/>
-              </w:rPr>
-              <w:t xml:space="preserve"> </w:t>
-            </w:r>
-            <w:r>
-              <w:rPr>
-                <w:rFonts w:eastAsiaTheme="minorHAnsi" w:cs="Arial" w:hint="eastAsia"/>
-                <w:color w:val="000000"/>
-                <w:sz w:val="22"/>
-                <w:szCs w:val="22"/>
-                <w:lang w:eastAsia="ko-KR"/>
-              </w:rPr>
-              <w:t>입력한다</w:t>
-            </w:r>
-            <w:r>
-              <w:rPr>
-                <w:rFonts w:eastAsiaTheme="minorHAnsi" w:cs="Arial" w:hint="eastAsia"/>
-                <w:color w:val="000000"/>
-                <w:sz w:val="22"/>
-                <w:szCs w:val="22"/>
-                <w:lang w:eastAsia="ko-KR"/>
-              </w:rPr>
-              <w:t>.</w:t>
+              <w:t>결제를</w:t>
+            </w:r>
+            <w:r>
+              <w:rPr>
+                <w:rFonts w:eastAsiaTheme="minorHAnsi" w:cs="Arial" w:hint="eastAsia"/>
+                <w:color w:val="000000"/>
+                <w:sz w:val="22"/>
+                <w:szCs w:val="22"/>
+                <w:lang w:eastAsia="ko-KR"/>
+              </w:rPr>
+              <w:t xml:space="preserve"> </w:t>
+            </w:r>
+            <w:r>
+              <w:rPr>
+                <w:rFonts w:eastAsiaTheme="minorHAnsi" w:cs="Arial" w:hint="eastAsia"/>
+                <w:color w:val="000000"/>
+                <w:sz w:val="22"/>
+                <w:szCs w:val="22"/>
+                <w:lang w:eastAsia="ko-KR"/>
+              </w:rPr>
+              <w:t>완료한다</w:t>
+            </w:r>
+            <w:r>
+              <w:rPr>
+                <w:rFonts w:eastAsiaTheme="minorHAnsi" w:cs="Arial" w:hint="eastAsia"/>
+                <w:color w:val="000000"/>
+                <w:sz w:val="22"/>
+                <w:szCs w:val="22"/>
+                <w:lang w:eastAsia="ko-KR"/>
+              </w:rPr>
+              <w:t xml:space="preserve">. </w:t>
             </w:r>
           </w:p>
         </w:tc>
@@ -18475,27 +19179,47 @@
                 <w:szCs w:val="22"/>
                 <w:lang w:eastAsia="ko-KR"/>
               </w:rPr>
-              <w:t>주문리스트를</w:t>
-            </w:r>
-            <w:r>
-              <w:rPr>
-                <w:rFonts w:eastAsiaTheme="minorHAnsi" w:cs="Arial" w:hint="eastAsia"/>
-                <w:color w:val="000000"/>
-                <w:sz w:val="22"/>
-                <w:szCs w:val="22"/>
-                <w:lang w:eastAsia="ko-KR"/>
-              </w:rPr>
-              <w:t xml:space="preserve"> </w:t>
-            </w:r>
-            <w:r>
-              <w:rPr>
-                <w:rFonts w:eastAsiaTheme="minorHAnsi" w:cs="Arial" w:hint="eastAsia"/>
-                <w:color w:val="000000"/>
-                <w:sz w:val="22"/>
-                <w:szCs w:val="22"/>
-                <w:lang w:eastAsia="ko-KR"/>
-              </w:rPr>
-              <w:t>재확인차</w:t>
+              <w:t>주문</w:t>
+            </w:r>
+            <w:r>
+              <w:rPr>
+                <w:rFonts w:eastAsiaTheme="minorHAnsi" w:cs="Arial" w:hint="eastAsia"/>
+                <w:color w:val="000000"/>
+                <w:sz w:val="22"/>
+                <w:szCs w:val="22"/>
+                <w:lang w:eastAsia="ko-KR"/>
+              </w:rPr>
+              <w:t xml:space="preserve"> </w:t>
+            </w:r>
+            <w:r>
+              <w:rPr>
+                <w:rFonts w:eastAsiaTheme="minorHAnsi" w:cs="Arial" w:hint="eastAsia"/>
+                <w:color w:val="000000"/>
+                <w:sz w:val="22"/>
+                <w:szCs w:val="22"/>
+                <w:lang w:eastAsia="ko-KR"/>
+              </w:rPr>
+              <w:t>재확인</w:t>
+            </w:r>
+            <w:r>
+              <w:rPr>
+                <w:rFonts w:eastAsiaTheme="minorHAnsi" w:cs="Arial" w:hint="eastAsia"/>
+                <w:color w:val="000000"/>
+                <w:sz w:val="22"/>
+                <w:szCs w:val="22"/>
+                <w:lang w:eastAsia="ko-KR"/>
+              </w:rPr>
+              <w:t xml:space="preserve"> </w:t>
+            </w:r>
+            <w:r>
+              <w:rPr>
+                <w:rFonts w:eastAsiaTheme="minorHAnsi" w:cs="Arial" w:hint="eastAsia"/>
+                <w:color w:val="000000"/>
+                <w:sz w:val="22"/>
+                <w:szCs w:val="22"/>
+                <w:lang w:eastAsia="ko-KR"/>
+              </w:rPr>
+              <w:t>페이지를</w:t>
             </w:r>
             <w:r>
               <w:rPr>
@@ -18525,66 +19249,6 @@
                 <w:szCs w:val="22"/>
                 <w:lang w:eastAsia="ko-KR"/>
               </w:rPr>
-              <w:t>(</w:t>
-            </w:r>
-            <w:r>
-              <w:rPr>
-                <w:rFonts w:eastAsiaTheme="minorHAnsi" w:cs="Arial"/>
-                <w:color w:val="000000"/>
-                <w:sz w:val="22"/>
-                <w:szCs w:val="22"/>
-                <w:lang w:eastAsia="ko-KR"/>
-              </w:rPr>
-              <w:t>=</w:t>
-            </w:r>
-            <w:r>
-              <w:rPr>
-                <w:rFonts w:eastAsiaTheme="minorHAnsi" w:cs="Arial" w:hint="eastAsia"/>
-                <w:color w:val="000000"/>
-                <w:sz w:val="22"/>
-                <w:szCs w:val="22"/>
-                <w:lang w:eastAsia="ko-KR"/>
-              </w:rPr>
-              <w:t>주문</w:t>
-            </w:r>
-            <w:r>
-              <w:rPr>
-                <w:rFonts w:eastAsiaTheme="minorHAnsi" w:cs="Arial" w:hint="eastAsia"/>
-                <w:color w:val="000000"/>
-                <w:sz w:val="22"/>
-                <w:szCs w:val="22"/>
-                <w:lang w:eastAsia="ko-KR"/>
-              </w:rPr>
-              <w:t xml:space="preserve"> </w:t>
-            </w:r>
-            <w:r>
-              <w:rPr>
-                <w:rFonts w:eastAsiaTheme="minorHAnsi" w:cs="Arial" w:hint="eastAsia"/>
-                <w:color w:val="000000"/>
-                <w:sz w:val="22"/>
-                <w:szCs w:val="22"/>
-                <w:lang w:eastAsia="ko-KR"/>
-              </w:rPr>
-              <w:t>확인페이지</w:t>
-            </w:r>
-            <w:r>
-              <w:rPr>
-                <w:rFonts w:eastAsiaTheme="minorHAnsi" w:cs="Arial" w:hint="eastAsia"/>
-                <w:color w:val="000000"/>
-                <w:sz w:val="22"/>
-                <w:szCs w:val="22"/>
-                <w:lang w:eastAsia="ko-KR"/>
-              </w:rPr>
-              <w:t>)</w:t>
-            </w:r>
-            <w:r>
-              <w:rPr>
-                <w:rFonts w:eastAsiaTheme="minorHAnsi" w:cs="Arial"/>
-                <w:color w:val="000000"/>
-                <w:sz w:val="22"/>
-                <w:szCs w:val="22"/>
-                <w:lang w:eastAsia="ko-KR"/>
-              </w:rPr>
               <w:t xml:space="preserve"> </w:t>
             </w:r>
             <w:r>
@@ -18635,67 +19299,7 @@
                 <w:szCs w:val="22"/>
                 <w:lang w:eastAsia="ko-KR"/>
               </w:rPr>
-              <w:t>현</w:t>
-            </w:r>
-            <w:r>
-              <w:rPr>
-                <w:rFonts w:eastAsiaTheme="minorHAnsi" w:cs="Arial" w:hint="eastAsia"/>
-                <w:color w:val="000000"/>
-                <w:sz w:val="22"/>
-                <w:szCs w:val="22"/>
-                <w:lang w:eastAsia="ko-KR"/>
-              </w:rPr>
-              <w:t xml:space="preserve"> </w:t>
-            </w:r>
-            <w:r>
-              <w:rPr>
-                <w:rFonts w:eastAsiaTheme="minorHAnsi" w:cs="Arial" w:hint="eastAsia"/>
-                <w:color w:val="000000"/>
-                <w:sz w:val="22"/>
-                <w:szCs w:val="22"/>
-                <w:lang w:eastAsia="ko-KR"/>
-              </w:rPr>
-              <w:t>주문이</w:t>
-            </w:r>
-            <w:r>
-              <w:rPr>
-                <w:rFonts w:eastAsiaTheme="minorHAnsi" w:cs="Arial" w:hint="eastAsia"/>
-                <w:color w:val="000000"/>
-                <w:sz w:val="22"/>
-                <w:szCs w:val="22"/>
-                <w:lang w:eastAsia="ko-KR"/>
-              </w:rPr>
-              <w:t xml:space="preserve"> </w:t>
-            </w:r>
-            <w:r>
-              <w:rPr>
-                <w:rFonts w:eastAsiaTheme="minorHAnsi" w:cs="Arial" w:hint="eastAsia"/>
-                <w:color w:val="000000"/>
-                <w:sz w:val="22"/>
-                <w:szCs w:val="22"/>
-                <w:lang w:eastAsia="ko-KR"/>
-              </w:rPr>
-              <w:t>접수되었음을</w:t>
-            </w:r>
-            <w:r>
-              <w:rPr>
-                <w:rFonts w:eastAsiaTheme="minorHAnsi" w:cs="Arial" w:hint="eastAsia"/>
-                <w:color w:val="000000"/>
-                <w:sz w:val="22"/>
-                <w:szCs w:val="22"/>
-                <w:lang w:eastAsia="ko-KR"/>
-              </w:rPr>
-              <w:t xml:space="preserve"> </w:t>
-            </w:r>
-            <w:r>
-              <w:rPr>
-                <w:rFonts w:eastAsiaTheme="minorHAnsi" w:cs="Arial" w:hint="eastAsia"/>
-                <w:color w:val="000000"/>
-                <w:sz w:val="22"/>
-                <w:szCs w:val="22"/>
-                <w:lang w:eastAsia="ko-KR"/>
-              </w:rPr>
-              <w:t>인증하기</w:t>
+              <w:t>음식수령을</w:t>
             </w:r>
             <w:r>
               <w:rPr>
@@ -18716,16 +19320,6 @@
                 <w:lang w:eastAsia="ko-KR"/>
               </w:rPr>
               <w:t>위한</w:t>
-            </w:r>
-            <w:r>
-              <w:rPr>
-                <w:rFonts w:eastAsiaTheme="minorHAnsi" w:cs="Arial" w:hint="eastAsia"/>
-                <w:color w:val="000000"/>
-                <w:sz w:val="22"/>
-                <w:szCs w:val="22"/>
-                <w:lang w:eastAsia="ko-KR"/>
-              </w:rPr>
-              <w:t xml:space="preserve"> </w:t>
             </w:r>
             <w:r>
               <w:rPr>
@@ -19153,7 +19747,27 @@
                 <w:sz w:val="22"/>
                 <w:szCs w:val="22"/>
               </w:rPr>
-              <w:t>Flow of Events for Extensions(Alternate Scenarios) :</w:t>
+              <w:t xml:space="preserve">Flow of Events for </w:t>
+            </w:r>
+            <w:proofErr w:type="gramStart"/>
+            <w:r>
+              <w:rPr>
+                <w:rFonts w:eastAsiaTheme="minorHAnsi" w:cs="Arial"/>
+                <w:color w:val="000000"/>
+                <w:sz w:val="22"/>
+                <w:szCs w:val="22"/>
+              </w:rPr>
+              <w:t>Extensions(</w:t>
+            </w:r>
+            <w:proofErr w:type="gramEnd"/>
+            <w:r>
+              <w:rPr>
+                <w:rFonts w:eastAsiaTheme="minorHAnsi" w:cs="Arial"/>
+                <w:color w:val="000000"/>
+                <w:sz w:val="22"/>
+                <w:szCs w:val="22"/>
+              </w:rPr>
+              <w:t>Alternate Scenarios) :</w:t>
             </w:r>
           </w:p>
         </w:tc>
@@ -19276,6 +19890,7 @@
               </w:rPr>
               <w:t xml:space="preserve"> </w:t>
             </w:r>
+            <w:proofErr w:type="gramStart"/>
             <w:r>
               <w:rPr>
                 <w:rFonts w:eastAsiaTheme="minorHAnsi" w:cs="Arial" w:hint="eastAsia"/>
@@ -19286,6 +19901,7 @@
               </w:rPr>
               <w:t>담겨진</w:t>
             </w:r>
+            <w:proofErr w:type="gramEnd"/>
             <w:r>
               <w:rPr>
                 <w:rFonts w:eastAsiaTheme="minorHAnsi" w:cs="Arial" w:hint="eastAsia"/>
@@ -19459,6 +20075,7 @@
               </w:rPr>
               <w:t>“</w:t>
             </w:r>
+            <w:proofErr w:type="gramStart"/>
             <w:r>
               <w:rPr>
                 <w:rFonts w:eastAsiaTheme="minorHAnsi" w:cs="Arial" w:hint="eastAsia"/>
@@ -19469,6 +20086,7 @@
               </w:rPr>
               <w:t>담겨진</w:t>
             </w:r>
+            <w:proofErr w:type="gramEnd"/>
             <w:r>
               <w:rPr>
                 <w:rFonts w:eastAsiaTheme="minorHAnsi" w:cs="Arial" w:hint="eastAsia"/>
@@ -19752,124 +20370,115 @@
                 <w:szCs w:val="22"/>
                 <w:lang w:eastAsia="ko-KR"/>
               </w:rPr>
-              <w:t>등록된</w:t>
-            </w:r>
-            <w:r>
-              <w:rPr>
-                <w:rFonts w:eastAsiaTheme="minorHAnsi" w:cs="Arial" w:hint="eastAsia"/>
-                <w:sz w:val="22"/>
-                <w:szCs w:val="22"/>
-                <w:lang w:eastAsia="ko-KR"/>
-              </w:rPr>
-              <w:t xml:space="preserve"> </w:t>
-            </w:r>
-            <w:r>
-              <w:rPr>
-                <w:rFonts w:eastAsiaTheme="minorHAnsi" w:cs="Arial" w:hint="eastAsia"/>
-                <w:sz w:val="22"/>
-                <w:szCs w:val="22"/>
-                <w:lang w:eastAsia="ko-KR"/>
-              </w:rPr>
-              <w:t>카드가</w:t>
-            </w:r>
-            <w:r>
-              <w:rPr>
-                <w:rFonts w:eastAsiaTheme="minorHAnsi" w:cs="Arial" w:hint="eastAsia"/>
-                <w:sz w:val="22"/>
-                <w:szCs w:val="22"/>
-                <w:lang w:eastAsia="ko-KR"/>
-              </w:rPr>
-              <w:t xml:space="preserve"> </w:t>
-            </w:r>
-            <w:r>
-              <w:rPr>
-                <w:rFonts w:eastAsiaTheme="minorHAnsi" w:cs="Arial" w:hint="eastAsia"/>
-                <w:sz w:val="22"/>
-                <w:szCs w:val="22"/>
-                <w:lang w:eastAsia="ko-KR"/>
-              </w:rPr>
-              <w:t>유효하지</w:t>
-            </w:r>
-            <w:r>
-              <w:rPr>
-                <w:rFonts w:eastAsiaTheme="minorHAnsi" w:cs="Arial" w:hint="eastAsia"/>
-                <w:sz w:val="22"/>
-                <w:szCs w:val="22"/>
-                <w:lang w:eastAsia="ko-KR"/>
-              </w:rPr>
-              <w:t xml:space="preserve"> </w:t>
-            </w:r>
-            <w:r>
-              <w:rPr>
-                <w:rFonts w:eastAsiaTheme="minorHAnsi" w:cs="Arial" w:hint="eastAsia"/>
-                <w:sz w:val="22"/>
-                <w:szCs w:val="22"/>
-                <w:lang w:eastAsia="ko-KR"/>
-              </w:rPr>
-              <w:t>않거나</w:t>
-            </w:r>
-            <w:r>
-              <w:rPr>
-                <w:rFonts w:eastAsiaTheme="minorHAnsi" w:cs="Arial" w:hint="eastAsia"/>
-                <w:sz w:val="22"/>
-                <w:szCs w:val="22"/>
-                <w:lang w:eastAsia="ko-KR"/>
-              </w:rPr>
-              <w:t>,</w:t>
-            </w:r>
-            <w:r>
-              <w:rPr>
-                <w:rFonts w:eastAsiaTheme="minorHAnsi" w:cs="Arial"/>
-                <w:sz w:val="22"/>
-                <w:szCs w:val="22"/>
-                <w:lang w:eastAsia="ko-KR"/>
-              </w:rPr>
-              <w:t xml:space="preserve"> </w:t>
-            </w:r>
-            <w:r>
-              <w:rPr>
-                <w:rFonts w:eastAsiaTheme="minorHAnsi" w:cs="Arial" w:hint="eastAsia"/>
-                <w:sz w:val="22"/>
-                <w:szCs w:val="22"/>
-                <w:lang w:eastAsia="ko-KR"/>
-              </w:rPr>
-              <w:t>결제비밀번호를</w:t>
-            </w:r>
-            <w:r>
-              <w:rPr>
-                <w:rFonts w:eastAsiaTheme="minorHAnsi" w:cs="Arial" w:hint="eastAsia"/>
-                <w:sz w:val="22"/>
-                <w:szCs w:val="22"/>
-                <w:lang w:eastAsia="ko-KR"/>
-              </w:rPr>
-              <w:t xml:space="preserve"> </w:t>
-            </w:r>
-            <w:r>
-              <w:rPr>
-                <w:rFonts w:eastAsiaTheme="minorHAnsi" w:cs="Arial" w:hint="eastAsia"/>
-                <w:sz w:val="22"/>
-                <w:szCs w:val="22"/>
-                <w:lang w:eastAsia="ko-KR"/>
-              </w:rPr>
-              <w:t>틀리게</w:t>
-            </w:r>
-            <w:r>
-              <w:rPr>
-                <w:rFonts w:eastAsiaTheme="minorHAnsi" w:cs="Arial" w:hint="eastAsia"/>
-                <w:sz w:val="22"/>
-                <w:szCs w:val="22"/>
-                <w:lang w:eastAsia="ko-KR"/>
-              </w:rPr>
-              <w:t xml:space="preserve"> </w:t>
-            </w:r>
-            <w:r>
-              <w:rPr>
-                <w:rFonts w:eastAsiaTheme="minorHAnsi" w:cs="Arial" w:hint="eastAsia"/>
-                <w:sz w:val="22"/>
-                <w:szCs w:val="22"/>
-                <w:lang w:eastAsia="ko-KR"/>
-              </w:rPr>
-              <w:t>입력한다</w:t>
+              <w:t>I</w:t>
+            </w:r>
+            <w:r>
+              <w:rPr>
+                <w:rFonts w:eastAsiaTheme="minorHAnsi" w:cs="Arial"/>
+                <w:sz w:val="22"/>
+                <w:szCs w:val="22"/>
+                <w:lang w:eastAsia="ko-KR"/>
+              </w:rPr>
+              <w:t xml:space="preserve">SP </w:t>
+            </w:r>
+            <w:r>
+              <w:rPr>
+                <w:rFonts w:eastAsiaTheme="minorHAnsi" w:cs="Arial" w:hint="eastAsia"/>
+                <w:sz w:val="22"/>
+                <w:szCs w:val="22"/>
+                <w:lang w:eastAsia="ko-KR"/>
+              </w:rPr>
+              <w:t>카드</w:t>
+            </w:r>
+            <w:r>
+              <w:rPr>
+                <w:rFonts w:eastAsiaTheme="minorHAnsi" w:cs="Arial" w:hint="eastAsia"/>
+                <w:sz w:val="22"/>
+                <w:szCs w:val="22"/>
+                <w:lang w:eastAsia="ko-KR"/>
+              </w:rPr>
+              <w:t xml:space="preserve"> </w:t>
+            </w:r>
+            <w:r>
+              <w:rPr>
+                <w:rFonts w:eastAsiaTheme="minorHAnsi" w:cs="Arial" w:hint="eastAsia"/>
+                <w:sz w:val="22"/>
+                <w:szCs w:val="22"/>
+                <w:lang w:eastAsia="ko-KR"/>
+              </w:rPr>
+              <w:t>결제</w:t>
+            </w:r>
+            <w:r>
+              <w:rPr>
+                <w:rFonts w:eastAsiaTheme="minorHAnsi" w:cs="Arial" w:hint="eastAsia"/>
+                <w:sz w:val="22"/>
+                <w:szCs w:val="22"/>
+                <w:lang w:eastAsia="ko-KR"/>
+              </w:rPr>
+              <w:t xml:space="preserve"> </w:t>
+            </w:r>
+            <w:r>
+              <w:rPr>
+                <w:rFonts w:eastAsiaTheme="minorHAnsi" w:cs="Arial" w:hint="eastAsia"/>
+                <w:sz w:val="22"/>
+                <w:szCs w:val="22"/>
+                <w:lang w:eastAsia="ko-KR"/>
+              </w:rPr>
+              <w:t>진행과정</w:t>
+            </w:r>
+            <w:r>
+              <w:rPr>
+                <w:rFonts w:eastAsiaTheme="minorHAnsi" w:cs="Arial" w:hint="eastAsia"/>
+                <w:sz w:val="22"/>
+                <w:szCs w:val="22"/>
+                <w:lang w:eastAsia="ko-KR"/>
+              </w:rPr>
+              <w:t xml:space="preserve"> </w:t>
+            </w:r>
+            <w:r>
+              <w:rPr>
+                <w:rFonts w:eastAsiaTheme="minorHAnsi" w:cs="Arial" w:hint="eastAsia"/>
+                <w:sz w:val="22"/>
+                <w:szCs w:val="22"/>
+                <w:lang w:eastAsia="ko-KR"/>
+              </w:rPr>
+              <w:t>중</w:t>
+            </w:r>
+            <w:r>
+              <w:rPr>
+                <w:rFonts w:eastAsiaTheme="minorHAnsi" w:cs="Arial" w:hint="eastAsia"/>
+                <w:sz w:val="22"/>
+                <w:szCs w:val="22"/>
+                <w:lang w:eastAsia="ko-KR"/>
+              </w:rPr>
+              <w:t xml:space="preserve"> </w:t>
+            </w:r>
+            <w:r>
+              <w:rPr>
+                <w:rFonts w:eastAsiaTheme="minorHAnsi" w:cs="Arial" w:hint="eastAsia"/>
+                <w:sz w:val="22"/>
+                <w:szCs w:val="22"/>
+                <w:lang w:eastAsia="ko-KR"/>
+              </w:rPr>
+              <w:t>오류가</w:t>
+            </w:r>
+            <w:r>
+              <w:rPr>
+                <w:rFonts w:eastAsiaTheme="minorHAnsi" w:cs="Arial" w:hint="eastAsia"/>
+                <w:sz w:val="22"/>
+                <w:szCs w:val="22"/>
+                <w:lang w:eastAsia="ko-KR"/>
+              </w:rPr>
+              <w:t xml:space="preserve"> </w:t>
+            </w:r>
+            <w:r>
+              <w:rPr>
+                <w:rFonts w:eastAsiaTheme="minorHAnsi" w:cs="Arial" w:hint="eastAsia"/>
+                <w:sz w:val="22"/>
+                <w:szCs w:val="22"/>
+                <w:lang w:eastAsia="ko-KR"/>
+              </w:rPr>
+              <w:t>생겼다</w:t>
             </w:r>
             <w:r>
               <w:rPr>
@@ -19953,7 +20562,7 @@
           <w:p>
             <w:pPr>
               <w:rPr>
-                <w:rFonts w:eastAsiaTheme="minorHAnsi" w:cs="Arial"/>
+                <w:rFonts w:eastAsiaTheme="minorHAnsi" w:cs="Arial" w:hint="eastAsia"/>
                 <w:sz w:val="22"/>
                 <w:szCs w:val="22"/>
                 <w:lang w:eastAsia="ko-KR"/>
@@ -20011,133 +20620,79 @@
                 <w:szCs w:val="22"/>
                 <w:lang w:eastAsia="ko-KR"/>
               </w:rPr>
-              <w:t>등록된</w:t>
-            </w:r>
-            <w:r>
-              <w:rPr>
-                <w:rFonts w:eastAsiaTheme="minorHAnsi" w:cs="Arial" w:hint="eastAsia"/>
-                <w:sz w:val="22"/>
-                <w:szCs w:val="22"/>
-                <w:lang w:eastAsia="ko-KR"/>
-              </w:rPr>
-              <w:t xml:space="preserve"> </w:t>
-            </w:r>
-            <w:r>
-              <w:rPr>
-                <w:rFonts w:eastAsiaTheme="minorHAnsi" w:cs="Arial" w:hint="eastAsia"/>
-                <w:sz w:val="22"/>
-                <w:szCs w:val="22"/>
-                <w:lang w:eastAsia="ko-KR"/>
-              </w:rPr>
-              <w:t>카드가</w:t>
-            </w:r>
-            <w:r>
-              <w:rPr>
-                <w:rFonts w:eastAsiaTheme="minorHAnsi" w:cs="Arial" w:hint="eastAsia"/>
-                <w:sz w:val="22"/>
-                <w:szCs w:val="22"/>
-                <w:lang w:eastAsia="ko-KR"/>
-              </w:rPr>
-              <w:t xml:space="preserve"> </w:t>
-            </w:r>
-            <w:r>
-              <w:rPr>
-                <w:rFonts w:eastAsiaTheme="minorHAnsi" w:cs="Arial" w:hint="eastAsia"/>
-                <w:sz w:val="22"/>
-                <w:szCs w:val="22"/>
-                <w:lang w:eastAsia="ko-KR"/>
-              </w:rPr>
-              <w:t>유효하지</w:t>
-            </w:r>
-            <w:r>
-              <w:rPr>
-                <w:rFonts w:eastAsiaTheme="minorHAnsi" w:cs="Arial" w:hint="eastAsia"/>
-                <w:sz w:val="22"/>
-                <w:szCs w:val="22"/>
-                <w:lang w:eastAsia="ko-KR"/>
-              </w:rPr>
-              <w:t xml:space="preserve"> </w:t>
-            </w:r>
-            <w:r>
-              <w:rPr>
-                <w:rFonts w:eastAsiaTheme="minorHAnsi" w:cs="Arial" w:hint="eastAsia"/>
-                <w:sz w:val="22"/>
-                <w:szCs w:val="22"/>
-                <w:lang w:eastAsia="ko-KR"/>
-              </w:rPr>
-              <w:t>않습니다</w:t>
-            </w:r>
-            <w:r>
-              <w:rPr>
-                <w:rFonts w:eastAsiaTheme="minorHAnsi" w:cs="Arial" w:hint="eastAsia"/>
-                <w:sz w:val="22"/>
-                <w:szCs w:val="22"/>
-                <w:lang w:eastAsia="ko-KR"/>
-              </w:rPr>
-              <w:t xml:space="preserve"> </w:t>
-            </w:r>
-            <w:r>
-              <w:rPr>
-                <w:rFonts w:eastAsiaTheme="minorHAnsi" w:cs="Arial"/>
-                <w:sz w:val="22"/>
-                <w:szCs w:val="22"/>
-                <w:lang w:eastAsia="ko-KR"/>
-              </w:rPr>
-              <w:t xml:space="preserve">or </w:t>
-            </w:r>
-            <w:r>
-              <w:rPr>
-                <w:rFonts w:eastAsiaTheme="minorHAnsi" w:cs="Arial" w:hint="eastAsia"/>
-                <w:sz w:val="22"/>
-                <w:szCs w:val="22"/>
-                <w:lang w:eastAsia="ko-KR"/>
-              </w:rPr>
-              <w:t>결제</w:t>
-            </w:r>
-            <w:r>
-              <w:rPr>
-                <w:rFonts w:eastAsiaTheme="minorHAnsi" w:cs="Arial" w:hint="eastAsia"/>
-                <w:sz w:val="22"/>
-                <w:szCs w:val="22"/>
-                <w:lang w:eastAsia="ko-KR"/>
-              </w:rPr>
-              <w:t xml:space="preserve"> </w:t>
-            </w:r>
-            <w:r>
-              <w:rPr>
-                <w:rFonts w:eastAsiaTheme="minorHAnsi" w:cs="Arial" w:hint="eastAsia"/>
-                <w:sz w:val="22"/>
-                <w:szCs w:val="22"/>
-                <w:lang w:eastAsia="ko-KR"/>
-              </w:rPr>
-              <w:t>비밀번호가</w:t>
-            </w:r>
-            <w:r>
-              <w:rPr>
-                <w:rFonts w:eastAsiaTheme="minorHAnsi" w:cs="Arial" w:hint="eastAsia"/>
-                <w:sz w:val="22"/>
-                <w:szCs w:val="22"/>
-                <w:lang w:eastAsia="ko-KR"/>
-              </w:rPr>
-              <w:t xml:space="preserve"> </w:t>
-            </w:r>
-            <w:r>
-              <w:rPr>
-                <w:rFonts w:eastAsiaTheme="minorHAnsi" w:cs="Arial" w:hint="eastAsia"/>
-                <w:sz w:val="22"/>
-                <w:szCs w:val="22"/>
-                <w:lang w:eastAsia="ko-KR"/>
-              </w:rPr>
-              <w:t>틀립니다</w:t>
-            </w:r>
-            <w:r>
-              <w:rPr>
-                <w:rFonts w:eastAsiaTheme="minorHAnsi" w:cs="Arial" w:hint="eastAsia"/>
-                <w:sz w:val="22"/>
-                <w:szCs w:val="22"/>
-                <w:lang w:eastAsia="ko-KR"/>
-              </w:rPr>
-              <w:t xml:space="preserve"> </w:t>
+              <w:t>카드</w:t>
+            </w:r>
+            <w:r>
+              <w:rPr>
+                <w:rFonts w:eastAsiaTheme="minorHAnsi" w:cs="Arial" w:hint="eastAsia"/>
+                <w:sz w:val="22"/>
+                <w:szCs w:val="22"/>
+                <w:lang w:eastAsia="ko-KR"/>
+              </w:rPr>
+              <w:t xml:space="preserve"> </w:t>
+            </w:r>
+            <w:r>
+              <w:rPr>
+                <w:rFonts w:eastAsiaTheme="minorHAnsi" w:cs="Arial" w:hint="eastAsia"/>
+                <w:sz w:val="22"/>
+                <w:szCs w:val="22"/>
+                <w:lang w:eastAsia="ko-KR"/>
+              </w:rPr>
+              <w:t>결제가</w:t>
+            </w:r>
+            <w:r>
+              <w:rPr>
+                <w:rFonts w:eastAsiaTheme="minorHAnsi" w:cs="Arial" w:hint="eastAsia"/>
+                <w:sz w:val="22"/>
+                <w:szCs w:val="22"/>
+                <w:lang w:eastAsia="ko-KR"/>
+              </w:rPr>
+              <w:t xml:space="preserve"> </w:t>
+            </w:r>
+            <w:r>
+              <w:rPr>
+                <w:rFonts w:eastAsiaTheme="minorHAnsi" w:cs="Arial" w:hint="eastAsia"/>
+                <w:sz w:val="22"/>
+                <w:szCs w:val="22"/>
+                <w:lang w:eastAsia="ko-KR"/>
+              </w:rPr>
+              <w:t>성공적으로</w:t>
+            </w:r>
+            <w:r>
+              <w:rPr>
+                <w:rFonts w:eastAsiaTheme="minorHAnsi" w:cs="Arial" w:hint="eastAsia"/>
+                <w:sz w:val="22"/>
+                <w:szCs w:val="22"/>
+                <w:lang w:eastAsia="ko-KR"/>
+              </w:rPr>
+              <w:t xml:space="preserve"> </w:t>
+            </w:r>
+            <w:r>
+              <w:rPr>
+                <w:rFonts w:eastAsiaTheme="minorHAnsi" w:cs="Arial" w:hint="eastAsia"/>
+                <w:sz w:val="22"/>
+                <w:szCs w:val="22"/>
+                <w:lang w:eastAsia="ko-KR"/>
+              </w:rPr>
+              <w:t>완료되지</w:t>
+            </w:r>
+            <w:r>
+              <w:rPr>
+                <w:rFonts w:eastAsiaTheme="minorHAnsi" w:cs="Arial" w:hint="eastAsia"/>
+                <w:sz w:val="22"/>
+                <w:szCs w:val="22"/>
+                <w:lang w:eastAsia="ko-KR"/>
+              </w:rPr>
+              <w:t xml:space="preserve"> </w:t>
+            </w:r>
+            <w:r>
+              <w:rPr>
+                <w:rFonts w:eastAsiaTheme="minorHAnsi" w:cs="Arial" w:hint="eastAsia"/>
+                <w:sz w:val="22"/>
+                <w:szCs w:val="22"/>
+                <w:lang w:eastAsia="ko-KR"/>
+              </w:rPr>
+              <w:t>않았습니다</w:t>
             </w:r>
             <w:r>
               <w:rPr>
@@ -20209,24 +20764,6 @@
                 <w:szCs w:val="22"/>
                 <w:lang w:eastAsia="ko-KR"/>
               </w:rPr>
-              <w:t>이전의</w:t>
-            </w:r>
-            <w:r>
-              <w:rPr>
-                <w:rFonts w:eastAsiaTheme="minorHAnsi" w:cs="Arial" w:hint="eastAsia"/>
-                <w:sz w:val="22"/>
-                <w:szCs w:val="22"/>
-                <w:lang w:eastAsia="ko-KR"/>
-              </w:rPr>
-              <w:t xml:space="preserve"> </w:t>
-            </w:r>
-            <w:r>
-              <w:rPr>
-                <w:rFonts w:eastAsiaTheme="minorHAnsi" w:cs="Arial" w:hint="eastAsia"/>
-                <w:sz w:val="22"/>
-                <w:szCs w:val="22"/>
-                <w:lang w:eastAsia="ko-KR"/>
-              </w:rPr>
               <w:t>장바구니</w:t>
             </w:r>
             <w:r>
@@ -20245,25 +20782,36 @@
                 <w:szCs w:val="22"/>
                 <w:lang w:eastAsia="ko-KR"/>
               </w:rPr>
-              <w:t>화면으로</w:t>
-            </w:r>
-            <w:r>
-              <w:rPr>
-                <w:rFonts w:eastAsiaTheme="minorHAnsi" w:cs="Arial" w:hint="eastAsia"/>
-                <w:sz w:val="22"/>
-                <w:szCs w:val="22"/>
-                <w:lang w:eastAsia="ko-KR"/>
-              </w:rPr>
-              <w:t xml:space="preserve"> </w:t>
-            </w:r>
-            <w:r>
-              <w:rPr>
-                <w:rFonts w:eastAsiaTheme="minorHAnsi" w:cs="Arial" w:hint="eastAsia"/>
-                <w:sz w:val="22"/>
-                <w:szCs w:val="22"/>
-                <w:lang w:eastAsia="ko-KR"/>
-              </w:rPr>
-              <w:t>되돌아간다</w:t>
+              <w:t>페이지로</w:t>
+            </w:r>
+            <w:r>
+              <w:rPr>
+                <w:rFonts w:eastAsiaTheme="minorHAnsi" w:cs="Arial" w:hint="eastAsia"/>
+                <w:sz w:val="22"/>
+                <w:szCs w:val="22"/>
+                <w:lang w:eastAsia="ko-KR"/>
+              </w:rPr>
+              <w:t xml:space="preserve"> </w:t>
+            </w:r>
+            <w:proofErr w:type="spellStart"/>
+            <w:r>
+              <w:rPr>
+                <w:rFonts w:eastAsiaTheme="minorHAnsi" w:cs="Arial" w:hint="eastAsia"/>
+                <w:sz w:val="22"/>
+                <w:szCs w:val="22"/>
+                <w:lang w:eastAsia="ko-KR"/>
+              </w:rPr>
+              <w:t>리로딩된다</w:t>
+            </w:r>
+            <w:proofErr w:type="spellEnd"/>
+            <w:r>
+              <w:rPr>
+                <w:rFonts w:eastAsiaTheme="minorHAnsi" w:cs="Arial" w:hint="eastAsia"/>
+                <w:sz w:val="22"/>
+                <w:szCs w:val="22"/>
+                <w:lang w:eastAsia="ko-KR"/>
+              </w:rPr>
+              <w:t>.</w:t>
             </w:r>
           </w:p>
         </w:tc>
@@ -21019,6 +21567,7 @@
               </w:rPr>
               <w:t>Use Case UC-</w:t>
             </w:r>
+            <w:proofErr w:type="gramStart"/>
             <w:r>
               <w:rPr>
                 <w:rFonts w:eastAsiaTheme="minorHAnsi" w:cs="Arial"/>
@@ -21039,7 +21588,19 @@
                 <w:sz w:val="22"/>
                 <w:szCs w:val="22"/>
               </w:rPr>
-              <w:t xml:space="preserve"> : </w:t>
+              <w:t xml:space="preserve"> :</w:t>
+            </w:r>
+            <w:proofErr w:type="gramEnd"/>
+            <w:r>
+              <w:rPr>
+                <w:rFonts w:eastAsiaTheme="minorHAnsi" w:cs="Arial"/>
+                <w:b/>
+                <w:bCs/>
+                <w:color w:val="000000"/>
+                <w:sz w:val="22"/>
+                <w:szCs w:val="22"/>
+              </w:rPr>
+              <w:t xml:space="preserve"> </w:t>
             </w:r>
             <w:r>
               <w:rPr>
@@ -21129,8 +21690,19 @@
                 <w:sz w:val="22"/>
                 <w:szCs w:val="22"/>
               </w:rPr>
-              <w:t>Related Requirements :</w:t>
-            </w:r>
+              <w:t xml:space="preserve">Related </w:t>
+            </w:r>
+            <w:proofErr w:type="gramStart"/>
+            <w:r>
+              <w:rPr>
+                <w:rFonts w:eastAsiaTheme="minorHAnsi" w:cs="Arial"/>
+                <w:color w:val="000000"/>
+                <w:sz w:val="22"/>
+                <w:szCs w:val="22"/>
+              </w:rPr>
+              <w:t>Requirements :</w:t>
+            </w:r>
+            <w:proofErr w:type="gramEnd"/>
           </w:p>
         </w:tc>
         <w:tc>
@@ -21209,8 +21781,19 @@
                 <w:sz w:val="22"/>
                 <w:szCs w:val="22"/>
               </w:rPr>
-              <w:t>Initiating Actor :</w:t>
-            </w:r>
+              <w:t xml:space="preserve">Initiating </w:t>
+            </w:r>
+            <w:proofErr w:type="gramStart"/>
+            <w:r>
+              <w:rPr>
+                <w:rFonts w:eastAsiaTheme="minorHAnsi" w:cs="Arial"/>
+                <w:color w:val="000000"/>
+                <w:sz w:val="22"/>
+                <w:szCs w:val="22"/>
+              </w:rPr>
+              <w:t>Actor :</w:t>
+            </w:r>
+            <w:proofErr w:type="gramEnd"/>
           </w:p>
         </w:tc>
         <w:tc>
@@ -21239,6 +21822,7 @@
                 <w:szCs w:val="22"/>
               </w:rPr>
             </w:pPr>
+            <w:proofErr w:type="spellStart"/>
             <w:r>
               <w:rPr>
                 <w:rFonts w:eastAsiaTheme="minorHAnsi" w:cs="굴림" w:hint="eastAsia"/>
@@ -21248,6 +21832,7 @@
               </w:rPr>
               <w:t>앱관리자</w:t>
             </w:r>
+            <w:proofErr w:type="spellEnd"/>
           </w:p>
         </w:tc>
       </w:tr>
@@ -21289,8 +21874,19 @@
                 <w:sz w:val="22"/>
                 <w:szCs w:val="22"/>
               </w:rPr>
-              <w:t>Actor’s Goal :</w:t>
-            </w:r>
+              <w:t xml:space="preserve">Actor’s </w:t>
+            </w:r>
+            <w:proofErr w:type="gramStart"/>
+            <w:r>
+              <w:rPr>
+                <w:rFonts w:eastAsiaTheme="minorHAnsi" w:cs="Arial"/>
+                <w:color w:val="000000"/>
+                <w:sz w:val="22"/>
+                <w:szCs w:val="22"/>
+              </w:rPr>
+              <w:t>Goal :</w:t>
+            </w:r>
+            <w:proofErr w:type="gramEnd"/>
           </w:p>
         </w:tc>
         <w:tc>
@@ -21785,8 +22381,19 @@
                 <w:sz w:val="22"/>
                 <w:szCs w:val="22"/>
               </w:rPr>
-              <w:t>Participating Actors :</w:t>
-            </w:r>
+              <w:t xml:space="preserve">Participating </w:t>
+            </w:r>
+            <w:proofErr w:type="gramStart"/>
+            <w:r>
+              <w:rPr>
+                <w:rFonts w:eastAsiaTheme="minorHAnsi" w:cs="Arial"/>
+                <w:color w:val="000000"/>
+                <w:sz w:val="22"/>
+                <w:szCs w:val="22"/>
+              </w:rPr>
+              <w:t>Actors :</w:t>
+            </w:r>
+            <w:proofErr w:type="gramEnd"/>
           </w:p>
         </w:tc>
         <w:tc>
@@ -21859,6 +22466,7 @@
                 <w:szCs w:val="22"/>
               </w:rPr>
             </w:pPr>
+            <w:proofErr w:type="gramStart"/>
             <w:r>
               <w:rPr>
                 <w:rFonts w:eastAsiaTheme="minorHAnsi" w:cs="Arial"/>
@@ -21868,6 +22476,7 @@
               </w:rPr>
               <w:t>Preconditions :</w:t>
             </w:r>
+            <w:proofErr w:type="gramEnd"/>
           </w:p>
         </w:tc>
         <w:tc>
@@ -22058,6 +22667,7 @@
                 <w:szCs w:val="22"/>
               </w:rPr>
             </w:pPr>
+            <w:proofErr w:type="gramStart"/>
             <w:r>
               <w:rPr>
                 <w:rFonts w:eastAsiaTheme="minorHAnsi" w:cs="Arial"/>
@@ -22068,6 +22678,7 @@
               <w:lastRenderedPageBreak/>
               <w:t>Postconditions :</w:t>
             </w:r>
+            <w:proofErr w:type="gramEnd"/>
           </w:p>
         </w:tc>
         <w:tc>
@@ -22296,8 +22907,19 @@
                 <w:sz w:val="22"/>
                 <w:szCs w:val="22"/>
               </w:rPr>
-              <w:t>Flow of Events for Main Success Scenario :</w:t>
-            </w:r>
+              <w:t xml:space="preserve">Flow of Events for Main Success </w:t>
+            </w:r>
+            <w:proofErr w:type="gramStart"/>
+            <w:r>
+              <w:rPr>
+                <w:rFonts w:eastAsiaTheme="minorHAnsi" w:cs="Arial"/>
+                <w:color w:val="000000"/>
+                <w:sz w:val="22"/>
+                <w:szCs w:val="22"/>
+              </w:rPr>
+              <w:t>Scenario :</w:t>
+            </w:r>
+            <w:proofErr w:type="gramEnd"/>
           </w:p>
         </w:tc>
       </w:tr>
@@ -22514,6 +23136,7 @@
               </w:rPr>
               <w:t xml:space="preserve"> </w:t>
             </w:r>
+            <w:proofErr w:type="gramStart"/>
             <w:r>
               <w:rPr>
                 <w:rFonts w:eastAsiaTheme="minorHAnsi" w:cs="굴림" w:hint="eastAsia"/>
@@ -22541,6 +23164,7 @@
               </w:rPr>
               <w:t>한</w:t>
             </w:r>
+            <w:proofErr w:type="gramEnd"/>
             <w:r>
               <w:rPr>
                 <w:rFonts w:eastAsiaTheme="minorHAnsi" w:cs="굴림" w:hint="eastAsia"/>
@@ -23202,6 +23826,7 @@
               </w:rPr>
               <w:t xml:space="preserve"> </w:t>
             </w:r>
+            <w:proofErr w:type="gramStart"/>
             <w:r>
               <w:rPr>
                 <w:rFonts w:eastAsiaTheme="minorHAnsi" w:cs="굴림"/>
@@ -23220,6 +23845,7 @@
               </w:rPr>
               <w:t>성공적으로</w:t>
             </w:r>
+            <w:proofErr w:type="gramEnd"/>
             <w:r>
               <w:rPr>
                 <w:rFonts w:eastAsiaTheme="minorHAnsi" w:cs="굴림" w:hint="eastAsia"/>
@@ -23310,6 +23936,7 @@
               </w:rPr>
               <w:t xml:space="preserve"> </w:t>
             </w:r>
+            <w:proofErr w:type="spellStart"/>
             <w:r>
               <w:rPr>
                 <w:rFonts w:eastAsiaTheme="minorHAnsi" w:cs="굴림" w:hint="eastAsia"/>
@@ -23319,6 +23946,7 @@
               </w:rPr>
               <w:t>학식당</w:t>
             </w:r>
+            <w:proofErr w:type="spellEnd"/>
             <w:r>
               <w:rPr>
                 <w:rFonts w:eastAsiaTheme="minorHAnsi" w:cs="굴림" w:hint="eastAsia"/>
@@ -23496,7 +24124,27 @@
                 <w:sz w:val="22"/>
                 <w:szCs w:val="22"/>
               </w:rPr>
-              <w:t>Flow of Events for Extensions(Alternate Scenarios) :</w:t>
+              <w:t xml:space="preserve">Flow of Events for </w:t>
+            </w:r>
+            <w:proofErr w:type="gramStart"/>
+            <w:r>
+              <w:rPr>
+                <w:rFonts w:eastAsiaTheme="minorHAnsi" w:cs="Arial"/>
+                <w:color w:val="000000"/>
+                <w:sz w:val="22"/>
+                <w:szCs w:val="22"/>
+              </w:rPr>
+              <w:t>Extensions(</w:t>
+            </w:r>
+            <w:proofErr w:type="gramEnd"/>
+            <w:r>
+              <w:rPr>
+                <w:rFonts w:eastAsiaTheme="minorHAnsi" w:cs="Arial"/>
+                <w:color w:val="000000"/>
+                <w:sz w:val="22"/>
+                <w:szCs w:val="22"/>
+              </w:rPr>
+              <w:t>Alternate Scenarios) :</w:t>
             </w:r>
           </w:p>
         </w:tc>
@@ -23807,6 +24455,7 @@
               </w:rPr>
               <w:t xml:space="preserve"> </w:t>
             </w:r>
+            <w:proofErr w:type="spellStart"/>
             <w:r>
               <w:rPr>
                 <w:rFonts w:eastAsiaTheme="minorHAnsi" w:cs="굴림" w:hint="eastAsia"/>
@@ -23816,6 +24465,7 @@
               </w:rPr>
               <w:t>인증번호입니다</w:t>
             </w:r>
+            <w:proofErr w:type="spellEnd"/>
             <w:r>
               <w:rPr>
                 <w:rFonts w:eastAsiaTheme="minorHAnsi" w:cs="굴림"/>
@@ -23942,6 +24592,7 @@
               </w:rPr>
               <w:t xml:space="preserve"> </w:t>
             </w:r>
+            <w:proofErr w:type="spellStart"/>
             <w:r>
               <w:rPr>
                 <w:rFonts w:eastAsiaTheme="minorHAnsi" w:cs="굴림" w:hint="eastAsia"/>
@@ -23951,6 +24602,7 @@
               </w:rPr>
               <w:t>재활성화시킨다</w:t>
             </w:r>
+            <w:proofErr w:type="spellEnd"/>
           </w:p>
         </w:tc>
       </w:tr>
@@ -24030,6 +24682,7 @@
               </w:rPr>
               <w:t>Use Case UC-</w:t>
             </w:r>
+            <w:proofErr w:type="gramStart"/>
             <w:r>
               <w:rPr>
                 <w:rFonts w:eastAsiaTheme="minorHAnsi" w:cs="Arial"/>
@@ -24050,7 +24703,19 @@
                 <w:sz w:val="22"/>
                 <w:szCs w:val="22"/>
               </w:rPr>
-              <w:t xml:space="preserve"> : </w:t>
+              <w:t xml:space="preserve"> :</w:t>
+            </w:r>
+            <w:proofErr w:type="gramEnd"/>
+            <w:r>
+              <w:rPr>
+                <w:rFonts w:eastAsiaTheme="minorHAnsi" w:cs="Arial"/>
+                <w:b/>
+                <w:bCs/>
+                <w:color w:val="000000"/>
+                <w:sz w:val="22"/>
+                <w:szCs w:val="22"/>
+              </w:rPr>
+              <w:t xml:space="preserve"> </w:t>
             </w:r>
             <w:r>
               <w:rPr>
@@ -24140,8 +24805,19 @@
                 <w:sz w:val="22"/>
                 <w:szCs w:val="22"/>
               </w:rPr>
-              <w:t>Related Requirements :</w:t>
-            </w:r>
+              <w:t xml:space="preserve">Related </w:t>
+            </w:r>
+            <w:proofErr w:type="gramStart"/>
+            <w:r>
+              <w:rPr>
+                <w:rFonts w:eastAsiaTheme="minorHAnsi" w:cs="Arial"/>
+                <w:color w:val="000000"/>
+                <w:sz w:val="22"/>
+                <w:szCs w:val="22"/>
+              </w:rPr>
+              <w:t>Requirements :</w:t>
+            </w:r>
+            <w:proofErr w:type="gramEnd"/>
           </w:p>
         </w:tc>
         <w:tc>
@@ -24220,8 +24896,19 @@
                 <w:sz w:val="22"/>
                 <w:szCs w:val="22"/>
               </w:rPr>
-              <w:t>Initiating Actor :</w:t>
-            </w:r>
+              <w:t xml:space="preserve">Initiating </w:t>
+            </w:r>
+            <w:proofErr w:type="gramStart"/>
+            <w:r>
+              <w:rPr>
+                <w:rFonts w:eastAsiaTheme="minorHAnsi" w:cs="Arial"/>
+                <w:color w:val="000000"/>
+                <w:sz w:val="22"/>
+                <w:szCs w:val="22"/>
+              </w:rPr>
+              <w:t>Actor :</w:t>
+            </w:r>
+            <w:proofErr w:type="gramEnd"/>
           </w:p>
         </w:tc>
         <w:tc>
@@ -24251,6 +24938,7 @@
                 <w:lang w:eastAsia="ko-KR"/>
               </w:rPr>
             </w:pPr>
+            <w:proofErr w:type="spellStart"/>
             <w:r>
               <w:rPr>
                 <w:rFonts w:eastAsiaTheme="minorHAnsi" w:cs="굴림" w:hint="eastAsia"/>
@@ -24260,6 +24948,7 @@
               </w:rPr>
               <w:t>앱관리자</w:t>
             </w:r>
+            <w:proofErr w:type="spellEnd"/>
           </w:p>
         </w:tc>
       </w:tr>
@@ -24301,8 +24990,19 @@
                 <w:sz w:val="22"/>
                 <w:szCs w:val="22"/>
               </w:rPr>
-              <w:t>Actor’s Goal :</w:t>
-            </w:r>
+              <w:t xml:space="preserve">Actor’s </w:t>
+            </w:r>
+            <w:proofErr w:type="gramStart"/>
+            <w:r>
+              <w:rPr>
+                <w:rFonts w:eastAsiaTheme="minorHAnsi" w:cs="Arial"/>
+                <w:color w:val="000000"/>
+                <w:sz w:val="22"/>
+                <w:szCs w:val="22"/>
+              </w:rPr>
+              <w:t>Goal :</w:t>
+            </w:r>
+            <w:proofErr w:type="gramEnd"/>
           </w:p>
         </w:tc>
         <w:tc>
@@ -24472,8 +25172,19 @@
                 <w:sz w:val="22"/>
                 <w:szCs w:val="22"/>
               </w:rPr>
-              <w:t>Participating Actors :</w:t>
-            </w:r>
+              <w:t xml:space="preserve">Participating </w:t>
+            </w:r>
+            <w:proofErr w:type="gramStart"/>
+            <w:r>
+              <w:rPr>
+                <w:rFonts w:eastAsiaTheme="minorHAnsi" w:cs="Arial"/>
+                <w:color w:val="000000"/>
+                <w:sz w:val="22"/>
+                <w:szCs w:val="22"/>
+              </w:rPr>
+              <w:t>Actors :</w:t>
+            </w:r>
+            <w:proofErr w:type="gramEnd"/>
           </w:p>
         </w:tc>
         <w:tc>
@@ -24546,6 +25257,7 @@
                 <w:szCs w:val="22"/>
               </w:rPr>
             </w:pPr>
+            <w:proofErr w:type="gramStart"/>
             <w:r>
               <w:rPr>
                 <w:rFonts w:eastAsiaTheme="minorHAnsi" w:cs="Arial"/>
@@ -24555,6 +25267,7 @@
               </w:rPr>
               <w:t>Preconditions :</w:t>
             </w:r>
+            <w:proofErr w:type="gramEnd"/>
           </w:p>
         </w:tc>
         <w:tc>
@@ -24862,6 +25575,7 @@
                 <w:szCs w:val="22"/>
               </w:rPr>
             </w:pPr>
+            <w:proofErr w:type="gramStart"/>
             <w:r>
               <w:rPr>
                 <w:rFonts w:eastAsiaTheme="minorHAnsi" w:cs="Arial"/>
@@ -24871,6 +25585,7 @@
               </w:rPr>
               <w:t>Postconditions :</w:t>
             </w:r>
+            <w:proofErr w:type="gramEnd"/>
           </w:p>
         </w:tc>
         <w:tc>
@@ -25138,8 +25853,19 @@
                 <w:sz w:val="22"/>
                 <w:szCs w:val="22"/>
               </w:rPr>
-              <w:t>Flow of Events for Main Success Scenario :</w:t>
-            </w:r>
+              <w:t xml:space="preserve">Flow of Events for Main Success </w:t>
+            </w:r>
+            <w:proofErr w:type="gramStart"/>
+            <w:r>
+              <w:rPr>
+                <w:rFonts w:eastAsiaTheme="minorHAnsi" w:cs="Arial"/>
+                <w:color w:val="000000"/>
+                <w:sz w:val="22"/>
+                <w:szCs w:val="22"/>
+              </w:rPr>
+              <w:t>Scenario :</w:t>
+            </w:r>
+            <w:proofErr w:type="gramEnd"/>
           </w:p>
         </w:tc>
       </w:tr>
@@ -25320,6 +26046,7 @@
               </w:rPr>
               <w:t>‘</w:t>
             </w:r>
+            <w:proofErr w:type="spellStart"/>
             <w:r>
               <w:rPr>
                 <w:rFonts w:eastAsiaTheme="minorHAnsi" w:cs="굴림" w:hint="eastAsia"/>
@@ -25329,6 +26056,7 @@
               </w:rPr>
               <w:t>계정삭제하기</w:t>
             </w:r>
+            <w:proofErr w:type="spellEnd"/>
             <w:r>
               <w:rPr>
                 <w:rFonts w:eastAsiaTheme="minorHAnsi" w:cs="굴림"/>
@@ -25683,6 +26411,7 @@
               </w:rPr>
               <w:t xml:space="preserve"> </w:t>
             </w:r>
+            <w:proofErr w:type="spellStart"/>
             <w:r>
               <w:rPr>
                 <w:rFonts w:eastAsiaTheme="minorHAnsi" w:cs="굴림" w:hint="eastAsia"/>
@@ -25692,6 +26421,7 @@
               </w:rPr>
               <w:t>팝업창</w:t>
             </w:r>
+            <w:proofErr w:type="spellEnd"/>
             <w:r>
               <w:rPr>
                 <w:rFonts w:eastAsiaTheme="minorHAnsi" w:cs="굴림" w:hint="eastAsia"/>

</xml_diff>

<commit_message>
[docs] subgroup1 uc-5 alternate senario 수정
</commit_message>
<xml_diff>
--- a/subgroup1/2.use-case/2021.04.15 [ schema for use-cases ].docx
+++ b/subgroup1/2.use-case/2021.04.15 [ schema for use-cases ].docx
@@ -17752,6 +17752,26 @@
                 <w:szCs w:val="22"/>
                 <w:lang w:eastAsia="ko-KR"/>
               </w:rPr>
+              <w:t>장바구니페이지에서</w:t>
+            </w:r>
+            <w:r>
+              <w:rPr>
+                <w:rFonts w:eastAsiaTheme="minorHAnsi" w:cs="Arial" w:hint="eastAsia"/>
+                <w:color w:val="000000"/>
+                <w:sz w:val="22"/>
+                <w:szCs w:val="22"/>
+                <w:lang w:eastAsia="ko-KR"/>
+              </w:rPr>
+              <w:t xml:space="preserve"> </w:t>
+            </w:r>
+            <w:r>
+              <w:rPr>
+                <w:rFonts w:eastAsiaTheme="minorHAnsi" w:cs="Arial" w:hint="eastAsia"/>
+                <w:color w:val="000000"/>
+                <w:sz w:val="22"/>
+                <w:szCs w:val="22"/>
+                <w:lang w:eastAsia="ko-KR"/>
+              </w:rPr>
               <w:t>메뉴</w:t>
             </w:r>
             <w:r>
@@ -17782,6 +17802,96 @@
                 <w:szCs w:val="22"/>
                 <w:lang w:eastAsia="ko-KR"/>
               </w:rPr>
+              <w:t>과</w:t>
+            </w:r>
+            <w:r>
+              <w:rPr>
+                <w:rFonts w:eastAsiaTheme="minorHAnsi" w:cs="Arial" w:hint="eastAsia"/>
+                <w:color w:val="000000"/>
+                <w:sz w:val="22"/>
+                <w:szCs w:val="22"/>
+                <w:lang w:eastAsia="ko-KR"/>
+              </w:rPr>
+              <w:t xml:space="preserve"> </w:t>
+            </w:r>
+            <w:r>
+              <w:rPr>
+                <w:rFonts w:eastAsiaTheme="minorHAnsi" w:cs="Arial" w:hint="eastAsia"/>
+                <w:color w:val="000000"/>
+                <w:sz w:val="22"/>
+                <w:szCs w:val="22"/>
+                <w:lang w:eastAsia="ko-KR"/>
+              </w:rPr>
+              <w:t>개수</w:t>
+            </w:r>
+            <w:r>
+              <w:rPr>
+                <w:rFonts w:eastAsiaTheme="minorHAnsi" w:cs="Arial" w:hint="eastAsia"/>
+                <w:color w:val="000000"/>
+                <w:sz w:val="22"/>
+                <w:szCs w:val="22"/>
+                <w:lang w:eastAsia="ko-KR"/>
+              </w:rPr>
+              <w:t xml:space="preserve"> </w:t>
+            </w:r>
+            <w:r>
+              <w:rPr>
+                <w:rFonts w:eastAsiaTheme="minorHAnsi" w:cs="Arial" w:hint="eastAsia"/>
+                <w:color w:val="000000"/>
+                <w:sz w:val="22"/>
+                <w:szCs w:val="22"/>
+                <w:lang w:eastAsia="ko-KR"/>
+              </w:rPr>
+              <w:t>조절을</w:t>
+            </w:r>
+            <w:r>
+              <w:rPr>
+                <w:rFonts w:eastAsiaTheme="minorHAnsi" w:cs="Arial" w:hint="eastAsia"/>
+                <w:color w:val="000000"/>
+                <w:sz w:val="22"/>
+                <w:szCs w:val="22"/>
+                <w:lang w:eastAsia="ko-KR"/>
+              </w:rPr>
+              <w:t xml:space="preserve"> </w:t>
+            </w:r>
+            <w:r>
+              <w:rPr>
+                <w:rFonts w:eastAsiaTheme="minorHAnsi" w:cs="Arial" w:hint="eastAsia"/>
+                <w:color w:val="000000"/>
+                <w:sz w:val="22"/>
+                <w:szCs w:val="22"/>
+                <w:lang w:eastAsia="ko-KR"/>
+              </w:rPr>
+              <w:t>모두</w:t>
+            </w:r>
+            <w:r>
+              <w:rPr>
+                <w:rFonts w:eastAsiaTheme="minorHAnsi" w:cs="Arial" w:hint="eastAsia"/>
+                <w:color w:val="000000"/>
+                <w:sz w:val="22"/>
+                <w:szCs w:val="22"/>
+                <w:lang w:eastAsia="ko-KR"/>
+              </w:rPr>
+              <w:t xml:space="preserve"> </w:t>
+            </w:r>
+            <w:r>
+              <w:rPr>
+                <w:rFonts w:eastAsiaTheme="minorHAnsi" w:cs="Arial" w:hint="eastAsia"/>
+                <w:color w:val="000000"/>
+                <w:sz w:val="22"/>
+                <w:szCs w:val="22"/>
+                <w:lang w:eastAsia="ko-KR"/>
+              </w:rPr>
+              <w:t>마친</w:t>
+            </w:r>
+            <w:r>
+              <w:rPr>
+                <w:rFonts w:eastAsiaTheme="minorHAnsi" w:cs="Arial" w:hint="eastAsia"/>
+                <w:color w:val="000000"/>
+                <w:sz w:val="22"/>
+                <w:szCs w:val="22"/>
+                <w:lang w:eastAsia="ko-KR"/>
+              </w:rPr>
               <w:t xml:space="preserve"> </w:t>
             </w:r>
             <w:r>
@@ -17812,18 +17922,40 @@
                 <w:szCs w:val="22"/>
                 <w:lang w:eastAsia="ko-KR"/>
               </w:rPr>
+              <w:t>(UC-4)</w:t>
+            </w:r>
+            <w:r>
+              <w:rPr>
+                <w:rFonts w:eastAsiaTheme="minorHAnsi" w:cs="Arial" w:hint="eastAsia"/>
+                <w:color w:val="000000"/>
+                <w:sz w:val="22"/>
+                <w:szCs w:val="22"/>
+                <w:lang w:eastAsia="ko-KR"/>
+              </w:rPr>
+              <w:t xml:space="preserve"> </w:t>
+            </w:r>
+            <w:r>
+              <w:rPr>
+                <w:rFonts w:eastAsiaTheme="minorHAnsi" w:cs="Arial"/>
+                <w:color w:val="000000"/>
+                <w:sz w:val="22"/>
+                <w:szCs w:val="22"/>
+                <w:lang w:eastAsia="ko-KR"/>
+              </w:rPr>
               <w:t>‘</w:t>
             </w:r>
-            <w:r>
-              <w:rPr>
-                <w:rFonts w:eastAsiaTheme="minorHAnsi" w:cs="Arial" w:hint="eastAsia"/>
-                <w:color w:val="000000"/>
-                <w:sz w:val="22"/>
-                <w:szCs w:val="22"/>
-                <w:lang w:eastAsia="ko-KR"/>
-              </w:rPr>
-              <w:t>장바구니버튼</w:t>
-            </w:r>
+            <w:proofErr w:type="spellStart"/>
+            <w:r>
+              <w:rPr>
+                <w:rFonts w:eastAsiaTheme="minorHAnsi" w:cs="Arial" w:hint="eastAsia"/>
+                <w:color w:val="000000"/>
+                <w:sz w:val="22"/>
+                <w:szCs w:val="22"/>
+                <w:lang w:eastAsia="ko-KR"/>
+              </w:rPr>
+              <w:t>결제하러가기</w:t>
+            </w:r>
+            <w:proofErr w:type="spellEnd"/>
             <w:r>
               <w:rPr>
                 <w:rFonts w:eastAsiaTheme="minorHAnsi" w:cs="Arial"/>
@@ -17882,7 +18014,7 @@
                 <w:szCs w:val="22"/>
                 <w:lang w:eastAsia="ko-KR"/>
               </w:rPr>
-              <w:t xml:space="preserve"> (UC-4)</w:t>
+              <w:t xml:space="preserve"> </w:t>
             </w:r>
           </w:p>
         </w:tc>
@@ -18186,7 +18318,67 @@
                 <w:szCs w:val="22"/>
                 <w:lang w:eastAsia="ko-KR"/>
               </w:rPr>
-              <w:t>결제금액을</w:t>
+              <w:t>결제금액</w:t>
+            </w:r>
+            <w:r>
+              <w:rPr>
+                <w:rFonts w:eastAsiaTheme="minorHAnsi" w:cs="Arial" w:hint="eastAsia"/>
+                <w:color w:val="000000"/>
+                <w:sz w:val="22"/>
+                <w:szCs w:val="22"/>
+                <w:lang w:eastAsia="ko-KR"/>
+              </w:rPr>
+              <w:t xml:space="preserve"> </w:t>
+            </w:r>
+            <w:r>
+              <w:rPr>
+                <w:rFonts w:eastAsiaTheme="minorHAnsi" w:cs="Arial" w:hint="eastAsia"/>
+                <w:color w:val="000000"/>
+                <w:sz w:val="22"/>
+                <w:szCs w:val="22"/>
+                <w:lang w:eastAsia="ko-KR"/>
+              </w:rPr>
+              <w:t>등</w:t>
+            </w:r>
+            <w:r>
+              <w:rPr>
+                <w:rFonts w:eastAsiaTheme="minorHAnsi" w:cs="Arial" w:hint="eastAsia"/>
+                <w:color w:val="000000"/>
+                <w:sz w:val="22"/>
+                <w:szCs w:val="22"/>
+                <w:lang w:eastAsia="ko-KR"/>
+              </w:rPr>
+              <w:t xml:space="preserve"> </w:t>
+            </w:r>
+            <w:r>
+              <w:rPr>
+                <w:rFonts w:eastAsiaTheme="minorHAnsi" w:cs="Arial" w:hint="eastAsia"/>
+                <w:color w:val="000000"/>
+                <w:sz w:val="22"/>
+                <w:szCs w:val="22"/>
+                <w:lang w:eastAsia="ko-KR"/>
+              </w:rPr>
+              <w:t>결제정보를</w:t>
+            </w:r>
+            <w:r>
+              <w:rPr>
+                <w:rFonts w:eastAsiaTheme="minorHAnsi" w:cs="Arial" w:hint="eastAsia"/>
+                <w:color w:val="000000"/>
+                <w:sz w:val="22"/>
+                <w:szCs w:val="22"/>
+                <w:lang w:eastAsia="ko-KR"/>
+              </w:rPr>
+              <w:t xml:space="preserve"> </w:t>
+            </w:r>
+            <w:r>
+              <w:rPr>
+                <w:rFonts w:eastAsiaTheme="minorHAnsi" w:cs="Arial" w:hint="eastAsia"/>
+                <w:color w:val="000000"/>
+                <w:sz w:val="22"/>
+                <w:szCs w:val="22"/>
+                <w:lang w:eastAsia="ko-KR"/>
+              </w:rPr>
+              <w:t>상세하게</w:t>
             </w:r>
             <w:r>
               <w:rPr>
@@ -18320,35 +18512,37 @@
               </w:rPr>
               <w:t>‘</w:t>
             </w:r>
-            <w:r>
-              <w:rPr>
-                <w:rFonts w:eastAsiaTheme="minorHAnsi" w:cs="Arial" w:hint="eastAsia"/>
-                <w:color w:val="000000"/>
-                <w:sz w:val="22"/>
-                <w:szCs w:val="22"/>
-                <w:lang w:eastAsia="ko-KR"/>
-              </w:rPr>
-              <w:t>카드결제</w:t>
-            </w:r>
-            <w:r>
-              <w:rPr>
-                <w:rFonts w:eastAsiaTheme="minorHAnsi" w:cs="Arial" w:hint="eastAsia"/>
-                <w:color w:val="000000"/>
-                <w:sz w:val="22"/>
-                <w:szCs w:val="22"/>
-                <w:lang w:eastAsia="ko-KR"/>
-              </w:rPr>
-              <w:t xml:space="preserve"> </w:t>
-            </w:r>
-            <w:r>
-              <w:rPr>
-                <w:rFonts w:eastAsiaTheme="minorHAnsi" w:cs="Arial" w:hint="eastAsia"/>
-                <w:color w:val="000000"/>
-                <w:sz w:val="22"/>
-                <w:szCs w:val="22"/>
-                <w:lang w:eastAsia="ko-KR"/>
-              </w:rPr>
-              <w:t>버튼</w:t>
+            <w:proofErr w:type="spellStart"/>
+            <w:r>
+              <w:rPr>
+                <w:rFonts w:eastAsiaTheme="minorHAnsi" w:cs="Arial" w:hint="eastAsia"/>
+                <w:color w:val="000000"/>
+                <w:sz w:val="22"/>
+                <w:szCs w:val="22"/>
+                <w:lang w:eastAsia="ko-KR"/>
+              </w:rPr>
+              <w:t>페이북</w:t>
+            </w:r>
+            <w:proofErr w:type="spellEnd"/>
+            <w:r>
+              <w:rPr>
+                <w:rFonts w:eastAsiaTheme="minorHAnsi" w:cs="Arial" w:hint="eastAsia"/>
+                <w:color w:val="000000"/>
+                <w:sz w:val="22"/>
+                <w:szCs w:val="22"/>
+                <w:lang w:eastAsia="ko-KR"/>
+              </w:rPr>
+              <w:t xml:space="preserve"> </w:t>
+            </w:r>
+            <w:r>
+              <w:rPr>
+                <w:rFonts w:eastAsiaTheme="minorHAnsi" w:cs="Arial" w:hint="eastAsia"/>
+                <w:color w:val="000000"/>
+                <w:sz w:val="22"/>
+                <w:szCs w:val="22"/>
+                <w:lang w:eastAsia="ko-KR"/>
+              </w:rPr>
+              <w:t>결제</w:t>
             </w:r>
             <w:r>
               <w:rPr>
@@ -18389,6 +18583,26 @@
                 <w:lang w:eastAsia="ko-KR"/>
               </w:rPr>
               <w:t>클릭하고</w:t>
+            </w:r>
+            <w:r>
+              <w:rPr>
+                <w:rFonts w:eastAsiaTheme="minorHAnsi" w:cs="Arial" w:hint="eastAsia"/>
+                <w:color w:val="000000"/>
+                <w:sz w:val="22"/>
+                <w:szCs w:val="22"/>
+                <w:lang w:eastAsia="ko-KR"/>
+              </w:rPr>
+              <w:t xml:space="preserve"> </w:t>
+            </w:r>
+            <w:r>
+              <w:rPr>
+                <w:rFonts w:eastAsiaTheme="minorHAnsi" w:cs="Arial" w:hint="eastAsia"/>
+                <w:color w:val="000000"/>
+                <w:sz w:val="22"/>
+                <w:szCs w:val="22"/>
+                <w:lang w:eastAsia="ko-KR"/>
+              </w:rPr>
+              <w:t>실제</w:t>
             </w:r>
             <w:r>
               <w:rPr>
@@ -18481,6 +18695,7 @@
                 <w:sz w:val="22"/>
                 <w:szCs w:val="22"/>
               </w:rPr>
+              <w:lastRenderedPageBreak/>
               <w:t>←</w:t>
             </w:r>
           </w:p>
@@ -18765,7 +18980,6 @@
                 <w:sz w:val="22"/>
                 <w:szCs w:val="22"/>
               </w:rPr>
-              <w:lastRenderedPageBreak/>
               <w:t>→</w:t>
             </w:r>
           </w:p>
@@ -18997,25 +19211,117 @@
               </w:rPr>
               <w:t xml:space="preserve"> </w:t>
             </w:r>
-            <w:r>
-              <w:rPr>
-                <w:rFonts w:eastAsiaTheme="minorHAnsi" w:cs="Arial" w:hint="eastAsia"/>
-                <w:color w:val="000000"/>
-                <w:sz w:val="22"/>
-                <w:szCs w:val="22"/>
-                <w:lang w:eastAsia="ko-KR"/>
-              </w:rPr>
-              <w:t>완료한다</w:t>
-            </w:r>
-            <w:r>
-              <w:rPr>
-                <w:rFonts w:eastAsiaTheme="minorHAnsi" w:cs="Arial" w:hint="eastAsia"/>
-                <w:color w:val="000000"/>
-                <w:sz w:val="22"/>
-                <w:szCs w:val="22"/>
-                <w:lang w:eastAsia="ko-KR"/>
-              </w:rPr>
-              <w:t xml:space="preserve">. </w:t>
+            <w:proofErr w:type="gramStart"/>
+            <w:r>
+              <w:rPr>
+                <w:rFonts w:eastAsiaTheme="minorHAnsi" w:cs="Arial" w:hint="eastAsia"/>
+                <w:color w:val="000000"/>
+                <w:sz w:val="22"/>
+                <w:szCs w:val="22"/>
+                <w:lang w:eastAsia="ko-KR"/>
+              </w:rPr>
+              <w:t>완료</w:t>
+            </w:r>
+            <w:r>
+              <w:rPr>
+                <w:rFonts w:eastAsiaTheme="minorHAnsi" w:cs="Arial" w:hint="eastAsia"/>
+                <w:color w:val="000000"/>
+                <w:sz w:val="22"/>
+                <w:szCs w:val="22"/>
+                <w:lang w:eastAsia="ko-KR"/>
+              </w:rPr>
+              <w:t xml:space="preserve"> </w:t>
+            </w:r>
+            <w:r>
+              <w:rPr>
+                <w:rFonts w:eastAsiaTheme="minorHAnsi" w:cs="Arial" w:hint="eastAsia"/>
+                <w:color w:val="000000"/>
+                <w:sz w:val="22"/>
+                <w:szCs w:val="22"/>
+                <w:lang w:eastAsia="ko-KR"/>
+              </w:rPr>
+              <w:t>한</w:t>
+            </w:r>
+            <w:proofErr w:type="gramEnd"/>
+            <w:r>
+              <w:rPr>
+                <w:rFonts w:eastAsiaTheme="minorHAnsi" w:cs="Arial" w:hint="eastAsia"/>
+                <w:color w:val="000000"/>
+                <w:sz w:val="22"/>
+                <w:szCs w:val="22"/>
+                <w:lang w:eastAsia="ko-KR"/>
+              </w:rPr>
+              <w:t xml:space="preserve"> </w:t>
+            </w:r>
+            <w:r>
+              <w:rPr>
+                <w:rFonts w:eastAsiaTheme="minorHAnsi" w:cs="Arial" w:hint="eastAsia"/>
+                <w:color w:val="000000"/>
+                <w:sz w:val="22"/>
+                <w:szCs w:val="22"/>
+                <w:lang w:eastAsia="ko-KR"/>
+              </w:rPr>
+              <w:t>후</w:t>
+            </w:r>
+            <w:r>
+              <w:rPr>
+                <w:rFonts w:eastAsiaTheme="minorHAnsi" w:cs="Arial" w:hint="eastAsia"/>
+                <w:color w:val="000000"/>
+                <w:sz w:val="22"/>
+                <w:szCs w:val="22"/>
+                <w:lang w:eastAsia="ko-KR"/>
+              </w:rPr>
+              <w:t xml:space="preserve"> </w:t>
+            </w:r>
+            <w:r>
+              <w:rPr>
+                <w:rFonts w:eastAsiaTheme="minorHAnsi" w:cs="Arial" w:hint="eastAsia"/>
+                <w:color w:val="000000"/>
+                <w:sz w:val="22"/>
+                <w:szCs w:val="22"/>
+                <w:lang w:eastAsia="ko-KR"/>
+              </w:rPr>
+              <w:t>다시</w:t>
+            </w:r>
+            <w:r>
+              <w:rPr>
+                <w:rFonts w:eastAsiaTheme="minorHAnsi" w:cs="Arial" w:hint="eastAsia"/>
+                <w:color w:val="000000"/>
+                <w:sz w:val="22"/>
+                <w:szCs w:val="22"/>
+                <w:lang w:eastAsia="ko-KR"/>
+              </w:rPr>
+              <w:t xml:space="preserve"> </w:t>
+            </w:r>
+            <w:r>
+              <w:rPr>
+                <w:rFonts w:eastAsiaTheme="minorHAnsi" w:cs="Arial" w:hint="eastAsia"/>
+                <w:color w:val="000000"/>
+                <w:sz w:val="22"/>
+                <w:szCs w:val="22"/>
+                <w:lang w:eastAsia="ko-KR"/>
+              </w:rPr>
+              <w:t>어플로</w:t>
+            </w:r>
+            <w:r>
+              <w:rPr>
+                <w:rFonts w:eastAsiaTheme="minorHAnsi" w:cs="Arial" w:hint="eastAsia"/>
+                <w:color w:val="000000"/>
+                <w:sz w:val="22"/>
+                <w:szCs w:val="22"/>
+                <w:lang w:eastAsia="ko-KR"/>
+              </w:rPr>
+              <w:t xml:space="preserve"> </w:t>
+            </w:r>
+            <w:r>
+              <w:rPr>
+                <w:rFonts w:eastAsiaTheme="minorHAnsi" w:cs="Arial" w:hint="eastAsia"/>
+                <w:color w:val="000000"/>
+                <w:sz w:val="22"/>
+                <w:szCs w:val="22"/>
+                <w:lang w:eastAsia="ko-KR"/>
+              </w:rPr>
+              <w:t>돌아온다</w:t>
             </w:r>
           </w:p>
         </w:tc>
@@ -19139,7 +19445,7 @@
                 <w:szCs w:val="22"/>
                 <w:lang w:eastAsia="ko-KR"/>
               </w:rPr>
-              <w:t>성사된</w:t>
+              <w:t>완료된</w:t>
             </w:r>
             <w:r>
               <w:rPr>
@@ -19199,7 +19505,7 @@
                 <w:szCs w:val="22"/>
                 <w:lang w:eastAsia="ko-KR"/>
               </w:rPr>
-              <w:t>재확인</w:t>
+              <w:t>확인</w:t>
             </w:r>
             <w:r>
               <w:rPr>
@@ -19359,7 +19665,17 @@
                 <w:szCs w:val="22"/>
                 <w:lang w:eastAsia="ko-KR"/>
               </w:rPr>
-              <w:t>보여준다</w:t>
+              <w:t>생성한다</w:t>
+            </w:r>
+            <w:r>
+              <w:rPr>
+                <w:rFonts w:eastAsiaTheme="minorHAnsi" w:cs="Arial" w:hint="eastAsia"/>
+                <w:color w:val="000000"/>
+                <w:sz w:val="22"/>
+                <w:szCs w:val="22"/>
+                <w:lang w:eastAsia="ko-KR"/>
+              </w:rPr>
+              <w:t>.</w:t>
             </w:r>
           </w:p>
         </w:tc>
@@ -20029,7 +20345,7 @@
           <w:p>
             <w:pPr>
               <w:rPr>
-                <w:rFonts w:eastAsiaTheme="minorHAnsi" w:cs="굴림"/>
+                <w:rFonts w:eastAsiaTheme="minorHAnsi" w:cs="굴림" w:hint="eastAsia"/>
                 <w:sz w:val="22"/>
                 <w:szCs w:val="22"/>
                 <w:lang w:eastAsia="ko-KR"/>
@@ -20205,47 +20521,47 @@
                 <w:szCs w:val="22"/>
                 <w:lang w:eastAsia="ko-KR"/>
               </w:rPr>
-              <w:t>카드결제</w:t>
-            </w:r>
-            <w:r>
-              <w:rPr>
-                <w:rFonts w:eastAsiaTheme="minorHAnsi" w:cs="Arial" w:hint="eastAsia"/>
-                <w:color w:val="000000"/>
-                <w:sz w:val="22"/>
-                <w:szCs w:val="22"/>
-                <w:lang w:eastAsia="ko-KR"/>
-              </w:rPr>
-              <w:t xml:space="preserve"> </w:t>
-            </w:r>
-            <w:r>
-              <w:rPr>
-                <w:rFonts w:eastAsiaTheme="minorHAnsi" w:cs="Arial" w:hint="eastAsia"/>
-                <w:color w:val="000000"/>
-                <w:sz w:val="22"/>
-                <w:szCs w:val="22"/>
-                <w:lang w:eastAsia="ko-KR"/>
-              </w:rPr>
-              <w:t>버튼을</w:t>
-            </w:r>
-            <w:r>
-              <w:rPr>
-                <w:rFonts w:eastAsiaTheme="minorHAnsi" w:cs="Arial" w:hint="eastAsia"/>
-                <w:color w:val="000000"/>
-                <w:sz w:val="22"/>
-                <w:szCs w:val="22"/>
-                <w:lang w:eastAsia="ko-KR"/>
-              </w:rPr>
-              <w:t xml:space="preserve"> </w:t>
-            </w:r>
-            <w:r>
-              <w:rPr>
-                <w:rFonts w:eastAsiaTheme="minorHAnsi" w:cs="Arial" w:hint="eastAsia"/>
-                <w:color w:val="000000"/>
-                <w:sz w:val="22"/>
-                <w:szCs w:val="22"/>
-                <w:lang w:eastAsia="ko-KR"/>
-              </w:rPr>
-              <w:t>비활성화한다</w:t>
+              <w:t>장바구니</w:t>
+            </w:r>
+            <w:r>
+              <w:rPr>
+                <w:rFonts w:eastAsiaTheme="minorHAnsi" w:cs="Arial" w:hint="eastAsia"/>
+                <w:color w:val="000000"/>
+                <w:sz w:val="22"/>
+                <w:szCs w:val="22"/>
+                <w:lang w:eastAsia="ko-KR"/>
+              </w:rPr>
+              <w:t xml:space="preserve"> </w:t>
+            </w:r>
+            <w:r>
+              <w:rPr>
+                <w:rFonts w:eastAsiaTheme="minorHAnsi" w:cs="Arial" w:hint="eastAsia"/>
+                <w:color w:val="000000"/>
+                <w:sz w:val="22"/>
+                <w:szCs w:val="22"/>
+                <w:lang w:eastAsia="ko-KR"/>
+              </w:rPr>
+              <w:t>페이지로</w:t>
+            </w:r>
+            <w:r>
+              <w:rPr>
+                <w:rFonts w:eastAsiaTheme="minorHAnsi" w:cs="Arial" w:hint="eastAsia"/>
+                <w:color w:val="000000"/>
+                <w:sz w:val="22"/>
+                <w:szCs w:val="22"/>
+                <w:lang w:eastAsia="ko-KR"/>
+              </w:rPr>
+              <w:t xml:space="preserve"> </w:t>
+            </w:r>
+            <w:r>
+              <w:rPr>
+                <w:rFonts w:eastAsiaTheme="minorHAnsi" w:cs="Arial" w:hint="eastAsia"/>
+                <w:color w:val="000000"/>
+                <w:sz w:val="22"/>
+                <w:szCs w:val="22"/>
+                <w:lang w:eastAsia="ko-KR"/>
+              </w:rPr>
+              <w:t>되돌아간다</w:t>
             </w:r>
             <w:r>
               <w:rPr>
@@ -20339,7 +20655,7 @@
           <w:p>
             <w:pPr>
               <w:rPr>
-                <w:rFonts w:eastAsiaTheme="minorHAnsi" w:cs="Arial" w:hint="eastAsia"/>
+                <w:rFonts w:eastAsiaTheme="minorHAnsi" w:cs="Arial"/>
                 <w:sz w:val="22"/>
                 <w:szCs w:val="22"/>
                 <w:lang w:eastAsia="ko-KR"/>
@@ -20562,7 +20878,7 @@
           <w:p>
             <w:pPr>
               <w:rPr>
-                <w:rFonts w:eastAsiaTheme="minorHAnsi" w:cs="Arial" w:hint="eastAsia"/>
+                <w:rFonts w:eastAsiaTheme="minorHAnsi" w:cs="Arial"/>
                 <w:sz w:val="22"/>
                 <w:szCs w:val="22"/>
                 <w:lang w:eastAsia="ko-KR"/>

</xml_diff>

<commit_message>
[feat]: subgroup1 add domain model for UC-3
</commit_message>
<xml_diff>
--- a/subgroup1/2.use-case/2021.04.15 [ schema for use-cases ].docx
+++ b/subgroup1/2.use-case/2021.04.15 [ schema for use-cases ].docx
@@ -13,6 +13,36 @@
           <w:lang w:eastAsia="ko-KR"/>
         </w:rPr>
       </w:pPr>
+      <w:r>
+        <w:rPr>
+          <w:b/>
+          <w:bCs/>
+          <w:sz w:val="28"/>
+          <w:szCs w:val="28"/>
+          <w:lang w:eastAsia="ko-KR"/>
+        </w:rPr>
+        <w:softHyphen/>
+      </w:r>
+      <w:r>
+        <w:rPr>
+          <w:b/>
+          <w:bCs/>
+          <w:sz w:val="28"/>
+          <w:szCs w:val="28"/>
+          <w:lang w:eastAsia="ko-KR"/>
+        </w:rPr>
+        <w:softHyphen/>
+      </w:r>
+      <w:r>
+        <w:rPr>
+          <w:b/>
+          <w:bCs/>
+          <w:sz w:val="28"/>
+          <w:szCs w:val="28"/>
+          <w:lang w:eastAsia="ko-KR"/>
+        </w:rPr>
+        <w:softHyphen/>
+      </w:r>
       <w:r>
         <w:rPr>
           <w:b/>
@@ -147,7 +177,6 @@
         </w:rPr>
         <w:t xml:space="preserve">Sub group1 </w:t>
       </w:r>
-      <w:proofErr w:type="gramStart"/>
       <w:r>
         <w:rPr>
           <w:rFonts w:hint="eastAsia"/>
@@ -165,17 +194,7 @@
           <w:u w:val="single"/>
           <w:lang w:eastAsia="ko-KR"/>
         </w:rPr>
-        <w:t xml:space="preserve"> :</w:t>
-      </w:r>
-      <w:proofErr w:type="gramEnd"/>
-      <w:r>
-        <w:rPr>
-          <w:sz w:val="20"/>
-          <w:szCs w:val="20"/>
-          <w:u w:val="single"/>
-          <w:lang w:eastAsia="ko-KR"/>
-        </w:rPr>
-        <w:t xml:space="preserve"> </w:t>
+        <w:t xml:space="preserve"> : </w:t>
       </w:r>
       <w:r>
         <w:rPr>
@@ -196,7 +215,6 @@
         </w:rPr>
         <w:t xml:space="preserve">, </w:t>
       </w:r>
-      <w:proofErr w:type="spellStart"/>
       <w:r>
         <w:rPr>
           <w:rFonts w:hint="eastAsia"/>
@@ -207,7 +225,6 @@
         </w:rPr>
         <w:t>오예원</w:t>
       </w:r>
-      <w:proofErr w:type="spellEnd"/>
     </w:p>
     <w:p>
       <w:pPr>
@@ -218,7 +235,6 @@
           <w:lang w:eastAsia="ko-KR"/>
         </w:rPr>
       </w:pPr>
-      <w:proofErr w:type="gramStart"/>
       <w:r>
         <w:rPr>
           <w:rFonts w:hint="eastAsia"/>
@@ -236,17 +252,7 @@
           <w:u w:val="single"/>
           <w:lang w:eastAsia="ko-KR"/>
         </w:rPr>
-        <w:t xml:space="preserve"> :</w:t>
-      </w:r>
-      <w:proofErr w:type="gramEnd"/>
-      <w:r>
-        <w:rPr>
-          <w:sz w:val="20"/>
-          <w:szCs w:val="20"/>
-          <w:u w:val="single"/>
-          <w:lang w:eastAsia="ko-KR"/>
-        </w:rPr>
-        <w:t xml:space="preserve"> </w:t>
+        <w:t xml:space="preserve"> : </w:t>
       </w:r>
       <w:r>
         <w:rPr>
@@ -382,7 +388,6 @@
           <w:lang w:eastAsia="ko-KR"/>
         </w:rPr>
       </w:pPr>
-      <w:proofErr w:type="gramStart"/>
       <w:r>
         <w:rPr>
           <w:rFonts w:hint="eastAsia"/>
@@ -400,17 +405,7 @@
           <w:u w:val="single"/>
           <w:lang w:eastAsia="ko-KR"/>
         </w:rPr>
-        <w:t xml:space="preserve"> :</w:t>
-      </w:r>
-      <w:proofErr w:type="gramEnd"/>
-      <w:r>
-        <w:rPr>
-          <w:sz w:val="20"/>
-          <w:szCs w:val="20"/>
-          <w:u w:val="single"/>
-          <w:lang w:eastAsia="ko-KR"/>
-        </w:rPr>
-        <w:t xml:space="preserve"> 10</w:t>
+        <w:t xml:space="preserve"> : 10</w:t>
       </w:r>
     </w:p>
     <w:p>
@@ -441,7 +436,6 @@
         </w:rPr>
         <w:t xml:space="preserve"> </w:t>
       </w:r>
-      <w:proofErr w:type="gramStart"/>
       <w:r>
         <w:rPr>
           <w:rFonts w:hint="eastAsia"/>
@@ -459,17 +453,7 @@
           <w:u w:val="single"/>
           <w:lang w:eastAsia="ko-KR"/>
         </w:rPr>
-        <w:t xml:space="preserve"> :</w:t>
-      </w:r>
-      <w:proofErr w:type="gramEnd"/>
-      <w:r>
-        <w:rPr>
-          <w:sz w:val="20"/>
-          <w:szCs w:val="20"/>
-          <w:u w:val="single"/>
-          <w:lang w:eastAsia="ko-KR"/>
-        </w:rPr>
-        <w:t xml:space="preserve"> 2021.04.15(</w:t>
+        <w:t xml:space="preserve"> : 2021.04.15(</w:t>
       </w:r>
       <w:r>
         <w:rPr>
@@ -842,7 +826,6 @@
               </w:rPr>
               <w:t>Use Case UC-</w:t>
             </w:r>
-            <w:proofErr w:type="gramStart"/>
             <w:r>
               <w:rPr>
                 <w:rFonts w:eastAsiaTheme="minorHAnsi" w:cs="Arial"/>
@@ -863,19 +846,7 @@
                 <w:sz w:val="22"/>
                 <w:szCs w:val="22"/>
               </w:rPr>
-              <w:t xml:space="preserve"> :</w:t>
-            </w:r>
-            <w:proofErr w:type="gramEnd"/>
-            <w:r>
-              <w:rPr>
-                <w:rFonts w:eastAsiaTheme="minorHAnsi" w:cs="Arial"/>
-                <w:b/>
-                <w:bCs/>
-                <w:color w:val="000000"/>
-                <w:sz w:val="22"/>
-                <w:szCs w:val="22"/>
-              </w:rPr>
-              <w:t xml:space="preserve"> </w:t>
+              <w:t xml:space="preserve"> : </w:t>
             </w:r>
             <w:r>
               <w:rPr>
@@ -1118,7 +1089,6 @@
               </w:rPr>
               <w:t xml:space="preserve"> </w:t>
             </w:r>
-            <w:proofErr w:type="gramStart"/>
             <w:r>
               <w:rPr>
                 <w:rFonts w:eastAsiaTheme="minorHAnsi" w:cs="굴림"/>
@@ -1126,17 +1096,7 @@
                 <w:szCs w:val="22"/>
                 <w:lang w:eastAsia="ko-KR"/>
               </w:rPr>
-              <w:t>( =</w:t>
-            </w:r>
-            <w:proofErr w:type="gramEnd"/>
-            <w:r>
-              <w:rPr>
-                <w:rFonts w:eastAsiaTheme="minorHAnsi" w:cs="굴림"/>
-                <w:sz w:val="22"/>
-                <w:szCs w:val="22"/>
-                <w:lang w:eastAsia="ko-KR"/>
-              </w:rPr>
-              <w:t xml:space="preserve"> </w:t>
+              <w:t xml:space="preserve">( = </w:t>
             </w:r>
             <w:r>
               <w:rPr>
@@ -3994,7 +3954,6 @@
               </w:rPr>
               <w:t>Use Case UC-</w:t>
             </w:r>
-            <w:proofErr w:type="gramStart"/>
             <w:r>
               <w:rPr>
                 <w:rFonts w:eastAsiaTheme="minorHAnsi" w:cs="Arial"/>
@@ -4015,19 +3974,7 @@
                 <w:sz w:val="22"/>
                 <w:szCs w:val="22"/>
               </w:rPr>
-              <w:t xml:space="preserve"> :</w:t>
-            </w:r>
-            <w:proofErr w:type="gramEnd"/>
-            <w:r>
-              <w:rPr>
-                <w:rFonts w:eastAsiaTheme="minorHAnsi" w:cs="Arial"/>
-                <w:b/>
-                <w:bCs/>
-                <w:color w:val="000000"/>
-                <w:sz w:val="22"/>
-                <w:szCs w:val="22"/>
-              </w:rPr>
-              <w:t xml:space="preserve"> </w:t>
+              <w:t xml:space="preserve"> : </w:t>
             </w:r>
             <w:r>
               <w:rPr>
@@ -4305,7 +4252,6 @@
               </w:rPr>
               <w:t xml:space="preserve"> </w:t>
             </w:r>
-            <w:proofErr w:type="gramStart"/>
             <w:r>
               <w:rPr>
                 <w:rFonts w:eastAsiaTheme="minorHAnsi" w:cs="굴림"/>
@@ -4313,17 +4259,7 @@
                 <w:szCs w:val="22"/>
                 <w:lang w:eastAsia="ko-KR"/>
               </w:rPr>
-              <w:t>( =</w:t>
-            </w:r>
-            <w:proofErr w:type="gramEnd"/>
-            <w:r>
-              <w:rPr>
-                <w:rFonts w:eastAsiaTheme="minorHAnsi" w:cs="굴림"/>
-                <w:sz w:val="22"/>
-                <w:szCs w:val="22"/>
-                <w:lang w:eastAsia="ko-KR"/>
-              </w:rPr>
-              <w:t xml:space="preserve"> </w:t>
+              <w:t xml:space="preserve">( = </w:t>
             </w:r>
             <w:r>
               <w:rPr>
@@ -4710,7 +4646,7 @@
               <w:spacing w:after="240"/>
               <w:textAlignment w:val="baseline"/>
               <w:rPr>
-                <w:rFonts w:eastAsiaTheme="minorHAnsi" w:cs="Arial"/>
+                <w:rFonts w:eastAsiaTheme="minorHAnsi" w:cs="Arial" w:hint="eastAsia"/>
                 <w:color w:val="000000"/>
                 <w:sz w:val="22"/>
                 <w:szCs w:val="22"/>
@@ -4737,7 +4673,6 @@
               </w:rPr>
               <w:t xml:space="preserve"> </w:t>
             </w:r>
-            <w:proofErr w:type="gramStart"/>
             <w:r>
               <w:rPr>
                 <w:rFonts w:eastAsiaTheme="minorHAnsi" w:cs="Arial" w:hint="eastAsia"/>
@@ -4766,18 +4701,17 @@
                 <w:szCs w:val="22"/>
                 <w:lang w:eastAsia="ko-KR"/>
               </w:rPr>
-              <w:t>(</w:t>
-            </w:r>
-            <w:proofErr w:type="gramEnd"/>
-            <w:r>
-              <w:rPr>
-                <w:rFonts w:eastAsiaTheme="minorHAnsi" w:cs="Arial"/>
-                <w:color w:val="000000"/>
-                <w:sz w:val="22"/>
-                <w:szCs w:val="22"/>
-                <w:lang w:eastAsia="ko-KR"/>
-              </w:rPr>
-              <w:t>UC-4)</w:t>
+              <w:t>(UC-4</w:t>
+            </w:r>
+            <w:r>
+              <w:rPr>
+                <w:rFonts w:eastAsiaTheme="minorHAnsi" w:cs="Arial"/>
+                <w:color w:val="000000"/>
+                <w:sz w:val="22"/>
+                <w:szCs w:val="22"/>
+                <w:lang w:eastAsia="ko-KR"/>
+              </w:rPr>
+              <w:t>)</w:t>
             </w:r>
           </w:p>
         </w:tc>
@@ -4851,7 +4785,7 @@
               </w:numPr>
               <w:textAlignment w:val="baseline"/>
               <w:rPr>
-                <w:rFonts w:eastAsiaTheme="minorHAnsi" w:cs="Arial"/>
+                <w:rFonts w:eastAsiaTheme="minorHAnsi" w:cs="Arial" w:hint="eastAsia"/>
                 <w:color w:val="000000"/>
                 <w:sz w:val="22"/>
                 <w:szCs w:val="22"/>
@@ -7299,7 +7233,6 @@
               </w:rPr>
               <w:t>Use Case UC-</w:t>
             </w:r>
-            <w:proofErr w:type="gramStart"/>
             <w:r>
               <w:rPr>
                 <w:rFonts w:eastAsiaTheme="minorHAnsi" w:cs="Arial"/>
@@ -7320,19 +7253,7 @@
                 <w:sz w:val="22"/>
                 <w:szCs w:val="22"/>
               </w:rPr>
-              <w:t xml:space="preserve"> :</w:t>
-            </w:r>
-            <w:proofErr w:type="gramEnd"/>
-            <w:r>
-              <w:rPr>
-                <w:rFonts w:eastAsiaTheme="minorHAnsi" w:cs="Arial"/>
-                <w:b/>
-                <w:bCs/>
-                <w:color w:val="000000"/>
-                <w:sz w:val="22"/>
-                <w:szCs w:val="22"/>
-              </w:rPr>
-              <w:t xml:space="preserve"> </w:t>
+              <w:t xml:space="preserve"> : </w:t>
             </w:r>
             <w:r>
               <w:rPr>
@@ -7650,7 +7571,6 @@
               </w:rPr>
               <w:t xml:space="preserve"> </w:t>
             </w:r>
-            <w:proofErr w:type="gramStart"/>
             <w:r>
               <w:rPr>
                 <w:rFonts w:eastAsiaTheme="minorHAnsi" w:cs="굴림"/>
@@ -7658,17 +7578,7 @@
                 <w:szCs w:val="22"/>
                 <w:lang w:eastAsia="ko-KR"/>
               </w:rPr>
-              <w:t>( =</w:t>
-            </w:r>
-            <w:proofErr w:type="gramEnd"/>
-            <w:r>
-              <w:rPr>
-                <w:rFonts w:eastAsiaTheme="minorHAnsi" w:cs="굴림"/>
-                <w:sz w:val="22"/>
-                <w:szCs w:val="22"/>
-                <w:lang w:eastAsia="ko-KR"/>
-              </w:rPr>
-              <w:t xml:space="preserve"> </w:t>
+              <w:t xml:space="preserve">( = </w:t>
             </w:r>
             <w:r>
               <w:rPr>
@@ -7844,7 +7754,6 @@
               </w:rPr>
               <w:t xml:space="preserve"> </w:t>
             </w:r>
-            <w:proofErr w:type="gramStart"/>
             <w:r>
               <w:rPr>
                 <w:rFonts w:eastAsiaTheme="minorHAnsi" w:cs="굴림" w:hint="eastAsia"/>
@@ -7872,7 +7781,6 @@
               </w:rPr>
               <w:t>받기</w:t>
             </w:r>
-            <w:proofErr w:type="gramEnd"/>
             <w:r>
               <w:rPr>
                 <w:rFonts w:eastAsiaTheme="minorHAnsi" w:cs="굴림" w:hint="eastAsia"/>
@@ -8712,7 +8620,6 @@
               </w:rPr>
               <w:t xml:space="preserve"> </w:t>
             </w:r>
-            <w:proofErr w:type="gramStart"/>
             <w:r>
               <w:rPr>
                 <w:rFonts w:eastAsiaTheme="minorHAnsi" w:cs="Arial" w:hint="eastAsia"/>
@@ -8741,18 +8648,7 @@
                 <w:szCs w:val="22"/>
                 <w:lang w:eastAsia="ko-KR"/>
               </w:rPr>
-              <w:t>(</w:t>
-            </w:r>
-            <w:proofErr w:type="gramEnd"/>
-            <w:r>
-              <w:rPr>
-                <w:rFonts w:eastAsiaTheme="minorHAnsi" w:cs="Arial"/>
-                <w:color w:val="000000"/>
-                <w:sz w:val="22"/>
-                <w:szCs w:val="22"/>
-                <w:lang w:eastAsia="ko-KR"/>
-              </w:rPr>
-              <w:t>UT-1)</w:t>
+              <w:t>(UT-1)</w:t>
             </w:r>
           </w:p>
         </w:tc>
@@ -10257,6 +10153,433 @@
                 <w:lang w:eastAsia="ko-KR"/>
               </w:rPr>
               <w:t>클릭한다</w:t>
+            </w:r>
+            <w:r>
+              <w:rPr>
+                <w:rFonts w:eastAsiaTheme="minorHAnsi" w:cs="Arial" w:hint="eastAsia"/>
+                <w:color w:val="000000"/>
+                <w:sz w:val="22"/>
+                <w:szCs w:val="22"/>
+                <w:lang w:eastAsia="ko-KR"/>
+              </w:rPr>
+              <w:t>.</w:t>
+            </w:r>
+          </w:p>
+        </w:tc>
+      </w:tr>
+      <w:tr>
+        <w:trPr>
+          <w:trHeight w:val="345"/>
+        </w:trPr>
+        <w:tc>
+          <w:tcPr>
+            <w:tcW w:w="2544" w:type="dxa"/>
+            <w:tcBorders>
+              <w:top w:val="single" w:sz="6" w:space="0" w:color="000000"/>
+              <w:left w:val="single" w:sz="6" w:space="0" w:color="000000"/>
+              <w:bottom w:val="single" w:sz="6" w:space="0" w:color="000000"/>
+              <w:right w:val="single" w:sz="6" w:space="0" w:color="000000"/>
+            </w:tcBorders>
+            <w:shd w:val="clear" w:color="auto" w:fill="F2F2F2"/>
+            <w:tcMar>
+              <w:top w:w="60" w:type="dxa"/>
+              <w:left w:w="60" w:type="dxa"/>
+              <w:bottom w:w="60" w:type="dxa"/>
+              <w:right w:w="60" w:type="dxa"/>
+            </w:tcMar>
+            <w:vAlign w:val="center"/>
+          </w:tcPr>
+          <w:p>
+            <w:pPr>
+              <w:jc w:val="center"/>
+              <w:rPr>
+                <w:rFonts w:eastAsiaTheme="minorHAnsi" w:cs="Arial"/>
+                <w:color w:val="000000"/>
+                <w:sz w:val="22"/>
+                <w:szCs w:val="22"/>
+                <w:lang w:eastAsia="ko-KR"/>
+              </w:rPr>
+            </w:pPr>
+            <w:r>
+              <w:rPr>
+                <w:rFonts w:eastAsiaTheme="minorHAnsi" w:cs="Arial" w:hint="eastAsia"/>
+                <w:color w:val="000000"/>
+                <w:sz w:val="22"/>
+                <w:szCs w:val="22"/>
+                <w:lang w:eastAsia="ko-KR"/>
+              </w:rPr>
+              <w:t>4</w:t>
+            </w:r>
+            <w:r>
+              <w:rPr>
+                <w:rFonts w:eastAsiaTheme="minorHAnsi" w:cs="Arial"/>
+                <w:color w:val="000000"/>
+                <w:sz w:val="22"/>
+                <w:szCs w:val="22"/>
+                <w:lang w:eastAsia="ko-KR"/>
+              </w:rPr>
+              <w:t>a</w:t>
+            </w:r>
+            <w:r>
+              <w:rPr>
+                <w:rFonts w:eastAsiaTheme="minorHAnsi" w:cs="Arial"/>
+                <w:color w:val="000000"/>
+                <w:sz w:val="22"/>
+                <w:szCs w:val="22"/>
+              </w:rPr>
+              <w:t>←</w:t>
+            </w:r>
+          </w:p>
+        </w:tc>
+        <w:tc>
+          <w:tcPr>
+            <w:tcW w:w="6466" w:type="dxa"/>
+            <w:tcBorders>
+              <w:top w:val="single" w:sz="6" w:space="0" w:color="000000"/>
+              <w:left w:val="single" w:sz="6" w:space="0" w:color="000000"/>
+              <w:bottom w:val="single" w:sz="6" w:space="0" w:color="000000"/>
+              <w:right w:val="single" w:sz="6" w:space="0" w:color="000000"/>
+            </w:tcBorders>
+            <w:shd w:val="clear" w:color="auto" w:fill="F2F2F2"/>
+            <w:tcMar>
+              <w:top w:w="60" w:type="dxa"/>
+              <w:left w:w="60" w:type="dxa"/>
+              <w:bottom w:w="60" w:type="dxa"/>
+              <w:right w:w="60" w:type="dxa"/>
+            </w:tcMar>
+            <w:vAlign w:val="center"/>
+          </w:tcPr>
+          <w:p>
+            <w:pPr>
+              <w:rPr>
+                <w:rFonts w:eastAsiaTheme="minorHAnsi" w:cs="Arial" w:hint="eastAsia"/>
+                <w:color w:val="000000"/>
+                <w:sz w:val="22"/>
+                <w:szCs w:val="22"/>
+                <w:lang w:eastAsia="ko-KR"/>
+              </w:rPr>
+            </w:pPr>
+            <w:r>
+              <w:rPr>
+                <w:rFonts w:eastAsiaTheme="minorHAnsi" w:cs="Arial" w:hint="eastAsia"/>
+                <w:color w:val="000000"/>
+                <w:sz w:val="22"/>
+                <w:szCs w:val="22"/>
+                <w:lang w:eastAsia="ko-KR"/>
+              </w:rPr>
+              <w:t>1</w:t>
+            </w:r>
+            <w:r>
+              <w:rPr>
+                <w:rFonts w:eastAsiaTheme="minorHAnsi" w:cs="Arial"/>
+                <w:color w:val="000000"/>
+                <w:sz w:val="22"/>
+                <w:szCs w:val="22"/>
+                <w:lang w:eastAsia="ko-KR"/>
+              </w:rPr>
+              <w:t xml:space="preserve">. </w:t>
+            </w:r>
+            <w:r>
+              <w:rPr>
+                <w:rFonts w:eastAsiaTheme="minorHAnsi" w:cs="Arial" w:hint="eastAsia"/>
+                <w:color w:val="000000"/>
+                <w:sz w:val="22"/>
+                <w:szCs w:val="22"/>
+                <w:lang w:eastAsia="ko-KR"/>
+              </w:rPr>
+              <w:t>데이터</w:t>
+            </w:r>
+            <w:r>
+              <w:rPr>
+                <w:rFonts w:eastAsiaTheme="minorHAnsi" w:cs="Arial" w:hint="eastAsia"/>
+                <w:color w:val="000000"/>
+                <w:sz w:val="22"/>
+                <w:szCs w:val="22"/>
+                <w:lang w:eastAsia="ko-KR"/>
+              </w:rPr>
+              <w:t xml:space="preserve"> </w:t>
+            </w:r>
+            <w:r>
+              <w:rPr>
+                <w:rFonts w:eastAsiaTheme="minorHAnsi" w:cs="Arial" w:hint="eastAsia"/>
+                <w:color w:val="000000"/>
+                <w:sz w:val="22"/>
+                <w:szCs w:val="22"/>
+                <w:lang w:eastAsia="ko-KR"/>
+              </w:rPr>
+              <w:t>조회</w:t>
+            </w:r>
+            <w:r>
+              <w:rPr>
+                <w:rFonts w:eastAsiaTheme="minorHAnsi" w:cs="Arial" w:hint="eastAsia"/>
+                <w:color w:val="000000"/>
+                <w:sz w:val="22"/>
+                <w:szCs w:val="22"/>
+                <w:lang w:eastAsia="ko-KR"/>
+              </w:rPr>
+              <w:t xml:space="preserve"> </w:t>
+            </w:r>
+            <w:r>
+              <w:rPr>
+                <w:rFonts w:eastAsiaTheme="minorHAnsi" w:cs="Arial" w:hint="eastAsia"/>
+                <w:color w:val="000000"/>
+                <w:sz w:val="22"/>
+                <w:szCs w:val="22"/>
+                <w:lang w:eastAsia="ko-KR"/>
+              </w:rPr>
+              <w:t>시</w:t>
+            </w:r>
+            <w:r>
+              <w:rPr>
+                <w:rFonts w:eastAsiaTheme="minorHAnsi" w:cs="Arial" w:hint="eastAsia"/>
+                <w:color w:val="000000"/>
+                <w:sz w:val="22"/>
+                <w:szCs w:val="22"/>
+                <w:lang w:eastAsia="ko-KR"/>
+              </w:rPr>
+              <w:t xml:space="preserve"> </w:t>
+            </w:r>
+            <w:r>
+              <w:rPr>
+                <w:rFonts w:eastAsiaTheme="minorHAnsi" w:cs="Arial" w:hint="eastAsia"/>
+                <w:color w:val="000000"/>
+                <w:sz w:val="22"/>
+                <w:szCs w:val="22"/>
+                <w:lang w:eastAsia="ko-KR"/>
+              </w:rPr>
+              <w:t>특정</w:t>
+            </w:r>
+            <w:r>
+              <w:rPr>
+                <w:rFonts w:eastAsiaTheme="minorHAnsi" w:cs="Arial" w:hint="eastAsia"/>
+                <w:color w:val="000000"/>
+                <w:sz w:val="22"/>
+                <w:szCs w:val="22"/>
+                <w:lang w:eastAsia="ko-KR"/>
+              </w:rPr>
+              <w:t xml:space="preserve"> </w:t>
+            </w:r>
+            <w:r>
+              <w:rPr>
+                <w:rFonts w:eastAsiaTheme="minorHAnsi" w:cs="Arial" w:hint="eastAsia"/>
+                <w:color w:val="000000"/>
+                <w:sz w:val="22"/>
+                <w:szCs w:val="22"/>
+                <w:lang w:eastAsia="ko-KR"/>
+              </w:rPr>
+              <w:t>메뉴의</w:t>
+            </w:r>
+            <w:r>
+              <w:rPr>
+                <w:rFonts w:eastAsiaTheme="minorHAnsi" w:cs="Arial" w:hint="eastAsia"/>
+                <w:color w:val="000000"/>
+                <w:sz w:val="22"/>
+                <w:szCs w:val="22"/>
+                <w:lang w:eastAsia="ko-KR"/>
+              </w:rPr>
+              <w:t xml:space="preserve"> </w:t>
+            </w:r>
+            <w:r>
+              <w:rPr>
+                <w:rFonts w:eastAsiaTheme="minorHAnsi" w:cs="Arial" w:hint="eastAsia"/>
+                <w:color w:val="000000"/>
+                <w:sz w:val="22"/>
+                <w:szCs w:val="22"/>
+                <w:lang w:eastAsia="ko-KR"/>
+              </w:rPr>
+              <w:t>잔여</w:t>
+            </w:r>
+            <w:r>
+              <w:rPr>
+                <w:rFonts w:eastAsiaTheme="minorHAnsi" w:cs="Arial" w:hint="eastAsia"/>
+                <w:color w:val="000000"/>
+                <w:sz w:val="22"/>
+                <w:szCs w:val="22"/>
+                <w:lang w:eastAsia="ko-KR"/>
+              </w:rPr>
+              <w:t xml:space="preserve"> </w:t>
+            </w:r>
+            <w:r>
+              <w:rPr>
+                <w:rFonts w:eastAsiaTheme="minorHAnsi" w:cs="Arial" w:hint="eastAsia"/>
+                <w:color w:val="000000"/>
+                <w:sz w:val="22"/>
+                <w:szCs w:val="22"/>
+                <w:lang w:eastAsia="ko-KR"/>
+              </w:rPr>
+              <w:t>개수가</w:t>
+            </w:r>
+            <w:r>
+              <w:rPr>
+                <w:rFonts w:eastAsiaTheme="minorHAnsi" w:cs="Arial" w:hint="eastAsia"/>
+                <w:color w:val="000000"/>
+                <w:sz w:val="22"/>
+                <w:szCs w:val="22"/>
+                <w:lang w:eastAsia="ko-KR"/>
+              </w:rPr>
+              <w:t xml:space="preserve"> </w:t>
+            </w:r>
+            <w:r>
+              <w:rPr>
+                <w:rFonts w:eastAsiaTheme="minorHAnsi" w:cs="Arial"/>
+                <w:color w:val="000000"/>
+                <w:sz w:val="22"/>
+                <w:szCs w:val="22"/>
+                <w:lang w:eastAsia="ko-KR"/>
+              </w:rPr>
+              <w:t xml:space="preserve">0 </w:t>
+            </w:r>
+            <w:r>
+              <w:rPr>
+                <w:rFonts w:eastAsiaTheme="minorHAnsi" w:cs="Arial" w:hint="eastAsia"/>
+                <w:color w:val="000000"/>
+                <w:sz w:val="22"/>
+                <w:szCs w:val="22"/>
+                <w:lang w:eastAsia="ko-KR"/>
+              </w:rPr>
+              <w:t>이</w:t>
+            </w:r>
+            <w:r>
+              <w:rPr>
+                <w:rFonts w:eastAsiaTheme="minorHAnsi" w:cs="Arial" w:hint="eastAsia"/>
+                <w:color w:val="000000"/>
+                <w:sz w:val="22"/>
+                <w:szCs w:val="22"/>
+                <w:lang w:eastAsia="ko-KR"/>
+              </w:rPr>
+              <w:t xml:space="preserve"> </w:t>
+            </w:r>
+            <w:r>
+              <w:rPr>
+                <w:rFonts w:eastAsiaTheme="minorHAnsi" w:cs="Arial" w:hint="eastAsia"/>
+                <w:color w:val="000000"/>
+                <w:sz w:val="22"/>
+                <w:szCs w:val="22"/>
+                <w:lang w:eastAsia="ko-KR"/>
+              </w:rPr>
+              <w:t>될</w:t>
+            </w:r>
+            <w:r>
+              <w:rPr>
+                <w:rFonts w:eastAsiaTheme="minorHAnsi" w:cs="Arial" w:hint="eastAsia"/>
+                <w:color w:val="000000"/>
+                <w:sz w:val="22"/>
+                <w:szCs w:val="22"/>
+                <w:lang w:eastAsia="ko-KR"/>
+              </w:rPr>
+              <w:t xml:space="preserve"> </w:t>
+            </w:r>
+            <w:r>
+              <w:rPr>
+                <w:rFonts w:eastAsiaTheme="minorHAnsi" w:cs="Arial" w:hint="eastAsia"/>
+                <w:color w:val="000000"/>
+                <w:sz w:val="22"/>
+                <w:szCs w:val="22"/>
+                <w:lang w:eastAsia="ko-KR"/>
+              </w:rPr>
+              <w:t>경우</w:t>
+            </w:r>
+            <w:r>
+              <w:rPr>
+                <w:rFonts w:eastAsiaTheme="minorHAnsi" w:cs="Arial" w:hint="eastAsia"/>
+                <w:color w:val="000000"/>
+                <w:sz w:val="22"/>
+                <w:szCs w:val="22"/>
+                <w:lang w:eastAsia="ko-KR"/>
+              </w:rPr>
+              <w:t xml:space="preserve"> </w:t>
+            </w:r>
+            <w:r>
+              <w:rPr>
+                <w:rFonts w:eastAsiaTheme="minorHAnsi" w:cs="Arial" w:hint="eastAsia"/>
+                <w:color w:val="000000"/>
+                <w:sz w:val="22"/>
+                <w:szCs w:val="22"/>
+                <w:lang w:eastAsia="ko-KR"/>
+              </w:rPr>
+              <w:t>해당</w:t>
+            </w:r>
+            <w:r>
+              <w:rPr>
+                <w:rFonts w:eastAsiaTheme="minorHAnsi" w:cs="Arial" w:hint="eastAsia"/>
+                <w:color w:val="000000"/>
+                <w:sz w:val="22"/>
+                <w:szCs w:val="22"/>
+                <w:lang w:eastAsia="ko-KR"/>
+              </w:rPr>
+              <w:t xml:space="preserve"> </w:t>
+            </w:r>
+            <w:r>
+              <w:rPr>
+                <w:rFonts w:eastAsiaTheme="minorHAnsi" w:cs="Arial" w:hint="eastAsia"/>
+                <w:color w:val="000000"/>
+                <w:sz w:val="22"/>
+                <w:szCs w:val="22"/>
+                <w:lang w:eastAsia="ko-KR"/>
+              </w:rPr>
+              <w:t>메뉴의</w:t>
+            </w:r>
+            <w:r>
+              <w:rPr>
+                <w:rFonts w:eastAsiaTheme="minorHAnsi" w:cs="Arial" w:hint="eastAsia"/>
+                <w:color w:val="000000"/>
+                <w:sz w:val="22"/>
+                <w:szCs w:val="22"/>
+                <w:lang w:eastAsia="ko-KR"/>
+              </w:rPr>
+              <w:t xml:space="preserve"> </w:t>
+            </w:r>
+            <w:r>
+              <w:rPr>
+                <w:rFonts w:eastAsiaTheme="minorHAnsi" w:cs="Arial" w:hint="eastAsia"/>
+                <w:color w:val="000000"/>
+                <w:sz w:val="22"/>
+                <w:szCs w:val="22"/>
+                <w:lang w:eastAsia="ko-KR"/>
+              </w:rPr>
+              <w:t>정보란을</w:t>
+            </w:r>
+            <w:r>
+              <w:rPr>
+                <w:rFonts w:eastAsiaTheme="minorHAnsi" w:cs="Arial" w:hint="eastAsia"/>
+                <w:color w:val="000000"/>
+                <w:sz w:val="22"/>
+                <w:szCs w:val="22"/>
+                <w:lang w:eastAsia="ko-KR"/>
+              </w:rPr>
+              <w:t xml:space="preserve"> </w:t>
+            </w:r>
+            <w:proofErr w:type="spellStart"/>
+            <w:r>
+              <w:rPr>
+                <w:rFonts w:eastAsiaTheme="minorHAnsi" w:cs="Arial" w:hint="eastAsia"/>
+                <w:color w:val="000000"/>
+                <w:sz w:val="22"/>
+                <w:szCs w:val="22"/>
+                <w:lang w:eastAsia="ko-KR"/>
+              </w:rPr>
+              <w:t>블러</w:t>
+            </w:r>
+            <w:proofErr w:type="spellEnd"/>
+            <w:r>
+              <w:rPr>
+                <w:rFonts w:eastAsiaTheme="minorHAnsi" w:cs="Arial" w:hint="eastAsia"/>
+                <w:color w:val="000000"/>
+                <w:sz w:val="22"/>
+                <w:szCs w:val="22"/>
+                <w:lang w:eastAsia="ko-KR"/>
+              </w:rPr>
+              <w:t xml:space="preserve"> </w:t>
+            </w:r>
+            <w:r>
+              <w:rPr>
+                <w:rFonts w:eastAsiaTheme="minorHAnsi" w:cs="Arial" w:hint="eastAsia"/>
+                <w:color w:val="000000"/>
+                <w:sz w:val="22"/>
+                <w:szCs w:val="22"/>
+                <w:lang w:eastAsia="ko-KR"/>
+              </w:rPr>
+              <w:t>처리한다</w:t>
             </w:r>
             <w:r>
               <w:rPr>
@@ -10409,7 +10732,6 @@
               </w:rPr>
               <w:t>Use Case UC-</w:t>
             </w:r>
-            <w:proofErr w:type="gramStart"/>
             <w:r>
               <w:rPr>
                 <w:rFonts w:eastAsiaTheme="minorHAnsi" w:cs="Arial"/>
@@ -10430,19 +10752,7 @@
                 <w:sz w:val="22"/>
                 <w:szCs w:val="22"/>
               </w:rPr>
-              <w:t xml:space="preserve"> :</w:t>
-            </w:r>
-            <w:proofErr w:type="gramEnd"/>
-            <w:r>
-              <w:rPr>
-                <w:rFonts w:eastAsiaTheme="minorHAnsi" w:cs="Arial"/>
-                <w:b/>
-                <w:bCs/>
-                <w:color w:val="000000"/>
-                <w:sz w:val="22"/>
-                <w:szCs w:val="22"/>
-              </w:rPr>
-              <w:t xml:space="preserve"> </w:t>
+              <w:t xml:space="preserve"> : </w:t>
             </w:r>
             <w:r>
               <w:rPr>
@@ -10508,7 +10818,6 @@
                 <w:sz w:val="22"/>
                 <w:szCs w:val="22"/>
               </w:rPr>
-              <w:lastRenderedPageBreak/>
               <w:t xml:space="preserve">Related </w:t>
             </w:r>
             <w:proofErr w:type="gramStart"/>
@@ -10697,7 +11006,6 @@
               </w:rPr>
               <w:t xml:space="preserve"> </w:t>
             </w:r>
-            <w:proofErr w:type="gramStart"/>
             <w:r>
               <w:rPr>
                 <w:rFonts w:eastAsiaTheme="minorHAnsi" w:cs="굴림"/>
@@ -10705,17 +11013,7 @@
                 <w:szCs w:val="22"/>
                 <w:lang w:eastAsia="ko-KR"/>
               </w:rPr>
-              <w:t>( =</w:t>
-            </w:r>
-            <w:proofErr w:type="gramEnd"/>
-            <w:r>
-              <w:rPr>
-                <w:rFonts w:eastAsiaTheme="minorHAnsi" w:cs="굴림"/>
-                <w:sz w:val="22"/>
-                <w:szCs w:val="22"/>
-                <w:lang w:eastAsia="ko-KR"/>
-              </w:rPr>
-              <w:t xml:space="preserve"> </w:t>
+              <w:t xml:space="preserve">( = </w:t>
             </w:r>
             <w:r>
               <w:rPr>
@@ -11906,6 +12204,7 @@
               </w:rPr>
               <w:t xml:space="preserve"> </w:t>
             </w:r>
+            <w:proofErr w:type="spellStart"/>
             <w:r>
               <w:rPr>
                 <w:rFonts w:eastAsiaTheme="minorHAnsi" w:cs="Arial" w:hint="eastAsia"/>
@@ -11916,6 +12215,7 @@
               </w:rPr>
               <w:t>학식당에</w:t>
             </w:r>
+            <w:proofErr w:type="spellEnd"/>
             <w:r>
               <w:rPr>
                 <w:rFonts w:eastAsiaTheme="minorHAnsi" w:cs="Arial" w:hint="eastAsia"/>
@@ -11956,7 +12256,6 @@
               </w:rPr>
               <w:t>‘</w:t>
             </w:r>
-            <w:proofErr w:type="spellStart"/>
             <w:r>
               <w:rPr>
                 <w:rFonts w:eastAsiaTheme="minorHAnsi" w:cs="Arial" w:hint="eastAsia"/>
@@ -11967,7 +12266,6 @@
               </w:rPr>
               <w:t>주문하러가기</w:t>
             </w:r>
-            <w:proofErr w:type="spellEnd"/>
             <w:r>
               <w:rPr>
                 <w:rFonts w:eastAsiaTheme="minorHAnsi" w:cs="Arial"/>
@@ -13042,20 +13340,58 @@
               </w:rPr>
               <w:t xml:space="preserve"> </w:t>
             </w:r>
+            <w:r>
+              <w:rPr>
+                <w:rFonts w:eastAsiaTheme="minorHAnsi" w:cs="Arial" w:hint="eastAsia"/>
+                <w:color w:val="000000"/>
+                <w:sz w:val="22"/>
+                <w:szCs w:val="22"/>
+                <w:lang w:eastAsia="ko-KR"/>
+              </w:rPr>
+              <w:t>담겨졌음을</w:t>
+            </w:r>
+            <w:r>
+              <w:rPr>
+                <w:rFonts w:eastAsiaTheme="minorHAnsi" w:cs="Arial" w:hint="eastAsia"/>
+                <w:color w:val="000000"/>
+                <w:sz w:val="22"/>
+                <w:szCs w:val="22"/>
+                <w:lang w:eastAsia="ko-KR"/>
+              </w:rPr>
+              <w:t xml:space="preserve"> </w:t>
+            </w:r>
             <w:proofErr w:type="spellStart"/>
-            <w:proofErr w:type="gramStart"/>
-            <w:r>
-              <w:rPr>
-                <w:rFonts w:eastAsiaTheme="minorHAnsi" w:cs="Arial" w:hint="eastAsia"/>
-                <w:color w:val="000000"/>
-                <w:sz w:val="22"/>
-                <w:szCs w:val="22"/>
-                <w:lang w:eastAsia="ko-KR"/>
-              </w:rPr>
-              <w:t>담겨졌음을</w:t>
+            <w:r>
+              <w:rPr>
+                <w:rFonts w:eastAsiaTheme="minorHAnsi" w:cs="Arial" w:hint="eastAsia"/>
+                <w:color w:val="000000"/>
+                <w:sz w:val="22"/>
+                <w:szCs w:val="22"/>
+                <w:lang w:eastAsia="ko-KR"/>
+              </w:rPr>
+              <w:t>알리기위해</w:t>
             </w:r>
             <w:proofErr w:type="spellEnd"/>
-            <w:proofErr w:type="gramEnd"/>
+            <w:r>
+              <w:rPr>
+                <w:rFonts w:eastAsiaTheme="minorHAnsi" w:cs="Arial" w:hint="eastAsia"/>
+                <w:color w:val="000000"/>
+                <w:sz w:val="22"/>
+                <w:szCs w:val="22"/>
+                <w:lang w:eastAsia="ko-KR"/>
+              </w:rPr>
+              <w:t xml:space="preserve"> </w:t>
+            </w:r>
+            <w:r>
+              <w:rPr>
+                <w:rFonts w:eastAsiaTheme="minorHAnsi" w:cs="Arial" w:hint="eastAsia"/>
+                <w:color w:val="000000"/>
+                <w:sz w:val="22"/>
+                <w:szCs w:val="22"/>
+                <w:lang w:eastAsia="ko-KR"/>
+              </w:rPr>
+              <w:t>장바구니</w:t>
+            </w:r>
             <w:r>
               <w:rPr>
                 <w:rFonts w:eastAsiaTheme="minorHAnsi" w:cs="Arial" w:hint="eastAsia"/>
@@ -13075,49 +13411,9 @@
                 <w:szCs w:val="22"/>
                 <w:lang w:eastAsia="ko-KR"/>
               </w:rPr>
-              <w:t>알리기위해</w:t>
+              <w:t>이모티콘</w:t>
             </w:r>
             <w:proofErr w:type="spellEnd"/>
-            <w:r>
-              <w:rPr>
-                <w:rFonts w:eastAsiaTheme="minorHAnsi" w:cs="Arial" w:hint="eastAsia"/>
-                <w:color w:val="000000"/>
-                <w:sz w:val="22"/>
-                <w:szCs w:val="22"/>
-                <w:lang w:eastAsia="ko-KR"/>
-              </w:rPr>
-              <w:t xml:space="preserve"> </w:t>
-            </w:r>
-            <w:r>
-              <w:rPr>
-                <w:rFonts w:eastAsiaTheme="minorHAnsi" w:cs="Arial" w:hint="eastAsia"/>
-                <w:color w:val="000000"/>
-                <w:sz w:val="22"/>
-                <w:szCs w:val="22"/>
-                <w:lang w:eastAsia="ko-KR"/>
-              </w:rPr>
-              <w:t>장바구니</w:t>
-            </w:r>
-            <w:r>
-              <w:rPr>
-                <w:rFonts w:eastAsiaTheme="minorHAnsi" w:cs="Arial" w:hint="eastAsia"/>
-                <w:color w:val="000000"/>
-                <w:sz w:val="22"/>
-                <w:szCs w:val="22"/>
-                <w:lang w:eastAsia="ko-KR"/>
-              </w:rPr>
-              <w:t xml:space="preserve"> </w:t>
-            </w:r>
-            <w:r>
-              <w:rPr>
-                <w:rFonts w:eastAsiaTheme="minorHAnsi" w:cs="Arial" w:hint="eastAsia"/>
-                <w:color w:val="000000"/>
-                <w:sz w:val="22"/>
-                <w:szCs w:val="22"/>
-                <w:lang w:eastAsia="ko-KR"/>
-              </w:rPr>
-              <w:t>이모티콘</w:t>
-            </w:r>
             <w:r>
               <w:rPr>
                 <w:rFonts w:eastAsiaTheme="minorHAnsi" w:cs="Arial" w:hint="eastAsia"/>
@@ -13912,7 +14208,6 @@
               </w:rPr>
               <w:t xml:space="preserve"> </w:t>
             </w:r>
-            <w:proofErr w:type="gramStart"/>
             <w:r>
               <w:rPr>
                 <w:rFonts w:eastAsiaTheme="minorHAnsi" w:cs="Arial"/>
@@ -13923,7 +14218,6 @@
               </w:rPr>
               <w:t>+,-</w:t>
             </w:r>
-            <w:proofErr w:type="gramEnd"/>
             <w:r>
               <w:rPr>
                 <w:rFonts w:eastAsiaTheme="minorHAnsi" w:cs="Arial" w:hint="eastAsia"/>
@@ -14521,6 +14815,7 @@
                 <w:sz w:val="22"/>
                 <w:szCs w:val="22"/>
               </w:rPr>
+              <w:lastRenderedPageBreak/>
               <w:t xml:space="preserve">Flow of Events for </w:t>
             </w:r>
             <w:proofErr w:type="gramStart"/>
@@ -14584,7 +14879,6 @@
                 <w:sz w:val="22"/>
                 <w:szCs w:val="22"/>
               </w:rPr>
-              <w:lastRenderedPageBreak/>
               <w:t>2</w:t>
             </w:r>
             <w:r>
@@ -14877,6 +15171,206 @@
               </w:rPr>
               <w:t>‘</w:t>
             </w:r>
+            <w:r>
+              <w:rPr>
+                <w:rFonts w:eastAsiaTheme="minorHAnsi" w:cs="Arial" w:hint="eastAsia"/>
+                <w:color w:val="000000"/>
+                <w:sz w:val="22"/>
+                <w:szCs w:val="22"/>
+                <w:lang w:eastAsia="ko-KR"/>
+              </w:rPr>
+              <w:t>주문하러가기</w:t>
+            </w:r>
+            <w:r>
+              <w:rPr>
+                <w:rFonts w:eastAsiaTheme="minorHAnsi" w:cs="Arial"/>
+                <w:color w:val="000000"/>
+                <w:sz w:val="22"/>
+                <w:szCs w:val="22"/>
+                <w:lang w:eastAsia="ko-KR"/>
+              </w:rPr>
+              <w:t>’</w:t>
+            </w:r>
+            <w:r>
+              <w:rPr>
+                <w:rFonts w:eastAsiaTheme="minorHAnsi" w:cs="Arial" w:hint="eastAsia"/>
+                <w:color w:val="000000"/>
+                <w:sz w:val="22"/>
+                <w:szCs w:val="22"/>
+                <w:lang w:eastAsia="ko-KR"/>
+              </w:rPr>
+              <w:t>버튼은</w:t>
+            </w:r>
+            <w:r>
+              <w:rPr>
+                <w:rFonts w:eastAsiaTheme="minorHAnsi" w:cs="Arial" w:hint="eastAsia"/>
+                <w:color w:val="000000"/>
+                <w:sz w:val="22"/>
+                <w:szCs w:val="22"/>
+                <w:lang w:eastAsia="ko-KR"/>
+              </w:rPr>
+              <w:t xml:space="preserve"> </w:t>
+            </w:r>
+            <w:r>
+              <w:rPr>
+                <w:rFonts w:eastAsiaTheme="minorHAnsi" w:cs="Arial" w:hint="eastAsia"/>
+                <w:color w:val="000000"/>
+                <w:sz w:val="22"/>
+                <w:szCs w:val="22"/>
+                <w:lang w:eastAsia="ko-KR"/>
+              </w:rPr>
+              <w:t>비활성화</w:t>
+            </w:r>
+            <w:r>
+              <w:rPr>
+                <w:rFonts w:eastAsiaTheme="minorHAnsi" w:cs="Arial" w:hint="eastAsia"/>
+                <w:color w:val="000000"/>
+                <w:sz w:val="22"/>
+                <w:szCs w:val="22"/>
+                <w:lang w:eastAsia="ko-KR"/>
+              </w:rPr>
+              <w:t xml:space="preserve"> </w:t>
+            </w:r>
+            <w:r>
+              <w:rPr>
+                <w:rFonts w:eastAsiaTheme="minorHAnsi" w:cs="Arial" w:hint="eastAsia"/>
+                <w:color w:val="000000"/>
+                <w:sz w:val="22"/>
+                <w:szCs w:val="22"/>
+                <w:lang w:eastAsia="ko-KR"/>
+              </w:rPr>
+              <w:t>되어있으며</w:t>
+            </w:r>
+            <w:r>
+              <w:rPr>
+                <w:rFonts w:eastAsiaTheme="minorHAnsi" w:cs="Arial" w:hint="eastAsia"/>
+                <w:color w:val="000000"/>
+                <w:sz w:val="22"/>
+                <w:szCs w:val="22"/>
+                <w:lang w:eastAsia="ko-KR"/>
+              </w:rPr>
+              <w:t>,</w:t>
+            </w:r>
+            <w:r>
+              <w:rPr>
+                <w:rFonts w:eastAsiaTheme="minorHAnsi" w:cs="Arial"/>
+                <w:color w:val="000000"/>
+                <w:sz w:val="22"/>
+                <w:szCs w:val="22"/>
+                <w:lang w:eastAsia="ko-KR"/>
+              </w:rPr>
+              <w:t xml:space="preserve"> </w:t>
+            </w:r>
+            <w:r>
+              <w:rPr>
+                <w:rFonts w:eastAsiaTheme="minorHAnsi" w:cs="Arial" w:hint="eastAsia"/>
+                <w:color w:val="000000"/>
+                <w:sz w:val="22"/>
+                <w:szCs w:val="22"/>
+                <w:lang w:eastAsia="ko-KR"/>
+              </w:rPr>
+              <w:t>그럼에도</w:t>
+            </w:r>
+            <w:r>
+              <w:rPr>
+                <w:rFonts w:eastAsiaTheme="minorHAnsi" w:cs="Arial" w:hint="eastAsia"/>
+                <w:color w:val="000000"/>
+                <w:sz w:val="22"/>
+                <w:szCs w:val="22"/>
+                <w:lang w:eastAsia="ko-KR"/>
+              </w:rPr>
+              <w:t xml:space="preserve"> </w:t>
+            </w:r>
+            <w:r>
+              <w:rPr>
+                <w:rFonts w:eastAsiaTheme="minorHAnsi" w:cs="Arial" w:hint="eastAsia"/>
+                <w:color w:val="000000"/>
+                <w:sz w:val="22"/>
+                <w:szCs w:val="22"/>
+                <w:lang w:eastAsia="ko-KR"/>
+              </w:rPr>
+              <w:t>사용자가</w:t>
+            </w:r>
+            <w:r>
+              <w:rPr>
+                <w:rFonts w:eastAsiaTheme="minorHAnsi" w:cs="Arial" w:hint="eastAsia"/>
+                <w:color w:val="000000"/>
+                <w:sz w:val="22"/>
+                <w:szCs w:val="22"/>
+                <w:lang w:eastAsia="ko-KR"/>
+              </w:rPr>
+              <w:t xml:space="preserve"> </w:t>
+            </w:r>
+            <w:r>
+              <w:rPr>
+                <w:rFonts w:eastAsiaTheme="minorHAnsi" w:cs="Arial" w:hint="eastAsia"/>
+                <w:color w:val="000000"/>
+                <w:sz w:val="22"/>
+                <w:szCs w:val="22"/>
+                <w:lang w:eastAsia="ko-KR"/>
+              </w:rPr>
+              <w:t>버튼을</w:t>
+            </w:r>
+            <w:r>
+              <w:rPr>
+                <w:rFonts w:eastAsiaTheme="minorHAnsi" w:cs="Arial" w:hint="eastAsia"/>
+                <w:color w:val="000000"/>
+                <w:sz w:val="22"/>
+                <w:szCs w:val="22"/>
+                <w:lang w:eastAsia="ko-KR"/>
+              </w:rPr>
+              <w:t xml:space="preserve"> </w:t>
+            </w:r>
+            <w:r>
+              <w:rPr>
+                <w:rFonts w:eastAsiaTheme="minorHAnsi" w:cs="Arial" w:hint="eastAsia"/>
+                <w:color w:val="000000"/>
+                <w:sz w:val="22"/>
+                <w:szCs w:val="22"/>
+                <w:lang w:eastAsia="ko-KR"/>
+              </w:rPr>
+              <w:t>클릭했을</w:t>
+            </w:r>
+            <w:r>
+              <w:rPr>
+                <w:rFonts w:eastAsiaTheme="minorHAnsi" w:cs="Arial" w:hint="eastAsia"/>
+                <w:color w:val="000000"/>
+                <w:sz w:val="22"/>
+                <w:szCs w:val="22"/>
+                <w:lang w:eastAsia="ko-KR"/>
+              </w:rPr>
+              <w:t xml:space="preserve"> </w:t>
+            </w:r>
+            <w:r>
+              <w:rPr>
+                <w:rFonts w:eastAsiaTheme="minorHAnsi" w:cs="Arial" w:hint="eastAsia"/>
+                <w:color w:val="000000"/>
+                <w:sz w:val="22"/>
+                <w:szCs w:val="22"/>
+                <w:lang w:eastAsia="ko-KR"/>
+              </w:rPr>
+              <w:t>시</w:t>
+            </w:r>
+            <w:r>
+              <w:rPr>
+                <w:rFonts w:eastAsiaTheme="minorHAnsi" w:cs="Arial" w:hint="eastAsia"/>
+                <w:color w:val="000000"/>
+                <w:sz w:val="22"/>
+                <w:szCs w:val="22"/>
+                <w:lang w:eastAsia="ko-KR"/>
+              </w:rPr>
+              <w:t xml:space="preserve">, </w:t>
+            </w:r>
+            <w:r>
+              <w:rPr>
+                <w:rFonts w:eastAsiaTheme="minorHAnsi" w:cs="Arial"/>
+                <w:color w:val="000000"/>
+                <w:sz w:val="22"/>
+                <w:szCs w:val="22"/>
+                <w:lang w:eastAsia="ko-KR"/>
+              </w:rPr>
+              <w:t>“</w:t>
+            </w:r>
             <w:proofErr w:type="spellStart"/>
             <w:r>
               <w:rPr>
@@ -14886,211 +15380,11 @@
                 <w:szCs w:val="22"/>
                 <w:lang w:eastAsia="ko-KR"/>
               </w:rPr>
-              <w:t>주문하러가기</w:t>
+              <w:t>주문가능한</w:t>
             </w:r>
             <w:proofErr w:type="spellEnd"/>
             <w:r>
               <w:rPr>
-                <w:rFonts w:eastAsiaTheme="minorHAnsi" w:cs="Arial"/>
-                <w:color w:val="000000"/>
-                <w:sz w:val="22"/>
-                <w:szCs w:val="22"/>
-                <w:lang w:eastAsia="ko-KR"/>
-              </w:rPr>
-              <w:t>’</w:t>
-            </w:r>
-            <w:r>
-              <w:rPr>
-                <w:rFonts w:eastAsiaTheme="minorHAnsi" w:cs="Arial" w:hint="eastAsia"/>
-                <w:color w:val="000000"/>
-                <w:sz w:val="22"/>
-                <w:szCs w:val="22"/>
-                <w:lang w:eastAsia="ko-KR"/>
-              </w:rPr>
-              <w:t>버튼은</w:t>
-            </w:r>
-            <w:r>
-              <w:rPr>
-                <w:rFonts w:eastAsiaTheme="minorHAnsi" w:cs="Arial" w:hint="eastAsia"/>
-                <w:color w:val="000000"/>
-                <w:sz w:val="22"/>
-                <w:szCs w:val="22"/>
-                <w:lang w:eastAsia="ko-KR"/>
-              </w:rPr>
-              <w:t xml:space="preserve"> </w:t>
-            </w:r>
-            <w:r>
-              <w:rPr>
-                <w:rFonts w:eastAsiaTheme="minorHAnsi" w:cs="Arial" w:hint="eastAsia"/>
-                <w:color w:val="000000"/>
-                <w:sz w:val="22"/>
-                <w:szCs w:val="22"/>
-                <w:lang w:eastAsia="ko-KR"/>
-              </w:rPr>
-              <w:t>비활성화</w:t>
-            </w:r>
-            <w:r>
-              <w:rPr>
-                <w:rFonts w:eastAsiaTheme="minorHAnsi" w:cs="Arial" w:hint="eastAsia"/>
-                <w:color w:val="000000"/>
-                <w:sz w:val="22"/>
-                <w:szCs w:val="22"/>
-                <w:lang w:eastAsia="ko-KR"/>
-              </w:rPr>
-              <w:t xml:space="preserve"> </w:t>
-            </w:r>
-            <w:r>
-              <w:rPr>
-                <w:rFonts w:eastAsiaTheme="minorHAnsi" w:cs="Arial" w:hint="eastAsia"/>
-                <w:color w:val="000000"/>
-                <w:sz w:val="22"/>
-                <w:szCs w:val="22"/>
-                <w:lang w:eastAsia="ko-KR"/>
-              </w:rPr>
-              <w:t>되어있으며</w:t>
-            </w:r>
-            <w:r>
-              <w:rPr>
-                <w:rFonts w:eastAsiaTheme="minorHAnsi" w:cs="Arial" w:hint="eastAsia"/>
-                <w:color w:val="000000"/>
-                <w:sz w:val="22"/>
-                <w:szCs w:val="22"/>
-                <w:lang w:eastAsia="ko-KR"/>
-              </w:rPr>
-              <w:t>,</w:t>
-            </w:r>
-            <w:r>
-              <w:rPr>
-                <w:rFonts w:eastAsiaTheme="minorHAnsi" w:cs="Arial"/>
-                <w:color w:val="000000"/>
-                <w:sz w:val="22"/>
-                <w:szCs w:val="22"/>
-                <w:lang w:eastAsia="ko-KR"/>
-              </w:rPr>
-              <w:t xml:space="preserve"> </w:t>
-            </w:r>
-            <w:r>
-              <w:rPr>
-                <w:rFonts w:eastAsiaTheme="minorHAnsi" w:cs="Arial" w:hint="eastAsia"/>
-                <w:color w:val="000000"/>
-                <w:sz w:val="22"/>
-                <w:szCs w:val="22"/>
-                <w:lang w:eastAsia="ko-KR"/>
-              </w:rPr>
-              <w:t>그럼에도</w:t>
-            </w:r>
-            <w:r>
-              <w:rPr>
-                <w:rFonts w:eastAsiaTheme="minorHAnsi" w:cs="Arial" w:hint="eastAsia"/>
-                <w:color w:val="000000"/>
-                <w:sz w:val="22"/>
-                <w:szCs w:val="22"/>
-                <w:lang w:eastAsia="ko-KR"/>
-              </w:rPr>
-              <w:t xml:space="preserve"> </w:t>
-            </w:r>
-            <w:r>
-              <w:rPr>
-                <w:rFonts w:eastAsiaTheme="minorHAnsi" w:cs="Arial" w:hint="eastAsia"/>
-                <w:color w:val="000000"/>
-                <w:sz w:val="22"/>
-                <w:szCs w:val="22"/>
-                <w:lang w:eastAsia="ko-KR"/>
-              </w:rPr>
-              <w:t>사용자가</w:t>
-            </w:r>
-            <w:r>
-              <w:rPr>
-                <w:rFonts w:eastAsiaTheme="minorHAnsi" w:cs="Arial" w:hint="eastAsia"/>
-                <w:color w:val="000000"/>
-                <w:sz w:val="22"/>
-                <w:szCs w:val="22"/>
-                <w:lang w:eastAsia="ko-KR"/>
-              </w:rPr>
-              <w:t xml:space="preserve"> </w:t>
-            </w:r>
-            <w:r>
-              <w:rPr>
-                <w:rFonts w:eastAsiaTheme="minorHAnsi" w:cs="Arial" w:hint="eastAsia"/>
-                <w:color w:val="000000"/>
-                <w:sz w:val="22"/>
-                <w:szCs w:val="22"/>
-                <w:lang w:eastAsia="ko-KR"/>
-              </w:rPr>
-              <w:t>버튼을</w:t>
-            </w:r>
-            <w:r>
-              <w:rPr>
-                <w:rFonts w:eastAsiaTheme="minorHAnsi" w:cs="Arial" w:hint="eastAsia"/>
-                <w:color w:val="000000"/>
-                <w:sz w:val="22"/>
-                <w:szCs w:val="22"/>
-                <w:lang w:eastAsia="ko-KR"/>
-              </w:rPr>
-              <w:t xml:space="preserve"> </w:t>
-            </w:r>
-            <w:r>
-              <w:rPr>
-                <w:rFonts w:eastAsiaTheme="minorHAnsi" w:cs="Arial" w:hint="eastAsia"/>
-                <w:color w:val="000000"/>
-                <w:sz w:val="22"/>
-                <w:szCs w:val="22"/>
-                <w:lang w:eastAsia="ko-KR"/>
-              </w:rPr>
-              <w:t>클릭했을</w:t>
-            </w:r>
-            <w:r>
-              <w:rPr>
-                <w:rFonts w:eastAsiaTheme="minorHAnsi" w:cs="Arial" w:hint="eastAsia"/>
-                <w:color w:val="000000"/>
-                <w:sz w:val="22"/>
-                <w:szCs w:val="22"/>
-                <w:lang w:eastAsia="ko-KR"/>
-              </w:rPr>
-              <w:t xml:space="preserve"> </w:t>
-            </w:r>
-            <w:r>
-              <w:rPr>
-                <w:rFonts w:eastAsiaTheme="minorHAnsi" w:cs="Arial" w:hint="eastAsia"/>
-                <w:color w:val="000000"/>
-                <w:sz w:val="22"/>
-                <w:szCs w:val="22"/>
-                <w:lang w:eastAsia="ko-KR"/>
-              </w:rPr>
-              <w:t>시</w:t>
-            </w:r>
-            <w:r>
-              <w:rPr>
-                <w:rFonts w:eastAsiaTheme="minorHAnsi" w:cs="Arial" w:hint="eastAsia"/>
-                <w:color w:val="000000"/>
-                <w:sz w:val="22"/>
-                <w:szCs w:val="22"/>
-                <w:lang w:eastAsia="ko-KR"/>
-              </w:rPr>
-              <w:t xml:space="preserve">, </w:t>
-            </w:r>
-            <w:r>
-              <w:rPr>
-                <w:rFonts w:eastAsiaTheme="minorHAnsi" w:cs="Arial"/>
-                <w:color w:val="000000"/>
-                <w:sz w:val="22"/>
-                <w:szCs w:val="22"/>
-                <w:lang w:eastAsia="ko-KR"/>
-              </w:rPr>
-              <w:t>“</w:t>
-            </w:r>
-            <w:r>
-              <w:rPr>
-                <w:rFonts w:eastAsiaTheme="minorHAnsi" w:cs="Arial" w:hint="eastAsia"/>
-                <w:color w:val="000000"/>
-                <w:sz w:val="22"/>
-                <w:szCs w:val="22"/>
-                <w:lang w:eastAsia="ko-KR"/>
-              </w:rPr>
-              <w:t>주문가능한</w:t>
-            </w:r>
-            <w:r>
-              <w:rPr>
                 <w:rFonts w:eastAsiaTheme="minorHAnsi" w:cs="Arial" w:hint="eastAsia"/>
                 <w:color w:val="000000"/>
                 <w:sz w:val="22"/>
@@ -15119,7 +15413,6 @@
               </w:rPr>
               <w:t xml:space="preserve"> </w:t>
             </w:r>
-            <w:proofErr w:type="spellStart"/>
             <w:r>
               <w:rPr>
                 <w:rFonts w:eastAsiaTheme="minorHAnsi" w:cs="Arial" w:hint="eastAsia"/>
@@ -15130,7 +15423,6 @@
               </w:rPr>
               <w:t>아니에요</w:t>
             </w:r>
-            <w:proofErr w:type="spellEnd"/>
             <w:r>
               <w:rPr>
                 <w:rFonts w:eastAsiaTheme="minorHAnsi" w:cs="Arial"/>
@@ -16144,7 +16436,6 @@
               </w:rPr>
               <w:t>Use Case UC-</w:t>
             </w:r>
-            <w:proofErr w:type="gramStart"/>
             <w:r>
               <w:rPr>
                 <w:rFonts w:eastAsiaTheme="minorHAnsi" w:cs="Arial"/>
@@ -16165,19 +16456,7 @@
                 <w:sz w:val="22"/>
                 <w:szCs w:val="22"/>
               </w:rPr>
-              <w:t xml:space="preserve"> :</w:t>
-            </w:r>
-            <w:proofErr w:type="gramEnd"/>
-            <w:r>
-              <w:rPr>
-                <w:rFonts w:eastAsiaTheme="minorHAnsi" w:cs="Arial"/>
-                <w:b/>
-                <w:bCs/>
-                <w:color w:val="000000"/>
-                <w:sz w:val="22"/>
-                <w:szCs w:val="22"/>
-              </w:rPr>
-              <w:t xml:space="preserve"> </w:t>
+              <w:t xml:space="preserve"> : </w:t>
             </w:r>
             <w:r>
               <w:rPr>
@@ -16964,7 +17243,6 @@
               </w:rPr>
               <w:t xml:space="preserve"> </w:t>
             </w:r>
-            <w:proofErr w:type="gramStart"/>
             <w:r>
               <w:rPr>
                 <w:rFonts w:eastAsiaTheme="minorHAnsi" w:cs="Arial" w:hint="eastAsia"/>
@@ -16975,7 +17253,6 @@
               </w:rPr>
               <w:t>담겨져</w:t>
             </w:r>
-            <w:proofErr w:type="gramEnd"/>
             <w:r>
               <w:rPr>
                 <w:rFonts w:eastAsiaTheme="minorHAnsi" w:cs="Arial" w:hint="eastAsia"/>
@@ -17944,7 +18221,6 @@
               </w:rPr>
               <w:t>‘</w:t>
             </w:r>
-            <w:proofErr w:type="spellStart"/>
             <w:r>
               <w:rPr>
                 <w:rFonts w:eastAsiaTheme="minorHAnsi" w:cs="Arial" w:hint="eastAsia"/>
@@ -17955,7 +18231,6 @@
               </w:rPr>
               <w:t>결제하러가기</w:t>
             </w:r>
-            <w:proofErr w:type="spellEnd"/>
             <w:r>
               <w:rPr>
                 <w:rFonts w:eastAsiaTheme="minorHAnsi" w:cs="Arial"/>
@@ -18441,6 +18716,7 @@
                 <w:sz w:val="22"/>
                 <w:szCs w:val="22"/>
               </w:rPr>
+              <w:lastRenderedPageBreak/>
               <w:t>→</w:t>
             </w:r>
           </w:p>
@@ -18695,7 +18971,6 @@
                 <w:sz w:val="22"/>
                 <w:szCs w:val="22"/>
               </w:rPr>
-              <w:lastRenderedPageBreak/>
               <w:t>←</w:t>
             </w:r>
           </w:p>
@@ -18899,6 +19174,7 @@
               </w:rPr>
               <w:t xml:space="preserve"> </w:t>
             </w:r>
+            <w:proofErr w:type="spellStart"/>
             <w:r>
               <w:rPr>
                 <w:rFonts w:eastAsiaTheme="minorHAnsi" w:cs="Arial" w:hint="eastAsia"/>
@@ -18909,6 +19185,7 @@
               </w:rPr>
               <w:t>어플</w:t>
             </w:r>
+            <w:proofErr w:type="spellEnd"/>
             <w:r>
               <w:rPr>
                 <w:rFonts w:eastAsiaTheme="minorHAnsi" w:cs="Arial" w:hint="eastAsia"/>
@@ -19211,7 +19488,6 @@
               </w:rPr>
               <w:t xml:space="preserve"> </w:t>
             </w:r>
-            <w:proofErr w:type="gramStart"/>
             <w:r>
               <w:rPr>
                 <w:rFonts w:eastAsiaTheme="minorHAnsi" w:cs="Arial" w:hint="eastAsia"/>
@@ -19242,7 +19518,6 @@
               </w:rPr>
               <w:t>한</w:t>
             </w:r>
-            <w:proofErr w:type="gramEnd"/>
             <w:r>
               <w:rPr>
                 <w:rFonts w:eastAsiaTheme="minorHAnsi" w:cs="Arial" w:hint="eastAsia"/>
@@ -20206,7 +20481,6 @@
               </w:rPr>
               <w:t xml:space="preserve"> </w:t>
             </w:r>
-            <w:proofErr w:type="gramStart"/>
             <w:r>
               <w:rPr>
                 <w:rFonts w:eastAsiaTheme="minorHAnsi" w:cs="Arial" w:hint="eastAsia"/>
@@ -20217,7 +20491,6 @@
               </w:rPr>
               <w:t>담겨진</w:t>
             </w:r>
-            <w:proofErr w:type="gramEnd"/>
             <w:r>
               <w:rPr>
                 <w:rFonts w:eastAsiaTheme="minorHAnsi" w:cs="Arial" w:hint="eastAsia"/>
@@ -20345,7 +20618,7 @@
           <w:p>
             <w:pPr>
               <w:rPr>
-                <w:rFonts w:eastAsiaTheme="minorHAnsi" w:cs="굴림" w:hint="eastAsia"/>
+                <w:rFonts w:eastAsiaTheme="minorHAnsi" w:cs="굴림"/>
                 <w:sz w:val="22"/>
                 <w:szCs w:val="22"/>
                 <w:lang w:eastAsia="ko-KR"/>
@@ -20391,7 +20664,6 @@
               </w:rPr>
               <w:t>“</w:t>
             </w:r>
-            <w:proofErr w:type="gramStart"/>
             <w:r>
               <w:rPr>
                 <w:rFonts w:eastAsiaTheme="minorHAnsi" w:cs="Arial" w:hint="eastAsia"/>
@@ -20402,7 +20674,6 @@
               </w:rPr>
               <w:t>담겨진</w:t>
             </w:r>
-            <w:proofErr w:type="gramEnd"/>
             <w:r>
               <w:rPr>
                 <w:rFonts w:eastAsiaTheme="minorHAnsi" w:cs="Arial" w:hint="eastAsia"/>
@@ -21883,7 +22154,6 @@
               </w:rPr>
               <w:t>Use Case UC-</w:t>
             </w:r>
-            <w:proofErr w:type="gramStart"/>
             <w:r>
               <w:rPr>
                 <w:rFonts w:eastAsiaTheme="minorHAnsi" w:cs="Arial"/>
@@ -21904,19 +22174,7 @@
                 <w:sz w:val="22"/>
                 <w:szCs w:val="22"/>
               </w:rPr>
-              <w:t xml:space="preserve"> :</w:t>
-            </w:r>
-            <w:proofErr w:type="gramEnd"/>
-            <w:r>
-              <w:rPr>
-                <w:rFonts w:eastAsiaTheme="minorHAnsi" w:cs="Arial"/>
-                <w:b/>
-                <w:bCs/>
-                <w:color w:val="000000"/>
-                <w:sz w:val="22"/>
-                <w:szCs w:val="22"/>
-              </w:rPr>
-              <w:t xml:space="preserve"> </w:t>
+              <w:t xml:space="preserve"> : </w:t>
             </w:r>
             <w:r>
               <w:rPr>
@@ -22790,6 +23048,7 @@
                 <w:sz w:val="22"/>
                 <w:szCs w:val="22"/>
               </w:rPr>
+              <w:lastRenderedPageBreak/>
               <w:t>Preconditions :</w:t>
             </w:r>
             <w:proofErr w:type="gramEnd"/>
@@ -22991,7 +23250,6 @@
                 <w:sz w:val="22"/>
                 <w:szCs w:val="22"/>
               </w:rPr>
-              <w:lastRenderedPageBreak/>
               <w:t>Postconditions :</w:t>
             </w:r>
             <w:proofErr w:type="gramEnd"/>
@@ -23452,7 +23710,6 @@
               </w:rPr>
               <w:t xml:space="preserve"> </w:t>
             </w:r>
-            <w:proofErr w:type="gramStart"/>
             <w:r>
               <w:rPr>
                 <w:rFonts w:eastAsiaTheme="minorHAnsi" w:cs="굴림" w:hint="eastAsia"/>
@@ -23480,7 +23737,6 @@
               </w:rPr>
               <w:t>한</w:t>
             </w:r>
-            <w:proofErr w:type="gramEnd"/>
             <w:r>
               <w:rPr>
                 <w:rFonts w:eastAsiaTheme="minorHAnsi" w:cs="굴림" w:hint="eastAsia"/>
@@ -24142,7 +24398,6 @@
               </w:rPr>
               <w:t xml:space="preserve"> </w:t>
             </w:r>
-            <w:proofErr w:type="gramStart"/>
             <w:r>
               <w:rPr>
                 <w:rFonts w:eastAsiaTheme="minorHAnsi" w:cs="굴림"/>
@@ -24161,7 +24416,6 @@
               </w:rPr>
               <w:t>성공적으로</w:t>
             </w:r>
-            <w:proofErr w:type="gramEnd"/>
             <w:r>
               <w:rPr>
                 <w:rFonts w:eastAsiaTheme="minorHAnsi" w:cs="굴림" w:hint="eastAsia"/>
@@ -24998,7 +25252,6 @@
               </w:rPr>
               <w:t>Use Case UC-</w:t>
             </w:r>
-            <w:proofErr w:type="gramStart"/>
             <w:r>
               <w:rPr>
                 <w:rFonts w:eastAsiaTheme="minorHAnsi" w:cs="Arial"/>
@@ -25019,19 +25272,7 @@
                 <w:sz w:val="22"/>
                 <w:szCs w:val="22"/>
               </w:rPr>
-              <w:t xml:space="preserve"> :</w:t>
-            </w:r>
-            <w:proofErr w:type="gramEnd"/>
-            <w:r>
-              <w:rPr>
-                <w:rFonts w:eastAsiaTheme="minorHAnsi" w:cs="Arial"/>
-                <w:b/>
-                <w:bCs/>
-                <w:color w:val="000000"/>
-                <w:sz w:val="22"/>
-                <w:szCs w:val="22"/>
-              </w:rPr>
-              <w:t xml:space="preserve"> </w:t>
+              <w:t xml:space="preserve"> : </w:t>
             </w:r>
             <w:r>
               <w:rPr>
@@ -26223,6 +26464,7 @@
                 <w:sz w:val="22"/>
                 <w:szCs w:val="22"/>
               </w:rPr>
+              <w:lastRenderedPageBreak/>
               <w:t>→</w:t>
             </w:r>
           </w:p>
@@ -26362,7 +26604,6 @@
               </w:rPr>
               <w:t>‘</w:t>
             </w:r>
-            <w:proofErr w:type="spellStart"/>
             <w:r>
               <w:rPr>
                 <w:rFonts w:eastAsiaTheme="minorHAnsi" w:cs="굴림" w:hint="eastAsia"/>
@@ -26372,7 +26613,6 @@
               </w:rPr>
               <w:t>계정삭제하기</w:t>
             </w:r>
-            <w:proofErr w:type="spellEnd"/>
             <w:r>
               <w:rPr>
                 <w:rFonts w:eastAsiaTheme="minorHAnsi" w:cs="굴림"/>
@@ -26469,7 +26709,6 @@
                 <w:sz w:val="22"/>
                 <w:szCs w:val="22"/>
               </w:rPr>
-              <w:lastRenderedPageBreak/>
               <w:t>←</w:t>
             </w:r>
           </w:p>
@@ -26747,6 +26986,7 @@
               </w:rPr>
               <w:t>(</w:t>
             </w:r>
+            <w:proofErr w:type="spellStart"/>
             <w:r>
               <w:rPr>
                 <w:rFonts w:eastAsiaTheme="minorHAnsi" w:cs="굴림" w:hint="eastAsia"/>
@@ -26756,6 +26996,7 @@
               </w:rPr>
               <w:t>재확인창</w:t>
             </w:r>
+            <w:proofErr w:type="spellEnd"/>
             <w:r>
               <w:rPr>
                 <w:rFonts w:eastAsiaTheme="minorHAnsi" w:cs="굴림" w:hint="eastAsia"/>
@@ -27731,6 +27972,95 @@
     </w:lvl>
   </w:abstractNum>
   <w:abstractNum w:abstractNumId="4" w15:restartNumberingAfterBreak="0">
+    <w:nsid w:val="6B991868"/>
+    <w:multiLevelType w:val="hybridMultilevel"/>
+    <w:tmpl w:val="EE1C5BE2"/>
+    <w:lvl w:ilvl="0" w:tplc="43324148">
+      <w:start w:val="1"/>
+      <w:numFmt w:val="decimal"/>
+      <w:lvlText w:val="%1."/>
+      <w:lvlJc w:val="left"/>
+      <w:pPr>
+        <w:ind w:left="760" w:hanging="360"/>
+      </w:pPr>
+      <w:rPr>
+        <w:rFonts w:hint="default"/>
+      </w:rPr>
+    </w:lvl>
+    <w:lvl w:ilvl="1" w:tplc="04090019" w:tentative="1">
+      <w:start w:val="1"/>
+      <w:numFmt w:val="upperLetter"/>
+      <w:lvlText w:val="%2."/>
+      <w:lvlJc w:val="left"/>
+      <w:pPr>
+        <w:ind w:left="1200" w:hanging="400"/>
+      </w:pPr>
+    </w:lvl>
+    <w:lvl w:ilvl="2" w:tplc="0409001B" w:tentative="1">
+      <w:start w:val="1"/>
+      <w:numFmt w:val="lowerRoman"/>
+      <w:lvlText w:val="%3."/>
+      <w:lvlJc w:val="right"/>
+      <w:pPr>
+        <w:ind w:left="1600" w:hanging="400"/>
+      </w:pPr>
+    </w:lvl>
+    <w:lvl w:ilvl="3" w:tplc="0409000F" w:tentative="1">
+      <w:start w:val="1"/>
+      <w:numFmt w:val="decimal"/>
+      <w:lvlText w:val="%4."/>
+      <w:lvlJc w:val="left"/>
+      <w:pPr>
+        <w:ind w:left="2000" w:hanging="400"/>
+      </w:pPr>
+    </w:lvl>
+    <w:lvl w:ilvl="4" w:tplc="04090019" w:tentative="1">
+      <w:start w:val="1"/>
+      <w:numFmt w:val="upperLetter"/>
+      <w:lvlText w:val="%5."/>
+      <w:lvlJc w:val="left"/>
+      <w:pPr>
+        <w:ind w:left="2400" w:hanging="400"/>
+      </w:pPr>
+    </w:lvl>
+    <w:lvl w:ilvl="5" w:tplc="0409001B" w:tentative="1">
+      <w:start w:val="1"/>
+      <w:numFmt w:val="lowerRoman"/>
+      <w:lvlText w:val="%6."/>
+      <w:lvlJc w:val="right"/>
+      <w:pPr>
+        <w:ind w:left="2800" w:hanging="400"/>
+      </w:pPr>
+    </w:lvl>
+    <w:lvl w:ilvl="6" w:tplc="0409000F" w:tentative="1">
+      <w:start w:val="1"/>
+      <w:numFmt w:val="decimal"/>
+      <w:lvlText w:val="%7."/>
+      <w:lvlJc w:val="left"/>
+      <w:pPr>
+        <w:ind w:left="3200" w:hanging="400"/>
+      </w:pPr>
+    </w:lvl>
+    <w:lvl w:ilvl="7" w:tplc="04090019" w:tentative="1">
+      <w:start w:val="1"/>
+      <w:numFmt w:val="upperLetter"/>
+      <w:lvlText w:val="%8."/>
+      <w:lvlJc w:val="left"/>
+      <w:pPr>
+        <w:ind w:left="3600" w:hanging="400"/>
+      </w:pPr>
+    </w:lvl>
+    <w:lvl w:ilvl="8" w:tplc="0409001B" w:tentative="1">
+      <w:start w:val="1"/>
+      <w:numFmt w:val="lowerRoman"/>
+      <w:lvlText w:val="%9."/>
+      <w:lvlJc w:val="right"/>
+      <w:pPr>
+        <w:ind w:left="4000" w:hanging="400"/>
+      </w:pPr>
+    </w:lvl>
+  </w:abstractNum>
+  <w:abstractNum w:abstractNumId="5" w15:restartNumberingAfterBreak="0">
     <w:nsid w:val="7499527F"/>
     <w:multiLevelType w:val="hybridMultilevel"/>
     <w:tmpl w:val="57A0EF80"/>
@@ -27843,7 +28173,7 @@
       </w:rPr>
     </w:lvl>
   </w:abstractNum>
-  <w:abstractNum w:abstractNumId="5" w15:restartNumberingAfterBreak="0">
+  <w:abstractNum w:abstractNumId="6" w15:restartNumberingAfterBreak="0">
     <w:nsid w:val="78425D56"/>
     <w:multiLevelType w:val="multilevel"/>
     <w:tmpl w:val="5A38ADCC"/>
@@ -27988,6 +28318,95 @@
       </w:rPr>
     </w:lvl>
   </w:abstractNum>
+  <w:abstractNum w:abstractNumId="7" w15:restartNumberingAfterBreak="0">
+    <w:nsid w:val="7FF53520"/>
+    <w:multiLevelType w:val="hybridMultilevel"/>
+    <w:tmpl w:val="895C1284"/>
+    <w:lvl w:ilvl="0" w:tplc="74986A40">
+      <w:start w:val="1"/>
+      <w:numFmt w:val="decimal"/>
+      <w:lvlText w:val="%1."/>
+      <w:lvlJc w:val="left"/>
+      <w:pPr>
+        <w:ind w:left="760" w:hanging="360"/>
+      </w:pPr>
+      <w:rPr>
+        <w:rFonts w:hint="default"/>
+      </w:rPr>
+    </w:lvl>
+    <w:lvl w:ilvl="1" w:tplc="04090019" w:tentative="1">
+      <w:start w:val="1"/>
+      <w:numFmt w:val="upperLetter"/>
+      <w:lvlText w:val="%2."/>
+      <w:lvlJc w:val="left"/>
+      <w:pPr>
+        <w:ind w:left="1200" w:hanging="400"/>
+      </w:pPr>
+    </w:lvl>
+    <w:lvl w:ilvl="2" w:tplc="0409001B" w:tentative="1">
+      <w:start w:val="1"/>
+      <w:numFmt w:val="lowerRoman"/>
+      <w:lvlText w:val="%3."/>
+      <w:lvlJc w:val="right"/>
+      <w:pPr>
+        <w:ind w:left="1600" w:hanging="400"/>
+      </w:pPr>
+    </w:lvl>
+    <w:lvl w:ilvl="3" w:tplc="0409000F" w:tentative="1">
+      <w:start w:val="1"/>
+      <w:numFmt w:val="decimal"/>
+      <w:lvlText w:val="%4."/>
+      <w:lvlJc w:val="left"/>
+      <w:pPr>
+        <w:ind w:left="2000" w:hanging="400"/>
+      </w:pPr>
+    </w:lvl>
+    <w:lvl w:ilvl="4" w:tplc="04090019" w:tentative="1">
+      <w:start w:val="1"/>
+      <w:numFmt w:val="upperLetter"/>
+      <w:lvlText w:val="%5."/>
+      <w:lvlJc w:val="left"/>
+      <w:pPr>
+        <w:ind w:left="2400" w:hanging="400"/>
+      </w:pPr>
+    </w:lvl>
+    <w:lvl w:ilvl="5" w:tplc="0409001B" w:tentative="1">
+      <w:start w:val="1"/>
+      <w:numFmt w:val="lowerRoman"/>
+      <w:lvlText w:val="%6."/>
+      <w:lvlJc w:val="right"/>
+      <w:pPr>
+        <w:ind w:left="2800" w:hanging="400"/>
+      </w:pPr>
+    </w:lvl>
+    <w:lvl w:ilvl="6" w:tplc="0409000F" w:tentative="1">
+      <w:start w:val="1"/>
+      <w:numFmt w:val="decimal"/>
+      <w:lvlText w:val="%7."/>
+      <w:lvlJc w:val="left"/>
+      <w:pPr>
+        <w:ind w:left="3200" w:hanging="400"/>
+      </w:pPr>
+    </w:lvl>
+    <w:lvl w:ilvl="7" w:tplc="04090019" w:tentative="1">
+      <w:start w:val="1"/>
+      <w:numFmt w:val="upperLetter"/>
+      <w:lvlText w:val="%8."/>
+      <w:lvlJc w:val="left"/>
+      <w:pPr>
+        <w:ind w:left="3600" w:hanging="400"/>
+      </w:pPr>
+    </w:lvl>
+    <w:lvl w:ilvl="8" w:tplc="0409001B" w:tentative="1">
+      <w:start w:val="1"/>
+      <w:numFmt w:val="lowerRoman"/>
+      <w:lvlText w:val="%9."/>
+      <w:lvlJc w:val="right"/>
+      <w:pPr>
+        <w:ind w:left="4000" w:hanging="400"/>
+      </w:pPr>
+    </w:lvl>
+  </w:abstractNum>
   <w:num w:numId="1">
     <w:abstractNumId w:val="1"/>
     <w:lvlOverride w:ilvl="0">
@@ -28019,7 +28438,7 @@
     </w:lvlOverride>
   </w:num>
   <w:num w:numId="2">
-    <w:abstractNumId w:val="5"/>
+    <w:abstractNumId w:val="6"/>
   </w:num>
   <w:num w:numId="3">
     <w:abstractNumId w:val="0"/>
@@ -28031,10 +28450,16 @@
     <w:abstractNumId w:val="2"/>
   </w:num>
   <w:num w:numId="6">
-    <w:abstractNumId w:val="4"/>
+    <w:abstractNumId w:val="5"/>
   </w:num>
   <w:num w:numId="7">
     <w:abstractNumId w:val="3"/>
+  </w:num>
+  <w:num w:numId="8">
+    <w:abstractNumId w:val="7"/>
+  </w:num>
+  <w:num w:numId="9">
+    <w:abstractNumId w:val="4"/>
   </w:num>
 </w:numbering>
 </file>

</xml_diff>

<commit_message>
[docs] subgroup1 uc-6,7 initiating actor & participating actor 변경
</commit_message>
<xml_diff>
--- a/subgroup1/2.use-case/2021.04.15 [ schema for use-cases ].docx
+++ b/subgroup1/2.use-case/2021.04.15 [ schema for use-cases ].docx
@@ -4646,7 +4646,7 @@
               <w:spacing w:after="240"/>
               <w:textAlignment w:val="baseline"/>
               <w:rPr>
-                <w:rFonts w:eastAsiaTheme="minorHAnsi" w:cs="Arial" w:hint="eastAsia"/>
+                <w:rFonts w:eastAsiaTheme="minorHAnsi" w:cs="Arial"/>
                 <w:color w:val="000000"/>
                 <w:sz w:val="22"/>
                 <w:szCs w:val="22"/>
@@ -4785,7 +4785,7 @@
               </w:numPr>
               <w:textAlignment w:val="baseline"/>
               <w:rPr>
-                <w:rFonts w:eastAsiaTheme="minorHAnsi" w:cs="Arial" w:hint="eastAsia"/>
+                <w:rFonts w:eastAsiaTheme="minorHAnsi" w:cs="Arial"/>
                 <w:color w:val="000000"/>
                 <w:sz w:val="22"/>
                 <w:szCs w:val="22"/>
@@ -10252,7 +10252,7 @@
           <w:p>
             <w:pPr>
               <w:rPr>
-                <w:rFonts w:eastAsiaTheme="minorHAnsi" w:cs="Arial" w:hint="eastAsia"/>
+                <w:rFonts w:eastAsiaTheme="minorHAnsi" w:cs="Arial"/>
                 <w:color w:val="000000"/>
                 <w:sz w:val="22"/>
                 <w:szCs w:val="22"/>
@@ -12204,7 +12204,6 @@
               </w:rPr>
               <w:t xml:space="preserve"> </w:t>
             </w:r>
-            <w:proofErr w:type="spellStart"/>
             <w:r>
               <w:rPr>
                 <w:rFonts w:eastAsiaTheme="minorHAnsi" w:cs="Arial" w:hint="eastAsia"/>
@@ -12215,7 +12214,6 @@
               </w:rPr>
               <w:t>학식당에</w:t>
             </w:r>
-            <w:proofErr w:type="spellEnd"/>
             <w:r>
               <w:rPr>
                 <w:rFonts w:eastAsiaTheme="minorHAnsi" w:cs="Arial" w:hint="eastAsia"/>
@@ -13340,6 +13338,7 @@
               </w:rPr>
               <w:t xml:space="preserve"> </w:t>
             </w:r>
+            <w:proofErr w:type="spellStart"/>
             <w:r>
               <w:rPr>
                 <w:rFonts w:eastAsiaTheme="minorHAnsi" w:cs="Arial" w:hint="eastAsia"/>
@@ -13350,6 +13349,7 @@
               </w:rPr>
               <w:t>담겨졌음을</w:t>
             </w:r>
+            <w:proofErr w:type="spellEnd"/>
             <w:r>
               <w:rPr>
                 <w:rFonts w:eastAsiaTheme="minorHAnsi" w:cs="Arial" w:hint="eastAsia"/>
@@ -13402,7 +13402,6 @@
               </w:rPr>
               <w:t xml:space="preserve"> </w:t>
             </w:r>
-            <w:proofErr w:type="spellStart"/>
             <w:r>
               <w:rPr>
                 <w:rFonts w:eastAsiaTheme="minorHAnsi" w:cs="Arial" w:hint="eastAsia"/>
@@ -13413,7 +13412,6 @@
               </w:rPr>
               <w:t>이모티콘</w:t>
             </w:r>
-            <w:proofErr w:type="spellEnd"/>
             <w:r>
               <w:rPr>
                 <w:rFonts w:eastAsiaTheme="minorHAnsi" w:cs="Arial" w:hint="eastAsia"/>
@@ -15371,6 +15369,46 @@
               </w:rPr>
               <w:t>“</w:t>
             </w:r>
+            <w:r>
+              <w:rPr>
+                <w:rFonts w:eastAsiaTheme="minorHAnsi" w:cs="Arial" w:hint="eastAsia"/>
+                <w:color w:val="000000"/>
+                <w:sz w:val="22"/>
+                <w:szCs w:val="22"/>
+                <w:lang w:eastAsia="ko-KR"/>
+              </w:rPr>
+              <w:t>주문가능한</w:t>
+            </w:r>
+            <w:r>
+              <w:rPr>
+                <w:rFonts w:eastAsiaTheme="minorHAnsi" w:cs="Arial" w:hint="eastAsia"/>
+                <w:color w:val="000000"/>
+                <w:sz w:val="22"/>
+                <w:szCs w:val="22"/>
+                <w:lang w:eastAsia="ko-KR"/>
+              </w:rPr>
+              <w:t xml:space="preserve"> </w:t>
+            </w:r>
+            <w:r>
+              <w:rPr>
+                <w:rFonts w:eastAsiaTheme="minorHAnsi" w:cs="Arial" w:hint="eastAsia"/>
+                <w:color w:val="000000"/>
+                <w:sz w:val="22"/>
+                <w:szCs w:val="22"/>
+                <w:lang w:eastAsia="ko-KR"/>
+              </w:rPr>
+              <w:t>시간이</w:t>
+            </w:r>
+            <w:r>
+              <w:rPr>
+                <w:rFonts w:eastAsiaTheme="minorHAnsi" w:cs="Arial" w:hint="eastAsia"/>
+                <w:color w:val="000000"/>
+                <w:sz w:val="22"/>
+                <w:szCs w:val="22"/>
+                <w:lang w:eastAsia="ko-KR"/>
+              </w:rPr>
+              <w:t xml:space="preserve"> </w:t>
+            </w:r>
             <w:proofErr w:type="spellStart"/>
             <w:r>
               <w:rPr>
@@ -15380,49 +15418,9 @@
                 <w:szCs w:val="22"/>
                 <w:lang w:eastAsia="ko-KR"/>
               </w:rPr>
-              <w:t>주문가능한</w:t>
+              <w:t>아니에요</w:t>
             </w:r>
             <w:proofErr w:type="spellEnd"/>
-            <w:r>
-              <w:rPr>
-                <w:rFonts w:eastAsiaTheme="minorHAnsi" w:cs="Arial" w:hint="eastAsia"/>
-                <w:color w:val="000000"/>
-                <w:sz w:val="22"/>
-                <w:szCs w:val="22"/>
-                <w:lang w:eastAsia="ko-KR"/>
-              </w:rPr>
-              <w:t xml:space="preserve"> </w:t>
-            </w:r>
-            <w:r>
-              <w:rPr>
-                <w:rFonts w:eastAsiaTheme="minorHAnsi" w:cs="Arial" w:hint="eastAsia"/>
-                <w:color w:val="000000"/>
-                <w:sz w:val="22"/>
-                <w:szCs w:val="22"/>
-                <w:lang w:eastAsia="ko-KR"/>
-              </w:rPr>
-              <w:t>시간이</w:t>
-            </w:r>
-            <w:r>
-              <w:rPr>
-                <w:rFonts w:eastAsiaTheme="minorHAnsi" w:cs="Arial" w:hint="eastAsia"/>
-                <w:color w:val="000000"/>
-                <w:sz w:val="22"/>
-                <w:szCs w:val="22"/>
-                <w:lang w:eastAsia="ko-KR"/>
-              </w:rPr>
-              <w:t xml:space="preserve"> </w:t>
-            </w:r>
-            <w:r>
-              <w:rPr>
-                <w:rFonts w:eastAsiaTheme="minorHAnsi" w:cs="Arial" w:hint="eastAsia"/>
-                <w:color w:val="000000"/>
-                <w:sz w:val="22"/>
-                <w:szCs w:val="22"/>
-                <w:lang w:eastAsia="ko-KR"/>
-              </w:rPr>
-              <w:t>아니에요</w:t>
-            </w:r>
             <w:r>
               <w:rPr>
                 <w:rFonts w:eastAsiaTheme="minorHAnsi" w:cs="Arial"/>
@@ -19174,7 +19172,6 @@
               </w:rPr>
               <w:t xml:space="preserve"> </w:t>
             </w:r>
-            <w:proofErr w:type="spellStart"/>
             <w:r>
               <w:rPr>
                 <w:rFonts w:eastAsiaTheme="minorHAnsi" w:cs="Arial" w:hint="eastAsia"/>
@@ -19185,7 +19182,6 @@
               </w:rPr>
               <w:t>어플</w:t>
             </w:r>
-            <w:proofErr w:type="spellEnd"/>
             <w:r>
               <w:rPr>
                 <w:rFonts w:eastAsiaTheme="minorHAnsi" w:cs="Arial" w:hint="eastAsia"/>
@@ -22391,22 +22387,75 @@
           <w:p>
             <w:pPr>
               <w:rPr>
+                <w:rFonts w:eastAsiaTheme="minorHAnsi" w:cs="굴림" w:hint="eastAsia"/>
+                <w:sz w:val="22"/>
+                <w:szCs w:val="22"/>
+                <w:lang w:eastAsia="ko-KR"/>
+              </w:rPr>
+            </w:pPr>
+            <w:r>
+              <w:rPr>
+                <w:rFonts w:eastAsiaTheme="minorHAnsi" w:cs="굴림" w:hint="eastAsia"/>
+                <w:sz w:val="22"/>
+                <w:szCs w:val="22"/>
+                <w:lang w:eastAsia="ko-KR"/>
+              </w:rPr>
+              <w:t>회원</w:t>
+            </w:r>
+            <w:r>
+              <w:rPr>
+                <w:rFonts w:eastAsiaTheme="minorHAnsi" w:cs="굴림" w:hint="eastAsia"/>
+                <w:sz w:val="22"/>
+                <w:szCs w:val="22"/>
+                <w:lang w:eastAsia="ko-KR"/>
+              </w:rPr>
+              <w:t xml:space="preserve"> </w:t>
+            </w:r>
+            <w:r>
+              <w:rPr>
                 <w:rFonts w:eastAsiaTheme="minorHAnsi" w:cs="굴림"/>
                 <w:sz w:val="22"/>
                 <w:szCs w:val="22"/>
-              </w:rPr>
-            </w:pPr>
-            <w:proofErr w:type="spellStart"/>
-            <w:r>
-              <w:rPr>
-                <w:rFonts w:eastAsiaTheme="minorHAnsi" w:cs="굴림" w:hint="eastAsia"/>
-                <w:sz w:val="22"/>
-                <w:szCs w:val="22"/>
-                <w:lang w:eastAsia="ko-KR"/>
-              </w:rPr>
-              <w:t>앱관리자</w:t>
-            </w:r>
-            <w:proofErr w:type="spellEnd"/>
+                <w:lang w:eastAsia="ko-KR"/>
+              </w:rPr>
+              <w:t>(</w:t>
+            </w:r>
+            <w:r>
+              <w:rPr>
+                <w:rFonts w:eastAsiaTheme="minorHAnsi" w:cs="굴림" w:hint="eastAsia"/>
+                <w:sz w:val="22"/>
+                <w:szCs w:val="22"/>
+                <w:lang w:eastAsia="ko-KR"/>
+              </w:rPr>
+              <w:t>식당</w:t>
+            </w:r>
+            <w:r>
+              <w:rPr>
+                <w:rFonts w:eastAsiaTheme="minorHAnsi" w:cs="굴림" w:hint="eastAsia"/>
+                <w:sz w:val="22"/>
+                <w:szCs w:val="22"/>
+                <w:lang w:eastAsia="ko-KR"/>
+              </w:rPr>
+              <w:t xml:space="preserve"> </w:t>
+            </w:r>
+            <w:r>
+              <w:rPr>
+                <w:rFonts w:eastAsiaTheme="minorHAnsi" w:cs="굴림" w:hint="eastAsia"/>
+                <w:sz w:val="22"/>
+                <w:szCs w:val="22"/>
+                <w:lang w:eastAsia="ko-KR"/>
+              </w:rPr>
+              <w:t>이용자</w:t>
+            </w:r>
+            <w:r>
+              <w:rPr>
+                <w:rFonts w:eastAsiaTheme="minorHAnsi" w:cs="굴림" w:hint="eastAsia"/>
+                <w:sz w:val="22"/>
+                <w:szCs w:val="22"/>
+                <w:lang w:eastAsia="ko-KR"/>
+              </w:rPr>
+              <w:t>)</w:t>
+            </w:r>
           </w:p>
         </w:tc>
       </w:tr>
@@ -22997,15 +23046,17 @@
                 <w:lang w:eastAsia="ko-KR"/>
               </w:rPr>
             </w:pPr>
-            <w:r>
-              <w:rPr>
-                <w:rFonts w:eastAsiaTheme="minorHAnsi" w:cs="굴림"/>
-                <w:sz w:val="22"/>
-                <w:szCs w:val="22"/>
-                <w:lang w:eastAsia="ko-KR"/>
-              </w:rPr>
-              <w:t>X</w:t>
-            </w:r>
+            <w:proofErr w:type="spellStart"/>
+            <w:r>
+              <w:rPr>
+                <w:rFonts w:eastAsiaTheme="minorHAnsi" w:cs="굴림" w:hint="eastAsia"/>
+                <w:sz w:val="22"/>
+                <w:szCs w:val="22"/>
+                <w:lang w:eastAsia="ko-KR"/>
+              </w:rPr>
+              <w:t>앱관리자</w:t>
+            </w:r>
+            <w:proofErr w:type="spellEnd"/>
           </w:p>
         </w:tc>
       </w:tr>
@@ -23654,6 +23705,24 @@
                 <w:szCs w:val="22"/>
                 <w:lang w:eastAsia="ko-KR"/>
               </w:rPr>
+              <w:t>(U</w:t>
+            </w:r>
+            <w:r>
+              <w:rPr>
+                <w:rFonts w:eastAsiaTheme="minorHAnsi" w:cs="굴림"/>
+                <w:sz w:val="22"/>
+                <w:szCs w:val="22"/>
+                <w:lang w:eastAsia="ko-KR"/>
+              </w:rPr>
+              <w:t>C-1)</w:t>
+            </w:r>
+            <w:r>
+              <w:rPr>
+                <w:rFonts w:eastAsiaTheme="minorHAnsi" w:cs="굴림" w:hint="eastAsia"/>
+                <w:sz w:val="22"/>
+                <w:szCs w:val="22"/>
+                <w:lang w:eastAsia="ko-KR"/>
+              </w:rPr>
               <w:t xml:space="preserve"> </w:t>
             </w:r>
             <w:r>
@@ -23710,6 +23779,7 @@
               </w:rPr>
               <w:t xml:space="preserve"> </w:t>
             </w:r>
+            <w:proofErr w:type="gramStart"/>
             <w:r>
               <w:rPr>
                 <w:rFonts w:eastAsiaTheme="minorHAnsi" w:cs="굴림" w:hint="eastAsia"/>
@@ -23737,6 +23807,7 @@
               </w:rPr>
               <w:t>한</w:t>
             </w:r>
+            <w:proofErr w:type="gramEnd"/>
             <w:r>
               <w:rPr>
                 <w:rFonts w:eastAsiaTheme="minorHAnsi" w:cs="굴림" w:hint="eastAsia"/>
@@ -25495,17 +25566,69 @@
                 <w:lang w:eastAsia="ko-KR"/>
               </w:rPr>
             </w:pPr>
-            <w:proofErr w:type="spellStart"/>
-            <w:r>
-              <w:rPr>
-                <w:rFonts w:eastAsiaTheme="minorHAnsi" w:cs="굴림" w:hint="eastAsia"/>
-                <w:sz w:val="22"/>
-                <w:szCs w:val="22"/>
-                <w:lang w:eastAsia="ko-KR"/>
-              </w:rPr>
-              <w:t>앱관리자</w:t>
-            </w:r>
-            <w:proofErr w:type="spellEnd"/>
+            <w:r>
+              <w:rPr>
+                <w:rFonts w:eastAsiaTheme="minorHAnsi" w:cs="굴림" w:hint="eastAsia"/>
+                <w:sz w:val="22"/>
+                <w:szCs w:val="22"/>
+                <w:lang w:eastAsia="ko-KR"/>
+              </w:rPr>
+              <w:t>회원</w:t>
+            </w:r>
+            <w:r>
+              <w:rPr>
+                <w:rFonts w:eastAsiaTheme="minorHAnsi" w:cs="굴림" w:hint="eastAsia"/>
+                <w:sz w:val="22"/>
+                <w:szCs w:val="22"/>
+                <w:lang w:eastAsia="ko-KR"/>
+              </w:rPr>
+              <w:t xml:space="preserve"> </w:t>
+            </w:r>
+            <w:r>
+              <w:rPr>
+                <w:rFonts w:eastAsiaTheme="minorHAnsi" w:cs="굴림"/>
+                <w:sz w:val="22"/>
+                <w:szCs w:val="22"/>
+                <w:lang w:eastAsia="ko-KR"/>
+              </w:rPr>
+              <w:t>(</w:t>
+            </w:r>
+            <w:r>
+              <w:rPr>
+                <w:rFonts w:eastAsiaTheme="minorHAnsi" w:cs="굴림" w:hint="eastAsia"/>
+                <w:sz w:val="22"/>
+                <w:szCs w:val="22"/>
+                <w:lang w:eastAsia="ko-KR"/>
+              </w:rPr>
+              <w:t>식당</w:t>
+            </w:r>
+            <w:r>
+              <w:rPr>
+                <w:rFonts w:eastAsiaTheme="minorHAnsi" w:cs="굴림" w:hint="eastAsia"/>
+                <w:sz w:val="22"/>
+                <w:szCs w:val="22"/>
+                <w:lang w:eastAsia="ko-KR"/>
+              </w:rPr>
+              <w:t xml:space="preserve"> </w:t>
+            </w:r>
+            <w:r>
+              <w:rPr>
+                <w:rFonts w:eastAsiaTheme="minorHAnsi" w:cs="굴림" w:hint="eastAsia"/>
+                <w:sz w:val="22"/>
+                <w:szCs w:val="22"/>
+                <w:lang w:eastAsia="ko-KR"/>
+              </w:rPr>
+              <w:t>이용자</w:t>
+            </w:r>
+            <w:r>
+              <w:rPr>
+                <w:rFonts w:eastAsiaTheme="minorHAnsi" w:cs="굴림" w:hint="eastAsia"/>
+                <w:sz w:val="22"/>
+                <w:szCs w:val="22"/>
+                <w:lang w:eastAsia="ko-KR"/>
+              </w:rPr>
+              <w:t>)</w:t>
+            </w:r>
           </w:p>
         </w:tc>
       </w:tr>
@@ -25771,15 +25894,17 @@
                 <w:lang w:eastAsia="ko-KR"/>
               </w:rPr>
             </w:pPr>
-            <w:r>
-              <w:rPr>
-                <w:rFonts w:eastAsiaTheme="minorHAnsi" w:cs="굴림" w:hint="eastAsia"/>
-                <w:sz w:val="22"/>
-                <w:szCs w:val="22"/>
-                <w:lang w:eastAsia="ko-KR"/>
-              </w:rPr>
-              <w:t>x</w:t>
-            </w:r>
+            <w:proofErr w:type="spellStart"/>
+            <w:r>
+              <w:rPr>
+                <w:rFonts w:eastAsiaTheme="minorHAnsi" w:cs="굴림" w:hint="eastAsia"/>
+                <w:sz w:val="22"/>
+                <w:szCs w:val="22"/>
+                <w:lang w:eastAsia="ko-KR"/>
+              </w:rPr>
+              <w:t>앱관리자</w:t>
+            </w:r>
+            <w:proofErr w:type="spellEnd"/>
           </w:p>
         </w:tc>
       </w:tr>
@@ -26986,7 +27111,6 @@
               </w:rPr>
               <w:t>(</w:t>
             </w:r>
-            <w:proofErr w:type="spellStart"/>
             <w:r>
               <w:rPr>
                 <w:rFonts w:eastAsiaTheme="minorHAnsi" w:cs="굴림" w:hint="eastAsia"/>
@@ -26996,7 +27120,6 @@
               </w:rPr>
               <w:t>재확인창</w:t>
             </w:r>
-            <w:proofErr w:type="spellEnd"/>
             <w:r>
               <w:rPr>
                 <w:rFonts w:eastAsiaTheme="minorHAnsi" w:cs="굴림" w:hint="eastAsia"/>
@@ -27185,6 +27308,259 @@
                 <w:lang w:eastAsia="ko-KR"/>
               </w:rPr>
               <w:t>클릭한다</w:t>
+            </w:r>
+            <w:r>
+              <w:rPr>
+                <w:rFonts w:eastAsiaTheme="minorHAnsi" w:cs="굴림" w:hint="eastAsia"/>
+                <w:sz w:val="22"/>
+                <w:szCs w:val="22"/>
+                <w:lang w:eastAsia="ko-KR"/>
+              </w:rPr>
+              <w:t>.</w:t>
+            </w:r>
+          </w:p>
+        </w:tc>
+      </w:tr>
+      <w:tr>
+        <w:trPr>
+          <w:trHeight w:val="345"/>
+        </w:trPr>
+        <w:tc>
+          <w:tcPr>
+            <w:tcW w:w="2544" w:type="dxa"/>
+            <w:tcBorders>
+              <w:top w:val="single" w:sz="6" w:space="0" w:color="000000"/>
+              <w:left w:val="single" w:sz="6" w:space="0" w:color="000000"/>
+              <w:bottom w:val="single" w:sz="6" w:space="0" w:color="000000"/>
+              <w:right w:val="single" w:sz="6" w:space="0" w:color="000000"/>
+            </w:tcBorders>
+            <w:shd w:val="clear" w:color="auto" w:fill="F2F2F2" w:themeFill="background1" w:themeFillShade="F2"/>
+            <w:tcMar>
+              <w:top w:w="60" w:type="dxa"/>
+              <w:left w:w="60" w:type="dxa"/>
+              <w:bottom w:w="60" w:type="dxa"/>
+              <w:right w:w="60" w:type="dxa"/>
+            </w:tcMar>
+            <w:vAlign w:val="center"/>
+          </w:tcPr>
+          <w:p>
+            <w:pPr>
+              <w:jc w:val="center"/>
+              <w:rPr>
+                <w:rFonts w:eastAsiaTheme="minorHAnsi" w:cs="Arial"/>
+                <w:color w:val="000000"/>
+                <w:sz w:val="22"/>
+                <w:szCs w:val="22"/>
+              </w:rPr>
+            </w:pPr>
+            <w:r>
+              <w:rPr>
+                <w:rFonts w:eastAsiaTheme="minorHAnsi" w:cs="Arial"/>
+                <w:color w:val="000000"/>
+                <w:sz w:val="22"/>
+                <w:szCs w:val="22"/>
+              </w:rPr>
+              <w:t>←</w:t>
+            </w:r>
+          </w:p>
+        </w:tc>
+        <w:tc>
+          <w:tcPr>
+            <w:tcW w:w="6466" w:type="dxa"/>
+            <w:tcBorders>
+              <w:top w:val="single" w:sz="6" w:space="0" w:color="000000"/>
+              <w:left w:val="single" w:sz="6" w:space="0" w:color="000000"/>
+              <w:bottom w:val="single" w:sz="6" w:space="0" w:color="000000"/>
+              <w:right w:val="single" w:sz="6" w:space="0" w:color="000000"/>
+            </w:tcBorders>
+            <w:shd w:val="clear" w:color="auto" w:fill="F2F2F2" w:themeFill="background1" w:themeFillShade="F2"/>
+            <w:tcMar>
+              <w:top w:w="60" w:type="dxa"/>
+              <w:left w:w="60" w:type="dxa"/>
+              <w:bottom w:w="60" w:type="dxa"/>
+              <w:right w:w="60" w:type="dxa"/>
+            </w:tcMar>
+            <w:vAlign w:val="center"/>
+          </w:tcPr>
+          <w:p>
+            <w:pPr>
+              <w:rPr>
+                <w:rFonts w:eastAsiaTheme="minorHAnsi" w:cs="굴림" w:hint="eastAsia"/>
+                <w:sz w:val="22"/>
+                <w:szCs w:val="22"/>
+                <w:lang w:eastAsia="ko-KR"/>
+              </w:rPr>
+            </w:pPr>
+            <w:r>
+              <w:rPr>
+                <w:rFonts w:eastAsiaTheme="minorHAnsi" w:cs="굴림" w:hint="eastAsia"/>
+                <w:sz w:val="22"/>
+                <w:szCs w:val="22"/>
+                <w:lang w:eastAsia="ko-KR"/>
+              </w:rPr>
+              <w:t>시스템은</w:t>
+            </w:r>
+            <w:r>
+              <w:rPr>
+                <w:rFonts w:eastAsiaTheme="minorHAnsi" w:cs="굴림" w:hint="eastAsia"/>
+                <w:sz w:val="22"/>
+                <w:szCs w:val="22"/>
+                <w:lang w:eastAsia="ko-KR"/>
+              </w:rPr>
+              <w:t xml:space="preserve"> </w:t>
+            </w:r>
+            <w:r>
+              <w:rPr>
+                <w:rFonts w:eastAsiaTheme="minorHAnsi" w:cs="굴림" w:hint="eastAsia"/>
+                <w:sz w:val="22"/>
+                <w:szCs w:val="22"/>
+                <w:lang w:eastAsia="ko-KR"/>
+              </w:rPr>
+              <w:t>삭제하려는</w:t>
+            </w:r>
+            <w:r>
+              <w:rPr>
+                <w:rFonts w:eastAsiaTheme="minorHAnsi" w:cs="굴림" w:hint="eastAsia"/>
+                <w:sz w:val="22"/>
+                <w:szCs w:val="22"/>
+                <w:lang w:eastAsia="ko-KR"/>
+              </w:rPr>
+              <w:t xml:space="preserve"> </w:t>
+            </w:r>
+            <w:r>
+              <w:rPr>
+                <w:rFonts w:eastAsiaTheme="minorHAnsi" w:cs="굴림" w:hint="eastAsia"/>
+                <w:sz w:val="22"/>
+                <w:szCs w:val="22"/>
+                <w:lang w:eastAsia="ko-KR"/>
+              </w:rPr>
+              <w:t>회원과</w:t>
+            </w:r>
+            <w:r>
+              <w:rPr>
+                <w:rFonts w:eastAsiaTheme="minorHAnsi" w:cs="굴림" w:hint="eastAsia"/>
+                <w:sz w:val="22"/>
+                <w:szCs w:val="22"/>
+                <w:lang w:eastAsia="ko-KR"/>
+              </w:rPr>
+              <w:t xml:space="preserve"> </w:t>
+            </w:r>
+            <w:r>
+              <w:rPr>
+                <w:rFonts w:eastAsiaTheme="minorHAnsi" w:cs="굴림" w:hint="eastAsia"/>
+                <w:sz w:val="22"/>
+                <w:szCs w:val="22"/>
+                <w:lang w:eastAsia="ko-KR"/>
+              </w:rPr>
+              <w:t>관련된</w:t>
+            </w:r>
+            <w:r>
+              <w:rPr>
+                <w:rFonts w:eastAsiaTheme="minorHAnsi" w:cs="굴림" w:hint="eastAsia"/>
+                <w:sz w:val="22"/>
+                <w:szCs w:val="22"/>
+                <w:lang w:eastAsia="ko-KR"/>
+              </w:rPr>
+              <w:t xml:space="preserve"> </w:t>
+            </w:r>
+            <w:r>
+              <w:rPr>
+                <w:rFonts w:eastAsiaTheme="minorHAnsi" w:cs="굴림" w:hint="eastAsia"/>
+                <w:sz w:val="22"/>
+                <w:szCs w:val="22"/>
+                <w:lang w:eastAsia="ko-KR"/>
+              </w:rPr>
+              <w:t>모든</w:t>
+            </w:r>
+            <w:r>
+              <w:rPr>
+                <w:rFonts w:eastAsiaTheme="minorHAnsi" w:cs="굴림" w:hint="eastAsia"/>
+                <w:sz w:val="22"/>
+                <w:szCs w:val="22"/>
+                <w:lang w:eastAsia="ko-KR"/>
+              </w:rPr>
+              <w:t xml:space="preserve"> </w:t>
+            </w:r>
+            <w:r>
+              <w:rPr>
+                <w:rFonts w:eastAsiaTheme="minorHAnsi" w:cs="굴림" w:hint="eastAsia"/>
+                <w:sz w:val="22"/>
+                <w:szCs w:val="22"/>
+                <w:lang w:eastAsia="ko-KR"/>
+              </w:rPr>
+              <w:t>데이터베이스</w:t>
+            </w:r>
+            <w:r>
+              <w:rPr>
+                <w:rFonts w:eastAsiaTheme="minorHAnsi" w:cs="굴림" w:hint="eastAsia"/>
+                <w:sz w:val="22"/>
+                <w:szCs w:val="22"/>
+                <w:lang w:eastAsia="ko-KR"/>
+              </w:rPr>
+              <w:t xml:space="preserve"> </w:t>
+            </w:r>
+            <w:r>
+              <w:rPr>
+                <w:rFonts w:eastAsiaTheme="minorHAnsi" w:cs="굴림" w:hint="eastAsia"/>
+                <w:sz w:val="22"/>
+                <w:szCs w:val="22"/>
+                <w:lang w:eastAsia="ko-KR"/>
+              </w:rPr>
+              <w:t>내</w:t>
+            </w:r>
+            <w:r>
+              <w:rPr>
+                <w:rFonts w:eastAsiaTheme="minorHAnsi" w:cs="굴림" w:hint="eastAsia"/>
+                <w:sz w:val="22"/>
+                <w:szCs w:val="22"/>
+                <w:lang w:eastAsia="ko-KR"/>
+              </w:rPr>
+              <w:t xml:space="preserve"> </w:t>
+            </w:r>
+            <w:r>
+              <w:rPr>
+                <w:rFonts w:eastAsiaTheme="minorHAnsi" w:cs="굴림" w:hint="eastAsia"/>
+                <w:sz w:val="22"/>
+                <w:szCs w:val="22"/>
+                <w:lang w:eastAsia="ko-KR"/>
+              </w:rPr>
+              <w:t>정보들을</w:t>
+            </w:r>
+            <w:r>
+              <w:rPr>
+                <w:rFonts w:eastAsiaTheme="minorHAnsi" w:cs="굴림" w:hint="eastAsia"/>
+                <w:sz w:val="22"/>
+                <w:szCs w:val="22"/>
+                <w:lang w:eastAsia="ko-KR"/>
+              </w:rPr>
+              <w:t xml:space="preserve"> </w:t>
+            </w:r>
+            <w:r>
+              <w:rPr>
+                <w:rFonts w:eastAsiaTheme="minorHAnsi" w:cs="굴림" w:hint="eastAsia"/>
+                <w:sz w:val="22"/>
+                <w:szCs w:val="22"/>
+                <w:lang w:eastAsia="ko-KR"/>
+              </w:rPr>
+              <w:t>일괄</w:t>
+            </w:r>
+            <w:r>
+              <w:rPr>
+                <w:rFonts w:eastAsiaTheme="minorHAnsi" w:cs="굴림" w:hint="eastAsia"/>
+                <w:sz w:val="22"/>
+                <w:szCs w:val="22"/>
+                <w:lang w:eastAsia="ko-KR"/>
+              </w:rPr>
+              <w:t xml:space="preserve"> </w:t>
+            </w:r>
+            <w:r>
+              <w:rPr>
+                <w:rFonts w:eastAsiaTheme="minorHAnsi" w:cs="굴림" w:hint="eastAsia"/>
+                <w:sz w:val="22"/>
+                <w:szCs w:val="22"/>
+                <w:lang w:eastAsia="ko-KR"/>
+              </w:rPr>
+              <w:t>삭제한다</w:t>
             </w:r>
             <w:r>
               <w:rPr>

</xml_diff>

<commit_message>
[feat] subgroup1 domain for uc-6 생성 & [docs] uc-6 flow 수정
</commit_message>
<xml_diff>
--- a/subgroup1/2.use-case/2021.04.15 [ schema for use-cases ].docx
+++ b/subgroup1/2.use-case/2021.04.15 [ schema for use-cases ].docx
@@ -106,7 +106,6 @@
         </w:rPr>
         <w:t>se-</w:t>
       </w:r>
-      <w:proofErr w:type="gramStart"/>
       <w:r>
         <w:rPr>
           <w:b/>
@@ -147,7 +146,6 @@
         </w:rPr>
         <w:t>]</w:t>
       </w:r>
-      <w:proofErr w:type="gramEnd"/>
       <w:r>
         <w:rPr>
           <w:b/>
@@ -901,19 +899,8 @@
                 <w:sz w:val="22"/>
                 <w:szCs w:val="22"/>
               </w:rPr>
-              <w:t xml:space="preserve">Related </w:t>
-            </w:r>
-            <w:proofErr w:type="gramStart"/>
-            <w:r>
-              <w:rPr>
-                <w:rFonts w:eastAsiaTheme="minorHAnsi" w:cs="Arial"/>
-                <w:color w:val="000000"/>
-                <w:sz w:val="22"/>
-                <w:szCs w:val="22"/>
-              </w:rPr>
-              <w:t>Requirements :</w:t>
-            </w:r>
-            <w:proofErr w:type="gramEnd"/>
+              <w:t>Related Requirements :</w:t>
+            </w:r>
           </w:p>
         </w:tc>
         <w:tc>
@@ -1002,19 +989,8 @@
                 <w:sz w:val="22"/>
                 <w:szCs w:val="22"/>
               </w:rPr>
-              <w:t xml:space="preserve">Initiating </w:t>
-            </w:r>
-            <w:proofErr w:type="gramStart"/>
-            <w:r>
-              <w:rPr>
-                <w:rFonts w:eastAsiaTheme="minorHAnsi" w:cs="Arial"/>
-                <w:color w:val="000000"/>
-                <w:sz w:val="22"/>
-                <w:szCs w:val="22"/>
-              </w:rPr>
-              <w:t>Actor :</w:t>
-            </w:r>
-            <w:proofErr w:type="gramEnd"/>
+              <w:t>Initiating Actor :</w:t>
+            </w:r>
           </w:p>
         </w:tc>
         <w:tc>
@@ -1157,19 +1133,8 @@
                 <w:sz w:val="22"/>
                 <w:szCs w:val="22"/>
               </w:rPr>
-              <w:t xml:space="preserve">Actor’s </w:t>
-            </w:r>
-            <w:proofErr w:type="gramStart"/>
-            <w:r>
-              <w:rPr>
-                <w:rFonts w:eastAsiaTheme="minorHAnsi" w:cs="Arial"/>
-                <w:color w:val="000000"/>
-                <w:sz w:val="22"/>
-                <w:szCs w:val="22"/>
-              </w:rPr>
-              <w:t>Goal :</w:t>
-            </w:r>
-            <w:proofErr w:type="gramEnd"/>
+              <w:t>Actor’s Goal :</w:t>
+            </w:r>
           </w:p>
         </w:tc>
         <w:tc>
@@ -1339,19 +1304,8 @@
                 <w:sz w:val="22"/>
                 <w:szCs w:val="22"/>
               </w:rPr>
-              <w:t xml:space="preserve">Participating </w:t>
-            </w:r>
-            <w:proofErr w:type="gramStart"/>
-            <w:r>
-              <w:rPr>
-                <w:rFonts w:eastAsiaTheme="minorHAnsi" w:cs="Arial"/>
-                <w:color w:val="000000"/>
-                <w:sz w:val="22"/>
-                <w:szCs w:val="22"/>
-              </w:rPr>
-              <w:t>Actors :</w:t>
-            </w:r>
-            <w:proofErr w:type="gramEnd"/>
+              <w:t>Participating Actors :</w:t>
+            </w:r>
           </w:p>
         </w:tc>
         <w:tc>
@@ -1424,7 +1378,6 @@
                 <w:szCs w:val="22"/>
               </w:rPr>
             </w:pPr>
-            <w:proofErr w:type="gramStart"/>
             <w:r>
               <w:rPr>
                 <w:rFonts w:eastAsiaTheme="minorHAnsi" w:cs="Arial"/>
@@ -1434,7 +1387,6 @@
               </w:rPr>
               <w:t>Preconditions :</w:t>
             </w:r>
-            <w:proofErr w:type="gramEnd"/>
           </w:p>
         </w:tc>
         <w:tc>
@@ -1685,7 +1637,6 @@
                 <w:szCs w:val="22"/>
               </w:rPr>
             </w:pPr>
-            <w:proofErr w:type="gramStart"/>
             <w:r>
               <w:rPr>
                 <w:rFonts w:eastAsiaTheme="minorHAnsi" w:cs="Arial"/>
@@ -1695,7 +1646,6 @@
               </w:rPr>
               <w:t>Postconditions :</w:t>
             </w:r>
-            <w:proofErr w:type="gramEnd"/>
           </w:p>
         </w:tc>
         <w:tc>
@@ -1903,19 +1853,8 @@
                 <w:sz w:val="22"/>
                 <w:szCs w:val="22"/>
               </w:rPr>
-              <w:t xml:space="preserve">Flow of Events for Main Success </w:t>
-            </w:r>
-            <w:proofErr w:type="gramStart"/>
-            <w:r>
-              <w:rPr>
-                <w:rFonts w:eastAsiaTheme="minorHAnsi" w:cs="Arial"/>
-                <w:color w:val="000000"/>
-                <w:sz w:val="22"/>
-                <w:szCs w:val="22"/>
-              </w:rPr>
-              <w:t>Scenario :</w:t>
-            </w:r>
-            <w:proofErr w:type="gramEnd"/>
+              <w:t>Flow of Events for Main Success Scenario :</w:t>
+            </w:r>
           </w:p>
         </w:tc>
       </w:tr>
@@ -2362,7 +2301,6 @@
               </w:rPr>
               <w:t xml:space="preserve"> </w:t>
             </w:r>
-            <w:proofErr w:type="spellStart"/>
             <w:r>
               <w:rPr>
                 <w:rFonts w:eastAsiaTheme="minorHAnsi" w:cs="Arial" w:hint="eastAsia"/>
@@ -2373,7 +2311,6 @@
               </w:rPr>
               <w:t>알림창에</w:t>
             </w:r>
-            <w:proofErr w:type="spellEnd"/>
             <w:r>
               <w:rPr>
                 <w:rFonts w:eastAsiaTheme="minorHAnsi" w:cs="Arial" w:hint="eastAsia"/>
@@ -2546,7 +2483,6 @@
               </w:rPr>
               <w:t xml:space="preserve"> </w:t>
             </w:r>
-            <w:proofErr w:type="spellStart"/>
             <w:r>
               <w:rPr>
                 <w:rFonts w:eastAsiaTheme="minorHAnsi" w:cs="Arial" w:hint="eastAsia"/>
@@ -2557,7 +2493,6 @@
               </w:rPr>
               <w:t>알림창을</w:t>
             </w:r>
-            <w:proofErr w:type="spellEnd"/>
             <w:r>
               <w:rPr>
                 <w:rFonts w:eastAsiaTheme="minorHAnsi" w:cs="Arial" w:hint="eastAsia"/>
@@ -2714,7 +2649,6 @@
               </w:rPr>
               <w:t xml:space="preserve">4. </w:t>
             </w:r>
-            <w:proofErr w:type="spellStart"/>
             <w:r>
               <w:rPr>
                 <w:rFonts w:eastAsiaTheme="minorHAnsi" w:cs="Arial" w:hint="eastAsia"/>
@@ -2725,7 +2659,6 @@
               </w:rPr>
               <w:t>알림창이</w:t>
             </w:r>
-            <w:proofErr w:type="spellEnd"/>
             <w:r>
               <w:rPr>
                 <w:rFonts w:eastAsiaTheme="minorHAnsi" w:cs="Arial" w:hint="eastAsia"/>
@@ -2879,29 +2812,7 @@
                 <w:szCs w:val="22"/>
                 <w:lang w:eastAsia="ko-KR"/>
               </w:rPr>
-              <w:t xml:space="preserve">Flow of Events for </w:t>
-            </w:r>
-            <w:proofErr w:type="gramStart"/>
-            <w:r>
-              <w:rPr>
-                <w:rFonts w:eastAsiaTheme="minorHAnsi" w:cs="Arial"/>
-                <w:color w:val="000000"/>
-                <w:sz w:val="22"/>
-                <w:szCs w:val="22"/>
-                <w:lang w:eastAsia="ko-KR"/>
-              </w:rPr>
-              <w:t>Extensions(</w:t>
-            </w:r>
-            <w:proofErr w:type="gramEnd"/>
-            <w:r>
-              <w:rPr>
-                <w:rFonts w:eastAsiaTheme="minorHAnsi" w:cs="Arial"/>
-                <w:color w:val="000000"/>
-                <w:sz w:val="22"/>
-                <w:szCs w:val="22"/>
-                <w:lang w:eastAsia="ko-KR"/>
-              </w:rPr>
-              <w:t>Alternate Sce</w:t>
+              <w:t>Flow of Events for Extensions(Alternate Sce</w:t>
             </w:r>
             <w:r>
               <w:rPr>
@@ -3196,7 +3107,6 @@
               </w:rPr>
               <w:t xml:space="preserve"> </w:t>
             </w:r>
-            <w:proofErr w:type="spellStart"/>
             <w:r>
               <w:rPr>
                 <w:rFonts w:eastAsiaTheme="minorHAnsi" w:cs="Arial" w:hint="eastAsia"/>
@@ -3207,7 +3117,6 @@
               </w:rPr>
               <w:t>알림창이</w:t>
             </w:r>
-            <w:proofErr w:type="spellEnd"/>
             <w:r>
               <w:rPr>
                 <w:rFonts w:eastAsiaTheme="minorHAnsi" w:cs="Arial" w:hint="eastAsia"/>
@@ -3350,7 +3259,6 @@
               </w:rPr>
               <w:t xml:space="preserve">. </w:t>
             </w:r>
-            <w:proofErr w:type="spellStart"/>
             <w:r>
               <w:rPr>
                 <w:rFonts w:eastAsiaTheme="minorHAnsi" w:cs="Arial" w:hint="eastAsia"/>
@@ -3361,7 +3269,6 @@
               </w:rPr>
               <w:t>알림창을</w:t>
             </w:r>
-            <w:proofErr w:type="spellEnd"/>
             <w:r>
               <w:rPr>
                 <w:rFonts w:eastAsiaTheme="minorHAnsi" w:cs="Arial" w:hint="eastAsia"/>
@@ -4064,19 +3971,8 @@
                 <w:sz w:val="22"/>
                 <w:szCs w:val="22"/>
               </w:rPr>
-              <w:t xml:space="preserve">Related </w:t>
-            </w:r>
-            <w:proofErr w:type="gramStart"/>
-            <w:r>
-              <w:rPr>
-                <w:rFonts w:eastAsiaTheme="minorHAnsi" w:cs="Arial"/>
-                <w:color w:val="000000"/>
-                <w:sz w:val="22"/>
-                <w:szCs w:val="22"/>
-              </w:rPr>
-              <w:t>Requirements :</w:t>
-            </w:r>
-            <w:proofErr w:type="gramEnd"/>
+              <w:t>Related Requirements :</w:t>
+            </w:r>
           </w:p>
         </w:tc>
         <w:tc>
@@ -4165,19 +4061,8 @@
                 <w:sz w:val="22"/>
                 <w:szCs w:val="22"/>
               </w:rPr>
-              <w:t xml:space="preserve">Initiating </w:t>
-            </w:r>
-            <w:proofErr w:type="gramStart"/>
-            <w:r>
-              <w:rPr>
-                <w:rFonts w:eastAsiaTheme="minorHAnsi" w:cs="Arial"/>
-                <w:color w:val="000000"/>
-                <w:sz w:val="22"/>
-                <w:szCs w:val="22"/>
-              </w:rPr>
-              <w:t>Actor :</w:t>
-            </w:r>
-            <w:proofErr w:type="gramEnd"/>
+              <w:t>Initiating Actor :</w:t>
+            </w:r>
           </w:p>
         </w:tc>
         <w:tc>
@@ -4320,19 +4205,8 @@
                 <w:sz w:val="22"/>
                 <w:szCs w:val="22"/>
               </w:rPr>
-              <w:t xml:space="preserve">Actor’s </w:t>
-            </w:r>
-            <w:proofErr w:type="gramStart"/>
-            <w:r>
-              <w:rPr>
-                <w:rFonts w:eastAsiaTheme="minorHAnsi" w:cs="Arial"/>
-                <w:color w:val="000000"/>
-                <w:sz w:val="22"/>
-                <w:szCs w:val="22"/>
-              </w:rPr>
-              <w:t>Goal :</w:t>
-            </w:r>
-            <w:proofErr w:type="gramEnd"/>
+              <w:t>Actor’s Goal :</w:t>
+            </w:r>
           </w:p>
         </w:tc>
         <w:tc>
@@ -4484,19 +4358,8 @@
                 <w:sz w:val="22"/>
                 <w:szCs w:val="22"/>
               </w:rPr>
-              <w:t xml:space="preserve">Participating </w:t>
-            </w:r>
-            <w:proofErr w:type="gramStart"/>
-            <w:r>
-              <w:rPr>
-                <w:rFonts w:eastAsiaTheme="minorHAnsi" w:cs="Arial"/>
-                <w:color w:val="000000"/>
-                <w:sz w:val="22"/>
-                <w:szCs w:val="22"/>
-              </w:rPr>
-              <w:t>Actors :</w:t>
-            </w:r>
-            <w:proofErr w:type="gramEnd"/>
+              <w:t>Participating Actors :</w:t>
+            </w:r>
           </w:p>
         </w:tc>
         <w:tc>
@@ -4605,7 +4468,6 @@
                 <w:szCs w:val="22"/>
               </w:rPr>
             </w:pPr>
-            <w:proofErr w:type="gramStart"/>
             <w:r>
               <w:rPr>
                 <w:rFonts w:eastAsiaTheme="minorHAnsi" w:cs="Arial"/>
@@ -4615,7 +4477,6 @@
               </w:rPr>
               <w:t>Preconditions :</w:t>
             </w:r>
-            <w:proofErr w:type="gramEnd"/>
           </w:p>
         </w:tc>
         <w:tc>
@@ -4746,7 +4607,6 @@
                 <w:szCs w:val="22"/>
               </w:rPr>
             </w:pPr>
-            <w:proofErr w:type="gramStart"/>
             <w:r>
               <w:rPr>
                 <w:rFonts w:eastAsiaTheme="minorHAnsi" w:cs="Arial"/>
@@ -4756,7 +4616,6 @@
               </w:rPr>
               <w:t>Postconditions :</w:t>
             </w:r>
-            <w:proofErr w:type="gramEnd"/>
           </w:p>
         </w:tc>
         <w:tc>
@@ -5014,19 +4873,8 @@
                 <w:sz w:val="22"/>
                 <w:szCs w:val="22"/>
               </w:rPr>
-              <w:t xml:space="preserve">Flow of Events for Main Success </w:t>
-            </w:r>
-            <w:proofErr w:type="gramStart"/>
-            <w:r>
-              <w:rPr>
-                <w:rFonts w:eastAsiaTheme="minorHAnsi" w:cs="Arial"/>
-                <w:color w:val="000000"/>
-                <w:sz w:val="22"/>
-                <w:szCs w:val="22"/>
-              </w:rPr>
-              <w:t>Scenario :</w:t>
-            </w:r>
-            <w:proofErr w:type="gramEnd"/>
+              <w:t>Flow of Events for Main Success Scenario :</w:t>
+            </w:r>
           </w:p>
         </w:tc>
       </w:tr>
@@ -5859,27 +5707,7 @@
                 <w:sz w:val="22"/>
                 <w:szCs w:val="22"/>
               </w:rPr>
-              <w:t xml:space="preserve">Flow of Events for </w:t>
-            </w:r>
-            <w:proofErr w:type="gramStart"/>
-            <w:r>
-              <w:rPr>
-                <w:rFonts w:eastAsiaTheme="minorHAnsi" w:cs="Arial"/>
-                <w:color w:val="000000"/>
-                <w:sz w:val="22"/>
-                <w:szCs w:val="22"/>
-              </w:rPr>
-              <w:t>Extensions(</w:t>
-            </w:r>
-            <w:proofErr w:type="gramEnd"/>
-            <w:r>
-              <w:rPr>
-                <w:rFonts w:eastAsiaTheme="minorHAnsi" w:cs="Arial"/>
-                <w:color w:val="000000"/>
-                <w:sz w:val="22"/>
-                <w:szCs w:val="22"/>
-              </w:rPr>
-              <w:t>Alternate Scenarios) :</w:t>
+              <w:t>Flow of Events for Extensions(Alternate Scenarios) :</w:t>
             </w:r>
           </w:p>
         </w:tc>
@@ -6374,7 +6202,6 @@
               </w:rPr>
               <w:t xml:space="preserve"> </w:t>
             </w:r>
-            <w:proofErr w:type="spellStart"/>
             <w:r>
               <w:rPr>
                 <w:rFonts w:eastAsiaTheme="minorHAnsi" w:cs="Arial" w:hint="eastAsia"/>
@@ -6385,7 +6212,6 @@
               </w:rPr>
               <w:t>알림창을</w:t>
             </w:r>
-            <w:proofErr w:type="spellEnd"/>
             <w:r>
               <w:rPr>
                 <w:rFonts w:eastAsiaTheme="minorHAnsi" w:cs="Arial" w:hint="eastAsia"/>
@@ -7356,19 +7182,8 @@
                 <w:szCs w:val="22"/>
               </w:rPr>
               <w:lastRenderedPageBreak/>
-              <w:t xml:space="preserve">Related </w:t>
-            </w:r>
-            <w:proofErr w:type="gramStart"/>
-            <w:r>
-              <w:rPr>
-                <w:rFonts w:eastAsiaTheme="minorHAnsi" w:cs="Arial"/>
-                <w:color w:val="000000"/>
-                <w:sz w:val="22"/>
-                <w:szCs w:val="22"/>
-              </w:rPr>
-              <w:t>Requirements :</w:t>
-            </w:r>
-            <w:proofErr w:type="gramEnd"/>
+              <w:t>Related Requirements :</w:t>
+            </w:r>
           </w:p>
         </w:tc>
         <w:tc>
@@ -7484,19 +7299,8 @@
                 <w:sz w:val="22"/>
                 <w:szCs w:val="22"/>
               </w:rPr>
-              <w:t xml:space="preserve">Initiating </w:t>
-            </w:r>
-            <w:proofErr w:type="gramStart"/>
-            <w:r>
-              <w:rPr>
-                <w:rFonts w:eastAsiaTheme="minorHAnsi" w:cs="Arial"/>
-                <w:color w:val="000000"/>
-                <w:sz w:val="22"/>
-                <w:szCs w:val="22"/>
-              </w:rPr>
-              <w:t>Actor :</w:t>
-            </w:r>
-            <w:proofErr w:type="gramEnd"/>
+              <w:t>Initiating Actor :</w:t>
+            </w:r>
           </w:p>
         </w:tc>
         <w:tc>
@@ -7639,19 +7443,8 @@
                 <w:sz w:val="22"/>
                 <w:szCs w:val="22"/>
               </w:rPr>
-              <w:t xml:space="preserve">Actor’s </w:t>
-            </w:r>
-            <w:proofErr w:type="gramStart"/>
-            <w:r>
-              <w:rPr>
-                <w:rFonts w:eastAsiaTheme="minorHAnsi" w:cs="Arial"/>
-                <w:color w:val="000000"/>
-                <w:sz w:val="22"/>
-                <w:szCs w:val="22"/>
-              </w:rPr>
-              <w:t>Goal :</w:t>
-            </w:r>
-            <w:proofErr w:type="gramEnd"/>
+              <w:t>Actor’s Goal :</w:t>
+            </w:r>
           </w:p>
         </w:tc>
         <w:tc>
@@ -7839,19 +7632,8 @@
                 <w:sz w:val="22"/>
                 <w:szCs w:val="22"/>
               </w:rPr>
-              <w:t xml:space="preserve">Participating </w:t>
-            </w:r>
-            <w:proofErr w:type="gramStart"/>
-            <w:r>
-              <w:rPr>
-                <w:rFonts w:eastAsiaTheme="minorHAnsi" w:cs="Arial"/>
-                <w:color w:val="000000"/>
-                <w:sz w:val="22"/>
-                <w:szCs w:val="22"/>
-              </w:rPr>
-              <w:t>Actors :</w:t>
-            </w:r>
-            <w:proofErr w:type="gramEnd"/>
+              <w:t>Participating Actors :</w:t>
+            </w:r>
           </w:p>
         </w:tc>
         <w:tc>
@@ -7960,7 +7742,6 @@
                 <w:szCs w:val="22"/>
               </w:rPr>
             </w:pPr>
-            <w:proofErr w:type="gramStart"/>
             <w:r>
               <w:rPr>
                 <w:rFonts w:eastAsiaTheme="minorHAnsi" w:cs="Arial"/>
@@ -7970,7 +7751,6 @@
               </w:rPr>
               <w:t>Preconditions :</w:t>
             </w:r>
-            <w:proofErr w:type="gramEnd"/>
           </w:p>
         </w:tc>
         <w:tc>
@@ -8008,7 +7788,6 @@
                 <w:lang w:eastAsia="ko-KR"/>
               </w:rPr>
             </w:pPr>
-            <w:proofErr w:type="spellStart"/>
             <w:r>
               <w:rPr>
                 <w:rFonts w:eastAsiaTheme="minorHAnsi" w:cs="Arial" w:hint="eastAsia"/>
@@ -8019,7 +7798,6 @@
               </w:rPr>
               <w:t>학식당</w:t>
             </w:r>
-            <w:proofErr w:type="spellEnd"/>
             <w:r>
               <w:rPr>
                 <w:rFonts w:eastAsiaTheme="minorHAnsi" w:cs="Arial" w:hint="eastAsia"/>
@@ -8050,7 +7828,6 @@
               </w:rPr>
               <w:t xml:space="preserve"> </w:t>
             </w:r>
-            <w:proofErr w:type="spellStart"/>
             <w:r>
               <w:rPr>
                 <w:rFonts w:eastAsiaTheme="minorHAnsi" w:cs="Arial" w:hint="eastAsia"/>
@@ -8061,7 +7838,6 @@
               </w:rPr>
               <w:t>날짜별</w:t>
             </w:r>
-            <w:proofErr w:type="spellEnd"/>
             <w:r>
               <w:rPr>
                 <w:rFonts w:eastAsiaTheme="minorHAnsi" w:cs="Arial" w:hint="eastAsia"/>
@@ -8205,7 +7981,6 @@
                 <w:szCs w:val="22"/>
               </w:rPr>
             </w:pPr>
-            <w:proofErr w:type="gramStart"/>
             <w:r>
               <w:rPr>
                 <w:rFonts w:eastAsiaTheme="minorHAnsi" w:cs="Arial"/>
@@ -8215,7 +7990,6 @@
               </w:rPr>
               <w:t>Postconditions :</w:t>
             </w:r>
-            <w:proofErr w:type="gramEnd"/>
           </w:p>
         </w:tc>
         <w:tc>
@@ -8291,7 +8065,6 @@
               </w:rPr>
               <w:t xml:space="preserve"> </w:t>
             </w:r>
-            <w:proofErr w:type="spellStart"/>
             <w:r>
               <w:rPr>
                 <w:rFonts w:eastAsiaTheme="minorHAnsi" w:cs="Arial" w:hint="eastAsia"/>
@@ -8302,7 +8075,6 @@
               </w:rPr>
               <w:t>학식당</w:t>
             </w:r>
-            <w:proofErr w:type="spellEnd"/>
             <w:r>
               <w:rPr>
                 <w:rFonts w:eastAsiaTheme="minorHAnsi" w:cs="Arial" w:hint="eastAsia"/>
@@ -8475,19 +8247,8 @@
                 <w:sz w:val="22"/>
                 <w:szCs w:val="22"/>
               </w:rPr>
-              <w:t xml:space="preserve">Flow of Events for Main Success </w:t>
-            </w:r>
-            <w:proofErr w:type="gramStart"/>
-            <w:r>
-              <w:rPr>
-                <w:rFonts w:eastAsiaTheme="minorHAnsi" w:cs="Arial"/>
-                <w:color w:val="000000"/>
-                <w:sz w:val="22"/>
-                <w:szCs w:val="22"/>
-              </w:rPr>
-              <w:t>Scenario :</w:t>
-            </w:r>
-            <w:proofErr w:type="gramEnd"/>
+              <w:t>Flow of Events for Main Success Scenario :</w:t>
+            </w:r>
           </w:p>
         </w:tc>
       </w:tr>
@@ -9008,7 +8769,6 @@
               </w:rPr>
               <w:t xml:space="preserve"> </w:t>
             </w:r>
-            <w:proofErr w:type="spellStart"/>
             <w:r>
               <w:rPr>
                 <w:rFonts w:eastAsiaTheme="minorHAnsi" w:cs="Arial" w:hint="eastAsia"/>
@@ -9019,7 +8779,6 @@
               </w:rPr>
               <w:t>학식당</w:t>
             </w:r>
-            <w:proofErr w:type="spellEnd"/>
             <w:r>
               <w:rPr>
                 <w:rFonts w:eastAsiaTheme="minorHAnsi" w:cs="Arial" w:hint="eastAsia"/>
@@ -9284,7 +9043,6 @@
               </w:rPr>
               <w:t xml:space="preserve"> </w:t>
             </w:r>
-            <w:proofErr w:type="spellStart"/>
             <w:r>
               <w:rPr>
                 <w:rFonts w:eastAsiaTheme="minorHAnsi" w:cs="Arial" w:hint="eastAsia"/>
@@ -9295,7 +9053,6 @@
               </w:rPr>
               <w:t>학식당</w:t>
             </w:r>
-            <w:proofErr w:type="spellEnd"/>
             <w:r>
               <w:rPr>
                 <w:rFonts w:eastAsiaTheme="minorHAnsi" w:cs="Arial" w:hint="eastAsia"/>
@@ -9754,27 +9511,7 @@
                 <w:sz w:val="22"/>
                 <w:szCs w:val="22"/>
               </w:rPr>
-              <w:t xml:space="preserve">Flow of Events for </w:t>
-            </w:r>
-            <w:proofErr w:type="gramStart"/>
-            <w:r>
-              <w:rPr>
-                <w:rFonts w:eastAsiaTheme="minorHAnsi" w:cs="Arial"/>
-                <w:color w:val="000000"/>
-                <w:sz w:val="22"/>
-                <w:szCs w:val="22"/>
-              </w:rPr>
-              <w:t>Extensions(</w:t>
-            </w:r>
-            <w:proofErr w:type="gramEnd"/>
-            <w:r>
-              <w:rPr>
-                <w:rFonts w:eastAsiaTheme="minorHAnsi" w:cs="Arial"/>
-                <w:color w:val="000000"/>
-                <w:sz w:val="22"/>
-                <w:szCs w:val="22"/>
-              </w:rPr>
-              <w:t>Alternate Scenarios) :</w:t>
+              <w:t>Flow of Events for Extensions(Alternate Scenarios) :</w:t>
             </w:r>
           </w:p>
         </w:tc>
@@ -10102,7 +9839,6 @@
               </w:rPr>
               <w:t xml:space="preserve"> </w:t>
             </w:r>
-            <w:proofErr w:type="spellStart"/>
             <w:r>
               <w:rPr>
                 <w:rFonts w:eastAsiaTheme="minorHAnsi" w:cs="Arial" w:hint="eastAsia"/>
@@ -10113,7 +9849,6 @@
               </w:rPr>
               <w:t>뒤로가기</w:t>
             </w:r>
-            <w:proofErr w:type="spellEnd"/>
             <w:r>
               <w:rPr>
                 <w:rFonts w:eastAsiaTheme="minorHAnsi" w:cs="Arial" w:hint="eastAsia"/>
@@ -10549,7 +10284,6 @@
               </w:rPr>
               <w:t xml:space="preserve"> </w:t>
             </w:r>
-            <w:proofErr w:type="spellStart"/>
             <w:r>
               <w:rPr>
                 <w:rFonts w:eastAsiaTheme="minorHAnsi" w:cs="Arial" w:hint="eastAsia"/>
@@ -10560,7 +10294,6 @@
               </w:rPr>
               <w:t>블러</w:t>
             </w:r>
-            <w:proofErr w:type="spellEnd"/>
             <w:r>
               <w:rPr>
                 <w:rFonts w:eastAsiaTheme="minorHAnsi" w:cs="Arial" w:hint="eastAsia"/>
@@ -10818,19 +10551,8 @@
                 <w:sz w:val="22"/>
                 <w:szCs w:val="22"/>
               </w:rPr>
-              <w:t xml:space="preserve">Related </w:t>
-            </w:r>
-            <w:proofErr w:type="gramStart"/>
-            <w:r>
-              <w:rPr>
-                <w:rFonts w:eastAsiaTheme="minorHAnsi" w:cs="Arial"/>
-                <w:color w:val="000000"/>
-                <w:sz w:val="22"/>
-                <w:szCs w:val="22"/>
-              </w:rPr>
-              <w:t>Requirements :</w:t>
-            </w:r>
-            <w:proofErr w:type="gramEnd"/>
+              <w:t>Related Requirements :</w:t>
+            </w:r>
           </w:p>
         </w:tc>
         <w:tc>
@@ -10919,19 +10641,8 @@
                 <w:sz w:val="22"/>
                 <w:szCs w:val="22"/>
               </w:rPr>
-              <w:t xml:space="preserve">Initiating </w:t>
-            </w:r>
-            <w:proofErr w:type="gramStart"/>
-            <w:r>
-              <w:rPr>
-                <w:rFonts w:eastAsiaTheme="minorHAnsi" w:cs="Arial"/>
-                <w:color w:val="000000"/>
-                <w:sz w:val="22"/>
-                <w:szCs w:val="22"/>
-              </w:rPr>
-              <w:t>Actor :</w:t>
-            </w:r>
-            <w:proofErr w:type="gramEnd"/>
+              <w:t>Initiating Actor :</w:t>
+            </w:r>
           </w:p>
         </w:tc>
         <w:tc>
@@ -11074,19 +10785,8 @@
                 <w:sz w:val="22"/>
                 <w:szCs w:val="22"/>
               </w:rPr>
-              <w:t xml:space="preserve">Actor’s </w:t>
-            </w:r>
-            <w:proofErr w:type="gramStart"/>
-            <w:r>
-              <w:rPr>
-                <w:rFonts w:eastAsiaTheme="minorHAnsi" w:cs="Arial"/>
-                <w:color w:val="000000"/>
-                <w:sz w:val="22"/>
-                <w:szCs w:val="22"/>
-              </w:rPr>
-              <w:t>Goal :</w:t>
-            </w:r>
-            <w:proofErr w:type="gramEnd"/>
+              <w:t>Actor’s Goal :</w:t>
+            </w:r>
           </w:p>
         </w:tc>
         <w:tc>
@@ -11274,19 +10974,8 @@
                 <w:sz w:val="22"/>
                 <w:szCs w:val="22"/>
               </w:rPr>
-              <w:t xml:space="preserve">Participating </w:t>
-            </w:r>
-            <w:proofErr w:type="gramStart"/>
-            <w:r>
-              <w:rPr>
-                <w:rFonts w:eastAsiaTheme="minorHAnsi" w:cs="Arial"/>
-                <w:color w:val="000000"/>
-                <w:sz w:val="22"/>
-                <w:szCs w:val="22"/>
-              </w:rPr>
-              <w:t>Actors :</w:t>
-            </w:r>
-            <w:proofErr w:type="gramEnd"/>
+              <w:t>Participating Actors :</w:t>
+            </w:r>
           </w:p>
         </w:tc>
         <w:tc>
@@ -11395,7 +11084,6 @@
                 <w:szCs w:val="22"/>
               </w:rPr>
             </w:pPr>
-            <w:proofErr w:type="gramStart"/>
             <w:r>
               <w:rPr>
                 <w:rFonts w:eastAsiaTheme="minorHAnsi" w:cs="Arial"/>
@@ -11405,7 +11093,6 @@
               </w:rPr>
               <w:t>Preconditions :</w:t>
             </w:r>
-            <w:proofErr w:type="gramEnd"/>
           </w:p>
         </w:tc>
         <w:tc>
@@ -11596,7 +11283,6 @@
                 <w:szCs w:val="22"/>
               </w:rPr>
             </w:pPr>
-            <w:proofErr w:type="gramStart"/>
             <w:r>
               <w:rPr>
                 <w:rFonts w:eastAsiaTheme="minorHAnsi" w:cs="Arial"/>
@@ -11606,7 +11292,6 @@
               </w:rPr>
               <w:t>Postconditions :</w:t>
             </w:r>
-            <w:proofErr w:type="gramEnd"/>
           </w:p>
         </w:tc>
         <w:tc>
@@ -11904,19 +11589,8 @@
                 <w:sz w:val="22"/>
                 <w:szCs w:val="22"/>
               </w:rPr>
-              <w:t xml:space="preserve">Flow of Events for Main Success </w:t>
-            </w:r>
-            <w:proofErr w:type="gramStart"/>
-            <w:r>
-              <w:rPr>
-                <w:rFonts w:eastAsiaTheme="minorHAnsi" w:cs="Arial"/>
-                <w:color w:val="000000"/>
-                <w:sz w:val="22"/>
-                <w:szCs w:val="22"/>
-              </w:rPr>
-              <w:t>Scenario :</w:t>
-            </w:r>
-            <w:proofErr w:type="gramEnd"/>
+              <w:t>Flow of Events for Main Success Scenario :</w:t>
+            </w:r>
           </w:p>
         </w:tc>
       </w:tr>
@@ -13338,7 +13012,6 @@
               </w:rPr>
               <w:t xml:space="preserve"> </w:t>
             </w:r>
-            <w:proofErr w:type="spellStart"/>
             <w:r>
               <w:rPr>
                 <w:rFonts w:eastAsiaTheme="minorHAnsi" w:cs="Arial" w:hint="eastAsia"/>
@@ -13349,18 +13022,16 @@
               </w:rPr>
               <w:t>담겨졌음을</w:t>
             </w:r>
-            <w:proofErr w:type="spellEnd"/>
-            <w:r>
-              <w:rPr>
-                <w:rFonts w:eastAsiaTheme="minorHAnsi" w:cs="Arial" w:hint="eastAsia"/>
-                <w:color w:val="000000"/>
-                <w:sz w:val="22"/>
-                <w:szCs w:val="22"/>
-                <w:lang w:eastAsia="ko-KR"/>
-              </w:rPr>
-              <w:t xml:space="preserve"> </w:t>
-            </w:r>
-            <w:proofErr w:type="spellStart"/>
+            <w:r>
+              <w:rPr>
+                <w:rFonts w:eastAsiaTheme="minorHAnsi" w:cs="Arial" w:hint="eastAsia"/>
+                <w:color w:val="000000"/>
+                <w:sz w:val="22"/>
+                <w:szCs w:val="22"/>
+                <w:lang w:eastAsia="ko-KR"/>
+              </w:rPr>
+              <w:t xml:space="preserve"> </w:t>
+            </w:r>
             <w:r>
               <w:rPr>
                 <w:rFonts w:eastAsiaTheme="minorHAnsi" w:cs="Arial" w:hint="eastAsia"/>
@@ -13371,7 +13042,6 @@
               </w:rPr>
               <w:t>알리기위해</w:t>
             </w:r>
-            <w:proofErr w:type="spellEnd"/>
             <w:r>
               <w:rPr>
                 <w:rFonts w:eastAsiaTheme="minorHAnsi" w:cs="Arial" w:hint="eastAsia"/>
@@ -14814,27 +14484,7 @@
                 <w:szCs w:val="22"/>
               </w:rPr>
               <w:lastRenderedPageBreak/>
-              <w:t xml:space="preserve">Flow of Events for </w:t>
-            </w:r>
-            <w:proofErr w:type="gramStart"/>
-            <w:r>
-              <w:rPr>
-                <w:rFonts w:eastAsiaTheme="minorHAnsi" w:cs="Arial"/>
-                <w:color w:val="000000"/>
-                <w:sz w:val="22"/>
-                <w:szCs w:val="22"/>
-              </w:rPr>
-              <w:t>Extensions(</w:t>
-            </w:r>
-            <w:proofErr w:type="gramEnd"/>
-            <w:r>
-              <w:rPr>
-                <w:rFonts w:eastAsiaTheme="minorHAnsi" w:cs="Arial"/>
-                <w:color w:val="000000"/>
-                <w:sz w:val="22"/>
-                <w:szCs w:val="22"/>
-              </w:rPr>
-              <w:t>Alternate Scenarios) :</w:t>
+              <w:t>Flow of Events for Extensions(Alternate Scenarios) :</w:t>
             </w:r>
           </w:p>
         </w:tc>
@@ -15409,7 +15059,6 @@
               </w:rPr>
               <w:t xml:space="preserve"> </w:t>
             </w:r>
-            <w:proofErr w:type="spellStart"/>
             <w:r>
               <w:rPr>
                 <w:rFonts w:eastAsiaTheme="minorHAnsi" w:cs="Arial" w:hint="eastAsia"/>
@@ -15420,7 +15069,6 @@
               </w:rPr>
               <w:t>아니에요</w:t>
             </w:r>
-            <w:proofErr w:type="spellEnd"/>
             <w:r>
               <w:rPr>
                 <w:rFonts w:eastAsiaTheme="minorHAnsi" w:cs="Arial"/>
@@ -16544,19 +16192,8 @@
                 <w:sz w:val="22"/>
                 <w:szCs w:val="22"/>
               </w:rPr>
-              <w:t xml:space="preserve">Related </w:t>
-            </w:r>
-            <w:proofErr w:type="gramStart"/>
-            <w:r>
-              <w:rPr>
-                <w:rFonts w:eastAsiaTheme="minorHAnsi" w:cs="Arial"/>
-                <w:color w:val="000000"/>
-                <w:sz w:val="22"/>
-                <w:szCs w:val="22"/>
-              </w:rPr>
-              <w:t>Requirements :</w:t>
-            </w:r>
-            <w:proofErr w:type="gramEnd"/>
+              <w:t>Related Requirements :</w:t>
+            </w:r>
           </w:p>
         </w:tc>
         <w:tc>
@@ -16645,19 +16282,8 @@
                 <w:sz w:val="22"/>
                 <w:szCs w:val="22"/>
               </w:rPr>
-              <w:t xml:space="preserve">Initiating </w:t>
-            </w:r>
-            <w:proofErr w:type="gramStart"/>
-            <w:r>
-              <w:rPr>
-                <w:rFonts w:eastAsiaTheme="minorHAnsi" w:cs="Arial"/>
-                <w:color w:val="000000"/>
-                <w:sz w:val="22"/>
-                <w:szCs w:val="22"/>
-              </w:rPr>
-              <w:t>Actor :</w:t>
-            </w:r>
-            <w:proofErr w:type="gramEnd"/>
+              <w:t>Initiating Actor :</w:t>
+            </w:r>
           </w:p>
         </w:tc>
         <w:tc>
@@ -16764,19 +16390,8 @@
                 <w:sz w:val="22"/>
                 <w:szCs w:val="22"/>
               </w:rPr>
-              <w:t xml:space="preserve">Actor’s </w:t>
-            </w:r>
-            <w:proofErr w:type="gramStart"/>
-            <w:r>
-              <w:rPr>
-                <w:rFonts w:eastAsiaTheme="minorHAnsi" w:cs="Arial"/>
-                <w:color w:val="000000"/>
-                <w:sz w:val="22"/>
-                <w:szCs w:val="22"/>
-              </w:rPr>
-              <w:t>Goal :</w:t>
-            </w:r>
-            <w:proofErr w:type="gramEnd"/>
+              <w:t>Actor’s Goal :</w:t>
+            </w:r>
           </w:p>
         </w:tc>
         <w:tc>
@@ -17000,19 +16615,8 @@
                 <w:sz w:val="22"/>
                 <w:szCs w:val="22"/>
               </w:rPr>
-              <w:t xml:space="preserve">Participating </w:t>
-            </w:r>
-            <w:proofErr w:type="gramStart"/>
-            <w:r>
-              <w:rPr>
-                <w:rFonts w:eastAsiaTheme="minorHAnsi" w:cs="Arial"/>
-                <w:color w:val="000000"/>
-                <w:sz w:val="22"/>
-                <w:szCs w:val="22"/>
-              </w:rPr>
-              <w:t>Actors :</w:t>
-            </w:r>
-            <w:proofErr w:type="gramEnd"/>
+              <w:t>Participating Actors :</w:t>
+            </w:r>
           </w:p>
         </w:tc>
         <w:tc>
@@ -17103,7 +16707,6 @@
                 <w:szCs w:val="22"/>
               </w:rPr>
             </w:pPr>
-            <w:proofErr w:type="gramStart"/>
             <w:r>
               <w:rPr>
                 <w:rFonts w:eastAsiaTheme="minorHAnsi" w:cs="Arial"/>
@@ -17113,7 +16716,6 @@
               </w:rPr>
               <w:t>Preconditions :</w:t>
             </w:r>
-            <w:proofErr w:type="gramEnd"/>
           </w:p>
         </w:tc>
         <w:tc>
@@ -17314,7 +16916,6 @@
                 <w:szCs w:val="22"/>
               </w:rPr>
             </w:pPr>
-            <w:proofErr w:type="gramStart"/>
             <w:r>
               <w:rPr>
                 <w:rFonts w:eastAsiaTheme="minorHAnsi" w:cs="Arial"/>
@@ -17324,7 +16925,6 @@
               </w:rPr>
               <w:t>Postconditions :</w:t>
             </w:r>
-            <w:proofErr w:type="gramEnd"/>
           </w:p>
         </w:tc>
         <w:tc>
@@ -17520,7 +17120,6 @@
               </w:rPr>
               <w:t xml:space="preserve"> </w:t>
             </w:r>
-            <w:proofErr w:type="spellStart"/>
             <w:r>
               <w:rPr>
                 <w:rFonts w:eastAsiaTheme="minorHAnsi" w:cs="Arial" w:hint="eastAsia"/>
@@ -17531,7 +17130,6 @@
               </w:rPr>
               <w:t>총금액</w:t>
             </w:r>
-            <w:proofErr w:type="spellEnd"/>
             <w:r>
               <w:rPr>
                 <w:rFonts w:eastAsiaTheme="minorHAnsi" w:cs="Arial" w:hint="eastAsia"/>
@@ -17904,19 +17502,8 @@
                 <w:sz w:val="22"/>
                 <w:szCs w:val="22"/>
               </w:rPr>
-              <w:t xml:space="preserve">Flow of Events for Main Success </w:t>
-            </w:r>
-            <w:proofErr w:type="gramStart"/>
-            <w:r>
-              <w:rPr>
-                <w:rFonts w:eastAsiaTheme="minorHAnsi" w:cs="Arial"/>
-                <w:color w:val="000000"/>
-                <w:sz w:val="22"/>
-                <w:szCs w:val="22"/>
-              </w:rPr>
-              <w:t>Scenario :</w:t>
-            </w:r>
-            <w:proofErr w:type="gramEnd"/>
+              <w:t>Flow of Events for Main Success Scenario :</w:t>
+            </w:r>
           </w:p>
         </w:tc>
       </w:tr>
@@ -18786,7 +18373,6 @@
               </w:rPr>
               <w:t>‘</w:t>
             </w:r>
-            <w:proofErr w:type="spellStart"/>
             <w:r>
               <w:rPr>
                 <w:rFonts w:eastAsiaTheme="minorHAnsi" w:cs="Arial" w:hint="eastAsia"/>
@@ -18797,7 +18383,6 @@
               </w:rPr>
               <w:t>페이북</w:t>
             </w:r>
-            <w:proofErr w:type="spellEnd"/>
             <w:r>
               <w:rPr>
                 <w:rFonts w:eastAsiaTheme="minorHAnsi" w:cs="Arial" w:hint="eastAsia"/>
@@ -19130,7 +18715,6 @@
               </w:rPr>
               <w:t xml:space="preserve"> (</w:t>
             </w:r>
-            <w:proofErr w:type="spellStart"/>
             <w:r>
               <w:rPr>
                 <w:rFonts w:eastAsiaTheme="minorHAnsi" w:cs="Arial" w:hint="eastAsia"/>
@@ -19141,7 +18725,6 @@
               </w:rPr>
               <w:t>페이북</w:t>
             </w:r>
-            <w:proofErr w:type="spellEnd"/>
             <w:r>
               <w:rPr>
                 <w:rFonts w:eastAsiaTheme="minorHAnsi" w:cs="Arial" w:hint="eastAsia"/>
@@ -20334,27 +19917,7 @@
                 <w:sz w:val="22"/>
                 <w:szCs w:val="22"/>
               </w:rPr>
-              <w:t xml:space="preserve">Flow of Events for </w:t>
-            </w:r>
-            <w:proofErr w:type="gramStart"/>
-            <w:r>
-              <w:rPr>
-                <w:rFonts w:eastAsiaTheme="minorHAnsi" w:cs="Arial"/>
-                <w:color w:val="000000"/>
-                <w:sz w:val="22"/>
-                <w:szCs w:val="22"/>
-              </w:rPr>
-              <w:t>Extensions(</w:t>
-            </w:r>
-            <w:proofErr w:type="gramEnd"/>
-            <w:r>
-              <w:rPr>
-                <w:rFonts w:eastAsiaTheme="minorHAnsi" w:cs="Arial"/>
-                <w:color w:val="000000"/>
-                <w:sz w:val="22"/>
-                <w:szCs w:val="22"/>
-              </w:rPr>
-              <w:t>Alternate Scenarios) :</w:t>
+              <w:t>Flow of Events for Extensions(Alternate Scenarios) :</w:t>
             </w:r>
           </w:p>
         </w:tc>
@@ -21376,7 +20939,6 @@
               </w:rPr>
               <w:t xml:space="preserve"> </w:t>
             </w:r>
-            <w:proofErr w:type="spellStart"/>
             <w:r>
               <w:rPr>
                 <w:rFonts w:eastAsiaTheme="minorHAnsi" w:cs="Arial" w:hint="eastAsia"/>
@@ -21386,7 +20948,6 @@
               </w:rPr>
               <w:t>리로딩된다</w:t>
             </w:r>
-            <w:proofErr w:type="spellEnd"/>
             <w:r>
               <w:rPr>
                 <w:rFonts w:eastAsiaTheme="minorHAnsi" w:cs="Arial" w:hint="eastAsia"/>
@@ -22260,19 +21821,8 @@
                 <w:sz w:val="22"/>
                 <w:szCs w:val="22"/>
               </w:rPr>
-              <w:t xml:space="preserve">Related </w:t>
-            </w:r>
-            <w:proofErr w:type="gramStart"/>
-            <w:r>
-              <w:rPr>
-                <w:rFonts w:eastAsiaTheme="minorHAnsi" w:cs="Arial"/>
-                <w:color w:val="000000"/>
-                <w:sz w:val="22"/>
-                <w:szCs w:val="22"/>
-              </w:rPr>
-              <w:t>Requirements :</w:t>
-            </w:r>
-            <w:proofErr w:type="gramEnd"/>
+              <w:t>Related Requirements :</w:t>
+            </w:r>
           </w:p>
         </w:tc>
         <w:tc>
@@ -22351,19 +21901,8 @@
                 <w:sz w:val="22"/>
                 <w:szCs w:val="22"/>
               </w:rPr>
-              <w:t xml:space="preserve">Initiating </w:t>
-            </w:r>
-            <w:proofErr w:type="gramStart"/>
-            <w:r>
-              <w:rPr>
-                <w:rFonts w:eastAsiaTheme="minorHAnsi" w:cs="Arial"/>
-                <w:color w:val="000000"/>
-                <w:sz w:val="22"/>
-                <w:szCs w:val="22"/>
-              </w:rPr>
-              <w:t>Actor :</w:t>
-            </w:r>
-            <w:proofErr w:type="gramEnd"/>
+              <w:t>Initiating Actor :</w:t>
+            </w:r>
           </w:p>
         </w:tc>
         <w:tc>
@@ -22387,7 +21926,7 @@
           <w:p>
             <w:pPr>
               <w:rPr>
-                <w:rFonts w:eastAsiaTheme="minorHAnsi" w:cs="굴림" w:hint="eastAsia"/>
+                <w:rFonts w:eastAsiaTheme="minorHAnsi" w:cs="굴림"/>
                 <w:sz w:val="22"/>
                 <w:szCs w:val="22"/>
                 <w:lang w:eastAsia="ko-KR"/>
@@ -22497,19 +22036,8 @@
                 <w:sz w:val="22"/>
                 <w:szCs w:val="22"/>
               </w:rPr>
-              <w:t xml:space="preserve">Actor’s </w:t>
-            </w:r>
-            <w:proofErr w:type="gramStart"/>
-            <w:r>
-              <w:rPr>
-                <w:rFonts w:eastAsiaTheme="minorHAnsi" w:cs="Arial"/>
-                <w:color w:val="000000"/>
-                <w:sz w:val="22"/>
-                <w:szCs w:val="22"/>
-              </w:rPr>
-              <w:t>Goal :</w:t>
-            </w:r>
-            <w:proofErr w:type="gramEnd"/>
+              <w:t>Actor’s Goal :</w:t>
+            </w:r>
           </w:p>
         </w:tc>
         <w:tc>
@@ -23004,19 +22532,8 @@
                 <w:sz w:val="22"/>
                 <w:szCs w:val="22"/>
               </w:rPr>
-              <w:t xml:space="preserve">Participating </w:t>
-            </w:r>
-            <w:proofErr w:type="gramStart"/>
-            <w:r>
-              <w:rPr>
-                <w:rFonts w:eastAsiaTheme="minorHAnsi" w:cs="Arial"/>
-                <w:color w:val="000000"/>
-                <w:sz w:val="22"/>
-                <w:szCs w:val="22"/>
-              </w:rPr>
-              <w:t>Actors :</w:t>
-            </w:r>
-            <w:proofErr w:type="gramEnd"/>
+              <w:t>Participating Actors :</w:t>
+            </w:r>
           </w:p>
         </w:tc>
         <w:tc>
@@ -23046,7 +22563,6 @@
                 <w:lang w:eastAsia="ko-KR"/>
               </w:rPr>
             </w:pPr>
-            <w:proofErr w:type="spellStart"/>
             <w:r>
               <w:rPr>
                 <w:rFonts w:eastAsiaTheme="minorHAnsi" w:cs="굴림" w:hint="eastAsia"/>
@@ -23056,7 +22572,6 @@
               </w:rPr>
               <w:t>앱관리자</w:t>
             </w:r>
-            <w:proofErr w:type="spellEnd"/>
           </w:p>
         </w:tc>
       </w:tr>
@@ -23091,7 +22606,6 @@
                 <w:szCs w:val="22"/>
               </w:rPr>
             </w:pPr>
-            <w:proofErr w:type="gramStart"/>
             <w:r>
               <w:rPr>
                 <w:rFonts w:eastAsiaTheme="minorHAnsi" w:cs="Arial"/>
@@ -23102,7 +22616,6 @@
               <w:lastRenderedPageBreak/>
               <w:t>Preconditions :</w:t>
             </w:r>
-            <w:proofErr w:type="gramEnd"/>
           </w:p>
         </w:tc>
         <w:tc>
@@ -23293,7 +22806,6 @@
                 <w:szCs w:val="22"/>
               </w:rPr>
             </w:pPr>
-            <w:proofErr w:type="gramStart"/>
             <w:r>
               <w:rPr>
                 <w:rFonts w:eastAsiaTheme="minorHAnsi" w:cs="Arial"/>
@@ -23303,7 +22815,6 @@
               </w:rPr>
               <w:t>Postconditions :</w:t>
             </w:r>
-            <w:proofErr w:type="gramEnd"/>
           </w:p>
         </w:tc>
         <w:tc>
@@ -23532,19 +23043,8 @@
                 <w:sz w:val="22"/>
                 <w:szCs w:val="22"/>
               </w:rPr>
-              <w:t xml:space="preserve">Flow of Events for Main Success </w:t>
-            </w:r>
-            <w:proofErr w:type="gramStart"/>
-            <w:r>
-              <w:rPr>
-                <w:rFonts w:eastAsiaTheme="minorHAnsi" w:cs="Arial"/>
-                <w:color w:val="000000"/>
-                <w:sz w:val="22"/>
-                <w:szCs w:val="22"/>
-              </w:rPr>
-              <w:t>Scenario :</w:t>
-            </w:r>
-            <w:proofErr w:type="gramEnd"/>
+              <w:t>Flow of Events for Main Success Scenario :</w:t>
+            </w:r>
           </w:p>
         </w:tc>
       </w:tr>
@@ -23727,108 +23227,7 @@
             </w:r>
             <w:r>
               <w:rPr>
-                <w:rFonts w:eastAsiaTheme="minorHAnsi" w:cs="굴림" w:hint="eastAsia"/>
-                <w:sz w:val="22"/>
-                <w:szCs w:val="22"/>
-                <w:lang w:eastAsia="ko-KR"/>
-              </w:rPr>
-              <w:t>화면에서</w:t>
-            </w:r>
-            <w:r>
-              <w:rPr>
-                <w:rFonts w:eastAsiaTheme="minorHAnsi" w:cs="굴림" w:hint="eastAsia"/>
-                <w:sz w:val="22"/>
-                <w:szCs w:val="22"/>
-                <w:lang w:eastAsia="ko-KR"/>
-              </w:rPr>
-              <w:t xml:space="preserve"> </w:t>
-            </w:r>
-            <w:r>
-              <w:rPr>
-                <w:rFonts w:eastAsiaTheme="minorHAnsi" w:cs="굴림" w:hint="eastAsia"/>
-                <w:sz w:val="22"/>
-                <w:szCs w:val="22"/>
-                <w:lang w:eastAsia="ko-KR"/>
-              </w:rPr>
-              <w:t>개인</w:t>
-            </w:r>
-            <w:r>
-              <w:rPr>
-                <w:rFonts w:eastAsiaTheme="minorHAnsi" w:cs="굴림" w:hint="eastAsia"/>
-                <w:sz w:val="22"/>
-                <w:szCs w:val="22"/>
-                <w:lang w:eastAsia="ko-KR"/>
-              </w:rPr>
-              <w:t xml:space="preserve"> </w:t>
-            </w:r>
-            <w:r>
-              <w:rPr>
-                <w:rFonts w:eastAsiaTheme="minorHAnsi" w:cs="굴림" w:hint="eastAsia"/>
-                <w:sz w:val="22"/>
-                <w:szCs w:val="22"/>
-                <w:lang w:eastAsia="ko-KR"/>
-              </w:rPr>
-              <w:t>정보를</w:t>
-            </w:r>
-            <w:r>
-              <w:rPr>
-                <w:rFonts w:eastAsiaTheme="minorHAnsi" w:cs="굴림" w:hint="eastAsia"/>
-                <w:sz w:val="22"/>
-                <w:szCs w:val="22"/>
-                <w:lang w:eastAsia="ko-KR"/>
-              </w:rPr>
-              <w:t xml:space="preserve"> </w:t>
-            </w:r>
-            <w:proofErr w:type="gramStart"/>
-            <w:r>
-              <w:rPr>
-                <w:rFonts w:eastAsiaTheme="minorHAnsi" w:cs="굴림" w:hint="eastAsia"/>
-                <w:sz w:val="22"/>
-                <w:szCs w:val="22"/>
-                <w:lang w:eastAsia="ko-KR"/>
-              </w:rPr>
-              <w:t>입력</w:t>
-            </w:r>
-            <w:r>
-              <w:rPr>
-                <w:rFonts w:eastAsiaTheme="minorHAnsi" w:cs="굴림" w:hint="eastAsia"/>
-                <w:sz w:val="22"/>
-                <w:szCs w:val="22"/>
-                <w:lang w:eastAsia="ko-KR"/>
-              </w:rPr>
-              <w:t xml:space="preserve"> </w:t>
-            </w:r>
-            <w:r>
-              <w:rPr>
-                <w:rFonts w:eastAsiaTheme="minorHAnsi" w:cs="굴림" w:hint="eastAsia"/>
-                <w:sz w:val="22"/>
-                <w:szCs w:val="22"/>
-                <w:lang w:eastAsia="ko-KR"/>
-              </w:rPr>
-              <w:t>한</w:t>
-            </w:r>
-            <w:proofErr w:type="gramEnd"/>
-            <w:r>
-              <w:rPr>
-                <w:rFonts w:eastAsiaTheme="minorHAnsi" w:cs="굴림" w:hint="eastAsia"/>
-                <w:sz w:val="22"/>
-                <w:szCs w:val="22"/>
-                <w:lang w:eastAsia="ko-KR"/>
-              </w:rPr>
-              <w:t xml:space="preserve"> </w:t>
-            </w:r>
-            <w:r>
-              <w:rPr>
-                <w:rFonts w:eastAsiaTheme="minorHAnsi" w:cs="굴림" w:hint="eastAsia"/>
-                <w:sz w:val="22"/>
-                <w:szCs w:val="22"/>
-                <w:lang w:eastAsia="ko-KR"/>
-              </w:rPr>
-              <w:t>후</w:t>
-            </w:r>
-            <w:r>
-              <w:rPr>
-                <w:rFonts w:eastAsiaTheme="minorHAnsi" w:cs="굴림" w:hint="eastAsia"/>
+                <w:rFonts w:eastAsiaTheme="minorHAnsi" w:cs="굴림"/>
                 <w:sz w:val="22"/>
                 <w:szCs w:val="22"/>
                 <w:lang w:eastAsia="ko-KR"/>
@@ -23837,39 +23236,210 @@
             </w:r>
             <w:r>
               <w:rPr>
+                <w:rFonts w:eastAsiaTheme="minorHAnsi" w:cs="굴림" w:hint="eastAsia"/>
+                <w:sz w:val="22"/>
+                <w:szCs w:val="22"/>
+                <w:lang w:eastAsia="ko-KR"/>
+              </w:rPr>
+              <w:t>본인임을</w:t>
+            </w:r>
+            <w:r>
+              <w:rPr>
+                <w:rFonts w:eastAsiaTheme="minorHAnsi" w:cs="굴림" w:hint="eastAsia"/>
+                <w:sz w:val="22"/>
+                <w:szCs w:val="22"/>
+                <w:lang w:eastAsia="ko-KR"/>
+              </w:rPr>
+              <w:t xml:space="preserve"> </w:t>
+            </w:r>
+            <w:r>
+              <w:rPr>
+                <w:rFonts w:eastAsiaTheme="minorHAnsi" w:cs="굴림" w:hint="eastAsia"/>
+                <w:sz w:val="22"/>
+                <w:szCs w:val="22"/>
+                <w:lang w:eastAsia="ko-KR"/>
+              </w:rPr>
+              <w:t>확인하는</w:t>
+            </w:r>
+            <w:r>
+              <w:rPr>
+                <w:rFonts w:eastAsiaTheme="minorHAnsi" w:cs="굴림" w:hint="eastAsia"/>
+                <w:sz w:val="22"/>
+                <w:szCs w:val="22"/>
+                <w:lang w:eastAsia="ko-KR"/>
+              </w:rPr>
+              <w:t xml:space="preserve"> </w:t>
+            </w:r>
+            <w:r>
+              <w:rPr>
+                <w:rFonts w:eastAsiaTheme="minorHAnsi" w:cs="굴림" w:hint="eastAsia"/>
+                <w:sz w:val="22"/>
+                <w:szCs w:val="22"/>
+                <w:lang w:eastAsia="ko-KR"/>
+              </w:rPr>
+              <w:t>행위로써</w:t>
+            </w:r>
+            <w:r>
+              <w:rPr>
+                <w:rFonts w:eastAsiaTheme="minorHAnsi" w:cs="굴림" w:hint="eastAsia"/>
+                <w:sz w:val="22"/>
+                <w:szCs w:val="22"/>
+                <w:lang w:eastAsia="ko-KR"/>
+              </w:rPr>
+              <w:t xml:space="preserve"> </w:t>
+            </w:r>
+            <w:r>
+              <w:rPr>
+                <w:rFonts w:eastAsiaTheme="minorHAnsi" w:cs="굴림" w:hint="eastAsia"/>
+                <w:sz w:val="22"/>
+                <w:szCs w:val="22"/>
+                <w:lang w:eastAsia="ko-KR"/>
+              </w:rPr>
+              <w:t>휴대폰</w:t>
+            </w:r>
+            <w:r>
+              <w:rPr>
+                <w:rFonts w:eastAsiaTheme="minorHAnsi" w:cs="굴림" w:hint="eastAsia"/>
+                <w:sz w:val="22"/>
+                <w:szCs w:val="22"/>
+                <w:lang w:eastAsia="ko-KR"/>
+              </w:rPr>
+              <w:t xml:space="preserve"> </w:t>
+            </w:r>
+            <w:r>
+              <w:rPr>
+                <w:rFonts w:eastAsiaTheme="minorHAnsi" w:cs="굴림" w:hint="eastAsia"/>
+                <w:sz w:val="22"/>
+                <w:szCs w:val="22"/>
+                <w:lang w:eastAsia="ko-KR"/>
+              </w:rPr>
+              <w:t>본인인증을</w:t>
+            </w:r>
+            <w:r>
+              <w:rPr>
+                <w:rFonts w:eastAsiaTheme="minorHAnsi" w:cs="굴림" w:hint="eastAsia"/>
+                <w:sz w:val="22"/>
+                <w:szCs w:val="22"/>
+                <w:lang w:eastAsia="ko-KR"/>
+              </w:rPr>
+              <w:t xml:space="preserve"> </w:t>
+            </w:r>
+            <w:r>
+              <w:rPr>
+                <w:rFonts w:eastAsiaTheme="minorHAnsi" w:cs="굴림" w:hint="eastAsia"/>
+                <w:sz w:val="22"/>
+                <w:szCs w:val="22"/>
+                <w:lang w:eastAsia="ko-KR"/>
+              </w:rPr>
+              <w:t>하기</w:t>
+            </w:r>
+            <w:r>
+              <w:rPr>
+                <w:rFonts w:eastAsiaTheme="minorHAnsi" w:cs="굴림" w:hint="eastAsia"/>
+                <w:sz w:val="22"/>
+                <w:szCs w:val="22"/>
+                <w:lang w:eastAsia="ko-KR"/>
+              </w:rPr>
+              <w:t xml:space="preserve"> </w:t>
+            </w:r>
+            <w:r>
+              <w:rPr>
+                <w:rFonts w:eastAsiaTheme="minorHAnsi" w:cs="굴림" w:hint="eastAsia"/>
+                <w:sz w:val="22"/>
+                <w:szCs w:val="22"/>
+                <w:lang w:eastAsia="ko-KR"/>
+              </w:rPr>
+              <w:t>위해</w:t>
+            </w:r>
+            <w:r>
+              <w:rPr>
+                <w:rFonts w:eastAsiaTheme="minorHAnsi" w:cs="굴림" w:hint="eastAsia"/>
+                <w:sz w:val="22"/>
+                <w:szCs w:val="22"/>
+                <w:lang w:eastAsia="ko-KR"/>
+              </w:rPr>
+              <w:t xml:space="preserve"> </w:t>
+            </w:r>
+            <w:r>
+              <w:rPr>
+                <w:rFonts w:eastAsiaTheme="minorHAnsi" w:cs="굴림" w:hint="eastAsia"/>
+                <w:sz w:val="22"/>
+                <w:szCs w:val="22"/>
+                <w:lang w:eastAsia="ko-KR"/>
+              </w:rPr>
+              <w:t>전화번호를</w:t>
+            </w:r>
+            <w:r>
+              <w:rPr>
+                <w:rFonts w:eastAsiaTheme="minorHAnsi" w:cs="굴림" w:hint="eastAsia"/>
+                <w:sz w:val="22"/>
+                <w:szCs w:val="22"/>
+                <w:lang w:eastAsia="ko-KR"/>
+              </w:rPr>
+              <w:t xml:space="preserve"> </w:t>
+            </w:r>
+            <w:r>
+              <w:rPr>
+                <w:rFonts w:eastAsiaTheme="minorHAnsi" w:cs="굴림" w:hint="eastAsia"/>
+                <w:sz w:val="22"/>
+                <w:szCs w:val="22"/>
+                <w:lang w:eastAsia="ko-KR"/>
+              </w:rPr>
+              <w:t>입력하고</w:t>
+            </w:r>
+            <w:r>
+              <w:rPr>
+                <w:rFonts w:eastAsiaTheme="minorHAnsi" w:cs="굴림" w:hint="eastAsia"/>
+                <w:sz w:val="22"/>
+                <w:szCs w:val="22"/>
+                <w:lang w:eastAsia="ko-KR"/>
+              </w:rPr>
+              <w:t xml:space="preserve"> </w:t>
+            </w:r>
+            <w:r>
+              <w:rPr>
                 <w:rFonts w:eastAsiaTheme="minorHAnsi" w:cs="굴림"/>
                 <w:sz w:val="22"/>
                 <w:szCs w:val="22"/>
                 <w:lang w:eastAsia="ko-KR"/>
               </w:rPr>
-              <w:t>“</w:t>
-            </w:r>
-            <w:r>
-              <w:rPr>
-                <w:rFonts w:eastAsiaTheme="minorHAnsi" w:cs="굴림" w:hint="eastAsia"/>
-                <w:sz w:val="22"/>
-                <w:szCs w:val="22"/>
-                <w:lang w:eastAsia="ko-KR"/>
-              </w:rPr>
-              <w:t>유저</w:t>
-            </w:r>
-            <w:r>
-              <w:rPr>
-                <w:rFonts w:eastAsiaTheme="minorHAnsi" w:cs="굴림" w:hint="eastAsia"/>
-                <w:sz w:val="22"/>
-                <w:szCs w:val="22"/>
-                <w:lang w:eastAsia="ko-KR"/>
-              </w:rPr>
-              <w:t xml:space="preserve"> </w:t>
-            </w:r>
-            <w:r>
-              <w:rPr>
-                <w:rFonts w:eastAsiaTheme="minorHAnsi" w:cs="굴림" w:hint="eastAsia"/>
-                <w:sz w:val="22"/>
-                <w:szCs w:val="22"/>
-                <w:lang w:eastAsia="ko-KR"/>
-              </w:rPr>
-              <w:t>생성하기</w:t>
+              <w:t>‘</w:t>
+            </w:r>
+            <w:r>
+              <w:rPr>
+                <w:rFonts w:eastAsiaTheme="minorHAnsi" w:cs="굴림" w:hint="eastAsia"/>
+                <w:sz w:val="22"/>
+                <w:szCs w:val="22"/>
+                <w:lang w:eastAsia="ko-KR"/>
+              </w:rPr>
+              <w:t>인</w:t>
+            </w:r>
+            <w:r>
+              <w:rPr>
+                <w:rFonts w:eastAsiaTheme="minorHAnsi" w:cs="굴림" w:hint="eastAsia"/>
+                <w:sz w:val="22"/>
+                <w:szCs w:val="22"/>
+                <w:lang w:eastAsia="ko-KR"/>
+              </w:rPr>
+              <w:t>증번호</w:t>
+            </w:r>
+            <w:r>
+              <w:rPr>
+                <w:rFonts w:eastAsiaTheme="minorHAnsi" w:cs="굴림" w:hint="eastAsia"/>
+                <w:sz w:val="22"/>
+                <w:szCs w:val="22"/>
+                <w:lang w:eastAsia="ko-KR"/>
+              </w:rPr>
+              <w:t xml:space="preserve"> </w:t>
+            </w:r>
+            <w:r>
+              <w:rPr>
+                <w:rFonts w:eastAsiaTheme="minorHAnsi" w:cs="굴림" w:hint="eastAsia"/>
+                <w:sz w:val="22"/>
+                <w:szCs w:val="22"/>
+                <w:lang w:eastAsia="ko-KR"/>
+              </w:rPr>
+              <w:t>받기</w:t>
             </w:r>
             <w:r>
               <w:rPr>
@@ -23878,16 +23448,16 @@
                 <w:szCs w:val="22"/>
                 <w:lang w:eastAsia="ko-KR"/>
               </w:rPr>
-              <w:t>”</w:t>
-            </w:r>
-            <w:r>
-              <w:rPr>
-                <w:rFonts w:eastAsiaTheme="minorHAnsi" w:cs="굴림" w:hint="eastAsia"/>
-                <w:sz w:val="22"/>
-                <w:szCs w:val="22"/>
-                <w:lang w:eastAsia="ko-KR"/>
-              </w:rPr>
-              <w:t>버튼을</w:t>
+              <w:t>’</w:t>
+            </w:r>
+            <w:r>
+              <w:rPr>
+                <w:rFonts w:eastAsiaTheme="minorHAnsi" w:cs="굴림" w:hint="eastAsia"/>
+                <w:sz w:val="22"/>
+                <w:szCs w:val="22"/>
+                <w:lang w:eastAsia="ko-KR"/>
+              </w:rPr>
+              <w:t>를</w:t>
             </w:r>
             <w:r>
               <w:rPr>
@@ -23906,6 +23476,15 @@
                 <w:lang w:eastAsia="ko-KR"/>
               </w:rPr>
               <w:t>클릭한다</w:t>
+            </w:r>
+            <w:r>
+              <w:rPr>
+                <w:rFonts w:eastAsiaTheme="minorHAnsi" w:cs="굴림" w:hint="eastAsia"/>
+                <w:sz w:val="22"/>
+                <w:szCs w:val="22"/>
+                <w:lang w:eastAsia="ko-KR"/>
+              </w:rPr>
+              <w:t>.</w:t>
             </w:r>
             <w:r>
               <w:rPr>
@@ -24015,178 +23594,250 @@
                 <w:szCs w:val="22"/>
                 <w:lang w:eastAsia="ko-KR"/>
               </w:rPr>
-              <w:t>시스템은</w:t>
-            </w:r>
-            <w:r>
-              <w:rPr>
-                <w:rFonts w:eastAsiaTheme="minorHAnsi" w:cs="굴림" w:hint="eastAsia"/>
-                <w:sz w:val="22"/>
-                <w:szCs w:val="22"/>
-                <w:lang w:eastAsia="ko-KR"/>
-              </w:rPr>
-              <w:t xml:space="preserve"> </w:t>
-            </w:r>
-            <w:r>
-              <w:rPr>
-                <w:rFonts w:eastAsiaTheme="minorHAnsi" w:cs="굴림" w:hint="eastAsia"/>
-                <w:sz w:val="22"/>
-                <w:szCs w:val="22"/>
-                <w:lang w:eastAsia="ko-KR"/>
-              </w:rPr>
-              <w:t>핸드폰</w:t>
-            </w:r>
-            <w:r>
-              <w:rPr>
-                <w:rFonts w:eastAsiaTheme="minorHAnsi" w:cs="굴림" w:hint="eastAsia"/>
-                <w:sz w:val="22"/>
-                <w:szCs w:val="22"/>
-                <w:lang w:eastAsia="ko-KR"/>
-              </w:rPr>
-              <w:t xml:space="preserve"> </w:t>
-            </w:r>
-            <w:r>
-              <w:rPr>
-                <w:rFonts w:eastAsiaTheme="minorHAnsi" w:cs="굴림" w:hint="eastAsia"/>
-                <w:sz w:val="22"/>
-                <w:szCs w:val="22"/>
-                <w:lang w:eastAsia="ko-KR"/>
-              </w:rPr>
-              <w:t>인증</w:t>
-            </w:r>
-            <w:r>
-              <w:rPr>
-                <w:rFonts w:eastAsiaTheme="minorHAnsi" w:cs="굴림" w:hint="eastAsia"/>
-                <w:sz w:val="22"/>
-                <w:szCs w:val="22"/>
-                <w:lang w:eastAsia="ko-KR"/>
-              </w:rPr>
-              <w:t>문자</w:t>
-            </w:r>
-            <w:r>
-              <w:rPr>
-                <w:rFonts w:eastAsiaTheme="minorHAnsi" w:cs="굴림" w:hint="eastAsia"/>
-                <w:sz w:val="22"/>
-                <w:szCs w:val="22"/>
-                <w:lang w:eastAsia="ko-KR"/>
-              </w:rPr>
-              <w:t>(</w:t>
-            </w:r>
-            <w:r>
-              <w:rPr>
-                <w:rFonts w:eastAsiaTheme="minorHAnsi" w:cs="굴림" w:hint="eastAsia"/>
-                <w:sz w:val="22"/>
-                <w:szCs w:val="22"/>
-                <w:lang w:eastAsia="ko-KR"/>
-              </w:rPr>
-              <w:t>번호</w:t>
-            </w:r>
-            <w:r>
-              <w:rPr>
-                <w:rFonts w:eastAsiaTheme="minorHAnsi" w:cs="굴림" w:hint="eastAsia"/>
-                <w:sz w:val="22"/>
-                <w:szCs w:val="22"/>
-                <w:lang w:eastAsia="ko-KR"/>
-              </w:rPr>
-              <w:t>)</w:t>
-            </w:r>
-            <w:r>
-              <w:rPr>
-                <w:rFonts w:eastAsiaTheme="minorHAnsi" w:cs="굴림" w:hint="eastAsia"/>
-                <w:sz w:val="22"/>
-                <w:szCs w:val="22"/>
-                <w:lang w:eastAsia="ko-KR"/>
-              </w:rPr>
-              <w:t>를</w:t>
-            </w:r>
-            <w:r>
-              <w:rPr>
-                <w:rFonts w:eastAsiaTheme="minorHAnsi" w:cs="굴림" w:hint="eastAsia"/>
-                <w:sz w:val="22"/>
-                <w:szCs w:val="22"/>
-                <w:lang w:eastAsia="ko-KR"/>
-              </w:rPr>
-              <w:t xml:space="preserve"> </w:t>
-            </w:r>
-            <w:r>
-              <w:rPr>
-                <w:rFonts w:eastAsiaTheme="minorHAnsi" w:cs="굴림" w:hint="eastAsia"/>
-                <w:sz w:val="22"/>
-                <w:szCs w:val="22"/>
-                <w:lang w:eastAsia="ko-KR"/>
-              </w:rPr>
-              <w:t>전송함으로써</w:t>
-            </w:r>
-            <w:r>
-              <w:rPr>
-                <w:rFonts w:eastAsiaTheme="minorHAnsi" w:cs="굴림" w:hint="eastAsia"/>
-                <w:sz w:val="22"/>
-                <w:szCs w:val="22"/>
-                <w:lang w:eastAsia="ko-KR"/>
-              </w:rPr>
-              <w:t xml:space="preserve"> </w:t>
-            </w:r>
-            <w:r>
-              <w:rPr>
-                <w:rFonts w:eastAsiaTheme="minorHAnsi" w:cs="굴림" w:hint="eastAsia"/>
-                <w:sz w:val="22"/>
-                <w:szCs w:val="22"/>
-                <w:lang w:eastAsia="ko-KR"/>
-              </w:rPr>
-              <w:t>본인인증을</w:t>
-            </w:r>
-            <w:r>
-              <w:rPr>
-                <w:rFonts w:eastAsiaTheme="minorHAnsi" w:cs="굴림" w:hint="eastAsia"/>
-                <w:sz w:val="22"/>
-                <w:szCs w:val="22"/>
-                <w:lang w:eastAsia="ko-KR"/>
-              </w:rPr>
-              <w:t xml:space="preserve"> </w:t>
-            </w:r>
-            <w:r>
-              <w:rPr>
-                <w:rFonts w:eastAsiaTheme="minorHAnsi" w:cs="굴림" w:hint="eastAsia"/>
-                <w:sz w:val="22"/>
-                <w:szCs w:val="22"/>
-                <w:lang w:eastAsia="ko-KR"/>
-              </w:rPr>
-              <w:t>위한</w:t>
-            </w:r>
-            <w:r>
-              <w:rPr>
-                <w:rFonts w:eastAsiaTheme="minorHAnsi" w:cs="굴림" w:hint="eastAsia"/>
-                <w:sz w:val="22"/>
-                <w:szCs w:val="22"/>
-                <w:lang w:eastAsia="ko-KR"/>
-              </w:rPr>
-              <w:t xml:space="preserve"> </w:t>
-            </w:r>
-            <w:r>
-              <w:rPr>
-                <w:rFonts w:eastAsiaTheme="minorHAnsi" w:cs="굴림" w:hint="eastAsia"/>
-                <w:sz w:val="22"/>
-                <w:szCs w:val="22"/>
-                <w:lang w:eastAsia="ko-KR"/>
-              </w:rPr>
-              <w:t>절차를</w:t>
-            </w:r>
-            <w:r>
-              <w:rPr>
-                <w:rFonts w:eastAsiaTheme="minorHAnsi" w:cs="굴림" w:hint="eastAsia"/>
-                <w:sz w:val="22"/>
-                <w:szCs w:val="22"/>
-                <w:lang w:eastAsia="ko-KR"/>
-              </w:rPr>
-              <w:t xml:space="preserve"> </w:t>
-            </w:r>
-            <w:r>
-              <w:rPr>
-                <w:rFonts w:eastAsiaTheme="minorHAnsi" w:cs="굴림" w:hint="eastAsia"/>
-                <w:sz w:val="22"/>
-                <w:szCs w:val="22"/>
-                <w:lang w:eastAsia="ko-KR"/>
-              </w:rPr>
-              <w:t>진행한다</w:t>
+              <w:t>본인</w:t>
+            </w:r>
+            <w:r>
+              <w:rPr>
+                <w:rFonts w:eastAsiaTheme="minorHAnsi" w:cs="굴림" w:hint="eastAsia"/>
+                <w:sz w:val="22"/>
+                <w:szCs w:val="22"/>
+                <w:lang w:eastAsia="ko-KR"/>
+              </w:rPr>
+              <w:t xml:space="preserve"> </w:t>
+            </w:r>
+            <w:r>
+              <w:rPr>
+                <w:rFonts w:eastAsiaTheme="minorHAnsi" w:cs="굴림" w:hint="eastAsia"/>
+                <w:sz w:val="22"/>
+                <w:szCs w:val="22"/>
+                <w:lang w:eastAsia="ko-KR"/>
+              </w:rPr>
+              <w:t>확인</w:t>
+            </w:r>
+            <w:r>
+              <w:rPr>
+                <w:rFonts w:eastAsiaTheme="minorHAnsi" w:cs="굴림" w:hint="eastAsia"/>
+                <w:sz w:val="22"/>
+                <w:szCs w:val="22"/>
+                <w:lang w:eastAsia="ko-KR"/>
+              </w:rPr>
+              <w:t xml:space="preserve"> </w:t>
+            </w:r>
+            <w:r>
+              <w:rPr>
+                <w:rFonts w:eastAsiaTheme="minorHAnsi" w:cs="굴림" w:hint="eastAsia"/>
+                <w:sz w:val="22"/>
+                <w:szCs w:val="22"/>
+                <w:lang w:eastAsia="ko-KR"/>
+              </w:rPr>
+              <w:t>서버</w:t>
+            </w:r>
+            <w:r>
+              <w:rPr>
+                <w:rFonts w:eastAsiaTheme="minorHAnsi" w:cs="굴림" w:hint="eastAsia"/>
+                <w:sz w:val="22"/>
+                <w:szCs w:val="22"/>
+                <w:lang w:eastAsia="ko-KR"/>
+              </w:rPr>
+              <w:t xml:space="preserve"> </w:t>
+            </w:r>
+            <w:r>
+              <w:rPr>
+                <w:rFonts w:eastAsiaTheme="minorHAnsi" w:cs="굴림" w:hint="eastAsia"/>
+                <w:sz w:val="22"/>
+                <w:szCs w:val="22"/>
+                <w:lang w:eastAsia="ko-KR"/>
+              </w:rPr>
+              <w:t>시스템에서</w:t>
+            </w:r>
+            <w:r>
+              <w:rPr>
+                <w:rFonts w:eastAsiaTheme="minorHAnsi" w:cs="굴림" w:hint="eastAsia"/>
+                <w:sz w:val="22"/>
+                <w:szCs w:val="22"/>
+                <w:lang w:eastAsia="ko-KR"/>
+              </w:rPr>
+              <w:t xml:space="preserve"> </w:t>
+            </w:r>
+            <w:r>
+              <w:rPr>
+                <w:rFonts w:eastAsiaTheme="minorHAnsi" w:cs="굴림" w:hint="eastAsia"/>
+                <w:sz w:val="22"/>
+                <w:szCs w:val="22"/>
+                <w:lang w:eastAsia="ko-KR"/>
+              </w:rPr>
+              <w:t>일치여부를</w:t>
+            </w:r>
+            <w:r>
+              <w:rPr>
+                <w:rFonts w:eastAsiaTheme="minorHAnsi" w:cs="굴림" w:hint="eastAsia"/>
+                <w:sz w:val="22"/>
+                <w:szCs w:val="22"/>
+                <w:lang w:eastAsia="ko-KR"/>
+              </w:rPr>
+              <w:t xml:space="preserve"> </w:t>
+            </w:r>
+            <w:r>
+              <w:rPr>
+                <w:rFonts w:eastAsiaTheme="minorHAnsi" w:cs="굴림" w:hint="eastAsia"/>
+                <w:sz w:val="22"/>
+                <w:szCs w:val="22"/>
+                <w:lang w:eastAsia="ko-KR"/>
+              </w:rPr>
+              <w:t>확인한</w:t>
+            </w:r>
+            <w:r>
+              <w:rPr>
+                <w:rFonts w:eastAsiaTheme="minorHAnsi" w:cs="굴림" w:hint="eastAsia"/>
+                <w:sz w:val="22"/>
+                <w:szCs w:val="22"/>
+                <w:lang w:eastAsia="ko-KR"/>
+              </w:rPr>
+              <w:t xml:space="preserve"> </w:t>
+            </w:r>
+            <w:r>
+              <w:rPr>
+                <w:rFonts w:eastAsiaTheme="minorHAnsi" w:cs="굴림" w:hint="eastAsia"/>
+                <w:sz w:val="22"/>
+                <w:szCs w:val="22"/>
+                <w:lang w:eastAsia="ko-KR"/>
+              </w:rPr>
+              <w:t>후</w:t>
+            </w:r>
+            <w:r>
+              <w:rPr>
+                <w:rFonts w:eastAsiaTheme="minorHAnsi" w:cs="굴림" w:hint="eastAsia"/>
+                <w:sz w:val="22"/>
+                <w:szCs w:val="22"/>
+                <w:lang w:eastAsia="ko-KR"/>
+              </w:rPr>
+              <w:t xml:space="preserve"> </w:t>
+            </w:r>
+            <w:r>
+              <w:rPr>
+                <w:rFonts w:eastAsiaTheme="minorHAnsi" w:cs="굴림"/>
+                <w:sz w:val="22"/>
+                <w:szCs w:val="22"/>
+                <w:lang w:eastAsia="ko-KR"/>
+              </w:rPr>
+              <w:t>SMS</w:t>
+            </w:r>
+            <w:r>
+              <w:rPr>
+                <w:rFonts w:eastAsiaTheme="minorHAnsi" w:cs="굴림" w:hint="eastAsia"/>
+                <w:sz w:val="22"/>
+                <w:szCs w:val="22"/>
+                <w:lang w:eastAsia="ko-KR"/>
+              </w:rPr>
+              <w:t>로</w:t>
+            </w:r>
+            <w:r>
+              <w:rPr>
+                <w:rFonts w:eastAsiaTheme="minorHAnsi" w:cs="굴림" w:hint="eastAsia"/>
+                <w:sz w:val="22"/>
+                <w:szCs w:val="22"/>
+                <w:lang w:eastAsia="ko-KR"/>
+              </w:rPr>
+              <w:t xml:space="preserve"> 4</w:t>
+            </w:r>
+            <w:r>
+              <w:rPr>
+                <w:rFonts w:eastAsiaTheme="minorHAnsi" w:cs="굴림"/>
+                <w:sz w:val="22"/>
+                <w:szCs w:val="22"/>
+                <w:lang w:eastAsia="ko-KR"/>
+              </w:rPr>
+              <w:t>-6</w:t>
+            </w:r>
+            <w:r>
+              <w:rPr>
+                <w:rFonts w:eastAsiaTheme="minorHAnsi" w:cs="굴림" w:hint="eastAsia"/>
+                <w:sz w:val="22"/>
+                <w:szCs w:val="22"/>
+                <w:lang w:eastAsia="ko-KR"/>
+              </w:rPr>
+              <w:t>자리</w:t>
+            </w:r>
+            <w:r>
+              <w:rPr>
+                <w:rFonts w:eastAsiaTheme="minorHAnsi" w:cs="굴림" w:hint="eastAsia"/>
+                <w:sz w:val="22"/>
+                <w:szCs w:val="22"/>
+                <w:lang w:eastAsia="ko-KR"/>
+              </w:rPr>
+              <w:t xml:space="preserve"> </w:t>
+            </w:r>
+            <w:r>
+              <w:rPr>
+                <w:rFonts w:eastAsiaTheme="minorHAnsi" w:cs="굴림" w:hint="eastAsia"/>
+                <w:sz w:val="22"/>
+                <w:szCs w:val="22"/>
+                <w:lang w:eastAsia="ko-KR"/>
+              </w:rPr>
+              <w:t>숫자로</w:t>
+            </w:r>
+            <w:r>
+              <w:rPr>
+                <w:rFonts w:eastAsiaTheme="minorHAnsi" w:cs="굴림" w:hint="eastAsia"/>
+                <w:sz w:val="22"/>
+                <w:szCs w:val="22"/>
+                <w:lang w:eastAsia="ko-KR"/>
+              </w:rPr>
+              <w:t xml:space="preserve"> </w:t>
+            </w:r>
+            <w:r>
+              <w:rPr>
+                <w:rFonts w:eastAsiaTheme="minorHAnsi" w:cs="굴림" w:hint="eastAsia"/>
+                <w:sz w:val="22"/>
+                <w:szCs w:val="22"/>
+                <w:lang w:eastAsia="ko-KR"/>
+              </w:rPr>
+              <w:t>된</w:t>
+            </w:r>
+            <w:r>
+              <w:rPr>
+                <w:rFonts w:eastAsiaTheme="minorHAnsi" w:cs="굴림" w:hint="eastAsia"/>
+                <w:sz w:val="22"/>
+                <w:szCs w:val="22"/>
+                <w:lang w:eastAsia="ko-KR"/>
+              </w:rPr>
+              <w:t xml:space="preserve"> </w:t>
+            </w:r>
+            <w:r>
+              <w:rPr>
+                <w:rFonts w:eastAsiaTheme="minorHAnsi" w:cs="굴림" w:hint="eastAsia"/>
+                <w:sz w:val="22"/>
+                <w:szCs w:val="22"/>
+                <w:lang w:eastAsia="ko-KR"/>
+              </w:rPr>
+              <w:t>인증번호를</w:t>
+            </w:r>
+            <w:r>
+              <w:rPr>
+                <w:rFonts w:eastAsiaTheme="minorHAnsi" w:cs="굴림" w:hint="eastAsia"/>
+                <w:sz w:val="22"/>
+                <w:szCs w:val="22"/>
+                <w:lang w:eastAsia="ko-KR"/>
+              </w:rPr>
+              <w:t xml:space="preserve"> </w:t>
+            </w:r>
+            <w:r>
+              <w:rPr>
+                <w:rFonts w:eastAsiaTheme="minorHAnsi" w:cs="굴림" w:hint="eastAsia"/>
+                <w:sz w:val="22"/>
+                <w:szCs w:val="22"/>
+                <w:lang w:eastAsia="ko-KR"/>
+              </w:rPr>
+              <w:t>보낸</w:t>
+            </w:r>
+            <w:r>
+              <w:rPr>
+                <w:rFonts w:eastAsiaTheme="minorHAnsi" w:cs="굴림" w:hint="eastAsia"/>
+                <w:sz w:val="22"/>
+                <w:szCs w:val="22"/>
+                <w:lang w:eastAsia="ko-KR"/>
+              </w:rPr>
+              <w:t>다</w:t>
             </w:r>
             <w:r>
               <w:rPr>
@@ -24263,56 +23914,994 @@
           <w:p>
             <w:pPr>
               <w:rPr>
+                <w:rFonts w:eastAsiaTheme="minorHAnsi" w:cs="굴림" w:hint="eastAsia"/>
+                <w:sz w:val="22"/>
+                <w:szCs w:val="22"/>
+                <w:lang w:eastAsia="ko-KR"/>
+              </w:rPr>
+            </w:pPr>
+            <w:r>
+              <w:rPr>
+                <w:rFonts w:eastAsiaTheme="minorHAnsi" w:cs="굴림" w:hint="eastAsia"/>
+                <w:sz w:val="22"/>
+                <w:szCs w:val="22"/>
+                <w:lang w:eastAsia="ko-KR"/>
+              </w:rPr>
+              <w:t>3</w:t>
+            </w:r>
+            <w:r>
+              <w:rPr>
                 <w:rFonts w:eastAsiaTheme="minorHAnsi" w:cs="굴림"/>
                 <w:sz w:val="22"/>
                 <w:szCs w:val="22"/>
                 <w:lang w:eastAsia="ko-KR"/>
               </w:rPr>
+              <w:t xml:space="preserve">. </w:t>
+            </w:r>
+            <w:r>
+              <w:rPr>
+                <w:rFonts w:eastAsiaTheme="minorHAnsi" w:cs="굴림" w:hint="eastAsia"/>
+                <w:sz w:val="22"/>
+                <w:szCs w:val="22"/>
+                <w:lang w:eastAsia="ko-KR"/>
+              </w:rPr>
+              <w:t>회원은</w:t>
+            </w:r>
+            <w:r>
+              <w:rPr>
+                <w:rFonts w:eastAsiaTheme="minorHAnsi" w:cs="굴림" w:hint="eastAsia"/>
+                <w:sz w:val="22"/>
+                <w:szCs w:val="22"/>
+                <w:lang w:eastAsia="ko-KR"/>
+              </w:rPr>
+              <w:t xml:space="preserve"> </w:t>
+            </w:r>
+            <w:r>
+              <w:rPr>
+                <w:rFonts w:eastAsiaTheme="minorHAnsi" w:cs="굴림" w:hint="eastAsia"/>
+                <w:sz w:val="22"/>
+                <w:szCs w:val="22"/>
+                <w:lang w:eastAsia="ko-KR"/>
+              </w:rPr>
+              <w:t>유효한</w:t>
+            </w:r>
+            <w:r>
+              <w:rPr>
+                <w:rFonts w:eastAsiaTheme="minorHAnsi" w:cs="굴림" w:hint="eastAsia"/>
+                <w:sz w:val="22"/>
+                <w:szCs w:val="22"/>
+                <w:lang w:eastAsia="ko-KR"/>
+              </w:rPr>
+              <w:t xml:space="preserve"> </w:t>
+            </w:r>
+            <w:r>
+              <w:rPr>
+                <w:rFonts w:eastAsiaTheme="minorHAnsi" w:cs="굴림" w:hint="eastAsia"/>
+                <w:sz w:val="22"/>
+                <w:szCs w:val="22"/>
+                <w:lang w:eastAsia="ko-KR"/>
+              </w:rPr>
+              <w:t>인증번호를</w:t>
+            </w:r>
+            <w:r>
+              <w:rPr>
+                <w:rFonts w:eastAsiaTheme="minorHAnsi" w:cs="굴림" w:hint="eastAsia"/>
+                <w:sz w:val="22"/>
+                <w:szCs w:val="22"/>
+                <w:lang w:eastAsia="ko-KR"/>
+              </w:rPr>
+              <w:t xml:space="preserve"> </w:t>
+            </w:r>
+            <w:r>
+              <w:rPr>
+                <w:rFonts w:eastAsiaTheme="minorHAnsi" w:cs="굴림" w:hint="eastAsia"/>
+                <w:sz w:val="22"/>
+                <w:szCs w:val="22"/>
+                <w:lang w:eastAsia="ko-KR"/>
+              </w:rPr>
+              <w:t>입력한</w:t>
+            </w:r>
+            <w:r>
+              <w:rPr>
+                <w:rFonts w:eastAsiaTheme="minorHAnsi" w:cs="굴림" w:hint="eastAsia"/>
+                <w:sz w:val="22"/>
+                <w:szCs w:val="22"/>
+                <w:lang w:eastAsia="ko-KR"/>
+              </w:rPr>
+              <w:t xml:space="preserve"> </w:t>
+            </w:r>
+            <w:r>
+              <w:rPr>
+                <w:rFonts w:eastAsiaTheme="minorHAnsi" w:cs="굴림" w:hint="eastAsia"/>
+                <w:sz w:val="22"/>
+                <w:szCs w:val="22"/>
+                <w:lang w:eastAsia="ko-KR"/>
+              </w:rPr>
+              <w:t>후</w:t>
+            </w:r>
+            <w:r>
+              <w:rPr>
+                <w:rFonts w:eastAsiaTheme="minorHAnsi" w:cs="굴림" w:hint="eastAsia"/>
+                <w:sz w:val="22"/>
+                <w:szCs w:val="22"/>
+                <w:lang w:eastAsia="ko-KR"/>
+              </w:rPr>
+              <w:t xml:space="preserve"> </w:t>
+            </w:r>
+            <w:r>
+              <w:rPr>
+                <w:rFonts w:eastAsiaTheme="minorHAnsi" w:cs="굴림"/>
+                <w:sz w:val="22"/>
+                <w:szCs w:val="22"/>
+                <w:lang w:eastAsia="ko-KR"/>
+              </w:rPr>
+              <w:t>‘</w:t>
+            </w:r>
+            <w:r>
+              <w:rPr>
+                <w:rFonts w:eastAsiaTheme="minorHAnsi" w:cs="굴림" w:hint="eastAsia"/>
+                <w:sz w:val="22"/>
+                <w:szCs w:val="22"/>
+                <w:lang w:eastAsia="ko-KR"/>
+              </w:rPr>
+              <w:t>유저</w:t>
+            </w:r>
+            <w:r>
+              <w:rPr>
+                <w:rFonts w:eastAsiaTheme="minorHAnsi" w:cs="굴림" w:hint="eastAsia"/>
+                <w:sz w:val="22"/>
+                <w:szCs w:val="22"/>
+                <w:lang w:eastAsia="ko-KR"/>
+              </w:rPr>
+              <w:t xml:space="preserve"> </w:t>
+            </w:r>
+            <w:r>
+              <w:rPr>
+                <w:rFonts w:eastAsiaTheme="minorHAnsi" w:cs="굴림" w:hint="eastAsia"/>
+                <w:sz w:val="22"/>
+                <w:szCs w:val="22"/>
+                <w:lang w:eastAsia="ko-KR"/>
+              </w:rPr>
+              <w:t>생성하기</w:t>
+            </w:r>
+            <w:r>
+              <w:rPr>
+                <w:rFonts w:eastAsiaTheme="minorHAnsi" w:cs="굴림"/>
+                <w:sz w:val="22"/>
+                <w:szCs w:val="22"/>
+                <w:lang w:eastAsia="ko-KR"/>
+              </w:rPr>
+              <w:t>’</w:t>
+            </w:r>
+            <w:r>
+              <w:rPr>
+                <w:rFonts w:eastAsiaTheme="minorHAnsi" w:cs="굴림" w:hint="eastAsia"/>
+                <w:sz w:val="22"/>
+                <w:szCs w:val="22"/>
+                <w:lang w:eastAsia="ko-KR"/>
+              </w:rPr>
+              <w:t>버튼을</w:t>
+            </w:r>
+            <w:r>
+              <w:rPr>
+                <w:rFonts w:eastAsiaTheme="minorHAnsi" w:cs="굴림" w:hint="eastAsia"/>
+                <w:sz w:val="22"/>
+                <w:szCs w:val="22"/>
+                <w:lang w:eastAsia="ko-KR"/>
+              </w:rPr>
+              <w:t xml:space="preserve"> </w:t>
+            </w:r>
+            <w:r>
+              <w:rPr>
+                <w:rFonts w:eastAsiaTheme="minorHAnsi" w:cs="굴림" w:hint="eastAsia"/>
+                <w:sz w:val="22"/>
+                <w:szCs w:val="22"/>
+                <w:lang w:eastAsia="ko-KR"/>
+              </w:rPr>
+              <w:t>클릭한다</w:t>
+            </w:r>
+            <w:r>
+              <w:rPr>
+                <w:rFonts w:eastAsiaTheme="minorHAnsi" w:cs="굴림" w:hint="eastAsia"/>
+                <w:sz w:val="22"/>
+                <w:szCs w:val="22"/>
+                <w:lang w:eastAsia="ko-KR"/>
+              </w:rPr>
+              <w:t>.</w:t>
+            </w:r>
+          </w:p>
+        </w:tc>
+      </w:tr>
+      <w:tr>
+        <w:trPr>
+          <w:trHeight w:val="345"/>
+        </w:trPr>
+        <w:tc>
+          <w:tcPr>
+            <w:tcW w:w="2544" w:type="dxa"/>
+            <w:tcBorders>
+              <w:top w:val="single" w:sz="6" w:space="0" w:color="000000"/>
+              <w:left w:val="single" w:sz="6" w:space="0" w:color="000000"/>
+              <w:bottom w:val="single" w:sz="6" w:space="0" w:color="000000"/>
+              <w:right w:val="single" w:sz="6" w:space="0" w:color="000000"/>
+            </w:tcBorders>
+            <w:shd w:val="clear" w:color="auto" w:fill="F2F2F2" w:themeFill="background1" w:themeFillShade="F2"/>
+            <w:tcMar>
+              <w:top w:w="60" w:type="dxa"/>
+              <w:left w:w="60" w:type="dxa"/>
+              <w:bottom w:w="60" w:type="dxa"/>
+              <w:right w:w="60" w:type="dxa"/>
+            </w:tcMar>
+            <w:vAlign w:val="center"/>
+          </w:tcPr>
+          <w:p>
+            <w:pPr>
+              <w:jc w:val="center"/>
+              <w:rPr>
+                <w:rFonts w:eastAsiaTheme="minorHAnsi" w:cs="Arial"/>
+                <w:color w:val="000000"/>
+                <w:sz w:val="22"/>
+                <w:szCs w:val="22"/>
+              </w:rPr>
             </w:pPr>
             <w:r>
               <w:rPr>
-                <w:rFonts w:eastAsiaTheme="minorHAnsi" w:cs="굴림" w:hint="eastAsia"/>
-                <w:sz w:val="22"/>
-                <w:szCs w:val="22"/>
-                <w:lang w:eastAsia="ko-KR"/>
+                <w:rFonts w:eastAsiaTheme="minorHAnsi" w:cs="Arial"/>
+                <w:color w:val="000000"/>
+                <w:sz w:val="22"/>
+                <w:szCs w:val="22"/>
+              </w:rPr>
+              <w:t>←</w:t>
+            </w:r>
+          </w:p>
+        </w:tc>
+        <w:tc>
+          <w:tcPr>
+            <w:tcW w:w="6466" w:type="dxa"/>
+            <w:tcBorders>
+              <w:top w:val="single" w:sz="6" w:space="0" w:color="000000"/>
+              <w:left w:val="single" w:sz="6" w:space="0" w:color="000000"/>
+              <w:bottom w:val="single" w:sz="6" w:space="0" w:color="000000"/>
+              <w:right w:val="single" w:sz="6" w:space="0" w:color="000000"/>
+            </w:tcBorders>
+            <w:shd w:val="clear" w:color="auto" w:fill="F2F2F2" w:themeFill="background1" w:themeFillShade="F2"/>
+            <w:tcMar>
+              <w:top w:w="60" w:type="dxa"/>
+              <w:left w:w="60" w:type="dxa"/>
+              <w:bottom w:w="60" w:type="dxa"/>
+              <w:right w:w="60" w:type="dxa"/>
+            </w:tcMar>
+            <w:vAlign w:val="center"/>
+          </w:tcPr>
+          <w:p>
+            <w:pPr>
+              <w:rPr>
+                <w:rFonts w:eastAsiaTheme="minorHAnsi" w:cs="굴림" w:hint="eastAsia"/>
+                <w:sz w:val="22"/>
+                <w:szCs w:val="22"/>
+                <w:lang w:eastAsia="ko-KR"/>
+              </w:rPr>
+            </w:pPr>
+            <w:r>
+              <w:rPr>
+                <w:rFonts w:eastAsiaTheme="minorHAnsi" w:cs="굴림" w:hint="eastAsia"/>
+                <w:sz w:val="22"/>
+                <w:szCs w:val="22"/>
+                <w:lang w:eastAsia="ko-KR"/>
+              </w:rPr>
+              <w:t>4</w:t>
+            </w:r>
+            <w:r>
+              <w:rPr>
+                <w:rFonts w:eastAsiaTheme="minorHAnsi" w:cs="굴림"/>
+                <w:sz w:val="22"/>
+                <w:szCs w:val="22"/>
+                <w:lang w:eastAsia="ko-KR"/>
+              </w:rPr>
+              <w:t xml:space="preserve">. </w:t>
+            </w:r>
+            <w:r>
+              <w:rPr>
+                <w:rFonts w:eastAsiaTheme="minorHAnsi" w:cs="굴림" w:hint="eastAsia"/>
+                <w:sz w:val="22"/>
+                <w:szCs w:val="22"/>
+                <w:lang w:eastAsia="ko-KR"/>
+              </w:rPr>
+              <w:t>인증번호가</w:t>
+            </w:r>
+            <w:r>
+              <w:rPr>
+                <w:rFonts w:eastAsiaTheme="minorHAnsi" w:cs="굴림" w:hint="eastAsia"/>
+                <w:sz w:val="22"/>
+                <w:szCs w:val="22"/>
+                <w:lang w:eastAsia="ko-KR"/>
+              </w:rPr>
+              <w:t xml:space="preserve"> </w:t>
+            </w:r>
+            <w:r>
+              <w:rPr>
+                <w:rFonts w:eastAsiaTheme="minorHAnsi" w:cs="굴림" w:hint="eastAsia"/>
+                <w:sz w:val="22"/>
+                <w:szCs w:val="22"/>
+                <w:lang w:eastAsia="ko-KR"/>
+              </w:rPr>
+              <w:t>일치하면</w:t>
+            </w:r>
+            <w:r>
+              <w:rPr>
+                <w:rFonts w:eastAsiaTheme="minorHAnsi" w:cs="굴림" w:hint="eastAsia"/>
+                <w:sz w:val="22"/>
+                <w:szCs w:val="22"/>
+                <w:lang w:eastAsia="ko-KR"/>
+              </w:rPr>
+              <w:t xml:space="preserve"> </w:t>
+            </w:r>
+            <w:r>
+              <w:rPr>
+                <w:rFonts w:eastAsiaTheme="minorHAnsi" w:cs="굴림" w:hint="eastAsia"/>
+                <w:sz w:val="22"/>
+                <w:szCs w:val="22"/>
+                <w:lang w:eastAsia="ko-KR"/>
+              </w:rPr>
+              <w:t>시스템은</w:t>
+            </w:r>
+            <w:r>
+              <w:rPr>
+                <w:rFonts w:eastAsiaTheme="minorHAnsi" w:cs="굴림" w:hint="eastAsia"/>
+                <w:sz w:val="22"/>
+                <w:szCs w:val="22"/>
+                <w:lang w:eastAsia="ko-KR"/>
+              </w:rPr>
+              <w:t xml:space="preserve"> </w:t>
+            </w:r>
+            <w:r>
+              <w:rPr>
+                <w:rFonts w:eastAsiaTheme="minorHAnsi" w:cs="굴림" w:hint="eastAsia"/>
+                <w:sz w:val="22"/>
+                <w:szCs w:val="22"/>
+                <w:lang w:eastAsia="ko-KR"/>
+              </w:rPr>
+              <w:t>회원</w:t>
+            </w:r>
+            <w:r>
+              <w:rPr>
+                <w:rFonts w:eastAsiaTheme="minorHAnsi" w:cs="굴림" w:hint="eastAsia"/>
+                <w:sz w:val="22"/>
+                <w:szCs w:val="22"/>
+                <w:lang w:eastAsia="ko-KR"/>
+              </w:rPr>
+              <w:t xml:space="preserve"> </w:t>
+            </w:r>
+            <w:r>
+              <w:rPr>
+                <w:rFonts w:eastAsiaTheme="minorHAnsi" w:cs="굴림" w:hint="eastAsia"/>
+                <w:sz w:val="22"/>
+                <w:szCs w:val="22"/>
+                <w:lang w:eastAsia="ko-KR"/>
+              </w:rPr>
+              <w:t>데이터</w:t>
+            </w:r>
+            <w:r>
+              <w:rPr>
+                <w:rFonts w:eastAsiaTheme="minorHAnsi" w:cs="굴림" w:hint="eastAsia"/>
+                <w:sz w:val="22"/>
+                <w:szCs w:val="22"/>
+                <w:lang w:eastAsia="ko-KR"/>
+              </w:rPr>
+              <w:t xml:space="preserve"> </w:t>
+            </w:r>
+            <w:r>
+              <w:rPr>
+                <w:rFonts w:eastAsiaTheme="minorHAnsi" w:cs="굴림" w:hint="eastAsia"/>
+                <w:sz w:val="22"/>
+                <w:szCs w:val="22"/>
+                <w:lang w:eastAsia="ko-KR"/>
+              </w:rPr>
+              <w:t>베이스에</w:t>
+            </w:r>
+            <w:r>
+              <w:rPr>
+                <w:rFonts w:eastAsiaTheme="minorHAnsi" w:cs="굴림" w:hint="eastAsia"/>
+                <w:sz w:val="22"/>
+                <w:szCs w:val="22"/>
+                <w:lang w:eastAsia="ko-KR"/>
+              </w:rPr>
+              <w:t xml:space="preserve"> </w:t>
+            </w:r>
+            <w:r>
+              <w:rPr>
+                <w:rFonts w:eastAsiaTheme="minorHAnsi" w:cs="굴림" w:hint="eastAsia"/>
+                <w:sz w:val="22"/>
+                <w:szCs w:val="22"/>
+                <w:lang w:eastAsia="ko-KR"/>
+              </w:rPr>
+              <w:t>생</w:t>
+            </w:r>
+            <w:r>
+              <w:rPr>
+                <w:rFonts w:eastAsiaTheme="minorHAnsi" w:cs="굴림" w:hint="eastAsia"/>
+                <w:sz w:val="22"/>
+                <w:szCs w:val="22"/>
+                <w:lang w:eastAsia="ko-KR"/>
+              </w:rPr>
+              <w:t>성시킨</w:t>
+            </w:r>
+            <w:r>
+              <w:rPr>
+                <w:rFonts w:eastAsiaTheme="minorHAnsi" w:cs="굴림" w:hint="eastAsia"/>
+                <w:sz w:val="22"/>
+                <w:szCs w:val="22"/>
+                <w:lang w:eastAsia="ko-KR"/>
+              </w:rPr>
+              <w:t xml:space="preserve"> </w:t>
+            </w:r>
+            <w:r>
+              <w:rPr>
+                <w:rFonts w:eastAsiaTheme="minorHAnsi" w:cs="굴림" w:hint="eastAsia"/>
+                <w:sz w:val="22"/>
+                <w:szCs w:val="22"/>
+                <w:lang w:eastAsia="ko-KR"/>
+              </w:rPr>
+              <w:t>유저의</w:t>
+            </w:r>
+            <w:r>
+              <w:rPr>
+                <w:rFonts w:eastAsiaTheme="minorHAnsi" w:cs="굴림" w:hint="eastAsia"/>
+                <w:sz w:val="22"/>
+                <w:szCs w:val="22"/>
+                <w:lang w:eastAsia="ko-KR"/>
+              </w:rPr>
+              <w:t xml:space="preserve"> </w:t>
+            </w:r>
+            <w:r>
+              <w:rPr>
+                <w:rFonts w:eastAsiaTheme="minorHAnsi" w:cs="굴림" w:hint="eastAsia"/>
+                <w:sz w:val="22"/>
+                <w:szCs w:val="22"/>
+                <w:lang w:eastAsia="ko-KR"/>
+              </w:rPr>
+              <w:t>정보를</w:t>
+            </w:r>
+            <w:r>
+              <w:rPr>
+                <w:rFonts w:eastAsiaTheme="minorHAnsi" w:cs="굴림" w:hint="eastAsia"/>
+                <w:sz w:val="22"/>
+                <w:szCs w:val="22"/>
+                <w:lang w:eastAsia="ko-KR"/>
+              </w:rPr>
+              <w:t xml:space="preserve"> </w:t>
+            </w:r>
+            <w:r>
+              <w:rPr>
+                <w:rFonts w:eastAsiaTheme="minorHAnsi" w:cs="굴림" w:hint="eastAsia"/>
+                <w:sz w:val="22"/>
+                <w:szCs w:val="22"/>
+                <w:lang w:eastAsia="ko-KR"/>
+              </w:rPr>
+              <w:t>업데이트한다</w:t>
+            </w:r>
+            <w:r>
+              <w:rPr>
+                <w:rFonts w:eastAsiaTheme="minorHAnsi" w:cs="굴림" w:hint="eastAsia"/>
+                <w:sz w:val="22"/>
+                <w:szCs w:val="22"/>
+                <w:lang w:eastAsia="ko-KR"/>
+              </w:rPr>
+              <w:t>.</w:t>
+            </w:r>
+          </w:p>
+        </w:tc>
+      </w:tr>
+      <w:tr>
+        <w:trPr>
+          <w:trHeight w:val="345"/>
+        </w:trPr>
+        <w:tc>
+          <w:tcPr>
+            <w:tcW w:w="2544" w:type="dxa"/>
+            <w:tcBorders>
+              <w:top w:val="single" w:sz="6" w:space="0" w:color="000000"/>
+              <w:left w:val="single" w:sz="6" w:space="0" w:color="000000"/>
+              <w:bottom w:val="single" w:sz="6" w:space="0" w:color="000000"/>
+              <w:right w:val="single" w:sz="6" w:space="0" w:color="000000"/>
+            </w:tcBorders>
+            <w:shd w:val="clear" w:color="auto" w:fill="F2F2F2" w:themeFill="background1" w:themeFillShade="F2"/>
+            <w:tcMar>
+              <w:top w:w="60" w:type="dxa"/>
+              <w:left w:w="60" w:type="dxa"/>
+              <w:bottom w:w="60" w:type="dxa"/>
+              <w:right w:w="60" w:type="dxa"/>
+            </w:tcMar>
+            <w:vAlign w:val="center"/>
+          </w:tcPr>
+          <w:p>
+            <w:pPr>
+              <w:jc w:val="center"/>
+              <w:rPr>
+                <w:rFonts w:eastAsiaTheme="minorHAnsi" w:cs="Arial"/>
+                <w:color w:val="000000"/>
+                <w:sz w:val="22"/>
+                <w:szCs w:val="22"/>
+              </w:rPr>
+            </w:pPr>
+            <w:r>
+              <w:rPr>
+                <w:rFonts w:eastAsiaTheme="minorHAnsi" w:cs="Arial"/>
+                <w:color w:val="000000"/>
+                <w:sz w:val="22"/>
+                <w:szCs w:val="22"/>
+              </w:rPr>
+              <w:t>←</w:t>
+            </w:r>
+          </w:p>
+        </w:tc>
+        <w:tc>
+          <w:tcPr>
+            <w:tcW w:w="6466" w:type="dxa"/>
+            <w:tcBorders>
+              <w:top w:val="single" w:sz="6" w:space="0" w:color="000000"/>
+              <w:left w:val="single" w:sz="6" w:space="0" w:color="000000"/>
+              <w:bottom w:val="single" w:sz="6" w:space="0" w:color="000000"/>
+              <w:right w:val="single" w:sz="6" w:space="0" w:color="000000"/>
+            </w:tcBorders>
+            <w:shd w:val="clear" w:color="auto" w:fill="F2F2F2" w:themeFill="background1" w:themeFillShade="F2"/>
+            <w:tcMar>
+              <w:top w:w="60" w:type="dxa"/>
+              <w:left w:w="60" w:type="dxa"/>
+              <w:bottom w:w="60" w:type="dxa"/>
+              <w:right w:w="60" w:type="dxa"/>
+            </w:tcMar>
+            <w:vAlign w:val="center"/>
+          </w:tcPr>
+          <w:p>
+            <w:pPr>
+              <w:rPr>
+                <w:rFonts w:eastAsiaTheme="minorHAnsi" w:cs="굴림" w:hint="eastAsia"/>
+                <w:sz w:val="22"/>
+                <w:szCs w:val="22"/>
+                <w:lang w:eastAsia="ko-KR"/>
+              </w:rPr>
+            </w:pPr>
+            <w:r>
+              <w:rPr>
+                <w:rFonts w:eastAsiaTheme="minorHAnsi" w:cs="굴림"/>
+                <w:sz w:val="22"/>
+                <w:szCs w:val="22"/>
+                <w:lang w:eastAsia="ko-KR"/>
+              </w:rPr>
+              <w:t xml:space="preserve">5. </w:t>
+            </w:r>
+            <w:r>
+              <w:rPr>
+                <w:rFonts w:eastAsiaTheme="minorHAnsi" w:cs="굴림" w:hint="eastAsia"/>
+                <w:sz w:val="22"/>
+                <w:szCs w:val="22"/>
+                <w:lang w:eastAsia="ko-KR"/>
+              </w:rPr>
+              <w:t>시스템은</w:t>
+            </w:r>
+            <w:r>
+              <w:rPr>
+                <w:rFonts w:eastAsiaTheme="minorHAnsi" w:cs="굴림" w:hint="eastAsia"/>
+                <w:sz w:val="22"/>
+                <w:szCs w:val="22"/>
+                <w:lang w:eastAsia="ko-KR"/>
+              </w:rPr>
+              <w:t xml:space="preserve"> </w:t>
+            </w:r>
+            <w:r>
+              <w:rPr>
+                <w:rFonts w:eastAsiaTheme="minorHAnsi" w:cs="굴림"/>
+                <w:sz w:val="22"/>
+                <w:szCs w:val="22"/>
+                <w:lang w:eastAsia="ko-KR"/>
+              </w:rPr>
+              <w:t xml:space="preserve">“ </w:t>
+            </w:r>
+            <w:r>
+              <w:rPr>
+                <w:rFonts w:eastAsiaTheme="minorHAnsi" w:cs="굴림" w:hint="eastAsia"/>
+                <w:sz w:val="22"/>
+                <w:szCs w:val="22"/>
+                <w:lang w:eastAsia="ko-KR"/>
+              </w:rPr>
+              <w:t>성공적으로</w:t>
+            </w:r>
+            <w:r>
+              <w:rPr>
+                <w:rFonts w:eastAsiaTheme="minorHAnsi" w:cs="굴림" w:hint="eastAsia"/>
+                <w:sz w:val="22"/>
+                <w:szCs w:val="22"/>
+                <w:lang w:eastAsia="ko-KR"/>
+              </w:rPr>
+              <w:t xml:space="preserve"> </w:t>
+            </w:r>
+            <w:r>
+              <w:rPr>
+                <w:rFonts w:eastAsiaTheme="minorHAnsi" w:cs="굴림" w:hint="eastAsia"/>
+                <w:sz w:val="22"/>
+                <w:szCs w:val="22"/>
+                <w:lang w:eastAsia="ko-KR"/>
+              </w:rPr>
+              <w:t>가입되었습니다</w:t>
+            </w:r>
+            <w:r>
+              <w:rPr>
+                <w:rFonts w:eastAsiaTheme="minorHAnsi" w:cs="굴림" w:hint="eastAsia"/>
+                <w:sz w:val="22"/>
+                <w:szCs w:val="22"/>
+                <w:lang w:eastAsia="ko-KR"/>
+              </w:rPr>
+              <w:t xml:space="preserve"> </w:t>
+            </w:r>
+            <w:r>
+              <w:rPr>
+                <w:rFonts w:eastAsiaTheme="minorHAnsi" w:cs="굴림"/>
+                <w:sz w:val="22"/>
+                <w:szCs w:val="22"/>
+                <w:lang w:eastAsia="ko-KR"/>
+              </w:rPr>
+              <w:t xml:space="preserve">“ </w:t>
+            </w:r>
+            <w:r>
+              <w:rPr>
+                <w:rFonts w:eastAsiaTheme="minorHAnsi" w:cs="굴림" w:hint="eastAsia"/>
+                <w:sz w:val="22"/>
+                <w:szCs w:val="22"/>
+                <w:lang w:eastAsia="ko-KR"/>
+              </w:rPr>
+              <w:t>라는</w:t>
+            </w:r>
+            <w:r>
+              <w:rPr>
+                <w:rFonts w:eastAsiaTheme="minorHAnsi" w:cs="굴림" w:hint="eastAsia"/>
+                <w:sz w:val="22"/>
+                <w:szCs w:val="22"/>
+                <w:lang w:eastAsia="ko-KR"/>
+              </w:rPr>
+              <w:t xml:space="preserve"> </w:t>
+            </w:r>
+            <w:r>
+              <w:rPr>
+                <w:rFonts w:eastAsiaTheme="minorHAnsi" w:cs="굴림" w:hint="eastAsia"/>
+                <w:sz w:val="22"/>
+                <w:szCs w:val="22"/>
+                <w:lang w:eastAsia="ko-KR"/>
+              </w:rPr>
+              <w:t>메시지와</w:t>
+            </w:r>
+            <w:r>
+              <w:rPr>
+                <w:rFonts w:eastAsiaTheme="minorHAnsi" w:cs="굴림" w:hint="eastAsia"/>
+                <w:sz w:val="22"/>
+                <w:szCs w:val="22"/>
+                <w:lang w:eastAsia="ko-KR"/>
+              </w:rPr>
+              <w:t xml:space="preserve"> </w:t>
+            </w:r>
+            <w:r>
+              <w:rPr>
+                <w:rFonts w:eastAsiaTheme="minorHAnsi" w:cs="굴림" w:hint="eastAsia"/>
+                <w:sz w:val="22"/>
+                <w:szCs w:val="22"/>
+                <w:lang w:eastAsia="ko-KR"/>
+              </w:rPr>
+              <w:t>함께</w:t>
+            </w:r>
+            <w:r>
+              <w:rPr>
+                <w:rFonts w:eastAsiaTheme="minorHAnsi" w:cs="굴림" w:hint="eastAsia"/>
+                <w:sz w:val="22"/>
+                <w:szCs w:val="22"/>
+                <w:lang w:eastAsia="ko-KR"/>
+              </w:rPr>
+              <w:t xml:space="preserve"> </w:t>
+            </w:r>
+            <w:r>
+              <w:rPr>
+                <w:rFonts w:eastAsiaTheme="minorHAnsi" w:cs="굴림" w:hint="eastAsia"/>
+                <w:sz w:val="22"/>
+                <w:szCs w:val="22"/>
+                <w:lang w:eastAsia="ko-KR"/>
+              </w:rPr>
+              <w:t>학식당</w:t>
+            </w:r>
+            <w:r>
+              <w:rPr>
+                <w:rFonts w:eastAsiaTheme="minorHAnsi" w:cs="굴림" w:hint="eastAsia"/>
+                <w:sz w:val="22"/>
+                <w:szCs w:val="22"/>
+                <w:lang w:eastAsia="ko-KR"/>
+              </w:rPr>
+              <w:t xml:space="preserve"> </w:t>
+            </w:r>
+            <w:r>
+              <w:rPr>
+                <w:rFonts w:eastAsiaTheme="minorHAnsi" w:cs="굴림" w:hint="eastAsia"/>
+                <w:sz w:val="22"/>
+                <w:szCs w:val="22"/>
+                <w:lang w:eastAsia="ko-KR"/>
+              </w:rPr>
+              <w:t>리스트를</w:t>
+            </w:r>
+            <w:r>
+              <w:rPr>
+                <w:rFonts w:eastAsiaTheme="minorHAnsi" w:cs="굴림" w:hint="eastAsia"/>
+                <w:sz w:val="22"/>
+                <w:szCs w:val="22"/>
+                <w:lang w:eastAsia="ko-KR"/>
+              </w:rPr>
+              <w:t xml:space="preserve"> </w:t>
+            </w:r>
+            <w:r>
+              <w:rPr>
+                <w:rFonts w:eastAsiaTheme="minorHAnsi" w:cs="굴림" w:hint="eastAsia"/>
+                <w:sz w:val="22"/>
+                <w:szCs w:val="22"/>
+                <w:lang w:eastAsia="ko-KR"/>
+              </w:rPr>
+              <w:t>볼</w:t>
+            </w:r>
+            <w:r>
+              <w:rPr>
+                <w:rFonts w:eastAsiaTheme="minorHAnsi" w:cs="굴림" w:hint="eastAsia"/>
+                <w:sz w:val="22"/>
+                <w:szCs w:val="22"/>
+                <w:lang w:eastAsia="ko-KR"/>
+              </w:rPr>
+              <w:t xml:space="preserve"> </w:t>
+            </w:r>
+            <w:r>
+              <w:rPr>
+                <w:rFonts w:eastAsiaTheme="minorHAnsi" w:cs="굴림" w:hint="eastAsia"/>
+                <w:sz w:val="22"/>
+                <w:szCs w:val="22"/>
+                <w:lang w:eastAsia="ko-KR"/>
+              </w:rPr>
+              <w:t>수</w:t>
+            </w:r>
+            <w:r>
+              <w:rPr>
+                <w:rFonts w:eastAsiaTheme="minorHAnsi" w:cs="굴림" w:hint="eastAsia"/>
+                <w:sz w:val="22"/>
+                <w:szCs w:val="22"/>
+                <w:lang w:eastAsia="ko-KR"/>
+              </w:rPr>
+              <w:t xml:space="preserve"> </w:t>
+            </w:r>
+            <w:r>
+              <w:rPr>
+                <w:rFonts w:eastAsiaTheme="minorHAnsi" w:cs="굴림" w:hint="eastAsia"/>
+                <w:sz w:val="22"/>
+                <w:szCs w:val="22"/>
+                <w:lang w:eastAsia="ko-KR"/>
+              </w:rPr>
+              <w:t>있는</w:t>
+            </w:r>
+            <w:r>
+              <w:rPr>
+                <w:rFonts w:eastAsiaTheme="minorHAnsi" w:cs="굴림" w:hint="eastAsia"/>
+                <w:sz w:val="22"/>
+                <w:szCs w:val="22"/>
+                <w:lang w:eastAsia="ko-KR"/>
+              </w:rPr>
+              <w:t xml:space="preserve"> </w:t>
+            </w:r>
+            <w:r>
+              <w:rPr>
+                <w:rFonts w:eastAsiaTheme="minorHAnsi" w:cs="굴림" w:hint="eastAsia"/>
+                <w:sz w:val="22"/>
+                <w:szCs w:val="22"/>
+                <w:lang w:eastAsia="ko-KR"/>
+              </w:rPr>
+              <w:t>첫</w:t>
+            </w:r>
+            <w:r>
+              <w:rPr>
+                <w:rFonts w:eastAsiaTheme="minorHAnsi" w:cs="굴림" w:hint="eastAsia"/>
+                <w:sz w:val="22"/>
+                <w:szCs w:val="22"/>
+                <w:lang w:eastAsia="ko-KR"/>
+              </w:rPr>
+              <w:t xml:space="preserve"> </w:t>
+            </w:r>
+            <w:r>
+              <w:rPr>
+                <w:rFonts w:eastAsiaTheme="minorHAnsi" w:cs="굴림" w:hint="eastAsia"/>
+                <w:sz w:val="22"/>
+                <w:szCs w:val="22"/>
+                <w:lang w:eastAsia="ko-KR"/>
+              </w:rPr>
+              <w:t>화면을</w:t>
+            </w:r>
+            <w:r>
+              <w:rPr>
+                <w:rFonts w:eastAsiaTheme="minorHAnsi" w:cs="굴림" w:hint="eastAsia"/>
+                <w:sz w:val="22"/>
+                <w:szCs w:val="22"/>
+                <w:lang w:eastAsia="ko-KR"/>
+              </w:rPr>
+              <w:t xml:space="preserve"> </w:t>
+            </w:r>
+            <w:r>
+              <w:rPr>
+                <w:rFonts w:eastAsiaTheme="minorHAnsi" w:cs="굴림" w:hint="eastAsia"/>
+                <w:sz w:val="22"/>
+                <w:szCs w:val="22"/>
+                <w:lang w:eastAsia="ko-KR"/>
+              </w:rPr>
+              <w:t>보여준다</w:t>
+            </w:r>
+            <w:r>
+              <w:rPr>
+                <w:rFonts w:eastAsiaTheme="minorHAnsi" w:cs="굴림" w:hint="eastAsia"/>
+                <w:sz w:val="22"/>
+                <w:szCs w:val="22"/>
+                <w:lang w:eastAsia="ko-KR"/>
+              </w:rPr>
+              <w:t>.</w:t>
+            </w:r>
+          </w:p>
+        </w:tc>
+      </w:tr>
+      <w:tr>
+        <w:trPr>
+          <w:trHeight w:val="345"/>
+        </w:trPr>
+        <w:tc>
+          <w:tcPr>
+            <w:tcW w:w="0" w:type="auto"/>
+            <w:gridSpan w:val="2"/>
+            <w:tcBorders>
+              <w:top w:val="single" w:sz="6" w:space="0" w:color="000000"/>
+              <w:left w:val="single" w:sz="6" w:space="0" w:color="000000"/>
+              <w:bottom w:val="single" w:sz="6" w:space="0" w:color="000000"/>
+              <w:right w:val="single" w:sz="6" w:space="0" w:color="000000"/>
+            </w:tcBorders>
+            <w:shd w:val="clear" w:color="auto" w:fill="F2F2F2"/>
+            <w:tcMar>
+              <w:top w:w="60" w:type="dxa"/>
+              <w:left w:w="60" w:type="dxa"/>
+              <w:bottom w:w="60" w:type="dxa"/>
+              <w:right w:w="60" w:type="dxa"/>
+            </w:tcMar>
+            <w:vAlign w:val="center"/>
+            <w:hideMark/>
+          </w:tcPr>
+          <w:p>
+            <w:pPr>
+              <w:rPr>
+                <w:rFonts w:eastAsiaTheme="minorHAnsi" w:cs="굴림"/>
+                <w:sz w:val="22"/>
+                <w:szCs w:val="22"/>
+              </w:rPr>
+            </w:pPr>
+            <w:r>
+              <w:rPr>
+                <w:rFonts w:eastAsiaTheme="minorHAnsi" w:cs="Arial"/>
+                <w:color w:val="000000"/>
+                <w:sz w:val="22"/>
+                <w:szCs w:val="22"/>
+              </w:rPr>
+              <w:t>Flow of Events for Extensions(Alternate Scenarios) :</w:t>
+            </w:r>
+          </w:p>
+        </w:tc>
+      </w:tr>
+      <w:tr>
+        <w:trPr>
+          <w:trHeight w:val="345"/>
+        </w:trPr>
+        <w:tc>
+          <w:tcPr>
+            <w:tcW w:w="2544" w:type="dxa"/>
+            <w:tcBorders>
+              <w:top w:val="single" w:sz="6" w:space="0" w:color="000000"/>
+              <w:left w:val="single" w:sz="6" w:space="0" w:color="000000"/>
+              <w:bottom w:val="single" w:sz="6" w:space="0" w:color="000000"/>
+              <w:right w:val="single" w:sz="6" w:space="0" w:color="000000"/>
+            </w:tcBorders>
+            <w:tcMar>
+              <w:top w:w="60" w:type="dxa"/>
+              <w:left w:w="60" w:type="dxa"/>
+              <w:bottom w:w="60" w:type="dxa"/>
+              <w:right w:w="60" w:type="dxa"/>
+            </w:tcMar>
+            <w:vAlign w:val="center"/>
+            <w:hideMark/>
+          </w:tcPr>
+          <w:p>
+            <w:pPr>
+              <w:jc w:val="center"/>
+              <w:rPr>
+                <w:rFonts w:eastAsiaTheme="minorHAnsi" w:cs="굴림"/>
+                <w:sz w:val="22"/>
+                <w:szCs w:val="22"/>
+              </w:rPr>
+            </w:pPr>
+            <w:r>
+              <w:rPr>
+                <w:rFonts w:eastAsiaTheme="minorHAnsi" w:cs="Arial"/>
+                <w:color w:val="000000"/>
+                <w:sz w:val="22"/>
+                <w:szCs w:val="22"/>
               </w:rPr>
               <w:t>3</w:t>
             </w:r>
             <w:r>
               <w:rPr>
+                <w:rFonts w:eastAsiaTheme="minorHAnsi" w:cs="Arial" w:hint="eastAsia"/>
+                <w:color w:val="000000"/>
+                <w:sz w:val="22"/>
+                <w:szCs w:val="22"/>
+                <w:lang w:eastAsia="ko-KR"/>
+              </w:rPr>
+              <w:t>a</w:t>
+            </w:r>
+            <w:r>
+              <w:rPr>
+                <w:rFonts w:eastAsiaTheme="minorHAnsi" w:cs="Arial"/>
+                <w:color w:val="000000"/>
+                <w:sz w:val="22"/>
+                <w:szCs w:val="22"/>
+              </w:rPr>
+              <w:t>→</w:t>
+            </w:r>
+          </w:p>
+        </w:tc>
+        <w:tc>
+          <w:tcPr>
+            <w:tcW w:w="6466" w:type="dxa"/>
+            <w:tcBorders>
+              <w:top w:val="single" w:sz="6" w:space="0" w:color="000000"/>
+              <w:left w:val="single" w:sz="6" w:space="0" w:color="000000"/>
+              <w:bottom w:val="single" w:sz="6" w:space="0" w:color="000000"/>
+              <w:right w:val="single" w:sz="6" w:space="0" w:color="000000"/>
+            </w:tcBorders>
+            <w:tcMar>
+              <w:top w:w="60" w:type="dxa"/>
+              <w:left w:w="60" w:type="dxa"/>
+              <w:bottom w:w="60" w:type="dxa"/>
+              <w:right w:w="60" w:type="dxa"/>
+            </w:tcMar>
+            <w:vAlign w:val="center"/>
+            <w:hideMark/>
+          </w:tcPr>
+          <w:p>
+            <w:pPr>
+              <w:rPr>
                 <w:rFonts w:eastAsiaTheme="minorHAnsi" w:cs="굴림"/>
                 <w:sz w:val="22"/>
                 <w:szCs w:val="22"/>
                 <w:lang w:eastAsia="ko-KR"/>
               </w:rPr>
-              <w:t xml:space="preserve">. </w:t>
-            </w:r>
-            <w:r>
-              <w:rPr>
-                <w:rFonts w:eastAsiaTheme="minorHAnsi" w:cs="굴림" w:hint="eastAsia"/>
-                <w:sz w:val="22"/>
-                <w:szCs w:val="22"/>
-                <w:lang w:eastAsia="ko-KR"/>
-              </w:rPr>
-              <w:t>회원은</w:t>
-            </w:r>
-            <w:r>
-              <w:rPr>
-                <w:rFonts w:eastAsiaTheme="minorHAnsi" w:cs="굴림" w:hint="eastAsia"/>
-                <w:sz w:val="22"/>
-                <w:szCs w:val="22"/>
-                <w:lang w:eastAsia="ko-KR"/>
-              </w:rPr>
-              <w:t xml:space="preserve"> </w:t>
-            </w:r>
-            <w:r>
-              <w:rPr>
-                <w:rFonts w:eastAsiaTheme="minorHAnsi" w:cs="굴림" w:hint="eastAsia"/>
-                <w:sz w:val="22"/>
-                <w:szCs w:val="22"/>
-                <w:lang w:eastAsia="ko-KR"/>
-              </w:rPr>
-              <w:t>유효한</w:t>
+            </w:pPr>
+            <w:r>
+              <w:rPr>
+                <w:rFonts w:eastAsiaTheme="minorHAnsi" w:cs="굴림" w:hint="eastAsia"/>
+                <w:sz w:val="22"/>
+                <w:szCs w:val="22"/>
+                <w:lang w:eastAsia="ko-KR"/>
+              </w:rPr>
+              <w:t>회원이</w:t>
+            </w:r>
+            <w:r>
+              <w:rPr>
+                <w:rFonts w:eastAsiaTheme="minorHAnsi" w:cs="굴림" w:hint="eastAsia"/>
+                <w:sz w:val="22"/>
+                <w:szCs w:val="22"/>
+                <w:lang w:eastAsia="ko-KR"/>
+              </w:rPr>
+              <w:t xml:space="preserve"> </w:t>
+            </w:r>
+            <w:r>
+              <w:rPr>
+                <w:rFonts w:eastAsiaTheme="minorHAnsi" w:cs="굴림" w:hint="eastAsia"/>
+                <w:sz w:val="22"/>
+                <w:szCs w:val="22"/>
+                <w:lang w:eastAsia="ko-KR"/>
+              </w:rPr>
+              <w:t>잘못된</w:t>
             </w:r>
             <w:r>
               <w:rPr>
@@ -24401,6 +24990,15 @@
                 <w:sz w:val="22"/>
                 <w:szCs w:val="22"/>
               </w:rPr>
+              <w:t>3b</w:t>
+            </w:r>
+            <w:r>
+              <w:rPr>
+                <w:rFonts w:eastAsiaTheme="minorHAnsi" w:cs="Arial"/>
+                <w:color w:val="000000"/>
+                <w:sz w:val="22"/>
+                <w:szCs w:val="22"/>
+              </w:rPr>
               <w:t>←</w:t>
             </w:r>
           </w:p>
@@ -24440,7 +25038,16 @@
                 <w:szCs w:val="22"/>
                 <w:lang w:eastAsia="ko-KR"/>
               </w:rPr>
-              <w:t>4</w:t>
+              <w:t>시스템은</w:t>
+            </w:r>
+            <w:r>
+              <w:rPr>
+                <w:rFonts w:eastAsiaTheme="minorHAnsi" w:cs="굴림" w:hint="eastAsia"/>
+                <w:sz w:val="22"/>
+                <w:szCs w:val="22"/>
+                <w:lang w:eastAsia="ko-KR"/>
+              </w:rPr>
+              <w:t xml:space="preserve"> </w:t>
             </w:r>
             <w:r>
               <w:rPr>
@@ -24449,25 +25056,52 @@
                 <w:szCs w:val="22"/>
                 <w:lang w:eastAsia="ko-KR"/>
               </w:rPr>
-              <w:t xml:space="preserve">. </w:t>
-            </w:r>
-            <w:r>
-              <w:rPr>
-                <w:rFonts w:eastAsiaTheme="minorHAnsi" w:cs="굴림" w:hint="eastAsia"/>
-                <w:sz w:val="22"/>
-                <w:szCs w:val="22"/>
-                <w:lang w:eastAsia="ko-KR"/>
-              </w:rPr>
-              <w:t>시스템은</w:t>
-            </w:r>
-            <w:r>
-              <w:rPr>
-                <w:rFonts w:eastAsiaTheme="minorHAnsi" w:cs="굴림" w:hint="eastAsia"/>
-                <w:sz w:val="22"/>
-                <w:szCs w:val="22"/>
-                <w:lang w:eastAsia="ko-KR"/>
-              </w:rPr>
-              <w:t xml:space="preserve"> </w:t>
+              <w:t>“</w:t>
+            </w:r>
+            <w:r>
+              <w:rPr>
+                <w:rFonts w:eastAsiaTheme="minorHAnsi" w:cs="굴림" w:hint="eastAsia"/>
+                <w:sz w:val="22"/>
+                <w:szCs w:val="22"/>
+                <w:lang w:eastAsia="ko-KR"/>
+              </w:rPr>
+              <w:t>유효하지</w:t>
+            </w:r>
+            <w:r>
+              <w:rPr>
+                <w:rFonts w:eastAsiaTheme="minorHAnsi" w:cs="굴림" w:hint="eastAsia"/>
+                <w:sz w:val="22"/>
+                <w:szCs w:val="22"/>
+                <w:lang w:eastAsia="ko-KR"/>
+              </w:rPr>
+              <w:t xml:space="preserve"> </w:t>
+            </w:r>
+            <w:r>
+              <w:rPr>
+                <w:rFonts w:eastAsiaTheme="minorHAnsi" w:cs="굴림" w:hint="eastAsia"/>
+                <w:sz w:val="22"/>
+                <w:szCs w:val="22"/>
+                <w:lang w:eastAsia="ko-KR"/>
+              </w:rPr>
+              <w:t>않은</w:t>
+            </w:r>
+            <w:r>
+              <w:rPr>
+                <w:rFonts w:eastAsiaTheme="minorHAnsi" w:cs="굴림" w:hint="eastAsia"/>
+                <w:sz w:val="22"/>
+                <w:szCs w:val="22"/>
+                <w:lang w:eastAsia="ko-KR"/>
+              </w:rPr>
+              <w:t xml:space="preserve"> </w:t>
+            </w:r>
+            <w:r>
+              <w:rPr>
+                <w:rFonts w:eastAsiaTheme="minorHAnsi" w:cs="굴림" w:hint="eastAsia"/>
+                <w:sz w:val="22"/>
+                <w:szCs w:val="22"/>
+                <w:lang w:eastAsia="ko-KR"/>
+              </w:rPr>
+              <w:t>인증번호입니다</w:t>
             </w:r>
             <w:r>
               <w:rPr>
@@ -24476,34 +25110,52 @@
                 <w:szCs w:val="22"/>
                 <w:lang w:eastAsia="ko-KR"/>
               </w:rPr>
-              <w:t xml:space="preserve">“ </w:t>
-            </w:r>
-            <w:r>
-              <w:rPr>
-                <w:rFonts w:eastAsiaTheme="minorHAnsi" w:cs="굴림" w:hint="eastAsia"/>
-                <w:sz w:val="22"/>
-                <w:szCs w:val="22"/>
-                <w:lang w:eastAsia="ko-KR"/>
-              </w:rPr>
-              <w:t>성공적으로</w:t>
-            </w:r>
-            <w:r>
-              <w:rPr>
-                <w:rFonts w:eastAsiaTheme="minorHAnsi" w:cs="굴림" w:hint="eastAsia"/>
-                <w:sz w:val="22"/>
-                <w:szCs w:val="22"/>
-                <w:lang w:eastAsia="ko-KR"/>
-              </w:rPr>
-              <w:t xml:space="preserve"> </w:t>
-            </w:r>
-            <w:r>
-              <w:rPr>
-                <w:rFonts w:eastAsiaTheme="minorHAnsi" w:cs="굴림" w:hint="eastAsia"/>
-                <w:sz w:val="22"/>
-                <w:szCs w:val="22"/>
-                <w:lang w:eastAsia="ko-KR"/>
-              </w:rPr>
-              <w:t>가입되었습니다</w:t>
+              <w:t>”</w:t>
+            </w:r>
+            <w:r>
+              <w:rPr>
+                <w:rFonts w:eastAsiaTheme="minorHAnsi" w:cs="굴림" w:hint="eastAsia"/>
+                <w:sz w:val="22"/>
+                <w:szCs w:val="22"/>
+                <w:lang w:eastAsia="ko-KR"/>
+              </w:rPr>
+              <w:t>라는</w:t>
+            </w:r>
+            <w:r>
+              <w:rPr>
+                <w:rFonts w:eastAsiaTheme="minorHAnsi" w:cs="굴림" w:hint="eastAsia"/>
+                <w:sz w:val="22"/>
+                <w:szCs w:val="22"/>
+                <w:lang w:eastAsia="ko-KR"/>
+              </w:rPr>
+              <w:t xml:space="preserve"> </w:t>
+            </w:r>
+            <w:r>
+              <w:rPr>
+                <w:rFonts w:eastAsiaTheme="minorHAnsi" w:cs="굴림" w:hint="eastAsia"/>
+                <w:sz w:val="22"/>
+                <w:szCs w:val="22"/>
+                <w:lang w:eastAsia="ko-KR"/>
+              </w:rPr>
+              <w:t>메시지와</w:t>
+            </w:r>
+            <w:r>
+              <w:rPr>
+                <w:rFonts w:eastAsiaTheme="minorHAnsi" w:cs="굴림" w:hint="eastAsia"/>
+                <w:sz w:val="22"/>
+                <w:szCs w:val="22"/>
+                <w:lang w:eastAsia="ko-KR"/>
+              </w:rPr>
+              <w:t xml:space="preserve"> </w:t>
+            </w:r>
+            <w:r>
+              <w:rPr>
+                <w:rFonts w:eastAsiaTheme="minorHAnsi" w:cs="굴림" w:hint="eastAsia"/>
+                <w:sz w:val="22"/>
+                <w:szCs w:val="22"/>
+                <w:lang w:eastAsia="ko-KR"/>
+              </w:rPr>
+              <w:t>함께</w:t>
             </w:r>
             <w:r>
               <w:rPr>
@@ -24521,434 +25173,70 @@
                 <w:szCs w:val="22"/>
                 <w:lang w:eastAsia="ko-KR"/>
               </w:rPr>
-              <w:t xml:space="preserve">“ </w:t>
-            </w:r>
-            <w:r>
-              <w:rPr>
-                <w:rFonts w:eastAsiaTheme="minorHAnsi" w:cs="굴림" w:hint="eastAsia"/>
-                <w:sz w:val="22"/>
-                <w:szCs w:val="22"/>
-                <w:lang w:eastAsia="ko-KR"/>
-              </w:rPr>
-              <w:t>라는</w:t>
-            </w:r>
-            <w:r>
-              <w:rPr>
-                <w:rFonts w:eastAsiaTheme="minorHAnsi" w:cs="굴림" w:hint="eastAsia"/>
-                <w:sz w:val="22"/>
-                <w:szCs w:val="22"/>
-                <w:lang w:eastAsia="ko-KR"/>
-              </w:rPr>
-              <w:t xml:space="preserve"> </w:t>
-            </w:r>
-            <w:r>
-              <w:rPr>
-                <w:rFonts w:eastAsiaTheme="minorHAnsi" w:cs="굴림" w:hint="eastAsia"/>
-                <w:sz w:val="22"/>
-                <w:szCs w:val="22"/>
-                <w:lang w:eastAsia="ko-KR"/>
-              </w:rPr>
-              <w:t>메시지와</w:t>
-            </w:r>
-            <w:r>
-              <w:rPr>
-                <w:rFonts w:eastAsiaTheme="minorHAnsi" w:cs="굴림" w:hint="eastAsia"/>
-                <w:sz w:val="22"/>
-                <w:szCs w:val="22"/>
-                <w:lang w:eastAsia="ko-KR"/>
-              </w:rPr>
-              <w:t xml:space="preserve"> </w:t>
-            </w:r>
-            <w:r>
-              <w:rPr>
-                <w:rFonts w:eastAsiaTheme="minorHAnsi" w:cs="굴림" w:hint="eastAsia"/>
-                <w:sz w:val="22"/>
-                <w:szCs w:val="22"/>
-                <w:lang w:eastAsia="ko-KR"/>
-              </w:rPr>
-              <w:t>함께</w:t>
-            </w:r>
-            <w:r>
-              <w:rPr>
-                <w:rFonts w:eastAsiaTheme="minorHAnsi" w:cs="굴림" w:hint="eastAsia"/>
-                <w:sz w:val="22"/>
-                <w:szCs w:val="22"/>
-                <w:lang w:eastAsia="ko-KR"/>
-              </w:rPr>
-              <w:t xml:space="preserve"> </w:t>
-            </w:r>
-            <w:proofErr w:type="spellStart"/>
-            <w:r>
-              <w:rPr>
-                <w:rFonts w:eastAsiaTheme="minorHAnsi" w:cs="굴림" w:hint="eastAsia"/>
-                <w:sz w:val="22"/>
-                <w:szCs w:val="22"/>
-                <w:lang w:eastAsia="ko-KR"/>
-              </w:rPr>
-              <w:t>학식당</w:t>
-            </w:r>
-            <w:proofErr w:type="spellEnd"/>
-            <w:r>
-              <w:rPr>
-                <w:rFonts w:eastAsiaTheme="minorHAnsi" w:cs="굴림" w:hint="eastAsia"/>
-                <w:sz w:val="22"/>
-                <w:szCs w:val="22"/>
-                <w:lang w:eastAsia="ko-KR"/>
-              </w:rPr>
-              <w:t xml:space="preserve"> </w:t>
-            </w:r>
-            <w:r>
-              <w:rPr>
-                <w:rFonts w:eastAsiaTheme="minorHAnsi" w:cs="굴림" w:hint="eastAsia"/>
-                <w:sz w:val="22"/>
-                <w:szCs w:val="22"/>
-                <w:lang w:eastAsia="ko-KR"/>
-              </w:rPr>
-              <w:t>리스트를</w:t>
-            </w:r>
-            <w:r>
-              <w:rPr>
-                <w:rFonts w:eastAsiaTheme="minorHAnsi" w:cs="굴림" w:hint="eastAsia"/>
-                <w:sz w:val="22"/>
-                <w:szCs w:val="22"/>
-                <w:lang w:eastAsia="ko-KR"/>
-              </w:rPr>
-              <w:t xml:space="preserve"> </w:t>
-            </w:r>
-            <w:r>
-              <w:rPr>
-                <w:rFonts w:eastAsiaTheme="minorHAnsi" w:cs="굴림" w:hint="eastAsia"/>
-                <w:sz w:val="22"/>
-                <w:szCs w:val="22"/>
-                <w:lang w:eastAsia="ko-KR"/>
-              </w:rPr>
-              <w:t>볼</w:t>
-            </w:r>
-            <w:r>
-              <w:rPr>
-                <w:rFonts w:eastAsiaTheme="minorHAnsi" w:cs="굴림" w:hint="eastAsia"/>
-                <w:sz w:val="22"/>
-                <w:szCs w:val="22"/>
-                <w:lang w:eastAsia="ko-KR"/>
-              </w:rPr>
-              <w:t xml:space="preserve"> </w:t>
-            </w:r>
-            <w:r>
-              <w:rPr>
-                <w:rFonts w:eastAsiaTheme="minorHAnsi" w:cs="굴림" w:hint="eastAsia"/>
-                <w:sz w:val="22"/>
-                <w:szCs w:val="22"/>
-                <w:lang w:eastAsia="ko-KR"/>
-              </w:rPr>
-              <w:t>수</w:t>
-            </w:r>
-            <w:r>
-              <w:rPr>
-                <w:rFonts w:eastAsiaTheme="minorHAnsi" w:cs="굴림" w:hint="eastAsia"/>
-                <w:sz w:val="22"/>
-                <w:szCs w:val="22"/>
-                <w:lang w:eastAsia="ko-KR"/>
-              </w:rPr>
-              <w:t xml:space="preserve"> </w:t>
-            </w:r>
-            <w:r>
-              <w:rPr>
-                <w:rFonts w:eastAsiaTheme="minorHAnsi" w:cs="굴림" w:hint="eastAsia"/>
-                <w:sz w:val="22"/>
-                <w:szCs w:val="22"/>
-                <w:lang w:eastAsia="ko-KR"/>
-              </w:rPr>
-              <w:t>있는</w:t>
-            </w:r>
-            <w:r>
-              <w:rPr>
-                <w:rFonts w:eastAsiaTheme="minorHAnsi" w:cs="굴림" w:hint="eastAsia"/>
-                <w:sz w:val="22"/>
-                <w:szCs w:val="22"/>
-                <w:lang w:eastAsia="ko-KR"/>
-              </w:rPr>
-              <w:t xml:space="preserve"> </w:t>
-            </w:r>
-            <w:r>
-              <w:rPr>
-                <w:rFonts w:eastAsiaTheme="minorHAnsi" w:cs="굴림" w:hint="eastAsia"/>
-                <w:sz w:val="22"/>
-                <w:szCs w:val="22"/>
-                <w:lang w:eastAsia="ko-KR"/>
-              </w:rPr>
-              <w:t>첫</w:t>
-            </w:r>
-            <w:r>
-              <w:rPr>
-                <w:rFonts w:eastAsiaTheme="minorHAnsi" w:cs="굴림" w:hint="eastAsia"/>
-                <w:sz w:val="22"/>
-                <w:szCs w:val="22"/>
-                <w:lang w:eastAsia="ko-KR"/>
-              </w:rPr>
-              <w:t xml:space="preserve"> </w:t>
-            </w:r>
-            <w:r>
-              <w:rPr>
-                <w:rFonts w:eastAsiaTheme="minorHAnsi" w:cs="굴림" w:hint="eastAsia"/>
-                <w:sz w:val="22"/>
-                <w:szCs w:val="22"/>
-                <w:lang w:eastAsia="ko-KR"/>
-              </w:rPr>
-              <w:t>화면을</w:t>
-            </w:r>
-            <w:r>
-              <w:rPr>
-                <w:rFonts w:eastAsiaTheme="minorHAnsi" w:cs="굴림" w:hint="eastAsia"/>
-                <w:sz w:val="22"/>
-                <w:szCs w:val="22"/>
-                <w:lang w:eastAsia="ko-KR"/>
-              </w:rPr>
-              <w:t xml:space="preserve"> </w:t>
-            </w:r>
-            <w:r>
-              <w:rPr>
-                <w:rFonts w:eastAsiaTheme="minorHAnsi" w:cs="굴림" w:hint="eastAsia"/>
-                <w:sz w:val="22"/>
-                <w:szCs w:val="22"/>
-                <w:lang w:eastAsia="ko-KR"/>
-              </w:rPr>
-              <w:t>보여준다</w:t>
-            </w:r>
-            <w:r>
-              <w:rPr>
-                <w:rFonts w:eastAsiaTheme="minorHAnsi" w:cs="굴림" w:hint="eastAsia"/>
-                <w:sz w:val="22"/>
-                <w:szCs w:val="22"/>
-                <w:lang w:eastAsia="ko-KR"/>
-              </w:rPr>
-              <w:t>.</w:t>
-            </w:r>
-          </w:p>
-        </w:tc>
-      </w:tr>
-      <w:tr>
-        <w:trPr>
-          <w:trHeight w:val="345"/>
-        </w:trPr>
-        <w:tc>
-          <w:tcPr>
-            <w:tcW w:w="0" w:type="auto"/>
-            <w:gridSpan w:val="2"/>
-            <w:tcBorders>
-              <w:top w:val="single" w:sz="6" w:space="0" w:color="000000"/>
-              <w:left w:val="single" w:sz="6" w:space="0" w:color="000000"/>
-              <w:bottom w:val="single" w:sz="6" w:space="0" w:color="000000"/>
-              <w:right w:val="single" w:sz="6" w:space="0" w:color="000000"/>
-            </w:tcBorders>
-            <w:shd w:val="clear" w:color="auto" w:fill="F2F2F2"/>
-            <w:tcMar>
-              <w:top w:w="60" w:type="dxa"/>
-              <w:left w:w="60" w:type="dxa"/>
-              <w:bottom w:w="60" w:type="dxa"/>
-              <w:right w:w="60" w:type="dxa"/>
-            </w:tcMar>
-            <w:vAlign w:val="center"/>
-            <w:hideMark/>
-          </w:tcPr>
-          <w:p>
-            <w:pPr>
+              <w:t>‘</w:t>
+            </w:r>
+            <w:r>
+              <w:rPr>
+                <w:rFonts w:eastAsiaTheme="minorHAnsi" w:cs="굴림" w:hint="eastAsia"/>
+                <w:sz w:val="22"/>
+                <w:szCs w:val="22"/>
+                <w:lang w:eastAsia="ko-KR"/>
+              </w:rPr>
+              <w:t>인증문자</w:t>
+            </w:r>
+            <w:r>
+              <w:rPr>
+                <w:rFonts w:eastAsiaTheme="minorHAnsi" w:cs="굴림" w:hint="eastAsia"/>
+                <w:sz w:val="22"/>
+                <w:szCs w:val="22"/>
+                <w:lang w:eastAsia="ko-KR"/>
+              </w:rPr>
+              <w:t xml:space="preserve"> </w:t>
+            </w:r>
+            <w:r>
+              <w:rPr>
+                <w:rFonts w:eastAsiaTheme="minorHAnsi" w:cs="굴림" w:hint="eastAsia"/>
+                <w:sz w:val="22"/>
+                <w:szCs w:val="22"/>
+                <w:lang w:eastAsia="ko-KR"/>
+              </w:rPr>
+              <w:t>전송</w:t>
+            </w:r>
+            <w:r>
               <w:rPr>
                 <w:rFonts w:eastAsiaTheme="minorHAnsi" w:cs="굴림"/>
                 <w:sz w:val="22"/>
                 <w:szCs w:val="22"/>
-              </w:rPr>
-            </w:pPr>
-            <w:r>
-              <w:rPr>
-                <w:rFonts w:eastAsiaTheme="minorHAnsi" w:cs="Arial"/>
-                <w:color w:val="000000"/>
-                <w:sz w:val="22"/>
-                <w:szCs w:val="22"/>
-              </w:rPr>
-              <w:t xml:space="preserve">Flow of Events for </w:t>
-            </w:r>
-            <w:proofErr w:type="gramStart"/>
-            <w:r>
-              <w:rPr>
-                <w:rFonts w:eastAsiaTheme="minorHAnsi" w:cs="Arial"/>
-                <w:color w:val="000000"/>
-                <w:sz w:val="22"/>
-                <w:szCs w:val="22"/>
-              </w:rPr>
-              <w:t>Extensions(</w:t>
-            </w:r>
-            <w:proofErr w:type="gramEnd"/>
-            <w:r>
-              <w:rPr>
-                <w:rFonts w:eastAsiaTheme="minorHAnsi" w:cs="Arial"/>
-                <w:color w:val="000000"/>
-                <w:sz w:val="22"/>
-                <w:szCs w:val="22"/>
-              </w:rPr>
-              <w:t>Alternate Scenarios) :</w:t>
-            </w:r>
-          </w:p>
-        </w:tc>
-      </w:tr>
-      <w:tr>
-        <w:trPr>
-          <w:trHeight w:val="345"/>
-        </w:trPr>
-        <w:tc>
-          <w:tcPr>
-            <w:tcW w:w="2544" w:type="dxa"/>
-            <w:tcBorders>
-              <w:top w:val="single" w:sz="6" w:space="0" w:color="000000"/>
-              <w:left w:val="single" w:sz="6" w:space="0" w:color="000000"/>
-              <w:bottom w:val="single" w:sz="6" w:space="0" w:color="000000"/>
-              <w:right w:val="single" w:sz="6" w:space="0" w:color="000000"/>
-            </w:tcBorders>
-            <w:tcMar>
-              <w:top w:w="60" w:type="dxa"/>
-              <w:left w:w="60" w:type="dxa"/>
-              <w:bottom w:w="60" w:type="dxa"/>
-              <w:right w:w="60" w:type="dxa"/>
-            </w:tcMar>
-            <w:vAlign w:val="center"/>
-            <w:hideMark/>
-          </w:tcPr>
-          <w:p>
-            <w:pPr>
-              <w:jc w:val="center"/>
-              <w:rPr>
-                <w:rFonts w:eastAsiaTheme="minorHAnsi" w:cs="굴림"/>
-                <w:sz w:val="22"/>
-                <w:szCs w:val="22"/>
-              </w:rPr>
-            </w:pPr>
-            <w:r>
-              <w:rPr>
-                <w:rFonts w:eastAsiaTheme="minorHAnsi" w:cs="Arial"/>
-                <w:color w:val="000000"/>
-                <w:sz w:val="22"/>
-                <w:szCs w:val="22"/>
-              </w:rPr>
-              <w:t>3</w:t>
-            </w:r>
-            <w:r>
-              <w:rPr>
-                <w:rFonts w:eastAsiaTheme="minorHAnsi" w:cs="Arial" w:hint="eastAsia"/>
-                <w:color w:val="000000"/>
-                <w:sz w:val="22"/>
-                <w:szCs w:val="22"/>
-                <w:lang w:eastAsia="ko-KR"/>
-              </w:rPr>
-              <w:t>a</w:t>
-            </w:r>
-            <w:r>
-              <w:rPr>
-                <w:rFonts w:eastAsiaTheme="minorHAnsi" w:cs="Arial"/>
-                <w:color w:val="000000"/>
-                <w:sz w:val="22"/>
-                <w:szCs w:val="22"/>
-              </w:rPr>
-              <w:t>→</w:t>
-            </w:r>
-          </w:p>
-        </w:tc>
-        <w:tc>
-          <w:tcPr>
-            <w:tcW w:w="6466" w:type="dxa"/>
-            <w:tcBorders>
-              <w:top w:val="single" w:sz="6" w:space="0" w:color="000000"/>
-              <w:left w:val="single" w:sz="6" w:space="0" w:color="000000"/>
-              <w:bottom w:val="single" w:sz="6" w:space="0" w:color="000000"/>
-              <w:right w:val="single" w:sz="6" w:space="0" w:color="000000"/>
-            </w:tcBorders>
-            <w:tcMar>
-              <w:top w:w="60" w:type="dxa"/>
-              <w:left w:w="60" w:type="dxa"/>
-              <w:bottom w:w="60" w:type="dxa"/>
-              <w:right w:w="60" w:type="dxa"/>
-            </w:tcMar>
-            <w:vAlign w:val="center"/>
-            <w:hideMark/>
-          </w:tcPr>
-          <w:p>
-            <w:pPr>
-              <w:rPr>
-                <w:rFonts w:eastAsiaTheme="minorHAnsi" w:cs="굴림"/>
-                <w:sz w:val="22"/>
-                <w:szCs w:val="22"/>
-                <w:lang w:eastAsia="ko-KR"/>
-              </w:rPr>
-            </w:pPr>
-            <w:r>
-              <w:rPr>
-                <w:rFonts w:eastAsiaTheme="minorHAnsi" w:cs="굴림" w:hint="eastAsia"/>
-                <w:sz w:val="22"/>
-                <w:szCs w:val="22"/>
-                <w:lang w:eastAsia="ko-KR"/>
-              </w:rPr>
-              <w:t>회원이</w:t>
-            </w:r>
-            <w:r>
-              <w:rPr>
-                <w:rFonts w:eastAsiaTheme="minorHAnsi" w:cs="굴림" w:hint="eastAsia"/>
-                <w:sz w:val="22"/>
-                <w:szCs w:val="22"/>
-                <w:lang w:eastAsia="ko-KR"/>
-              </w:rPr>
-              <w:t xml:space="preserve"> </w:t>
-            </w:r>
-            <w:r>
-              <w:rPr>
-                <w:rFonts w:eastAsiaTheme="minorHAnsi" w:cs="굴림" w:hint="eastAsia"/>
-                <w:sz w:val="22"/>
-                <w:szCs w:val="22"/>
-                <w:lang w:eastAsia="ko-KR"/>
-              </w:rPr>
-              <w:t>잘못된</w:t>
-            </w:r>
-            <w:r>
-              <w:rPr>
-                <w:rFonts w:eastAsiaTheme="minorHAnsi" w:cs="굴림" w:hint="eastAsia"/>
-                <w:sz w:val="22"/>
-                <w:szCs w:val="22"/>
-                <w:lang w:eastAsia="ko-KR"/>
-              </w:rPr>
-              <w:t xml:space="preserve"> </w:t>
-            </w:r>
-            <w:r>
-              <w:rPr>
-                <w:rFonts w:eastAsiaTheme="minorHAnsi" w:cs="굴림" w:hint="eastAsia"/>
-                <w:sz w:val="22"/>
-                <w:szCs w:val="22"/>
-                <w:lang w:eastAsia="ko-KR"/>
-              </w:rPr>
-              <w:t>인증번호를</w:t>
-            </w:r>
-            <w:r>
-              <w:rPr>
-                <w:rFonts w:eastAsiaTheme="minorHAnsi" w:cs="굴림" w:hint="eastAsia"/>
-                <w:sz w:val="22"/>
-                <w:szCs w:val="22"/>
-                <w:lang w:eastAsia="ko-KR"/>
-              </w:rPr>
-              <w:t xml:space="preserve"> </w:t>
-            </w:r>
-            <w:r>
-              <w:rPr>
-                <w:rFonts w:eastAsiaTheme="minorHAnsi" w:cs="굴림" w:hint="eastAsia"/>
-                <w:sz w:val="22"/>
-                <w:szCs w:val="22"/>
-                <w:lang w:eastAsia="ko-KR"/>
-              </w:rPr>
-              <w:t>입력한다</w:t>
-            </w:r>
-            <w:r>
-              <w:rPr>
-                <w:rFonts w:eastAsiaTheme="minorHAnsi" w:cs="굴림" w:hint="eastAsia"/>
-                <w:sz w:val="22"/>
-                <w:szCs w:val="22"/>
-                <w:lang w:eastAsia="ko-KR"/>
-              </w:rPr>
-              <w:t>.</w:t>
+                <w:lang w:eastAsia="ko-KR"/>
+              </w:rPr>
+              <w:t>’</w:t>
+            </w:r>
+            <w:r>
+              <w:rPr>
+                <w:rFonts w:eastAsiaTheme="minorHAnsi" w:cs="굴림" w:hint="eastAsia"/>
+                <w:sz w:val="22"/>
+                <w:szCs w:val="22"/>
+                <w:lang w:eastAsia="ko-KR"/>
+              </w:rPr>
+              <w:t>버튼을</w:t>
+            </w:r>
+            <w:r>
+              <w:rPr>
+                <w:rFonts w:eastAsiaTheme="minorHAnsi" w:cs="굴림" w:hint="eastAsia"/>
+                <w:sz w:val="22"/>
+                <w:szCs w:val="22"/>
+                <w:lang w:eastAsia="ko-KR"/>
+              </w:rPr>
+              <w:t xml:space="preserve"> </w:t>
+            </w:r>
+            <w:r>
+              <w:rPr>
+                <w:rFonts w:eastAsiaTheme="minorHAnsi" w:cs="굴림" w:hint="eastAsia"/>
+                <w:sz w:val="22"/>
+                <w:szCs w:val="22"/>
+                <w:lang w:eastAsia="ko-KR"/>
+              </w:rPr>
+              <w:t>재활성화시킨다</w:t>
             </w:r>
           </w:p>
         </w:tc>
@@ -24974,13 +25262,13 @@
               <w:right w:w="60" w:type="dxa"/>
             </w:tcMar>
             <w:vAlign w:val="center"/>
-            <w:hideMark/>
           </w:tcPr>
           <w:p>
             <w:pPr>
               <w:jc w:val="center"/>
               <w:rPr>
-                <w:rFonts w:eastAsiaTheme="minorHAnsi" w:cs="굴림"/>
+                <w:rFonts w:eastAsiaTheme="minorHAnsi" w:cs="Arial"/>
+                <w:color w:val="000000"/>
                 <w:sz w:val="22"/>
                 <w:szCs w:val="22"/>
               </w:rPr>
@@ -24992,16 +25280,26 @@
                 <w:sz w:val="22"/>
                 <w:szCs w:val="22"/>
               </w:rPr>
-              <w:t>3b</w:t>
-            </w:r>
-            <w:r>
-              <w:rPr>
-                <w:rFonts w:eastAsiaTheme="minorHAnsi" w:cs="Arial"/>
-                <w:color w:val="000000"/>
-                <w:sz w:val="22"/>
-                <w:szCs w:val="22"/>
-              </w:rPr>
-              <w:t>←</w:t>
+              <w:t>4</w:t>
+            </w:r>
+            <w:r>
+              <w:rPr>
+                <w:rFonts w:eastAsiaTheme="minorHAnsi" w:cs="Arial" w:hint="eastAsia"/>
+                <w:color w:val="000000"/>
+                <w:sz w:val="22"/>
+                <w:szCs w:val="22"/>
+                <w:lang w:eastAsia="ko-KR"/>
+              </w:rPr>
+              <w:t>a</w:t>
+            </w:r>
+            <w:r>
+              <w:rPr>
+                <w:rFonts w:eastAsiaTheme="minorHAnsi" w:cs="Arial"/>
+                <w:color w:val="000000"/>
+                <w:sz w:val="22"/>
+                <w:szCs w:val="22"/>
+              </w:rPr>
+              <w:t>→</w:t>
             </w:r>
           </w:p>
         </w:tc>
@@ -25022,34 +25320,232 @@
               <w:right w:w="60" w:type="dxa"/>
             </w:tcMar>
             <w:vAlign w:val="center"/>
-            <w:hideMark/>
           </w:tcPr>
           <w:p>
             <w:pPr>
               <w:rPr>
+                <w:rFonts w:eastAsiaTheme="minorHAnsi" w:cs="굴림" w:hint="eastAsia"/>
+                <w:sz w:val="22"/>
+                <w:szCs w:val="22"/>
+                <w:lang w:eastAsia="ko-KR"/>
+              </w:rPr>
+            </w:pPr>
+            <w:r>
+              <w:rPr>
+                <w:rFonts w:eastAsiaTheme="minorHAnsi" w:cs="굴림" w:hint="eastAsia"/>
+                <w:sz w:val="22"/>
+                <w:szCs w:val="22"/>
+                <w:lang w:eastAsia="ko-KR"/>
+              </w:rPr>
+              <w:t>이미</w:t>
+            </w:r>
+            <w:r>
+              <w:rPr>
+                <w:rFonts w:eastAsiaTheme="minorHAnsi" w:cs="굴림" w:hint="eastAsia"/>
+                <w:sz w:val="22"/>
+                <w:szCs w:val="22"/>
+                <w:lang w:eastAsia="ko-KR"/>
+              </w:rPr>
+              <w:t xml:space="preserve"> </w:t>
+            </w:r>
+            <w:r>
+              <w:rPr>
+                <w:rFonts w:eastAsiaTheme="minorHAnsi" w:cs="굴림" w:hint="eastAsia"/>
+                <w:sz w:val="22"/>
+                <w:szCs w:val="22"/>
+                <w:lang w:eastAsia="ko-KR"/>
+              </w:rPr>
+              <w:t>존재하는</w:t>
+            </w:r>
+            <w:r>
+              <w:rPr>
+                <w:rFonts w:eastAsiaTheme="minorHAnsi" w:cs="굴림" w:hint="eastAsia"/>
+                <w:sz w:val="22"/>
+                <w:szCs w:val="22"/>
+                <w:lang w:eastAsia="ko-KR"/>
+              </w:rPr>
+              <w:t xml:space="preserve"> </w:t>
+            </w:r>
+            <w:r>
+              <w:rPr>
+                <w:rFonts w:eastAsiaTheme="minorHAnsi" w:cs="굴림" w:hint="eastAsia"/>
+                <w:sz w:val="22"/>
+                <w:szCs w:val="22"/>
+                <w:lang w:eastAsia="ko-KR"/>
+              </w:rPr>
+              <w:t>회원이다</w:t>
+            </w:r>
+            <w:r>
+              <w:rPr>
+                <w:rFonts w:eastAsiaTheme="minorHAnsi" w:cs="굴림" w:hint="eastAsia"/>
+                <w:sz w:val="22"/>
+                <w:szCs w:val="22"/>
+                <w:lang w:eastAsia="ko-KR"/>
+              </w:rPr>
+              <w:t>.</w:t>
+            </w:r>
+          </w:p>
+        </w:tc>
+      </w:tr>
+      <w:tr>
+        <w:trPr>
+          <w:trHeight w:val="345"/>
+        </w:trPr>
+        <w:tc>
+          <w:tcPr>
+            <w:tcW w:w="2544" w:type="dxa"/>
+            <w:tcBorders>
+              <w:top w:val="single" w:sz="6" w:space="0" w:color="000000"/>
+              <w:left w:val="single" w:sz="6" w:space="0" w:color="000000"/>
+              <w:bottom w:val="single" w:sz="6" w:space="0" w:color="000000"/>
+              <w:right w:val="single" w:sz="6" w:space="0" w:color="000000"/>
+            </w:tcBorders>
+            <w:shd w:val="clear" w:color="auto" w:fill="F2F2F2"/>
+            <w:tcMar>
+              <w:top w:w="60" w:type="dxa"/>
+              <w:left w:w="60" w:type="dxa"/>
+              <w:bottom w:w="60" w:type="dxa"/>
+              <w:right w:w="60" w:type="dxa"/>
+            </w:tcMar>
+            <w:vAlign w:val="center"/>
+          </w:tcPr>
+          <w:p>
+            <w:pPr>
+              <w:jc w:val="center"/>
+              <w:rPr>
+                <w:rFonts w:eastAsiaTheme="minorHAnsi" w:cs="Arial"/>
+                <w:color w:val="000000"/>
+                <w:sz w:val="22"/>
+                <w:szCs w:val="22"/>
+              </w:rPr>
+            </w:pPr>
+            <w:r>
+              <w:rPr>
+                <w:rFonts w:eastAsiaTheme="minorHAnsi" w:cs="Arial"/>
+                <w:color w:val="000000"/>
+                <w:sz w:val="22"/>
+                <w:szCs w:val="22"/>
+              </w:rPr>
+              <w:t>4</w:t>
+            </w:r>
+            <w:r>
+              <w:rPr>
+                <w:rFonts w:eastAsiaTheme="minorHAnsi" w:cs="Arial"/>
+                <w:color w:val="000000"/>
+                <w:sz w:val="22"/>
+                <w:szCs w:val="22"/>
+              </w:rPr>
+              <w:t>b</w:t>
+            </w:r>
+            <w:r>
+              <w:rPr>
+                <w:rFonts w:eastAsiaTheme="minorHAnsi" w:cs="Arial"/>
+                <w:color w:val="000000"/>
+                <w:sz w:val="22"/>
+                <w:szCs w:val="22"/>
+              </w:rPr>
+              <w:t>←</w:t>
+            </w:r>
+          </w:p>
+        </w:tc>
+        <w:tc>
+          <w:tcPr>
+            <w:tcW w:w="6466" w:type="dxa"/>
+            <w:tcBorders>
+              <w:top w:val="single" w:sz="6" w:space="0" w:color="000000"/>
+              <w:left w:val="single" w:sz="6" w:space="0" w:color="000000"/>
+              <w:bottom w:val="single" w:sz="6" w:space="0" w:color="000000"/>
+              <w:right w:val="single" w:sz="6" w:space="0" w:color="000000"/>
+            </w:tcBorders>
+            <w:shd w:val="clear" w:color="auto" w:fill="F2F2F2"/>
+            <w:tcMar>
+              <w:top w:w="60" w:type="dxa"/>
+              <w:left w:w="60" w:type="dxa"/>
+              <w:bottom w:w="60" w:type="dxa"/>
+              <w:right w:w="60" w:type="dxa"/>
+            </w:tcMar>
+            <w:vAlign w:val="center"/>
+          </w:tcPr>
+          <w:p>
+            <w:pPr>
+              <w:rPr>
+                <w:rFonts w:eastAsiaTheme="minorHAnsi" w:cs="굴림" w:hint="eastAsia"/>
+                <w:sz w:val="22"/>
+                <w:szCs w:val="22"/>
+                <w:lang w:eastAsia="ko-KR"/>
+              </w:rPr>
+            </w:pPr>
+            <w:r>
+              <w:rPr>
+                <w:rFonts w:eastAsiaTheme="minorHAnsi" w:cs="굴림" w:hint="eastAsia"/>
+                <w:sz w:val="22"/>
+                <w:szCs w:val="22"/>
+                <w:lang w:eastAsia="ko-KR"/>
+              </w:rPr>
+              <w:t>시스템은</w:t>
+            </w:r>
+            <w:r>
+              <w:rPr>
+                <w:rFonts w:eastAsiaTheme="minorHAnsi" w:cs="굴림" w:hint="eastAsia"/>
+                <w:sz w:val="22"/>
+                <w:szCs w:val="22"/>
+                <w:lang w:eastAsia="ko-KR"/>
+              </w:rPr>
+              <w:t xml:space="preserve"> </w:t>
+            </w:r>
+            <w:r>
+              <w:rPr>
                 <w:rFonts w:eastAsiaTheme="minorHAnsi" w:cs="굴림"/>
                 <w:sz w:val="22"/>
                 <w:szCs w:val="22"/>
                 <w:lang w:eastAsia="ko-KR"/>
               </w:rPr>
-            </w:pPr>
-            <w:r>
-              <w:rPr>
-                <w:rFonts w:eastAsiaTheme="minorHAnsi" w:cs="굴림" w:hint="eastAsia"/>
-                <w:sz w:val="22"/>
-                <w:szCs w:val="22"/>
-                <w:lang w:eastAsia="ko-KR"/>
-              </w:rPr>
-              <w:t>시스템은</w:t>
-            </w:r>
-            <w:r>
-              <w:rPr>
-                <w:rFonts w:eastAsiaTheme="minorHAnsi" w:cs="굴림" w:hint="eastAsia"/>
-                <w:sz w:val="22"/>
-                <w:szCs w:val="22"/>
-                <w:lang w:eastAsia="ko-KR"/>
-              </w:rPr>
-              <w:t xml:space="preserve"> </w:t>
+              <w:t>“</w:t>
+            </w:r>
+            <w:r>
+              <w:rPr>
+                <w:rFonts w:eastAsiaTheme="minorHAnsi" w:cs="굴림" w:hint="eastAsia"/>
+                <w:sz w:val="22"/>
+                <w:szCs w:val="22"/>
+                <w:lang w:eastAsia="ko-KR"/>
+              </w:rPr>
+              <w:t>이미</w:t>
+            </w:r>
+            <w:r>
+              <w:rPr>
+                <w:rFonts w:eastAsiaTheme="minorHAnsi" w:cs="굴림" w:hint="eastAsia"/>
+                <w:sz w:val="22"/>
+                <w:szCs w:val="22"/>
+                <w:lang w:eastAsia="ko-KR"/>
+              </w:rPr>
+              <w:t xml:space="preserve"> </w:t>
+            </w:r>
+            <w:r>
+              <w:rPr>
+                <w:rFonts w:eastAsiaTheme="minorHAnsi" w:cs="굴림" w:hint="eastAsia"/>
+                <w:sz w:val="22"/>
+                <w:szCs w:val="22"/>
+                <w:lang w:eastAsia="ko-KR"/>
+              </w:rPr>
+              <w:t>존재하는</w:t>
+            </w:r>
+            <w:r>
+              <w:rPr>
+                <w:rFonts w:eastAsiaTheme="minorHAnsi" w:cs="굴림" w:hint="eastAsia"/>
+                <w:sz w:val="22"/>
+                <w:szCs w:val="22"/>
+                <w:lang w:eastAsia="ko-KR"/>
+              </w:rPr>
+              <w:t xml:space="preserve"> </w:t>
+            </w:r>
+            <w:r>
+              <w:rPr>
+                <w:rFonts w:eastAsiaTheme="minorHAnsi" w:cs="굴림" w:hint="eastAsia"/>
+                <w:sz w:val="22"/>
+                <w:szCs w:val="22"/>
+                <w:lang w:eastAsia="ko-KR"/>
+              </w:rPr>
+              <w:t>회원입니다</w:t>
             </w:r>
             <w:r>
               <w:rPr>
@@ -25058,62 +25554,6 @@
                 <w:szCs w:val="22"/>
                 <w:lang w:eastAsia="ko-KR"/>
               </w:rPr>
-              <w:t>“</w:t>
-            </w:r>
-            <w:r>
-              <w:rPr>
-                <w:rFonts w:eastAsiaTheme="minorHAnsi" w:cs="굴림" w:hint="eastAsia"/>
-                <w:sz w:val="22"/>
-                <w:szCs w:val="22"/>
-                <w:lang w:eastAsia="ko-KR"/>
-              </w:rPr>
-              <w:t>유효하지</w:t>
-            </w:r>
-            <w:r>
-              <w:rPr>
-                <w:rFonts w:eastAsiaTheme="minorHAnsi" w:cs="굴림" w:hint="eastAsia"/>
-                <w:sz w:val="22"/>
-                <w:szCs w:val="22"/>
-                <w:lang w:eastAsia="ko-KR"/>
-              </w:rPr>
-              <w:t xml:space="preserve"> </w:t>
-            </w:r>
-            <w:r>
-              <w:rPr>
-                <w:rFonts w:eastAsiaTheme="minorHAnsi" w:cs="굴림" w:hint="eastAsia"/>
-                <w:sz w:val="22"/>
-                <w:szCs w:val="22"/>
-                <w:lang w:eastAsia="ko-KR"/>
-              </w:rPr>
-              <w:t>않은</w:t>
-            </w:r>
-            <w:r>
-              <w:rPr>
-                <w:rFonts w:eastAsiaTheme="minorHAnsi" w:cs="굴림" w:hint="eastAsia"/>
-                <w:sz w:val="22"/>
-                <w:szCs w:val="22"/>
-                <w:lang w:eastAsia="ko-KR"/>
-              </w:rPr>
-              <w:t xml:space="preserve"> </w:t>
-            </w:r>
-            <w:proofErr w:type="spellStart"/>
-            <w:r>
-              <w:rPr>
-                <w:rFonts w:eastAsiaTheme="minorHAnsi" w:cs="굴림" w:hint="eastAsia"/>
-                <w:sz w:val="22"/>
-                <w:szCs w:val="22"/>
-                <w:lang w:eastAsia="ko-KR"/>
-              </w:rPr>
-              <w:t>인증번호입니다</w:t>
-            </w:r>
-            <w:proofErr w:type="spellEnd"/>
-            <w:r>
-              <w:rPr>
-                <w:rFonts w:eastAsiaTheme="minorHAnsi" w:cs="굴림"/>
-                <w:sz w:val="22"/>
-                <w:szCs w:val="22"/>
-                <w:lang w:eastAsia="ko-KR"/>
-              </w:rPr>
               <w:t>”</w:t>
             </w:r>
             <w:r>
@@ -25172,78 +25612,58 @@
             </w:r>
             <w:r>
               <w:rPr>
-                <w:rFonts w:eastAsiaTheme="minorHAnsi" w:cs="굴림"/>
-                <w:sz w:val="22"/>
-                <w:szCs w:val="22"/>
-                <w:lang w:eastAsia="ko-KR"/>
-              </w:rPr>
-              <w:t>‘</w:t>
-            </w:r>
-            <w:r>
-              <w:rPr>
-                <w:rFonts w:eastAsiaTheme="minorHAnsi" w:cs="굴림" w:hint="eastAsia"/>
-                <w:sz w:val="22"/>
-                <w:szCs w:val="22"/>
-                <w:lang w:eastAsia="ko-KR"/>
-              </w:rPr>
-              <w:t>인증문자</w:t>
-            </w:r>
-            <w:r>
-              <w:rPr>
-                <w:rFonts w:eastAsiaTheme="minorHAnsi" w:cs="굴림" w:hint="eastAsia"/>
-                <w:sz w:val="22"/>
-                <w:szCs w:val="22"/>
-                <w:lang w:eastAsia="ko-KR"/>
-              </w:rPr>
-              <w:t xml:space="preserve"> </w:t>
-            </w:r>
-            <w:r>
-              <w:rPr>
-                <w:rFonts w:eastAsiaTheme="minorHAnsi" w:cs="굴림" w:hint="eastAsia"/>
-                <w:sz w:val="22"/>
-                <w:szCs w:val="22"/>
-                <w:lang w:eastAsia="ko-KR"/>
-              </w:rPr>
-              <w:t>전송</w:t>
-            </w:r>
-            <w:r>
-              <w:rPr>
-                <w:rFonts w:eastAsiaTheme="minorHAnsi" w:cs="굴림"/>
-                <w:sz w:val="22"/>
-                <w:szCs w:val="22"/>
-                <w:lang w:eastAsia="ko-KR"/>
-              </w:rPr>
-              <w:t>’</w:t>
-            </w:r>
-            <w:r>
-              <w:rPr>
-                <w:rFonts w:eastAsiaTheme="minorHAnsi" w:cs="굴림" w:hint="eastAsia"/>
-                <w:sz w:val="22"/>
-                <w:szCs w:val="22"/>
-                <w:lang w:eastAsia="ko-KR"/>
-              </w:rPr>
-              <w:t>버튼을</w:t>
-            </w:r>
-            <w:r>
-              <w:rPr>
-                <w:rFonts w:eastAsiaTheme="minorHAnsi" w:cs="굴림" w:hint="eastAsia"/>
-                <w:sz w:val="22"/>
-                <w:szCs w:val="22"/>
-                <w:lang w:eastAsia="ko-KR"/>
-              </w:rPr>
-              <w:t xml:space="preserve"> </w:t>
-            </w:r>
-            <w:proofErr w:type="spellStart"/>
-            <w:r>
-              <w:rPr>
-                <w:rFonts w:eastAsiaTheme="minorHAnsi" w:cs="굴림" w:hint="eastAsia"/>
-                <w:sz w:val="22"/>
-                <w:szCs w:val="22"/>
-                <w:lang w:eastAsia="ko-KR"/>
-              </w:rPr>
-              <w:t>재활성화시킨다</w:t>
-            </w:r>
-            <w:proofErr w:type="spellEnd"/>
+                <w:rFonts w:eastAsiaTheme="minorHAnsi" w:cs="굴림" w:hint="eastAsia"/>
+                <w:sz w:val="22"/>
+                <w:szCs w:val="22"/>
+                <w:lang w:eastAsia="ko-KR"/>
+              </w:rPr>
+              <w:t>로그인</w:t>
+            </w:r>
+            <w:r>
+              <w:rPr>
+                <w:rFonts w:eastAsiaTheme="minorHAnsi" w:cs="굴림" w:hint="eastAsia"/>
+                <w:sz w:val="22"/>
+                <w:szCs w:val="22"/>
+                <w:lang w:eastAsia="ko-KR"/>
+              </w:rPr>
+              <w:t xml:space="preserve"> </w:t>
+            </w:r>
+            <w:r>
+              <w:rPr>
+                <w:rFonts w:eastAsiaTheme="minorHAnsi" w:cs="굴림" w:hint="eastAsia"/>
+                <w:sz w:val="22"/>
+                <w:szCs w:val="22"/>
+                <w:lang w:eastAsia="ko-KR"/>
+              </w:rPr>
+              <w:t>화면을</w:t>
+            </w:r>
+            <w:r>
+              <w:rPr>
+                <w:rFonts w:eastAsiaTheme="minorHAnsi" w:cs="굴림" w:hint="eastAsia"/>
+                <w:sz w:val="22"/>
+                <w:szCs w:val="22"/>
+                <w:lang w:eastAsia="ko-KR"/>
+              </w:rPr>
+              <w:t xml:space="preserve"> </w:t>
+            </w:r>
+            <w:r>
+              <w:rPr>
+                <w:rFonts w:eastAsiaTheme="minorHAnsi" w:cs="굴림" w:hint="eastAsia"/>
+                <w:sz w:val="22"/>
+                <w:szCs w:val="22"/>
+                <w:lang w:eastAsia="ko-KR"/>
+              </w:rPr>
+              <w:t>보여준다</w:t>
+            </w:r>
+            <w:r>
+              <w:rPr>
+                <w:rFonts w:eastAsiaTheme="minorHAnsi" w:cs="굴림" w:hint="eastAsia"/>
+                <w:sz w:val="22"/>
+                <w:szCs w:val="22"/>
+                <w:lang w:eastAsia="ko-KR"/>
+              </w:rPr>
+              <w:t>.</w:t>
+            </w:r>
           </w:p>
         </w:tc>
       </w:tr>
@@ -25433,19 +25853,8 @@
                 <w:sz w:val="22"/>
                 <w:szCs w:val="22"/>
               </w:rPr>
-              <w:t xml:space="preserve">Related </w:t>
-            </w:r>
-            <w:proofErr w:type="gramStart"/>
-            <w:r>
-              <w:rPr>
-                <w:rFonts w:eastAsiaTheme="minorHAnsi" w:cs="Arial"/>
-                <w:color w:val="000000"/>
-                <w:sz w:val="22"/>
-                <w:szCs w:val="22"/>
-              </w:rPr>
-              <w:t>Requirements :</w:t>
-            </w:r>
-            <w:proofErr w:type="gramEnd"/>
+              <w:t>Related Requirements :</w:t>
+            </w:r>
           </w:p>
         </w:tc>
         <w:tc>
@@ -25524,19 +25933,8 @@
                 <w:sz w:val="22"/>
                 <w:szCs w:val="22"/>
               </w:rPr>
-              <w:t xml:space="preserve">Initiating </w:t>
-            </w:r>
-            <w:proofErr w:type="gramStart"/>
-            <w:r>
-              <w:rPr>
-                <w:rFonts w:eastAsiaTheme="minorHAnsi" w:cs="Arial"/>
-                <w:color w:val="000000"/>
-                <w:sz w:val="22"/>
-                <w:szCs w:val="22"/>
-              </w:rPr>
-              <w:t>Actor :</w:t>
-            </w:r>
-            <w:proofErr w:type="gramEnd"/>
+              <w:t>Initiating Actor :</w:t>
+            </w:r>
           </w:p>
         </w:tc>
         <w:tc>
@@ -25670,19 +26068,8 @@
                 <w:sz w:val="22"/>
                 <w:szCs w:val="22"/>
               </w:rPr>
-              <w:t xml:space="preserve">Actor’s </w:t>
-            </w:r>
-            <w:proofErr w:type="gramStart"/>
-            <w:r>
-              <w:rPr>
-                <w:rFonts w:eastAsiaTheme="minorHAnsi" w:cs="Arial"/>
-                <w:color w:val="000000"/>
-                <w:sz w:val="22"/>
-                <w:szCs w:val="22"/>
-              </w:rPr>
-              <w:t>Goal :</w:t>
-            </w:r>
-            <w:proofErr w:type="gramEnd"/>
+              <w:t>Actor’s Goal :</w:t>
+            </w:r>
           </w:p>
         </w:tc>
         <w:tc>
@@ -25852,19 +26239,9 @@
                 <w:sz w:val="22"/>
                 <w:szCs w:val="22"/>
               </w:rPr>
-              <w:t xml:space="preserve">Participating </w:t>
-            </w:r>
-            <w:proofErr w:type="gramStart"/>
-            <w:r>
-              <w:rPr>
-                <w:rFonts w:eastAsiaTheme="minorHAnsi" w:cs="Arial"/>
-                <w:color w:val="000000"/>
-                <w:sz w:val="22"/>
-                <w:szCs w:val="22"/>
-              </w:rPr>
-              <w:t>Actors :</w:t>
-            </w:r>
-            <w:proofErr w:type="gramEnd"/>
+              <w:lastRenderedPageBreak/>
+              <w:t>Participating Actors :</w:t>
+            </w:r>
           </w:p>
         </w:tc>
         <w:tc>
@@ -25894,7 +26271,6 @@
                 <w:lang w:eastAsia="ko-KR"/>
               </w:rPr>
             </w:pPr>
-            <w:proofErr w:type="spellStart"/>
             <w:r>
               <w:rPr>
                 <w:rFonts w:eastAsiaTheme="minorHAnsi" w:cs="굴림" w:hint="eastAsia"/>
@@ -25904,7 +26280,6 @@
               </w:rPr>
               <w:t>앱관리자</w:t>
             </w:r>
-            <w:proofErr w:type="spellEnd"/>
           </w:p>
         </w:tc>
       </w:tr>
@@ -25939,7 +26314,6 @@
                 <w:szCs w:val="22"/>
               </w:rPr>
             </w:pPr>
-            <w:proofErr w:type="gramStart"/>
             <w:r>
               <w:rPr>
                 <w:rFonts w:eastAsiaTheme="minorHAnsi" w:cs="Arial"/>
@@ -25949,7 +26323,6 @@
               </w:rPr>
               <w:t>Preconditions :</w:t>
             </w:r>
-            <w:proofErr w:type="gramEnd"/>
           </w:p>
         </w:tc>
         <w:tc>
@@ -26257,7 +26630,6 @@
                 <w:szCs w:val="22"/>
               </w:rPr>
             </w:pPr>
-            <w:proofErr w:type="gramStart"/>
             <w:r>
               <w:rPr>
                 <w:rFonts w:eastAsiaTheme="minorHAnsi" w:cs="Arial"/>
@@ -26267,7 +26639,6 @@
               </w:rPr>
               <w:t>Postconditions :</w:t>
             </w:r>
-            <w:proofErr w:type="gramEnd"/>
           </w:p>
         </w:tc>
         <w:tc>
@@ -26535,19 +26906,8 @@
                 <w:sz w:val="22"/>
                 <w:szCs w:val="22"/>
               </w:rPr>
-              <w:t xml:space="preserve">Flow of Events for Main Success </w:t>
-            </w:r>
-            <w:proofErr w:type="gramStart"/>
-            <w:r>
-              <w:rPr>
-                <w:rFonts w:eastAsiaTheme="minorHAnsi" w:cs="Arial"/>
-                <w:color w:val="000000"/>
-                <w:sz w:val="22"/>
-                <w:szCs w:val="22"/>
-              </w:rPr>
-              <w:t>Scenario :</w:t>
-            </w:r>
-            <w:proofErr w:type="gramEnd"/>
+              <w:t>Flow of Events for Main Success Scenario :</w:t>
+            </w:r>
           </w:p>
         </w:tc>
       </w:tr>
@@ -26589,7 +26949,6 @@
                 <w:sz w:val="22"/>
                 <w:szCs w:val="22"/>
               </w:rPr>
-              <w:lastRenderedPageBreak/>
               <w:t>→</w:t>
             </w:r>
           </w:p>
@@ -27091,7 +27450,6 @@
               </w:rPr>
               <w:t xml:space="preserve"> </w:t>
             </w:r>
-            <w:proofErr w:type="spellStart"/>
             <w:r>
               <w:rPr>
                 <w:rFonts w:eastAsiaTheme="minorHAnsi" w:cs="굴림" w:hint="eastAsia"/>
@@ -27101,7 +27459,6 @@
               </w:rPr>
               <w:t>팝업창</w:t>
             </w:r>
-            <w:proofErr w:type="spellEnd"/>
             <w:r>
               <w:rPr>
                 <w:rFonts w:eastAsiaTheme="minorHAnsi" w:cs="굴림" w:hint="eastAsia"/>
@@ -27385,7 +27742,7 @@
           <w:p>
             <w:pPr>
               <w:rPr>
-                <w:rFonts w:eastAsiaTheme="minorHAnsi" w:cs="굴림" w:hint="eastAsia"/>
+                <w:rFonts w:eastAsiaTheme="minorHAnsi" w:cs="굴림"/>
                 <w:sz w:val="22"/>
                 <w:szCs w:val="22"/>
                 <w:lang w:eastAsia="ko-KR"/>

</xml_diff>